<commit_message>
Added first two subchapters for the theoretical part
</commit_message>
<xml_diff>
--- a/MP2026-Mizera-Jan-P4B-Ansible.docx
+++ b/MP2026-Mizera-Jan-P4B-Ansible.docx
@@ -1230,7 +1230,7 @@
           <w:rPr>
             <w:noProof/>
           </w:rPr>
-          <w:t>17.10.2025</w:t>
+          <w:t>24.10.2025</w:t>
         </w:r>
       </w:fldSimple>
       <w:r>
@@ -1329,7 +1329,7 @@
           <w:r>
             <w:fldChar w:fldCharType="separate"/>
           </w:r>
-          <w:hyperlink w:anchor="_Toc211600073" w:history="1">
+          <w:hyperlink w:anchor="_Toc212202066" w:history="1">
             <w:r>
               <w:rPr>
                 <w:rStyle w:val="Hypertextovodkaz"/>
@@ -1356,7 +1356,7 @@
                 <w:noProof/>
                 <w:webHidden/>
               </w:rPr>
-              <w:instrText xml:space="preserve"> PAGEREF _Toc211600073 \h </w:instrText>
+              <w:instrText xml:space="preserve"> PAGEREF _Toc212202066 \h </w:instrText>
             </w:r>
             <w:r>
               <w:rPr>
@@ -1399,7 +1399,7 @@
               <w14:ligatures w14:val="standardContextual"/>
             </w:rPr>
           </w:pPr>
-          <w:hyperlink w:anchor="_Toc211600074" w:history="1">
+          <w:hyperlink w:anchor="_Toc212202067" w:history="1">
             <w:r>
               <w:rPr>
                 <w:rStyle w:val="Hypertextovodkaz"/>
@@ -1426,7 +1426,7 @@
                 <w:noProof/>
                 <w:webHidden/>
               </w:rPr>
-              <w:instrText xml:space="preserve"> PAGEREF _Toc211600074 \h </w:instrText>
+              <w:instrText xml:space="preserve"> PAGEREF _Toc212202067 \h </w:instrText>
             </w:r>
             <w:r>
               <w:rPr>
@@ -1469,7 +1469,7 @@
               <w14:ligatures w14:val="standardContextual"/>
             </w:rPr>
           </w:pPr>
-          <w:hyperlink w:anchor="_Toc211600075" w:history="1">
+          <w:hyperlink w:anchor="_Toc212202068" w:history="1">
             <w:r>
               <w:rPr>
                 <w:rStyle w:val="Hypertextovodkaz"/>
@@ -1496,7 +1496,7 @@
                 <w:noProof/>
                 <w:webHidden/>
               </w:rPr>
-              <w:instrText xml:space="preserve"> PAGEREF _Toc211600075 \h </w:instrText>
+              <w:instrText xml:space="preserve"> PAGEREF _Toc212202068 \h </w:instrText>
             </w:r>
             <w:r>
               <w:rPr>
@@ -1539,7 +1539,7 @@
               <w14:ligatures w14:val="standardContextual"/>
             </w:rPr>
           </w:pPr>
-          <w:hyperlink w:anchor="_Toc211600076" w:history="1">
+          <w:hyperlink w:anchor="_Toc212202069" w:history="1">
             <w:r>
               <w:rPr>
                 <w:rStyle w:val="Hypertextovodkaz"/>
@@ -1566,7 +1566,7 @@
                 <w:noProof/>
                 <w:webHidden/>
               </w:rPr>
-              <w:instrText xml:space="preserve"> PAGEREF _Toc211600076 \h </w:instrText>
+              <w:instrText xml:space="preserve"> PAGEREF _Toc212202069 \h </w:instrText>
             </w:r>
             <w:r>
               <w:rPr>
@@ -1609,7 +1609,7 @@
               <w14:ligatures w14:val="standardContextual"/>
             </w:rPr>
           </w:pPr>
-          <w:hyperlink w:anchor="_Toc211600077" w:history="1">
+          <w:hyperlink w:anchor="_Toc212202070" w:history="1">
             <w:r>
               <w:rPr>
                 <w:rStyle w:val="Hypertextovodkaz"/>
@@ -1636,7 +1636,7 @@
                 <w:noProof/>
                 <w:webHidden/>
               </w:rPr>
-              <w:instrText xml:space="preserve"> PAGEREF _Toc211600077 \h </w:instrText>
+              <w:instrText xml:space="preserve"> PAGEREF _Toc212202070 \h </w:instrText>
             </w:r>
             <w:r>
               <w:rPr>
@@ -1682,7 +1682,7 @@
               <w14:ligatures w14:val="standardContextual"/>
             </w:rPr>
           </w:pPr>
-          <w:hyperlink w:anchor="_Toc211600078" w:history="1">
+          <w:hyperlink w:anchor="_Toc212202071" w:history="1">
             <w:r>
               <w:rPr>
                 <w:rStyle w:val="Hypertextovodkaz"/>
@@ -1706,7 +1706,7 @@
                 <w:rStyle w:val="Hypertextovodkaz"/>
                 <w:noProof/>
               </w:rPr>
-              <w:t>Co je automatizace</w:t>
+              <w:t>Teoretická východiska automatizace</w:t>
             </w:r>
             <w:r>
               <w:rPr>
@@ -1727,7 +1727,7 @@
                 <w:noProof/>
                 <w:webHidden/>
               </w:rPr>
-              <w:instrText xml:space="preserve"> PAGEREF _Toc211600078 \h </w:instrText>
+              <w:instrText xml:space="preserve"> PAGEREF _Toc212202071 \h </w:instrText>
             </w:r>
             <w:r>
               <w:rPr>
@@ -1770,7 +1770,7 @@
               <w14:ligatures w14:val="standardContextual"/>
             </w:rPr>
           </w:pPr>
-          <w:hyperlink w:anchor="_Toc211600079" w:history="1">
+          <w:hyperlink w:anchor="_Toc212202072" w:history="1">
             <w:r>
               <w:rPr>
                 <w:rStyle w:val="Hypertextovodkaz"/>
@@ -1794,6 +1794,446 @@
                 <w:rStyle w:val="Hypertextovodkaz"/>
                 <w:noProof/>
               </w:rPr>
+              <w:t>Definice a význam automatizace v IT</w:t>
+            </w:r>
+            <w:r>
+              <w:rPr>
+                <w:noProof/>
+                <w:webHidden/>
+              </w:rPr>
+              <w:tab/>
+            </w:r>
+            <w:r>
+              <w:rPr>
+                <w:noProof/>
+                <w:webHidden/>
+              </w:rPr>
+              <w:fldChar w:fldCharType="begin"/>
+            </w:r>
+            <w:r>
+              <w:rPr>
+                <w:noProof/>
+                <w:webHidden/>
+              </w:rPr>
+              <w:instrText xml:space="preserve"> PAGEREF _Toc212202072 \h </w:instrText>
+            </w:r>
+            <w:r>
+              <w:rPr>
+                <w:noProof/>
+                <w:webHidden/>
+              </w:rPr>
+            </w:r>
+            <w:r>
+              <w:rPr>
+                <w:noProof/>
+                <w:webHidden/>
+              </w:rPr>
+              <w:fldChar w:fldCharType="separate"/>
+            </w:r>
+            <w:r>
+              <w:rPr>
+                <w:noProof/>
+                <w:webHidden/>
+              </w:rPr>
+              <w:t>3</w:t>
+            </w:r>
+            <w:r>
+              <w:rPr>
+                <w:noProof/>
+                <w:webHidden/>
+              </w:rPr>
+              <w:fldChar w:fldCharType="end"/>
+            </w:r>
+          </w:hyperlink>
+        </w:p>
+        <w:p>
+          <w:pPr>
+            <w:pStyle w:val="Obsah3"/>
+            <w:rPr>
+              <w:rFonts w:eastAsiaTheme="minorEastAsia"/>
+              <w:noProof/>
+              <w:kern w:val="2"/>
+              <w:szCs w:val="24"/>
+              <w:lang w:eastAsia="cs-CZ"/>
+              <w14:ligatures w14:val="standardContextual"/>
+            </w:rPr>
+          </w:pPr>
+          <w:hyperlink w:anchor="_Toc212202073" w:history="1">
+            <w:r>
+              <w:rPr>
+                <w:rStyle w:val="Hypertextovodkaz"/>
+                <w:noProof/>
+              </w:rPr>
+              <w:t>1.1.1</w:t>
+            </w:r>
+            <w:r>
+              <w:rPr>
+                <w:rFonts w:eastAsiaTheme="minorEastAsia"/>
+                <w:noProof/>
+                <w:kern w:val="2"/>
+                <w:szCs w:val="24"/>
+                <w:lang w:eastAsia="cs-CZ"/>
+                <w14:ligatures w14:val="standardContextual"/>
+              </w:rPr>
+              <w:tab/>
+            </w:r>
+            <w:r>
+              <w:rPr>
+                <w:rStyle w:val="Hypertextovodkaz"/>
+                <w:noProof/>
+              </w:rPr>
+              <w:t>Koncept automatizace a její role v moderním IT</w:t>
+            </w:r>
+            <w:r>
+              <w:rPr>
+                <w:noProof/>
+                <w:webHidden/>
+              </w:rPr>
+              <w:tab/>
+            </w:r>
+            <w:r>
+              <w:rPr>
+                <w:noProof/>
+                <w:webHidden/>
+              </w:rPr>
+              <w:fldChar w:fldCharType="begin"/>
+            </w:r>
+            <w:r>
+              <w:rPr>
+                <w:noProof/>
+                <w:webHidden/>
+              </w:rPr>
+              <w:instrText xml:space="preserve"> PAGEREF _Toc212202073 \h </w:instrText>
+            </w:r>
+            <w:r>
+              <w:rPr>
+                <w:noProof/>
+                <w:webHidden/>
+              </w:rPr>
+            </w:r>
+            <w:r>
+              <w:rPr>
+                <w:noProof/>
+                <w:webHidden/>
+              </w:rPr>
+              <w:fldChar w:fldCharType="separate"/>
+            </w:r>
+            <w:r>
+              <w:rPr>
+                <w:noProof/>
+                <w:webHidden/>
+              </w:rPr>
+              <w:t>3</w:t>
+            </w:r>
+            <w:r>
+              <w:rPr>
+                <w:noProof/>
+                <w:webHidden/>
+              </w:rPr>
+              <w:fldChar w:fldCharType="end"/>
+            </w:r>
+          </w:hyperlink>
+        </w:p>
+        <w:p>
+          <w:pPr>
+            <w:pStyle w:val="Obsah3"/>
+            <w:rPr>
+              <w:rFonts w:eastAsiaTheme="minorEastAsia"/>
+              <w:noProof/>
+              <w:kern w:val="2"/>
+              <w:szCs w:val="24"/>
+              <w:lang w:eastAsia="cs-CZ"/>
+              <w14:ligatures w14:val="standardContextual"/>
+            </w:rPr>
+          </w:pPr>
+          <w:hyperlink w:anchor="_Toc212202074" w:history="1">
+            <w:r>
+              <w:rPr>
+                <w:rStyle w:val="Hypertextovodkaz"/>
+                <w:noProof/>
+              </w:rPr>
+              <w:t>1.1.2</w:t>
+            </w:r>
+            <w:r>
+              <w:rPr>
+                <w:rFonts w:eastAsiaTheme="minorEastAsia"/>
+                <w:noProof/>
+                <w:kern w:val="2"/>
+                <w:szCs w:val="24"/>
+                <w:lang w:eastAsia="cs-CZ"/>
+                <w14:ligatures w14:val="standardContextual"/>
+              </w:rPr>
+              <w:tab/>
+            </w:r>
+            <w:r>
+              <w:rPr>
+                <w:rStyle w:val="Hypertextovodkaz"/>
+                <w:noProof/>
+              </w:rPr>
+              <w:t>Idempotence</w:t>
+            </w:r>
+            <w:r>
+              <w:rPr>
+                <w:noProof/>
+                <w:webHidden/>
+              </w:rPr>
+              <w:tab/>
+            </w:r>
+            <w:r>
+              <w:rPr>
+                <w:noProof/>
+                <w:webHidden/>
+              </w:rPr>
+              <w:fldChar w:fldCharType="begin"/>
+            </w:r>
+            <w:r>
+              <w:rPr>
+                <w:noProof/>
+                <w:webHidden/>
+              </w:rPr>
+              <w:instrText xml:space="preserve"> PAGEREF _Toc212202074 \h </w:instrText>
+            </w:r>
+            <w:r>
+              <w:rPr>
+                <w:noProof/>
+                <w:webHidden/>
+              </w:rPr>
+            </w:r>
+            <w:r>
+              <w:rPr>
+                <w:noProof/>
+                <w:webHidden/>
+              </w:rPr>
+              <w:fldChar w:fldCharType="separate"/>
+            </w:r>
+            <w:r>
+              <w:rPr>
+                <w:noProof/>
+                <w:webHidden/>
+              </w:rPr>
+              <w:t>3</w:t>
+            </w:r>
+            <w:r>
+              <w:rPr>
+                <w:noProof/>
+                <w:webHidden/>
+              </w:rPr>
+              <w:fldChar w:fldCharType="end"/>
+            </w:r>
+          </w:hyperlink>
+        </w:p>
+        <w:p>
+          <w:pPr>
+            <w:pStyle w:val="Obsah2"/>
+            <w:rPr>
+              <w:rFonts w:eastAsiaTheme="minorEastAsia"/>
+              <w:noProof/>
+              <w:kern w:val="2"/>
+              <w:szCs w:val="24"/>
+              <w:lang w:eastAsia="cs-CZ"/>
+              <w14:ligatures w14:val="standardContextual"/>
+            </w:rPr>
+          </w:pPr>
+          <w:hyperlink w:anchor="_Toc212202075" w:history="1">
+            <w:r>
+              <w:rPr>
+                <w:rStyle w:val="Hypertextovodkaz"/>
+                <w:noProof/>
+              </w:rPr>
+              <w:t>1.2</w:t>
+            </w:r>
+            <w:r>
+              <w:rPr>
+                <w:rFonts w:eastAsiaTheme="minorEastAsia"/>
+                <w:noProof/>
+                <w:kern w:val="2"/>
+                <w:szCs w:val="24"/>
+                <w:lang w:eastAsia="cs-CZ"/>
+                <w14:ligatures w14:val="standardContextual"/>
+              </w:rPr>
+              <w:tab/>
+            </w:r>
+            <w:r>
+              <w:rPr>
+                <w:rStyle w:val="Hypertextovodkaz"/>
+                <w:noProof/>
+              </w:rPr>
+              <w:t>Infrastructure as Code (IaC)</w:t>
+            </w:r>
+            <w:r>
+              <w:rPr>
+                <w:noProof/>
+                <w:webHidden/>
+              </w:rPr>
+              <w:tab/>
+            </w:r>
+            <w:r>
+              <w:rPr>
+                <w:noProof/>
+                <w:webHidden/>
+              </w:rPr>
+              <w:fldChar w:fldCharType="begin"/>
+            </w:r>
+            <w:r>
+              <w:rPr>
+                <w:noProof/>
+                <w:webHidden/>
+              </w:rPr>
+              <w:instrText xml:space="preserve"> PAGEREF _Toc212202075 \h </w:instrText>
+            </w:r>
+            <w:r>
+              <w:rPr>
+                <w:noProof/>
+                <w:webHidden/>
+              </w:rPr>
+            </w:r>
+            <w:r>
+              <w:rPr>
+                <w:noProof/>
+                <w:webHidden/>
+              </w:rPr>
+              <w:fldChar w:fldCharType="separate"/>
+            </w:r>
+            <w:r>
+              <w:rPr>
+                <w:noProof/>
+                <w:webHidden/>
+              </w:rPr>
+              <w:t>4</w:t>
+            </w:r>
+            <w:r>
+              <w:rPr>
+                <w:noProof/>
+                <w:webHidden/>
+              </w:rPr>
+              <w:fldChar w:fldCharType="end"/>
+            </w:r>
+          </w:hyperlink>
+        </w:p>
+        <w:p>
+          <w:pPr>
+            <w:pStyle w:val="Obsah3"/>
+            <w:rPr>
+              <w:rFonts w:eastAsiaTheme="minorEastAsia"/>
+              <w:noProof/>
+              <w:kern w:val="2"/>
+              <w:szCs w:val="24"/>
+              <w:lang w:eastAsia="cs-CZ"/>
+              <w14:ligatures w14:val="standardContextual"/>
+            </w:rPr>
+          </w:pPr>
+          <w:hyperlink w:anchor="_Toc212202076" w:history="1">
+            <w:r>
+              <w:rPr>
+                <w:rStyle w:val="Hypertextovodkaz"/>
+                <w:noProof/>
+              </w:rPr>
+              <w:t>1.2.1</w:t>
+            </w:r>
+            <w:r>
+              <w:rPr>
+                <w:rFonts w:eastAsiaTheme="minorEastAsia"/>
+                <w:noProof/>
+                <w:kern w:val="2"/>
+                <w:szCs w:val="24"/>
+                <w:lang w:eastAsia="cs-CZ"/>
+                <w14:ligatures w14:val="standardContextual"/>
+              </w:rPr>
+              <w:tab/>
+            </w:r>
+            <w:r>
+              <w:rPr>
+                <w:rStyle w:val="Hypertextovodkaz"/>
+                <w:noProof/>
+              </w:rPr>
+              <w:t>Definice, historie a princip IaC</w:t>
+            </w:r>
+            <w:r>
+              <w:rPr>
+                <w:noProof/>
+                <w:webHidden/>
+              </w:rPr>
+              <w:tab/>
+            </w:r>
+            <w:r>
+              <w:rPr>
+                <w:noProof/>
+                <w:webHidden/>
+              </w:rPr>
+              <w:fldChar w:fldCharType="begin"/>
+            </w:r>
+            <w:r>
+              <w:rPr>
+                <w:noProof/>
+                <w:webHidden/>
+              </w:rPr>
+              <w:instrText xml:space="preserve"> PAGEREF _Toc212202076 \h </w:instrText>
+            </w:r>
+            <w:r>
+              <w:rPr>
+                <w:noProof/>
+                <w:webHidden/>
+              </w:rPr>
+            </w:r>
+            <w:r>
+              <w:rPr>
+                <w:noProof/>
+                <w:webHidden/>
+              </w:rPr>
+              <w:fldChar w:fldCharType="separate"/>
+            </w:r>
+            <w:r>
+              <w:rPr>
+                <w:noProof/>
+                <w:webHidden/>
+              </w:rPr>
+              <w:t>4</w:t>
+            </w:r>
+            <w:r>
+              <w:rPr>
+                <w:noProof/>
+                <w:webHidden/>
+              </w:rPr>
+              <w:fldChar w:fldCharType="end"/>
+            </w:r>
+          </w:hyperlink>
+        </w:p>
+        <w:p>
+          <w:pPr>
+            <w:pStyle w:val="Obsah2"/>
+            <w:rPr>
+              <w:rFonts w:eastAsiaTheme="minorEastAsia"/>
+              <w:noProof/>
+              <w:kern w:val="2"/>
+              <w:szCs w:val="24"/>
+              <w:lang w:eastAsia="cs-CZ"/>
+              <w14:ligatures w14:val="standardContextual"/>
+            </w:rPr>
+          </w:pPr>
+          <w:hyperlink w:anchor="_Toc212202077" w:history="1">
+            <w:r>
+              <w:rPr>
+                <w:rStyle w:val="Hypertextovodkaz"/>
+                <w:noProof/>
+              </w:rPr>
+              <w:t>1.3</w:t>
+            </w:r>
+            <w:r>
+              <w:rPr>
+                <w:rFonts w:eastAsiaTheme="minorEastAsia"/>
+                <w:noProof/>
+                <w:kern w:val="2"/>
+                <w:szCs w:val="24"/>
+                <w:lang w:eastAsia="cs-CZ"/>
+                <w14:ligatures w14:val="standardContextual"/>
+              </w:rPr>
+              <w:tab/>
+            </w:r>
+            <w:r>
+              <w:rPr>
+                <w:rStyle w:val="Hypertextovodkaz"/>
+                <w:noProof/>
+              </w:rPr>
               <w:t>Co všechno je možné zautomatizovat</w:t>
             </w:r>
             <w:r>
@@ -1815,7 +2255,7 @@
                 <w:noProof/>
                 <w:webHidden/>
               </w:rPr>
-              <w:instrText xml:space="preserve"> PAGEREF _Toc211600079 \h </w:instrText>
+              <w:instrText xml:space="preserve"> PAGEREF _Toc212202077 \h </w:instrText>
             </w:r>
             <w:r>
               <w:rPr>
@@ -1835,7 +2275,7 @@
                 <w:noProof/>
                 <w:webHidden/>
               </w:rPr>
-              <w:t>3</w:t>
+              <w:t>4</w:t>
             </w:r>
             <w:r>
               <w:rPr>
@@ -1861,7 +2301,7 @@
               <w14:ligatures w14:val="standardContextual"/>
             </w:rPr>
           </w:pPr>
-          <w:hyperlink w:anchor="_Toc211600080" w:history="1">
+          <w:hyperlink w:anchor="_Toc212202078" w:history="1">
             <w:r>
               <w:rPr>
                 <w:rStyle w:val="Hypertextovodkaz"/>
@@ -1906,7 +2346,7 @@
                 <w:noProof/>
                 <w:webHidden/>
               </w:rPr>
-              <w:instrText xml:space="preserve"> PAGEREF _Toc211600080 \h </w:instrText>
+              <w:instrText xml:space="preserve"> PAGEREF _Toc212202078 \h </w:instrText>
             </w:r>
             <w:r>
               <w:rPr>
@@ -1926,7 +2366,7 @@
                 <w:noProof/>
                 <w:webHidden/>
               </w:rPr>
-              <w:t>4</w:t>
+              <w:t>5</w:t>
             </w:r>
             <w:r>
               <w:rPr>
@@ -1949,7 +2389,7 @@
               <w14:ligatures w14:val="standardContextual"/>
             </w:rPr>
           </w:pPr>
-          <w:hyperlink w:anchor="_Toc211600081" w:history="1">
+          <w:hyperlink w:anchor="_Toc212202079" w:history="1">
             <w:r>
               <w:rPr>
                 <w:rStyle w:val="Hypertextovodkaz"/>
@@ -1994,7 +2434,7 @@
                 <w:noProof/>
                 <w:webHidden/>
               </w:rPr>
-              <w:instrText xml:space="preserve"> PAGEREF _Toc211600081 \h </w:instrText>
+              <w:instrText xml:space="preserve"> PAGEREF _Toc212202079 \h </w:instrText>
             </w:r>
             <w:r>
               <w:rPr>
@@ -2014,7 +2454,7 @@
                 <w:noProof/>
                 <w:webHidden/>
               </w:rPr>
-              <w:t>4</w:t>
+              <w:t>5</w:t>
             </w:r>
             <w:r>
               <w:rPr>
@@ -2037,7 +2477,7 @@
               <w14:ligatures w14:val="standardContextual"/>
             </w:rPr>
           </w:pPr>
-          <w:hyperlink w:anchor="_Toc211600082" w:history="1">
+          <w:hyperlink w:anchor="_Toc212202080" w:history="1">
             <w:r>
               <w:rPr>
                 <w:rStyle w:val="Hypertextovodkaz"/>
@@ -2082,7 +2522,7 @@
                 <w:noProof/>
                 <w:webHidden/>
               </w:rPr>
-              <w:instrText xml:space="preserve"> PAGEREF _Toc211600082 \h </w:instrText>
+              <w:instrText xml:space="preserve"> PAGEREF _Toc212202080 \h </w:instrText>
             </w:r>
             <w:r>
               <w:rPr>
@@ -2102,7 +2542,7 @@
                 <w:noProof/>
                 <w:webHidden/>
               </w:rPr>
-              <w:t>4</w:t>
+              <w:t>5</w:t>
             </w:r>
             <w:r>
               <w:rPr>
@@ -2125,7 +2565,7 @@
               <w14:ligatures w14:val="standardContextual"/>
             </w:rPr>
           </w:pPr>
-          <w:hyperlink w:anchor="_Toc211600083" w:history="1">
+          <w:hyperlink w:anchor="_Toc212202081" w:history="1">
             <w:r>
               <w:rPr>
                 <w:rStyle w:val="Hypertextovodkaz"/>
@@ -2170,7 +2610,7 @@
                 <w:noProof/>
                 <w:webHidden/>
               </w:rPr>
-              <w:instrText xml:space="preserve"> PAGEREF _Toc211600083 \h </w:instrText>
+              <w:instrText xml:space="preserve"> PAGEREF _Toc212202081 \h </w:instrText>
             </w:r>
             <w:r>
               <w:rPr>
@@ -2190,7 +2630,7 @@
                 <w:noProof/>
                 <w:webHidden/>
               </w:rPr>
-              <w:t>4</w:t>
+              <w:t>5</w:t>
             </w:r>
             <w:r>
               <w:rPr>
@@ -2213,7 +2653,7 @@
               <w14:ligatures w14:val="standardContextual"/>
             </w:rPr>
           </w:pPr>
-          <w:hyperlink w:anchor="_Toc211600084" w:history="1">
+          <w:hyperlink w:anchor="_Toc212202082" w:history="1">
             <w:r>
               <w:rPr>
                 <w:rStyle w:val="Hypertextovodkaz"/>
@@ -2258,7 +2698,7 @@
                 <w:noProof/>
                 <w:webHidden/>
               </w:rPr>
-              <w:instrText xml:space="preserve"> PAGEREF _Toc211600084 \h </w:instrText>
+              <w:instrText xml:space="preserve"> PAGEREF _Toc212202082 \h </w:instrText>
             </w:r>
             <w:r>
               <w:rPr>
@@ -2278,7 +2718,7 @@
                 <w:noProof/>
                 <w:webHidden/>
               </w:rPr>
-              <w:t>4</w:t>
+              <w:t>5</w:t>
             </w:r>
             <w:r>
               <w:rPr>
@@ -2304,7 +2744,7 @@
               <w14:ligatures w14:val="standardContextual"/>
             </w:rPr>
           </w:pPr>
-          <w:hyperlink w:anchor="_Toc211600085" w:history="1">
+          <w:hyperlink w:anchor="_Toc212202083" w:history="1">
             <w:r>
               <w:rPr>
                 <w:rStyle w:val="Hypertextovodkaz"/>
@@ -2349,7 +2789,7 @@
                 <w:noProof/>
                 <w:webHidden/>
               </w:rPr>
-              <w:instrText xml:space="preserve"> PAGEREF _Toc211600085 \h </w:instrText>
+              <w:instrText xml:space="preserve"> PAGEREF _Toc212202083 \h </w:instrText>
             </w:r>
             <w:r>
               <w:rPr>
@@ -2369,7 +2809,7 @@
                 <w:noProof/>
                 <w:webHidden/>
               </w:rPr>
-              <w:t>5</w:t>
+              <w:t>6</w:t>
             </w:r>
             <w:r>
               <w:rPr>
@@ -2392,7 +2832,7 @@
               <w14:ligatures w14:val="standardContextual"/>
             </w:rPr>
           </w:pPr>
-          <w:hyperlink w:anchor="_Toc211600086" w:history="1">
+          <w:hyperlink w:anchor="_Toc212202084" w:history="1">
             <w:r>
               <w:rPr>
                 <w:rStyle w:val="Hypertextovodkaz"/>
@@ -2419,7 +2859,7 @@
                 <w:noProof/>
                 <w:webHidden/>
               </w:rPr>
-              <w:instrText xml:space="preserve"> PAGEREF _Toc211600086 \h </w:instrText>
+              <w:instrText xml:space="preserve"> PAGEREF _Toc212202084 \h </w:instrText>
             </w:r>
             <w:r>
               <w:rPr>
@@ -2439,7 +2879,7 @@
                 <w:noProof/>
                 <w:webHidden/>
               </w:rPr>
-              <w:t>6</w:t>
+              <w:t>7</w:t>
             </w:r>
             <w:r>
               <w:rPr>
@@ -2462,7 +2902,7 @@
               <w14:ligatures w14:val="standardContextual"/>
             </w:rPr>
           </w:pPr>
-          <w:hyperlink w:anchor="_Toc211600087" w:history="1">
+          <w:hyperlink w:anchor="_Toc212202085" w:history="1">
             <w:r>
               <w:rPr>
                 <w:rStyle w:val="Hypertextovodkaz"/>
@@ -2489,7 +2929,7 @@
                 <w:noProof/>
                 <w:webHidden/>
               </w:rPr>
-              <w:instrText xml:space="preserve"> PAGEREF _Toc211600087 \h </w:instrText>
+              <w:instrText xml:space="preserve"> PAGEREF _Toc212202085 \h </w:instrText>
             </w:r>
             <w:r>
               <w:rPr>
@@ -2509,7 +2949,7 @@
                 <w:noProof/>
                 <w:webHidden/>
               </w:rPr>
-              <w:t>7</w:t>
+              <w:t>8</w:t>
             </w:r>
             <w:r>
               <w:rPr>
@@ -2532,7 +2972,7 @@
               <w14:ligatures w14:val="standardContextual"/>
             </w:rPr>
           </w:pPr>
-          <w:hyperlink w:anchor="_Toc211600088" w:history="1">
+          <w:hyperlink w:anchor="_Toc212202086" w:history="1">
             <w:r>
               <w:rPr>
                 <w:rStyle w:val="Hypertextovodkaz"/>
@@ -2559,7 +2999,7 @@
                 <w:noProof/>
                 <w:webHidden/>
               </w:rPr>
-              <w:instrText xml:space="preserve"> PAGEREF _Toc211600088 \h </w:instrText>
+              <w:instrText xml:space="preserve"> PAGEREF _Toc212202086 \h </w:instrText>
             </w:r>
             <w:r>
               <w:rPr>
@@ -2579,7 +3019,7 @@
                 <w:noProof/>
                 <w:webHidden/>
               </w:rPr>
-              <w:t>8</w:t>
+              <w:t>9</w:t>
             </w:r>
             <w:r>
               <w:rPr>
@@ -2602,7 +3042,7 @@
               <w14:ligatures w14:val="standardContextual"/>
             </w:rPr>
           </w:pPr>
-          <w:hyperlink w:anchor="_Toc211600089" w:history="1">
+          <w:hyperlink w:anchor="_Toc212202087" w:history="1">
             <w:r>
               <w:rPr>
                 <w:rStyle w:val="Hypertextovodkaz"/>
@@ -2629,7 +3069,7 @@
                 <w:noProof/>
                 <w:webHidden/>
               </w:rPr>
-              <w:instrText xml:space="preserve"> PAGEREF _Toc211600089 \h </w:instrText>
+              <w:instrText xml:space="preserve"> PAGEREF _Toc212202087 \h </w:instrText>
             </w:r>
             <w:r>
               <w:rPr>
@@ -2649,7 +3089,7 @@
                 <w:noProof/>
                 <w:webHidden/>
               </w:rPr>
-              <w:t>9</w:t>
+              <w:t>10</w:t>
             </w:r>
             <w:r>
               <w:rPr>
@@ -2675,7 +3115,7 @@
               <w14:ligatures w14:val="standardContextual"/>
             </w:rPr>
           </w:pPr>
-          <w:hyperlink w:anchor="_Toc211600090" w:history="1">
+          <w:hyperlink w:anchor="_Toc212202088" w:history="1">
             <w:r>
               <w:rPr>
                 <w:rStyle w:val="Hypertextovodkaz"/>
@@ -2720,7 +3160,7 @@
                 <w:noProof/>
                 <w:webHidden/>
               </w:rPr>
-              <w:instrText xml:space="preserve"> PAGEREF _Toc211600090 \h </w:instrText>
+              <w:instrText xml:space="preserve"> PAGEREF _Toc212202088 \h </w:instrText>
             </w:r>
             <w:r>
               <w:rPr>
@@ -2766,7 +3206,7 @@
               <w14:ligatures w14:val="standardContextual"/>
             </w:rPr>
           </w:pPr>
-          <w:hyperlink w:anchor="_Toc211600091" w:history="1">
+          <w:hyperlink w:anchor="_Toc212202089" w:history="1">
             <w:r>
               <w:rPr>
                 <w:rStyle w:val="Hypertextovodkaz"/>
@@ -2811,7 +3251,7 @@
                 <w:noProof/>
                 <w:webHidden/>
               </w:rPr>
-              <w:instrText xml:space="preserve"> PAGEREF _Toc211600091 \h </w:instrText>
+              <w:instrText xml:space="preserve"> PAGEREF _Toc212202089 \h </w:instrText>
             </w:r>
             <w:r>
               <w:rPr>
@@ -2881,7 +3321,7 @@
       </w:pPr>
       <w:bookmarkStart w:id="0" w:name="_Toc86047591"/>
       <w:bookmarkStart w:id="1" w:name="_Toc86055198"/>
-      <w:bookmarkStart w:id="2" w:name="_Toc211600073"/>
+      <w:bookmarkStart w:id="2" w:name="_Toc212202066"/>
       <w:r>
         <w:lastRenderedPageBreak/>
         <w:t>Úvod</w:t>
@@ -2899,7 +3339,7 @@
         </w:numPr>
         <w:ind w:left="851"/>
       </w:pPr>
-      <w:bookmarkStart w:id="3" w:name="_Toc211600074"/>
+      <w:bookmarkStart w:id="3" w:name="_Toc212202067"/>
       <w:r>
         <w:t>Uvedení do problematiky</w:t>
       </w:r>
@@ -2964,6 +3404,7 @@
         <w:t>Navíc při rozšiřování daného systému se oba tyto problémy stávají stále důležitější.</w:t>
       </w:r>
     </w:p>
+    <w:p/>
     <w:p>
       <w:r>
         <w:t>Proto existuje automatizace, která řeší a nahrazuje všechny předchozí problémy</w:t>
@@ -3002,7 +3443,7 @@
             <w:fldChar w:fldCharType="begin"/>
           </w:r>
           <w:r>
-            <w:instrText xml:space="preserve"> CITATION IBM_Automation \l 1029 </w:instrText>
+            <w:instrText xml:space="preserve">CITATION IBM_Automation \l 1029 </w:instrText>
           </w:r>
           <w:r>
             <w:fldChar w:fldCharType="separate"/>
@@ -3019,6 +3460,7 @@
         </w:sdtContent>
       </w:sdt>
     </w:p>
+    <w:p/>
     <w:p>
       <w:r>
         <w:t xml:space="preserve">Při automatizaci IT infrastruktury, se na rozdíl od výrobního průmyslu nepoužívají stroje, ale takzvané </w:t>
@@ -3092,7 +3534,7 @@
         </w:numPr>
         <w:ind w:left="851"/>
       </w:pPr>
-      <w:bookmarkStart w:id="4" w:name="_Toc211600075"/>
+      <w:bookmarkStart w:id="4" w:name="_Toc212202068"/>
       <w:r>
         <w:t xml:space="preserve">Představení nástroje </w:t>
       </w:r>
@@ -3155,64 +3597,37 @@
       </w:r>
       <w:proofErr w:type="spellStart"/>
       <w:r>
-        <w:t>p</w:t>
-      </w:r>
-      <w:r>
-        <w:t>laybooky</w:t>
+        <w:t>playbooky</w:t>
       </w:r>
       <w:proofErr w:type="spellEnd"/>
       <w:r>
+        <w:t>, které</w:t>
+      </w:r>
+      <w:r>
+        <w:t xml:space="preserve"> přímo implementují </w:t>
+      </w:r>
+      <w:proofErr w:type="spellStart"/>
+      <w:r>
+        <w:t>IaC</w:t>
+      </w:r>
+      <w:proofErr w:type="spellEnd"/>
+      <w:r>
+        <w:t xml:space="preserve"> a díky tomu, že</w:t>
+      </w:r>
+      <w:r>
+        <w:t xml:space="preserve"> jsou psány v</w:t>
+      </w:r>
+      <w:r>
+        <w:t> </w:t>
+      </w:r>
+      <w:r>
+        <w:t>YAML</w:t>
+      </w:r>
+      <w:r>
         <w:t>,</w:t>
       </w:r>
       <w:r>
-        <w:t xml:space="preserve"> které</w:t>
-      </w:r>
-      <w:r>
-        <w:t xml:space="preserve"> přímo implementují </w:t>
-      </w:r>
-      <w:proofErr w:type="spellStart"/>
-      <w:r>
-        <w:t>IaC</w:t>
-      </w:r>
-      <w:proofErr w:type="spellEnd"/>
-      <w:r>
-        <w:t xml:space="preserve"> a díky tomu, že</w:t>
-      </w:r>
-      <w:r>
-        <w:t xml:space="preserve"> jsou psány v</w:t>
-      </w:r>
-      <w:r>
-        <w:t> </w:t>
-      </w:r>
-      <w:r>
-        <w:t>YAML</w:t>
-      </w:r>
-      <w:r>
-        <w:t>,</w:t>
-      </w:r>
-      <w:r>
-        <w:t xml:space="preserve"> </w:t>
-      </w:r>
-      <w:r>
-        <w:t>jsou</w:t>
-      </w:r>
-      <w:r>
-        <w:t xml:space="preserve"> jednoduše č</w:t>
-      </w:r>
-      <w:r>
-        <w:t>itelné</w:t>
-      </w:r>
-      <w:r>
-        <w:t xml:space="preserve"> a snadn</w:t>
-      </w:r>
-      <w:r>
-        <w:t>é</w:t>
-      </w:r>
-      <w:r>
-        <w:t xml:space="preserve"> na pochopení.</w:t>
-      </w:r>
-      <w:r>
-        <w:t xml:space="preserve"> Tyto </w:t>
+        <w:t xml:space="preserve"> jsou jednoduše čitelné a snadné na pochopení. Tyto </w:t>
       </w:r>
       <w:proofErr w:type="spellStart"/>
       <w:r>
@@ -3329,8 +3744,9 @@
         </w:numPr>
         <w:ind w:left="851"/>
       </w:pPr>
-      <w:bookmarkStart w:id="5" w:name="_Toc211600076"/>
-      <w:r>
+      <w:bookmarkStart w:id="5" w:name="_Toc212202069"/>
+      <w:r>
+        <w:lastRenderedPageBreak/>
         <w:t>Cíl práce</w:t>
       </w:r>
       <w:bookmarkEnd w:id="5"/>
@@ -3380,7 +3796,6 @@
       </w:r>
       <w:proofErr w:type="spellStart"/>
       <w:r>
-        <w:lastRenderedPageBreak/>
         <w:t>Ansible</w:t>
       </w:r>
       <w:proofErr w:type="spellEnd"/>
@@ -3479,7 +3894,7 @@
         </w:numPr>
         <w:ind w:left="851"/>
       </w:pPr>
-      <w:bookmarkStart w:id="6" w:name="_Toc211600077"/>
+      <w:bookmarkStart w:id="6" w:name="_Toc212202070"/>
       <w:r>
         <w:t>Struktura práce</w:t>
       </w:r>
@@ -3524,15 +3939,18 @@
       <w:pPr>
         <w:pStyle w:val="Nadpis1"/>
       </w:pPr>
+      <w:bookmarkStart w:id="7" w:name="_Toc212202071"/>
       <w:r>
         <w:lastRenderedPageBreak/>
         <w:t>Teoretická východiska automatizace</w:t>
       </w:r>
+      <w:bookmarkEnd w:id="7"/>
     </w:p>
     <w:p>
       <w:pPr>
         <w:pStyle w:val="Nadpis2"/>
       </w:pPr>
+      <w:bookmarkStart w:id="8" w:name="_Toc212202072"/>
       <w:r>
         <w:t>Definice a význam automatizace v</w:t>
       </w:r>
@@ -3542,14 +3960,17 @@
       <w:r>
         <w:t>IT</w:t>
       </w:r>
+      <w:bookmarkEnd w:id="8"/>
     </w:p>
     <w:p>
       <w:pPr>
         <w:pStyle w:val="Nadpis3"/>
       </w:pPr>
+      <w:bookmarkStart w:id="9" w:name="_Toc212202073"/>
       <w:r>
         <w:t>Koncept automatizace a její role v moderním IT</w:t>
       </w:r>
+      <w:bookmarkEnd w:id="9"/>
     </w:p>
     <w:p>
       <w:r>
@@ -3565,91 +3986,945 @@
         <w:t xml:space="preserve">vykonávání opakovaných </w:t>
       </w:r>
       <w:r>
-        <w:t>činností</w:t>
+        <w:t>činností s omezenou</w:t>
+      </w:r>
+      <w:r>
+        <w:t xml:space="preserve"> nebo vůbec žádnou asistencí člověka. </w:t>
+      </w:r>
+      <w:sdt>
+        <w:sdtPr>
+          <w:id w:val="-742559722"/>
+          <w:citation/>
+        </w:sdtPr>
+        <w:sdtContent>
+          <w:r>
+            <w:fldChar w:fldCharType="begin"/>
+          </w:r>
+          <w:r>
+            <w:instrText xml:space="preserve"> CITATION RedHat_2025_Automation \l 1029 </w:instrText>
+          </w:r>
+          <w:r>
+            <w:fldChar w:fldCharType="separate"/>
+          </w:r>
+          <w:r>
+            <w:rPr>
+              <w:noProof/>
+            </w:rPr>
+            <w:t>(6)</w:t>
+          </w:r>
+          <w:r>
+            <w:fldChar w:fldCharType="end"/>
+          </w:r>
+        </w:sdtContent>
+      </w:sdt>
+      <w:r>
+        <w:t xml:space="preserve"> Stává se čím dál populárnější a rozšiřuje se do nespočtu odvětví. Například dnes se používá </w:t>
+      </w:r>
+      <w:r>
+        <w:t>i v průmyslové výrobě jako je výroba automobilů.</w:t>
+      </w:r>
+      <w:sdt>
+        <w:sdtPr>
+          <w:id w:val="2053802124"/>
+          <w:citation/>
+        </w:sdtPr>
+        <w:sdtContent>
+          <w:r>
+            <w:fldChar w:fldCharType="begin"/>
+          </w:r>
+          <w:r>
+            <w:instrText xml:space="preserve"> CITATION IBM_Automation \l 1029 </w:instrText>
+          </w:r>
+          <w:r>
+            <w:fldChar w:fldCharType="separate"/>
+          </w:r>
+          <w:r>
+            <w:rPr>
+              <w:noProof/>
+            </w:rPr>
+            <w:t xml:space="preserve"> (1)</w:t>
+          </w:r>
+          <w:r>
+            <w:fldChar w:fldCharType="end"/>
+          </w:r>
+        </w:sdtContent>
+      </w:sdt>
+    </w:p>
+    <w:p>
+      <w:r>
+        <w:t>Kde se ale používá softwarová automatizace?</w:t>
       </w:r>
       <w:r>
         <w:t xml:space="preserve"> </w:t>
       </w:r>
       <w:r>
-        <w:t xml:space="preserve">se sníženou nebo vůbec žádnou asistencí člověka. </w:t>
+        <w:t>Téměř všude. Od správy podnikových sítí přes údržbu a správu výpočetních clusterů</w:t>
+      </w:r>
+      <w:r>
+        <w:t xml:space="preserve"> nebo serverů a </w:t>
+      </w:r>
+      <w:r>
+        <w:t>cloudových služeb až po obranu a zdravotnictví.</w:t>
+      </w:r>
+      <w:sdt>
+        <w:sdtPr>
+          <w:id w:val="837345135"/>
+          <w:citation/>
+        </w:sdtPr>
+        <w:sdtContent>
+          <w:r>
+            <w:fldChar w:fldCharType="begin"/>
+          </w:r>
+          <w:r>
+            <w:instrText xml:space="preserve"> CITATION IBM_Automation \l 1029 </w:instrText>
+          </w:r>
+          <w:r>
+            <w:fldChar w:fldCharType="separate"/>
+          </w:r>
+          <w:r>
+            <w:rPr>
+              <w:noProof/>
+            </w:rPr>
+            <w:t xml:space="preserve"> (1)</w:t>
+          </w:r>
+          <w:r>
+            <w:fldChar w:fldCharType="end"/>
+          </w:r>
+        </w:sdtContent>
+      </w:sdt>
+    </w:p>
+    <w:p>
+      <w:r>
+        <w:t xml:space="preserve">Proč je nasazována v tak široké oblasti zaměření? </w:t>
+      </w:r>
+      <w:r>
+        <w:t>Protože má spoustu praktických výhod, které nejenom zajistí správné fungování, ale i snazší samotnou údržbu a správu a výrazně snižuje počet pracovníků k tomu potřebných.</w:t>
+      </w:r>
+      <w:sdt>
+        <w:sdtPr>
+          <w:id w:val="392782055"/>
+          <w:citation/>
+        </w:sdtPr>
+        <w:sdtContent>
+          <w:r>
+            <w:fldChar w:fldCharType="begin"/>
+          </w:r>
+          <w:r>
+            <w:instrText xml:space="preserve"> CITATION IBM_Automation \l 1029 </w:instrText>
+          </w:r>
+          <w:r>
+            <w:fldChar w:fldCharType="separate"/>
+          </w:r>
+          <w:r>
+            <w:rPr>
+              <w:noProof/>
+            </w:rPr>
+            <w:t xml:space="preserve"> (1)</w:t>
+          </w:r>
+          <w:r>
+            <w:fldChar w:fldCharType="end"/>
+          </w:r>
+        </w:sdtContent>
+      </w:sdt>
+    </w:p>
+    <w:p>
+      <w:r>
+        <w:t>Hlavní tyto výhody jsou t</w:t>
+      </w:r>
+      <w:r>
+        <w:t>éměř úplně odstranění manuální práce</w:t>
+      </w:r>
+      <w:sdt>
+        <w:sdtPr>
+          <w:id w:val="-506216898"/>
+          <w:citation/>
+        </w:sdtPr>
+        <w:sdtContent>
+          <w:r>
+            <w:fldChar w:fldCharType="begin"/>
+          </w:r>
+          <w:r>
+            <w:instrText xml:space="preserve"> CITATION IBM_Automation \l 1029 </w:instrText>
+          </w:r>
+          <w:r>
+            <w:fldChar w:fldCharType="separate"/>
+          </w:r>
+          <w:r>
+            <w:rPr>
+              <w:noProof/>
+            </w:rPr>
+            <w:t xml:space="preserve"> (1)</w:t>
+          </w:r>
+          <w:r>
+            <w:fldChar w:fldCharType="end"/>
+          </w:r>
+        </w:sdtContent>
+      </w:sdt>
+      <w:r>
+        <w:t xml:space="preserve"> a redukce rizik a chyb s tím spojených</w:t>
+      </w:r>
+      <w:r>
+        <w:t>.</w:t>
+      </w:r>
+      <w:sdt>
+        <w:sdtPr>
+          <w:id w:val="1471324444"/>
+          <w:citation/>
+        </w:sdtPr>
+        <w:sdtContent>
+          <w:r>
+            <w:fldChar w:fldCharType="begin"/>
+          </w:r>
+          <w:r>
+            <w:instrText xml:space="preserve"> CITATION RedHat_2025_Automation \l 1029 </w:instrText>
+          </w:r>
+          <w:r>
+            <w:fldChar w:fldCharType="separate"/>
+          </w:r>
+          <w:r>
+            <w:rPr>
+              <w:noProof/>
+            </w:rPr>
+            <w:t xml:space="preserve"> (6)</w:t>
+          </w:r>
+          <w:r>
+            <w:fldChar w:fldCharType="end"/>
+          </w:r>
+        </w:sdtContent>
+      </w:sdt>
+      <w:r>
+        <w:t xml:space="preserve"> Automatizace také zabraňuje takzvanému </w:t>
+      </w:r>
+      <w:proofErr w:type="spellStart"/>
+      <w:r>
+        <w:t>Configuration</w:t>
+      </w:r>
+      <w:proofErr w:type="spellEnd"/>
+      <w:r>
+        <w:t xml:space="preserve"> drift, to znamená postupné oddělení od zamýšleného stavu typicky způsobován manuálními úpravami nebo nekontrolovanými změnami.</w:t>
+      </w:r>
+      <w:sdt>
+        <w:sdtPr>
+          <w:id w:val="-1409532830"/>
+          <w:citation/>
+        </w:sdtPr>
+        <w:sdtContent>
+          <w:r>
+            <w:fldChar w:fldCharType="begin"/>
+          </w:r>
+          <w:r>
+            <w:instrText xml:space="preserve"> CITATION Spacelift_Drift \l 1029 </w:instrText>
+          </w:r>
+          <w:r>
+            <w:fldChar w:fldCharType="separate"/>
+          </w:r>
+          <w:r>
+            <w:rPr>
+              <w:noProof/>
+            </w:rPr>
+            <w:t xml:space="preserve"> (7)</w:t>
+          </w:r>
+          <w:r>
+            <w:fldChar w:fldCharType="end"/>
+          </w:r>
+        </w:sdtContent>
+      </w:sdt>
+      <w:r>
+        <w:t xml:space="preserve"> Dále také zvyšuje rychlost nasazení služeb a aplikací, zvýšení jejich efektivity a škálovatelnost podle aktuální poptávky. Zlepšuje bezpečnost díky rychlé a kontrolované reakci na hrozby</w:t>
+      </w:r>
+      <w:sdt>
+        <w:sdtPr>
+          <w:id w:val="-1131554040"/>
+          <w:citation/>
+        </w:sdtPr>
+        <w:sdtContent>
+          <w:r>
+            <w:fldChar w:fldCharType="begin"/>
+          </w:r>
+          <w:r>
+            <w:instrText xml:space="preserve"> CITATION RedHat_2025_Automation \l 1029 </w:instrText>
+          </w:r>
+          <w:r>
+            <w:fldChar w:fldCharType="separate"/>
+          </w:r>
+          <w:r>
+            <w:rPr>
+              <w:noProof/>
+            </w:rPr>
+            <w:t xml:space="preserve"> (6)</w:t>
+          </w:r>
+          <w:r>
+            <w:fldChar w:fldCharType="end"/>
+          </w:r>
+        </w:sdtContent>
+      </w:sdt>
+      <w:r>
+        <w:t xml:space="preserve"> a umožňuje optimalizaci správy a rozdělení cloudových zdrojů.</w:t>
+      </w:r>
+      <w:sdt>
+        <w:sdtPr>
+          <w:id w:val="847454749"/>
+          <w:citation/>
+        </w:sdtPr>
+        <w:sdtContent>
+          <w:r>
+            <w:fldChar w:fldCharType="begin"/>
+          </w:r>
+          <w:r>
+            <w:instrText xml:space="preserve"> CITATION IBM_Automation \l 1029 </w:instrText>
+          </w:r>
+          <w:r>
+            <w:fldChar w:fldCharType="separate"/>
+          </w:r>
+          <w:r>
+            <w:rPr>
+              <w:noProof/>
+            </w:rPr>
+            <w:t xml:space="preserve"> (1)</w:t>
+          </w:r>
+          <w:r>
+            <w:fldChar w:fldCharType="end"/>
+          </w:r>
+        </w:sdtContent>
+      </w:sdt>
+    </w:p>
+    <w:p>
+      <w:pPr>
+        <w:pStyle w:val="Nadpis3"/>
+      </w:pPr>
+      <w:bookmarkStart w:id="10" w:name="_Toc212202074"/>
+      <w:proofErr w:type="spellStart"/>
+      <w:r>
+        <w:t>Idempotence</w:t>
+      </w:r>
+      <w:bookmarkEnd w:id="10"/>
+      <w:proofErr w:type="spellEnd"/>
+    </w:p>
+    <w:p>
+      <w:proofErr w:type="spellStart"/>
+      <w:r>
+        <w:t>Idempotence</w:t>
+      </w:r>
+      <w:proofErr w:type="spellEnd"/>
+      <w:r>
+        <w:t xml:space="preserve"> je jednou z nejdůležitějších vlastností při automatizaci. Jedná se o vlastnost operace, která ukazuje, jestli opakované aplikování dané funkce změní výsledek oproti první aplikaci. V automatizaci je </w:t>
+      </w:r>
+      <w:r>
+        <w:t>obzvláště důležitá, protože zajišťuje stabilitu a předvídatelnost systému, zvyšuje jeho odolnost proti chybám a snižuje počet nepotřebných operací, čímž také zároveň šetří čas a systémové zdroje.</w:t>
+      </w:r>
+      <w:sdt>
+        <w:sdtPr>
+          <w:id w:val="1963377115"/>
+          <w:citation/>
+        </w:sdtPr>
+        <w:sdtContent>
+          <w:r>
+            <w:fldChar w:fldCharType="begin"/>
+          </w:r>
+          <w:r>
+            <w:instrText xml:space="preserve"> CITATION Bigdan_Idempotency \l 1029 </w:instrText>
+          </w:r>
+          <w:r>
+            <w:fldChar w:fldCharType="separate"/>
+          </w:r>
+          <w:r>
+            <w:rPr>
+              <w:noProof/>
+            </w:rPr>
+            <w:t xml:space="preserve"> (8)</w:t>
+          </w:r>
+          <w:r>
+            <w:fldChar w:fldCharType="end"/>
+          </w:r>
+        </w:sdtContent>
+      </w:sdt>
+    </w:p>
+    <w:p>
+      <w:pPr>
+        <w:pStyle w:val="Nadpis2"/>
+      </w:pPr>
+      <w:bookmarkStart w:id="11" w:name="_Toc212202075"/>
+      <w:proofErr w:type="spellStart"/>
+      <w:r>
+        <w:lastRenderedPageBreak/>
+        <w:t>Infrastructure</w:t>
+      </w:r>
+      <w:proofErr w:type="spellEnd"/>
+      <w:r>
+        <w:t xml:space="preserve"> as </w:t>
+      </w:r>
+      <w:proofErr w:type="spellStart"/>
+      <w:r>
+        <w:t>Code</w:t>
+      </w:r>
+      <w:proofErr w:type="spellEnd"/>
+      <w:r>
+        <w:t xml:space="preserve"> (</w:t>
+      </w:r>
+      <w:proofErr w:type="spellStart"/>
+      <w:r>
+        <w:t>IaC</w:t>
+      </w:r>
+      <w:proofErr w:type="spellEnd"/>
+      <w:r>
+        <w:t>)</w:t>
+      </w:r>
+      <w:bookmarkEnd w:id="11"/>
+    </w:p>
+    <w:p>
+      <w:pPr>
+        <w:pStyle w:val="Nadpis3"/>
+      </w:pPr>
+      <w:bookmarkStart w:id="12" w:name="_Toc212202076"/>
+      <w:r>
+        <w:t xml:space="preserve">Definice, historie a princip </w:t>
+      </w:r>
+      <w:proofErr w:type="spellStart"/>
+      <w:r>
+        <w:t>IaC</w:t>
+      </w:r>
+      <w:bookmarkEnd w:id="12"/>
+      <w:proofErr w:type="spellEnd"/>
+    </w:p>
+    <w:p>
+      <w:proofErr w:type="spellStart"/>
+      <w:r>
+        <w:t>IaC</w:t>
+      </w:r>
+      <w:proofErr w:type="spellEnd"/>
+      <w:r>
+        <w:t xml:space="preserve"> je koncept, jehož historie sahá až do počátků rozmachu počítačů. S jejich přibývajícím počtem rostla potřeba najít efektivní způsob, jak spravovat spoustu </w:t>
+      </w:r>
+      <w:r>
+        <w:t>strojů</w:t>
+      </w:r>
+      <w:r>
+        <w:t xml:space="preserve"> než jenom</w:t>
+      </w:r>
+      <w:r>
+        <w:t xml:space="preserve"> jejich</w:t>
+      </w:r>
+      <w:r>
+        <w:t xml:space="preserve"> manuální konfigurací.</w:t>
+      </w:r>
+      <w:sdt>
+        <w:sdtPr>
+          <w:id w:val="-2093149734"/>
+          <w:citation/>
+        </w:sdtPr>
+        <w:sdtContent>
+          <w:r>
+            <w:fldChar w:fldCharType="begin"/>
+          </w:r>
+          <w:r>
+            <w:instrText xml:space="preserve">CITATION Tyson_IaCOrigins \l 1029 </w:instrText>
+          </w:r>
+          <w:r>
+            <w:fldChar w:fldCharType="separate"/>
+          </w:r>
+          <w:r>
+            <w:rPr>
+              <w:noProof/>
+            </w:rPr>
+            <w:t xml:space="preserve"> (9)</w:t>
+          </w:r>
+          <w:r>
+            <w:fldChar w:fldCharType="end"/>
+          </w:r>
+        </w:sdtContent>
+      </w:sdt>
+    </w:p>
+    <w:p>
+      <w:proofErr w:type="spellStart"/>
+      <w:r>
+        <w:t>IaC</w:t>
+      </w:r>
+      <w:proofErr w:type="spellEnd"/>
+      <w:r>
+        <w:t xml:space="preserve"> je praxe, která automatizuje poskytování a správu služeb pomocí konfiguračních souborů na místo manuálních procesů. Tyto soubory</w:t>
+      </w:r>
+      <w:r>
+        <w:t xml:space="preserve"> v podstatě popisují celkový návrh dané infrastruktury, například počet serverů, nastavení sítě, verze operačních systémů a </w:t>
+      </w:r>
+      <w:proofErr w:type="gramStart"/>
+      <w:r>
+        <w:t>aplikací,</w:t>
+      </w:r>
+      <w:proofErr w:type="gramEnd"/>
+      <w:r>
+        <w:t xml:space="preserve"> atd</w:t>
+      </w:r>
+      <w:r>
+        <w:t>. a</w:t>
+      </w:r>
+      <w:r>
+        <w:t xml:space="preserve"> můžou být napsány v širokém spektru</w:t>
+      </w:r>
+      <w:r>
+        <w:t xml:space="preserve"> jazyků, jako například YAML, </w:t>
+      </w:r>
+      <w:r>
+        <w:t xml:space="preserve">JSON, </w:t>
+      </w:r>
+      <w:r>
+        <w:t>atd.</w:t>
+      </w:r>
+      <w:sdt>
+        <w:sdtPr>
+          <w:id w:val="-1210639886"/>
+          <w:citation/>
+        </w:sdtPr>
+        <w:sdtContent>
+          <w:r>
+            <w:fldChar w:fldCharType="begin"/>
+          </w:r>
+          <w:r>
+            <w:instrText xml:space="preserve"> CITATION IBM_IaC \l 1029 </w:instrText>
+          </w:r>
+          <w:r>
+            <w:fldChar w:fldCharType="separate"/>
+          </w:r>
+          <w:r>
+            <w:rPr>
+              <w:noProof/>
+            </w:rPr>
+            <w:t xml:space="preserve"> (10)</w:t>
+          </w:r>
+          <w:r>
+            <w:fldChar w:fldCharType="end"/>
+          </w:r>
+        </w:sdtContent>
+      </w:sdt>
+    </w:p>
+    <w:p>
+      <w:r>
+        <w:t xml:space="preserve">Mezi hlavní výhody </w:t>
+      </w:r>
+      <w:proofErr w:type="spellStart"/>
+      <w:r>
+        <w:t>IaC</w:t>
+      </w:r>
+      <w:proofErr w:type="spellEnd"/>
+      <w:r>
+        <w:t xml:space="preserve"> patří to, že řeší </w:t>
+      </w:r>
+      <w:proofErr w:type="spellStart"/>
+      <w:r>
+        <w:t>Configuration</w:t>
+      </w:r>
+      <w:proofErr w:type="spellEnd"/>
+      <w:r>
+        <w:t xml:space="preserve"> drift tak, že zdrojem, od kterého hrozí odchýlení není stroj, ale konfigurační soubor. Největší výhodou </w:t>
+      </w:r>
+      <w:proofErr w:type="spellStart"/>
+      <w:r>
+        <w:t>IaC</w:t>
+      </w:r>
+      <w:proofErr w:type="spellEnd"/>
+      <w:r>
+        <w:t xml:space="preserve"> ale je právě využitelnost konfiguračních souborů, jelikož se dají spustit, tak stačí spustit starší verzi konfiguračního souboru a tím dostaneme starší verzi samotného stroje, což usnadňuje z</w:t>
+      </w:r>
+      <w:r>
+        <w:t>álohování a samotnou dokumentaci, např. pomocí Git.</w:t>
+      </w:r>
+      <w:sdt>
+        <w:sdtPr>
+          <w:id w:val="1750068185"/>
+          <w:citation/>
+        </w:sdtPr>
+        <w:sdtContent>
+          <w:r>
+            <w:fldChar w:fldCharType="begin"/>
+          </w:r>
+          <w:r>
+            <w:instrText xml:space="preserve"> CITATION IBM_IaC \l 1029 </w:instrText>
+          </w:r>
+          <w:r>
+            <w:fldChar w:fldCharType="separate"/>
+          </w:r>
+          <w:r>
+            <w:rPr>
+              <w:noProof/>
+            </w:rPr>
+            <w:t xml:space="preserve"> (10)</w:t>
+          </w:r>
+          <w:r>
+            <w:fldChar w:fldCharType="end"/>
+          </w:r>
+        </w:sdtContent>
+      </w:sdt>
+    </w:p>
+    <w:p>
+      <w:pPr>
+        <w:pStyle w:val="Nadpis3"/>
+      </w:pPr>
+      <w:r>
+        <w:t xml:space="preserve">Způsob implementace </w:t>
+      </w:r>
+      <w:proofErr w:type="spellStart"/>
+      <w:r>
+        <w:t>IaC</w:t>
+      </w:r>
+      <w:proofErr w:type="spellEnd"/>
+    </w:p>
+    <w:p>
+      <w:r>
+        <w:t xml:space="preserve">Při rozhodování, jak </w:t>
+      </w:r>
+      <w:proofErr w:type="spellStart"/>
+      <w:r>
+        <w:t>IaC</w:t>
+      </w:r>
+      <w:proofErr w:type="spellEnd"/>
+      <w:r>
+        <w:t xml:space="preserve"> implementovat, máme k dispozici dva přístupy, jak se píše samotný kód</w:t>
+      </w:r>
+      <w:r>
+        <w:t>, z nichž většina nástrojů umí pracovat s oběma přístupy, které se dělí na</w:t>
+      </w:r>
+      <w:r>
+        <w:t>: imperativní a deklarativní.</w:t>
+      </w:r>
+      <w:sdt>
+        <w:sdtPr>
+          <w:id w:val="846978004"/>
+          <w:citation/>
+        </w:sdtPr>
+        <w:sdtContent>
+          <w:r>
+            <w:fldChar w:fldCharType="begin"/>
+          </w:r>
+          <w:r>
+            <w:instrText xml:space="preserve"> CITATION IBM_IaC \l 1029 </w:instrText>
+          </w:r>
+          <w:r>
+            <w:fldChar w:fldCharType="separate"/>
+          </w:r>
+          <w:r>
+            <w:rPr>
+              <w:noProof/>
+            </w:rPr>
+            <w:t xml:space="preserve"> (10)</w:t>
+          </w:r>
+          <w:r>
+            <w:fldChar w:fldCharType="end"/>
+          </w:r>
+        </w:sdtContent>
+      </w:sdt>
+    </w:p>
+    <w:p>
+      <w:pPr>
+        <w:pStyle w:val="Nadpis4"/>
+      </w:pPr>
+      <w:r>
+        <w:t>Imperativní</w:t>
+      </w:r>
+      <w:r>
+        <w:t xml:space="preserve"> přístup</w:t>
+      </w:r>
+    </w:p>
+    <w:p>
+      <w:r>
+        <w:t xml:space="preserve">Tento přístup </w:t>
+      </w:r>
+      <w:r>
+        <w:t xml:space="preserve">vyžaduje, aby uživatel </w:t>
+      </w:r>
+      <w:r>
+        <w:t xml:space="preserve">psal přesné příkazy pro daný systém v přesně daném pořadí. </w:t>
+      </w:r>
+      <w:sdt>
+        <w:sdtPr>
+          <w:id w:val="-1858572861"/>
+          <w:citation/>
+        </w:sdtPr>
+        <w:sdtContent>
+          <w:r>
+            <w:fldChar w:fldCharType="begin"/>
+          </w:r>
+          <w:r>
+            <w:instrText xml:space="preserve"> CITATION IBM_IaC \l 1029 </w:instrText>
+          </w:r>
+          <w:r>
+            <w:fldChar w:fldCharType="separate"/>
+          </w:r>
+          <w:r>
+            <w:rPr>
+              <w:noProof/>
+            </w:rPr>
+            <w:t>(10)</w:t>
+          </w:r>
+          <w:r>
+            <w:fldChar w:fldCharType="end"/>
+          </w:r>
+        </w:sdtContent>
+      </w:sdt>
+      <w:r>
+        <w:t xml:space="preserve"> Má to svoji výhodu v tom, že uživatel má úplnou kontrolu nad daným systémem a sám rozhoduje o tom, jak dosáhne daného výsledku. To je užitečné např. při optimalizaci anebo při drobných </w:t>
+      </w:r>
+      <w:r>
+        <w:t>úpravách</w:t>
+      </w:r>
+      <w:r>
+        <w:t>, které vyřeší několik příkazů.</w:t>
+      </w:r>
+      <w:sdt>
+        <w:sdtPr>
+          <w:id w:val="-1336152444"/>
+          <w:citation/>
+        </w:sdtPr>
+        <w:sdtContent>
+          <w:r>
+            <w:fldChar w:fldCharType="begin"/>
+          </w:r>
+          <w:r>
+            <w:instrText xml:space="preserve"> CITATION Copado_Declarative \l 1029 </w:instrText>
+          </w:r>
+          <w:r>
+            <w:fldChar w:fldCharType="separate"/>
+          </w:r>
+          <w:r>
+            <w:rPr>
+              <w:noProof/>
+            </w:rPr>
+            <w:t xml:space="preserve"> (11)</w:t>
+          </w:r>
+          <w:r>
+            <w:fldChar w:fldCharType="end"/>
+          </w:r>
+        </w:sdtContent>
+      </w:sdt>
+    </w:p>
+    <w:p>
+      <w:r>
+        <w:t xml:space="preserve">Bohužel má spoustu nevýhod. Pro jeho efektivní nasazení je potřeba, aby </w:t>
+      </w:r>
+      <w:r>
+        <w:t xml:space="preserve">uživatel měl dostatečnou znalost daného programovacího jazyka nebo daných příkazů. Také jsou často méně </w:t>
+      </w:r>
+      <w:proofErr w:type="spellStart"/>
+      <w:r>
+        <w:t>idempotentní</w:t>
+      </w:r>
+      <w:proofErr w:type="spellEnd"/>
+      <w:r>
+        <w:t xml:space="preserve"> oproti deklarativnímu přístupu, protože již předem definované kroky můžou vést k jiným výsledkům v závislosti na prostředí. Další velkou nevýhodou je, že je náchylný na chyby, protože pokud jeden z kroků selže, může selhat celá konfigurace.</w:t>
+      </w:r>
+      <w:sdt>
+        <w:sdtPr>
+          <w:id w:val="-1856945796"/>
+          <w:citation/>
+        </w:sdtPr>
+        <w:sdtContent>
+          <w:r>
+            <w:fldChar w:fldCharType="begin"/>
+          </w:r>
+          <w:r>
+            <w:instrText xml:space="preserve"> CITATION Copado_Declarative \l 1029 </w:instrText>
+          </w:r>
+          <w:r>
+            <w:fldChar w:fldCharType="separate"/>
+          </w:r>
+          <w:r>
+            <w:rPr>
+              <w:noProof/>
+            </w:rPr>
+            <w:t xml:space="preserve"> (11)</w:t>
+          </w:r>
+          <w:r>
+            <w:fldChar w:fldCharType="end"/>
+          </w:r>
+        </w:sdtContent>
+      </w:sdt>
+    </w:p>
+    <w:p>
+      <w:pPr>
+        <w:pStyle w:val="Nadpis4"/>
+      </w:pPr>
+      <w:r>
+        <w:lastRenderedPageBreak/>
+        <w:t xml:space="preserve">Deklarativní </w:t>
+      </w:r>
+      <w:r>
+        <w:t>přístup</w:t>
+      </w:r>
+    </w:p>
+    <w:p>
+      <w:r>
+        <w:t xml:space="preserve">Tento přístup je nejběžnější metodou. Uživatel jenom popíše stav výsledného systému a </w:t>
+      </w:r>
+      <w:proofErr w:type="spellStart"/>
+      <w:r>
+        <w:t>IaC</w:t>
+      </w:r>
+      <w:proofErr w:type="spellEnd"/>
+      <w:r>
+        <w:t xml:space="preserve"> implementuje vizi uživatele, bez jeho dalšího zásahu.</w:t>
+      </w:r>
+      <w:sdt>
+        <w:sdtPr>
+          <w:id w:val="-1688210793"/>
+          <w:citation/>
+        </w:sdtPr>
+        <w:sdtContent>
+          <w:r>
+            <w:fldChar w:fldCharType="begin"/>
+          </w:r>
+          <w:r>
+            <w:instrText xml:space="preserve"> CITATION IBM_IaC \l 1029 </w:instrText>
+          </w:r>
+          <w:r>
+            <w:fldChar w:fldCharType="separate"/>
+          </w:r>
+          <w:r>
+            <w:rPr>
+              <w:noProof/>
+            </w:rPr>
+            <w:t xml:space="preserve"> (10)</w:t>
+          </w:r>
+          <w:r>
+            <w:fldChar w:fldCharType="end"/>
+          </w:r>
+        </w:sdtContent>
+      </w:sdt>
+      <w:r>
+        <w:t xml:space="preserve"> Je velmi </w:t>
+      </w:r>
+      <w:proofErr w:type="spellStart"/>
+      <w:r>
+        <w:t>idempotentní</w:t>
+      </w:r>
+      <w:proofErr w:type="spellEnd"/>
+      <w:r>
+        <w:t xml:space="preserve">, tudíž konzistentně znovu a znovu dosahuje stejných výsledků a téměř není náchylný na </w:t>
+      </w:r>
+      <w:proofErr w:type="spellStart"/>
+      <w:r>
+        <w:t>configuration</w:t>
+      </w:r>
+      <w:proofErr w:type="spellEnd"/>
+      <w:r>
+        <w:t xml:space="preserve"> drift.</w:t>
+      </w:r>
+      <w:sdt>
+        <w:sdtPr>
+          <w:id w:val="-1023079725"/>
+          <w:citation/>
+        </w:sdtPr>
+        <w:sdtContent>
+          <w:r>
+            <w:fldChar w:fldCharType="begin"/>
+          </w:r>
+          <w:r>
+            <w:instrText xml:space="preserve"> CITATION Copado_Declarative \l 1029 </w:instrText>
+          </w:r>
+          <w:r>
+            <w:fldChar w:fldCharType="separate"/>
+          </w:r>
+          <w:r>
+            <w:rPr>
+              <w:noProof/>
+            </w:rPr>
+            <w:t xml:space="preserve"> (11)</w:t>
+          </w:r>
+          <w:r>
+            <w:fldChar w:fldCharType="end"/>
+          </w:r>
+        </w:sdtContent>
+      </w:sdt>
+    </w:p>
+    <w:p>
+      <w:r>
+        <w:t xml:space="preserve">Největší jeho nevýhodou ale je, že uživatel se z vzdává většiny kontroly nad systémem. Také se nehodí pro drobné úpravy, pro které by stačilo jen pár řádků kódu, protože tento přístup to může překomplikovat a výrazně zpomalit samotný proces. </w:t>
+      </w:r>
+      <w:sdt>
+        <w:sdtPr>
+          <w:id w:val="-389656987"/>
+          <w:citation/>
+        </w:sdtPr>
+        <w:sdtContent>
+          <w:r>
+            <w:fldChar w:fldCharType="begin"/>
+          </w:r>
+          <w:r>
+            <w:instrText xml:space="preserve"> CITATION Copado_Declarative \l 1029 </w:instrText>
+          </w:r>
+          <w:r>
+            <w:fldChar w:fldCharType="separate"/>
+          </w:r>
+          <w:r>
+            <w:rPr>
+              <w:noProof/>
+            </w:rPr>
+            <w:t>(11)</w:t>
+          </w:r>
+          <w:r>
+            <w:fldChar w:fldCharType="end"/>
+          </w:r>
+        </w:sdtContent>
+      </w:sdt>
+    </w:p>
+    <w:p>
+      <w:pPr>
+        <w:pStyle w:val="Nadpis3"/>
+      </w:pPr>
+      <w:r>
+        <w:t>Preferovaný přístup pro správu konfigurace</w:t>
+      </w:r>
+    </w:p>
+    <w:p>
+      <w:r>
+        <w:t xml:space="preserve">Obecně je preferován přístup deklarativní, díky jeho </w:t>
+      </w:r>
+      <w:proofErr w:type="spellStart"/>
+      <w:r>
+        <w:t>idempotenci</w:t>
+      </w:r>
+      <w:proofErr w:type="spellEnd"/>
+      <w:r>
+        <w:t xml:space="preserve"> a nízké náchylnosti vůči </w:t>
+      </w:r>
+      <w:proofErr w:type="spellStart"/>
+      <w:r>
+        <w:t>configuration</w:t>
+      </w:r>
+      <w:proofErr w:type="spellEnd"/>
+      <w:r>
+        <w:t xml:space="preserve"> drift. Je výrazně lepší než přístup imperativní, který se hodí pouze na drobné jednorázové opravy nebo aktualizace, či intenzivní optimalizaci</w:t>
+      </w:r>
+      <w:sdt>
+        <w:sdtPr>
+          <w:id w:val="-824503147"/>
+          <w:citation/>
+        </w:sdtPr>
+        <w:sdtContent>
+          <w:r>
+            <w:fldChar w:fldCharType="begin"/>
+          </w:r>
+          <w:r>
+            <w:instrText xml:space="preserve"> CITATION Copado_Declarative \l 1029 </w:instrText>
+          </w:r>
+          <w:r>
+            <w:fldChar w:fldCharType="separate"/>
+          </w:r>
+          <w:r>
+            <w:rPr>
+              <w:noProof/>
+            </w:rPr>
+            <w:t xml:space="preserve"> (11)</w:t>
+          </w:r>
+          <w:r>
+            <w:fldChar w:fldCharType="end"/>
+          </w:r>
+        </w:sdtContent>
+      </w:sdt>
+      <w:r>
+        <w:t xml:space="preserve"> </w:t>
       </w:r>
     </w:p>
     <w:p/>
     <w:p>
       <w:r>
-        <w:t>Díky jejímu využití jde</w:t>
-      </w:r>
-      <w:r>
-        <w:t xml:space="preserve"> výrazně z</w:t>
-      </w:r>
-      <w:r>
-        <w:t>výšit efektivita, rychlost š</w:t>
-      </w:r>
-      <w:r>
-        <w:t xml:space="preserve">kálovatelnosti a snížení doby pro provedení aktualizací </w:t>
-      </w:r>
-      <w:r>
-        <w:t>v daném počítačovém systému</w:t>
-      </w:r>
-      <w:r>
-        <w:t>, snižuje chybovost a riziko způsobené manuálním prováděním úloh</w:t>
-      </w:r>
-      <w:r>
-        <w:t xml:space="preserve">, zajišťuje kontrolu nad úlohami a systémem </w:t>
-      </w:r>
-      <w:r>
-        <w:t xml:space="preserve">a zvyšuje bezpečnost </w:t>
-      </w:r>
-      <w:r>
-        <w:t>systému díky rychlejší a kontrolované reakci na hrozby</w:t>
-      </w:r>
-      <w:r>
-        <w:t>.</w:t>
-      </w:r>
-      <w:sdt>
-        <w:sdtPr>
-          <w:id w:val="1817374396"/>
-          <w:citation/>
-        </w:sdtPr>
-        <w:sdtContent>
-          <w:r>
-            <w:fldChar w:fldCharType="begin"/>
-          </w:r>
-          <w:r>
-            <w:instrText xml:space="preserve"> CITATION RedHat_2025_Automation \l 1029 </w:instrText>
-          </w:r>
-          <w:r>
-            <w:fldChar w:fldCharType="separate"/>
-          </w:r>
-          <w:r>
-            <w:rPr>
-              <w:noProof/>
-            </w:rPr>
-            <w:t xml:space="preserve"> (6)</w:t>
-          </w:r>
-          <w:r>
-            <w:fldChar w:fldCharType="end"/>
-          </w:r>
-        </w:sdtContent>
-      </w:sdt>
-    </w:p>
-    <w:p/>
-    <w:p/>
-    <w:p>
-      <w:pPr>
-        <w:pStyle w:val="Nadpis3"/>
-      </w:pPr>
-      <w:proofErr w:type="spellStart"/>
-      <w:r>
-        <w:t>Idempotence</w:t>
-      </w:r>
-      <w:proofErr w:type="spellEnd"/>
-    </w:p>
-    <w:p/>
-    <w:p/>
-    <w:p/>
-    <w:p>
-      <w:r>
         <w:t>**************************************************************</w:t>
       </w:r>
     </w:p>
@@ -3657,11 +4932,11 @@
       <w:pPr>
         <w:pStyle w:val="Nadpis2"/>
       </w:pPr>
-      <w:bookmarkStart w:id="7" w:name="_Toc211600079"/>
+      <w:bookmarkStart w:id="13" w:name="_Toc212202077"/>
       <w:r>
         <w:t>Co všechno je možné zautomatizovat</w:t>
       </w:r>
-      <w:bookmarkEnd w:id="7"/>
+      <w:bookmarkEnd w:id="13"/>
     </w:p>
     <w:p>
       <w:r>
@@ -3708,12 +4983,12 @@
       <w:pPr>
         <w:pStyle w:val="Nadpis1"/>
       </w:pPr>
-      <w:bookmarkStart w:id="8" w:name="_Toc211600080"/>
+      <w:bookmarkStart w:id="14" w:name="_Toc212202078"/>
       <w:r>
         <w:lastRenderedPageBreak/>
         <w:t>Teorie monitoringu</w:t>
       </w:r>
-      <w:bookmarkEnd w:id="8"/>
+      <w:bookmarkEnd w:id="14"/>
     </w:p>
     <w:p>
       <w:r>
@@ -3728,11 +5003,11 @@
           <w:numId w:val="3"/>
         </w:numPr>
       </w:pPr>
-      <w:bookmarkStart w:id="9" w:name="_Toc211600081"/>
+      <w:bookmarkStart w:id="15" w:name="_Toc212202079"/>
       <w:r>
         <w:t>Použité nástroje</w:t>
       </w:r>
-      <w:bookmarkEnd w:id="9"/>
+      <w:bookmarkEnd w:id="15"/>
     </w:p>
     <w:p>
       <w:r>
@@ -3743,12 +5018,12 @@
       <w:pPr>
         <w:pStyle w:val="Nadpis3"/>
       </w:pPr>
-      <w:bookmarkStart w:id="10" w:name="_Toc211600082"/>
+      <w:bookmarkStart w:id="16" w:name="_Toc212202080"/>
       <w:proofErr w:type="spellStart"/>
       <w:r>
         <w:t>VirtualBox</w:t>
       </w:r>
-      <w:bookmarkEnd w:id="10"/>
+      <w:bookmarkEnd w:id="16"/>
       <w:proofErr w:type="spellEnd"/>
     </w:p>
     <w:p>
@@ -3801,7 +5076,7 @@
             <w:rPr>
               <w:noProof/>
             </w:rPr>
-            <w:t>(7)</w:t>
+            <w:t>(12)</w:t>
           </w:r>
           <w:r>
             <w:fldChar w:fldCharType="end"/>
@@ -3849,7 +5124,7 @@
             <w:rPr>
               <w:noProof/>
             </w:rPr>
-            <w:t>(8)</w:t>
+            <w:t>(13)</w:t>
           </w:r>
           <w:r>
             <w:fldChar w:fldCharType="end"/>
@@ -3883,12 +5158,12 @@
       <w:pPr>
         <w:pStyle w:val="Nadpis3"/>
       </w:pPr>
-      <w:bookmarkStart w:id="11" w:name="_Toc211600083"/>
+      <w:bookmarkStart w:id="17" w:name="_Toc212202081"/>
       <w:proofErr w:type="spellStart"/>
       <w:r>
         <w:t>Vagrant</w:t>
       </w:r>
-      <w:bookmarkEnd w:id="11"/>
+      <w:bookmarkEnd w:id="17"/>
       <w:proofErr w:type="spellEnd"/>
     </w:p>
     <w:p>
@@ -3984,7 +5259,7 @@
             <w:rPr>
               <w:noProof/>
             </w:rPr>
-            <w:t xml:space="preserve"> (9)</w:t>
+            <w:t xml:space="preserve"> (14)</w:t>
           </w:r>
           <w:r>
             <w:fldChar w:fldCharType="end"/>
@@ -3996,63 +5271,63 @@
       <w:pPr>
         <w:pStyle w:val="Nadpis3"/>
       </w:pPr>
-      <w:bookmarkStart w:id="12" w:name="_Toc211600084"/>
+      <w:bookmarkStart w:id="18" w:name="_Toc212202082"/>
       <w:proofErr w:type="spellStart"/>
       <w:r>
         <w:t>Zabbix</w:t>
       </w:r>
-      <w:bookmarkEnd w:id="12"/>
+      <w:bookmarkEnd w:id="18"/>
       <w:proofErr w:type="spellEnd"/>
     </w:p>
     <w:p>
       <w:pPr>
         <w:pStyle w:val="Nadpis1"/>
       </w:pPr>
-      <w:bookmarkStart w:id="13" w:name="_Toc86047600"/>
-      <w:bookmarkStart w:id="14" w:name="_Toc86055207"/>
-      <w:bookmarkStart w:id="15" w:name="_Toc211600085"/>
+      <w:bookmarkStart w:id="19" w:name="_Toc86047600"/>
+      <w:bookmarkStart w:id="20" w:name="_Toc86055207"/>
+      <w:bookmarkStart w:id="21" w:name="_Toc212202083"/>
       <w:r>
         <w:lastRenderedPageBreak/>
         <w:t>Druhá kapitola</w:t>
-      </w:r>
-      <w:bookmarkEnd w:id="13"/>
-      <w:bookmarkEnd w:id="14"/>
-      <w:bookmarkEnd w:id="15"/>
-    </w:p>
-    <w:p>
-      <w:pPr>
-        <w:pStyle w:val="Neslovannadpis"/>
-      </w:pPr>
-      <w:bookmarkStart w:id="16" w:name="_Toc86047603"/>
-      <w:bookmarkStart w:id="17" w:name="_Toc86055210"/>
-      <w:bookmarkStart w:id="18" w:name="_Toc211600086"/>
-      <w:r>
-        <w:lastRenderedPageBreak/>
-        <w:t>Závěr</w:t>
-      </w:r>
-      <w:bookmarkEnd w:id="16"/>
-      <w:bookmarkEnd w:id="17"/>
-      <w:bookmarkEnd w:id="18"/>
-    </w:p>
-    <w:p>
-      <w:r>
-        <w:t>Tak jsem se dostal až na konec.</w:t>
-      </w:r>
-    </w:p>
-    <w:p>
-      <w:pPr>
-        <w:pStyle w:val="Neslovannadpis"/>
-      </w:pPr>
-      <w:bookmarkStart w:id="19" w:name="_Toc86047604"/>
-      <w:bookmarkStart w:id="20" w:name="_Toc86055211"/>
-      <w:bookmarkStart w:id="21" w:name="_Toc211600087"/>
-      <w:r>
-        <w:lastRenderedPageBreak/>
-        <w:t>Seznam zkratek a odborných výrazů</w:t>
       </w:r>
       <w:bookmarkEnd w:id="19"/>
       <w:bookmarkEnd w:id="20"/>
       <w:bookmarkEnd w:id="21"/>
+    </w:p>
+    <w:p>
+      <w:pPr>
+        <w:pStyle w:val="Neslovannadpis"/>
+      </w:pPr>
+      <w:bookmarkStart w:id="22" w:name="_Toc86047603"/>
+      <w:bookmarkStart w:id="23" w:name="_Toc86055210"/>
+      <w:bookmarkStart w:id="24" w:name="_Toc212202084"/>
+      <w:r>
+        <w:lastRenderedPageBreak/>
+        <w:t>Závěr</w:t>
+      </w:r>
+      <w:bookmarkEnd w:id="22"/>
+      <w:bookmarkEnd w:id="23"/>
+      <w:bookmarkEnd w:id="24"/>
+    </w:p>
+    <w:p>
+      <w:r>
+        <w:t>Tak jsem se dostal až na konec.</w:t>
+      </w:r>
+    </w:p>
+    <w:p>
+      <w:pPr>
+        <w:pStyle w:val="Neslovannadpis"/>
+      </w:pPr>
+      <w:bookmarkStart w:id="25" w:name="_Toc86047604"/>
+      <w:bookmarkStart w:id="26" w:name="_Toc86055211"/>
+      <w:bookmarkStart w:id="27" w:name="_Toc212202085"/>
+      <w:r>
+        <w:lastRenderedPageBreak/>
+        <w:t>Seznam zkratek a odborných výrazů</w:t>
+      </w:r>
+      <w:bookmarkEnd w:id="25"/>
+      <w:bookmarkEnd w:id="26"/>
+      <w:bookmarkEnd w:id="27"/>
     </w:p>
     <w:p>
       <w:pPr>
@@ -4123,7 +5398,7 @@
             <w:rPr>
               <w:noProof/>
             </w:rPr>
-            <w:t xml:space="preserve"> (10)</w:t>
+            <w:t xml:space="preserve"> (15)</w:t>
           </w:r>
           <w:r>
             <w:fldChar w:fldCharType="end"/>
@@ -4136,10 +5411,7 @@
         <w:pStyle w:val="Pojem"/>
       </w:pPr>
       <w:r>
-        <w:t>SSH</w:t>
-      </w:r>
-      <w:r>
-        <w:t xml:space="preserve"> – </w:t>
+        <w:t xml:space="preserve">SSH – </w:t>
       </w:r>
       <w:proofErr w:type="spellStart"/>
       <w:r>
@@ -4188,7 +5460,7 @@
             <w:rPr>
               <w:noProof/>
             </w:rPr>
-            <w:t xml:space="preserve"> (11)</w:t>
+            <w:t xml:space="preserve"> (16)</w:t>
           </w:r>
           <w:r>
             <w:fldChar w:fldCharType="end"/>
@@ -4252,7 +5524,7 @@
             <w:rPr>
               <w:noProof/>
             </w:rPr>
-            <w:t xml:space="preserve"> (12)</w:t>
+            <w:t xml:space="preserve"> (17)</w:t>
           </w:r>
           <w:r>
             <w:fldChar w:fldCharType="end"/>
@@ -4302,16 +5574,16 @@
       <w:pPr>
         <w:pStyle w:val="Neslovannadpis"/>
       </w:pPr>
-      <w:bookmarkStart w:id="22" w:name="_Toc86047605"/>
-      <w:bookmarkStart w:id="23" w:name="_Toc86055212"/>
-      <w:bookmarkStart w:id="24" w:name="_Toc211600088"/>
+      <w:bookmarkStart w:id="28" w:name="_Toc86047605"/>
+      <w:bookmarkStart w:id="29" w:name="_Toc86055212"/>
+      <w:bookmarkStart w:id="30" w:name="_Toc212202086"/>
       <w:r>
         <w:lastRenderedPageBreak/>
         <w:t>Seznam obrázků</w:t>
       </w:r>
-      <w:bookmarkEnd w:id="22"/>
-      <w:bookmarkEnd w:id="23"/>
-      <w:bookmarkEnd w:id="24"/>
+      <w:bookmarkEnd w:id="28"/>
+      <w:bookmarkEnd w:id="29"/>
+      <w:bookmarkEnd w:id="30"/>
     </w:p>
     <w:p>
       <w:r>
@@ -4341,10 +5613,10 @@
         </w:rPr>
         <w:fldChar w:fldCharType="end"/>
       </w:r>
-      <w:bookmarkStart w:id="25" w:name="_Toc86047606"/>
+      <w:bookmarkStart w:id="31" w:name="_Toc86047606"/>
     </w:p>
-    <w:bookmarkStart w:id="26" w:name="_Toc211600089" w:displacedByCustomXml="next"/>
-    <w:bookmarkStart w:id="27" w:name="_Toc86055213" w:displacedByCustomXml="next"/>
+    <w:bookmarkStart w:id="32" w:name="_Toc212202087" w:displacedByCustomXml="next"/>
+    <w:bookmarkStart w:id="33" w:name="_Toc86055213" w:displacedByCustomXml="next"/>
     <w:sdt>
       <w:sdtPr>
         <w:rPr>
@@ -4372,9 +5644,9 @@
           <w:r>
             <w:t>Použité zdroje</w:t>
           </w:r>
-          <w:bookmarkEnd w:id="25"/>
-          <w:bookmarkEnd w:id="27"/>
-          <w:bookmarkEnd w:id="26"/>
+          <w:bookmarkEnd w:id="31"/>
+          <w:bookmarkEnd w:id="33"/>
+          <w:bookmarkEnd w:id="32"/>
         </w:p>
         <w:p>
           <w:pPr>
@@ -4411,7 +5683,7 @@
             <w:rPr>
               <w:noProof/>
             </w:rPr>
-            <w:t xml:space="preserve"> What is automation? [Online] [Citace: 17. Říjen 2025.] https://www.ibm.com/think/topics/automation.</w:t>
+            <w:t xml:space="preserve"> What is automation? [Online] [Citace: 24. Říjen 2025.] https://www.ibm.com/think/topics/automation.</w:t>
           </w:r>
         </w:p>
         <w:p>
@@ -4559,13 +5831,13 @@
               <w:bCs/>
               <w:noProof/>
             </w:rPr>
-            <w:t>Oracle.</w:t>
-          </w:r>
-          <w:r>
-            <w:rPr>
-              <w:noProof/>
-            </w:rPr>
-            <w:t xml:space="preserve"> VirtualBox. [Online] [Citace: 10. Říjen 2025.] https://www.oracle.com/virtualization/virtualbox/.</w:t>
+            <w:t>Moustakis, Ioannis.</w:t>
+          </w:r>
+          <w:r>
+            <w:rPr>
+              <w:noProof/>
+            </w:rPr>
+            <w:t xml:space="preserve"> What is Configuration Drift? Tools, Causes &amp; Risks. [Online] 15. Září 2025. [Citace: 24. Říjen 2025.] https://spacelift.io/blog/what-is-configuration-drift.</w:t>
           </w:r>
         </w:p>
         <w:p>
@@ -4587,13 +5859,13 @@
               <w:bCs/>
               <w:noProof/>
             </w:rPr>
-            <w:t>VirtualBox.</w:t>
-          </w:r>
-          <w:r>
-            <w:rPr>
-              <w:noProof/>
-            </w:rPr>
-            <w:t xml:space="preserve"> About Oracle VirtualBox. [Online] [Citace: 10. Říjen 2025.] https://www.virtualbox.org/manual/topics/Introduction.html#ct_about-virtualbox.</w:t>
+            <w:t>Bigdan, Andrew.</w:t>
+          </w:r>
+          <w:r>
+            <w:rPr>
+              <w:noProof/>
+            </w:rPr>
+            <w:t xml:space="preserve"> Idempotency in automation. [Online] 2. Únor 2025. [Citace: 24. Říjen 2025.] https://andrewbigdan.me/idempotency-in-automation-guide/.</w:t>
           </w:r>
         </w:p>
         <w:p>
@@ -4615,13 +5887,13 @@
               <w:bCs/>
               <w:noProof/>
             </w:rPr>
-            <w:t>HashiCorp.</w:t>
-          </w:r>
-          <w:r>
-            <w:rPr>
-              <w:noProof/>
-            </w:rPr>
-            <w:t xml:space="preserve"> Introduction to Vagrant. [Online] [Citace: 10. Říjen 2025.] https://developer.hashicorp.com/vagrant/intro.</w:t>
+            <w:t>Mike Tyson of the Cloud.</w:t>
+          </w:r>
+          <w:r>
+            <w:rPr>
+              <w:noProof/>
+            </w:rPr>
+            <w:t xml:space="preserve"> The Origins of Infrastructure as Code: A Brief History of DevOps. [Online] 23. Duben 2023. [Citace: 24. Říjen 2025.] https://medium.com/@mike_tyson_cloud/the-origins-of-infrastructure-as-code-a-brief-history-of-devops-a883d8877f19.</w:t>
           </w:r>
         </w:p>
         <w:p>
@@ -4643,13 +5915,13 @@
               <w:bCs/>
               <w:noProof/>
             </w:rPr>
-            <w:t>Wikipedia.</w:t>
-          </w:r>
-          <w:r>
-            <w:rPr>
-              <w:noProof/>
-            </w:rPr>
-            <w:t xml:space="preserve"> Infrastructure as Code. [Online] 11. Duben 2024. [Citace: 17. Říjen 2025.] https://cs.wikipedia.org/wiki/Infrastructure_as_Code.</w:t>
+            <w:t>Holdsworth, Jim a Badman, Annie.</w:t>
+          </w:r>
+          <w:r>
+            <w:rPr>
+              <w:noProof/>
+            </w:rPr>
+            <w:t xml:space="preserve"> What is infrastructure as code (IaC)? [Online] [Citace: 24. Říjen 2025.] https://www.ibm.com/think/topics/infrastructure-as-code.</w:t>
           </w:r>
         </w:p>
         <w:p>
@@ -4663,7 +5935,21 @@
             <w:rPr>
               <w:noProof/>
             </w:rPr>
-            <w:t>11. —. Secure Shell. [Online] 4. Říjen 2025. [Citace: 17. Říjen 2025.] https://cs.wikipedia.org/wiki/Secure_Shell.</w:t>
+            <w:t xml:space="preserve">11. </w:t>
+          </w:r>
+          <w:r>
+            <w:rPr>
+              <w:b/>
+              <w:bCs/>
+              <w:noProof/>
+            </w:rPr>
+            <w:t>Team Copado.</w:t>
+          </w:r>
+          <w:r>
+            <w:rPr>
+              <w:noProof/>
+            </w:rPr>
+            <w:t xml:space="preserve"> Declarative vs Imperative Programming for Infrastructure as Code (IaC). [Online] 4. Červenec 2022. [Citace: 24. Říjen 2025.] https://www.copado.com/resources/blog/declarative-vs-imperative-programming-for-infrastructure-as-code-iac.</w:t>
           </w:r>
         </w:p>
         <w:p>
@@ -4678,6 +5964,133 @@
               <w:noProof/>
             </w:rPr>
             <w:t xml:space="preserve">12. </w:t>
+          </w:r>
+          <w:r>
+            <w:rPr>
+              <w:b/>
+              <w:bCs/>
+              <w:noProof/>
+            </w:rPr>
+            <w:t>Oracle.</w:t>
+          </w:r>
+          <w:r>
+            <w:rPr>
+              <w:noProof/>
+            </w:rPr>
+            <w:t xml:space="preserve"> VirtualBox. [Online] [Citace: 10. Říjen 2025.] https://www.oracle.com/virtualization/virtualbox/.</w:t>
+          </w:r>
+        </w:p>
+        <w:p>
+          <w:pPr>
+            <w:pStyle w:val="Bibliografie"/>
+            <w:rPr>
+              <w:noProof/>
+            </w:rPr>
+          </w:pPr>
+          <w:r>
+            <w:rPr>
+              <w:noProof/>
+            </w:rPr>
+            <w:t xml:space="preserve">13. </w:t>
+          </w:r>
+          <w:r>
+            <w:rPr>
+              <w:b/>
+              <w:bCs/>
+              <w:noProof/>
+            </w:rPr>
+            <w:t>VirtualBox.</w:t>
+          </w:r>
+          <w:r>
+            <w:rPr>
+              <w:noProof/>
+            </w:rPr>
+            <w:t xml:space="preserve"> About Oracle VirtualBox. [Online] [Citace: 10. Říjen 2025.] https://www.virtualbox.org/manual/topics/Introduction.html#ct_about-virtualbox.</w:t>
+          </w:r>
+        </w:p>
+        <w:p>
+          <w:pPr>
+            <w:pStyle w:val="Bibliografie"/>
+            <w:rPr>
+              <w:noProof/>
+            </w:rPr>
+          </w:pPr>
+          <w:r>
+            <w:rPr>
+              <w:noProof/>
+            </w:rPr>
+            <w:t xml:space="preserve">14. </w:t>
+          </w:r>
+          <w:r>
+            <w:rPr>
+              <w:b/>
+              <w:bCs/>
+              <w:noProof/>
+            </w:rPr>
+            <w:t>HashiCorp.</w:t>
+          </w:r>
+          <w:r>
+            <w:rPr>
+              <w:noProof/>
+            </w:rPr>
+            <w:t xml:space="preserve"> Introduction to Vagrant. [Online] [Citace: 10. Říjen 2025.] https://developer.hashicorp.com/vagrant/intro.</w:t>
+          </w:r>
+        </w:p>
+        <w:p>
+          <w:pPr>
+            <w:pStyle w:val="Bibliografie"/>
+            <w:rPr>
+              <w:noProof/>
+            </w:rPr>
+          </w:pPr>
+          <w:r>
+            <w:rPr>
+              <w:noProof/>
+            </w:rPr>
+            <w:lastRenderedPageBreak/>
+            <w:t xml:space="preserve">15. </w:t>
+          </w:r>
+          <w:r>
+            <w:rPr>
+              <w:b/>
+              <w:bCs/>
+              <w:noProof/>
+            </w:rPr>
+            <w:t>Wikipedia.</w:t>
+          </w:r>
+          <w:r>
+            <w:rPr>
+              <w:noProof/>
+            </w:rPr>
+            <w:t xml:space="preserve"> Infrastructure as Code. [Online] 11. Duben 2024. [Citace: 17. Říjen 2025.] https://cs.wikipedia.org/wiki/Infrastructure_as_Code.</w:t>
+          </w:r>
+        </w:p>
+        <w:p>
+          <w:pPr>
+            <w:pStyle w:val="Bibliografie"/>
+            <w:rPr>
+              <w:noProof/>
+            </w:rPr>
+          </w:pPr>
+          <w:r>
+            <w:rPr>
+              <w:noProof/>
+            </w:rPr>
+            <w:t>16. —. Secure Shell. [Online] 4. Říjen 2025. [Citace: 17. Říjen 2025.] https://cs.wikipedia.org/wiki/Secure_Shell.</w:t>
+          </w:r>
+        </w:p>
+        <w:p>
+          <w:pPr>
+            <w:pStyle w:val="Bibliografie"/>
+            <w:rPr>
+              <w:noProof/>
+            </w:rPr>
+          </w:pPr>
+          <w:r>
+            <w:rPr>
+              <w:noProof/>
+            </w:rPr>
+            <w:t xml:space="preserve">17. </w:t>
           </w:r>
           <w:r>
             <w:rPr>
@@ -4721,27 +6134,27 @@
       <w:pPr>
         <w:pStyle w:val="Nadpisplohy"/>
       </w:pPr>
-      <w:bookmarkStart w:id="28" w:name="_Toc86047607"/>
-      <w:bookmarkStart w:id="29" w:name="_Toc86055214"/>
-      <w:bookmarkStart w:id="30" w:name="_Toc211600090"/>
+      <w:bookmarkStart w:id="34" w:name="_Toc86047607"/>
+      <w:bookmarkStart w:id="35" w:name="_Toc86055214"/>
+      <w:bookmarkStart w:id="36" w:name="_Toc212202088"/>
       <w:r>
         <w:lastRenderedPageBreak/>
         <w:t>Seznam přiložených souborů</w:t>
       </w:r>
-      <w:bookmarkEnd w:id="28"/>
-      <w:bookmarkEnd w:id="29"/>
-      <w:bookmarkEnd w:id="30"/>
+      <w:bookmarkEnd w:id="34"/>
+      <w:bookmarkEnd w:id="35"/>
+      <w:bookmarkEnd w:id="36"/>
     </w:p>
     <w:p>
       <w:pPr>
         <w:pStyle w:val="Nadpisplohy"/>
       </w:pPr>
-      <w:bookmarkStart w:id="31" w:name="_Toc211600091"/>
+      <w:bookmarkStart w:id="37" w:name="_Toc212202089"/>
       <w:r>
         <w:lastRenderedPageBreak/>
         <w:t>Seznam Použitých nástrojů</w:t>
       </w:r>
-      <w:bookmarkEnd w:id="31"/>
+      <w:bookmarkEnd w:id="37"/>
     </w:p>
     <w:p>
       <w:pPr>
@@ -5622,12 +7035,125 @@
     </w:lvl>
   </w:abstractNum>
   <w:abstractNum w:abstractNumId="13" w15:restartNumberingAfterBreak="0">
+    <w:nsid w:val="2434294D"/>
+    <w:multiLevelType w:val="hybridMultilevel"/>
+    <w:tmpl w:val="51EAD12C"/>
+    <w:lvl w:ilvl="0" w:tplc="04050001">
+      <w:start w:val="1"/>
+      <w:numFmt w:val="bullet"/>
+      <w:lvlText w:val=""/>
+      <w:lvlJc w:val="left"/>
+      <w:pPr>
+        <w:ind w:left="1287" w:hanging="360"/>
+      </w:pPr>
+      <w:rPr>
+        <w:rFonts w:ascii="Symbol" w:hAnsi="Symbol" w:hint="default"/>
+      </w:rPr>
+    </w:lvl>
+    <w:lvl w:ilvl="1" w:tplc="04050003" w:tentative="1">
+      <w:start w:val="1"/>
+      <w:numFmt w:val="bullet"/>
+      <w:lvlText w:val="o"/>
+      <w:lvlJc w:val="left"/>
+      <w:pPr>
+        <w:ind w:left="2007" w:hanging="360"/>
+      </w:pPr>
+      <w:rPr>
+        <w:rFonts w:ascii="Courier New" w:hAnsi="Courier New" w:cs="Courier New" w:hint="default"/>
+      </w:rPr>
+    </w:lvl>
+    <w:lvl w:ilvl="2" w:tplc="04050005" w:tentative="1">
+      <w:start w:val="1"/>
+      <w:numFmt w:val="bullet"/>
+      <w:lvlText w:val=""/>
+      <w:lvlJc w:val="left"/>
+      <w:pPr>
+        <w:ind w:left="2727" w:hanging="360"/>
+      </w:pPr>
+      <w:rPr>
+        <w:rFonts w:ascii="Wingdings" w:hAnsi="Wingdings" w:hint="default"/>
+      </w:rPr>
+    </w:lvl>
+    <w:lvl w:ilvl="3" w:tplc="04050001" w:tentative="1">
+      <w:start w:val="1"/>
+      <w:numFmt w:val="bullet"/>
+      <w:lvlText w:val=""/>
+      <w:lvlJc w:val="left"/>
+      <w:pPr>
+        <w:ind w:left="3447" w:hanging="360"/>
+      </w:pPr>
+      <w:rPr>
+        <w:rFonts w:ascii="Symbol" w:hAnsi="Symbol" w:hint="default"/>
+      </w:rPr>
+    </w:lvl>
+    <w:lvl w:ilvl="4" w:tplc="04050003" w:tentative="1">
+      <w:start w:val="1"/>
+      <w:numFmt w:val="bullet"/>
+      <w:lvlText w:val="o"/>
+      <w:lvlJc w:val="left"/>
+      <w:pPr>
+        <w:ind w:left="4167" w:hanging="360"/>
+      </w:pPr>
+      <w:rPr>
+        <w:rFonts w:ascii="Courier New" w:hAnsi="Courier New" w:cs="Courier New" w:hint="default"/>
+      </w:rPr>
+    </w:lvl>
+    <w:lvl w:ilvl="5" w:tplc="04050005" w:tentative="1">
+      <w:start w:val="1"/>
+      <w:numFmt w:val="bullet"/>
+      <w:lvlText w:val=""/>
+      <w:lvlJc w:val="left"/>
+      <w:pPr>
+        <w:ind w:left="4887" w:hanging="360"/>
+      </w:pPr>
+      <w:rPr>
+        <w:rFonts w:ascii="Wingdings" w:hAnsi="Wingdings" w:hint="default"/>
+      </w:rPr>
+    </w:lvl>
+    <w:lvl w:ilvl="6" w:tplc="04050001" w:tentative="1">
+      <w:start w:val="1"/>
+      <w:numFmt w:val="bullet"/>
+      <w:lvlText w:val=""/>
+      <w:lvlJc w:val="left"/>
+      <w:pPr>
+        <w:ind w:left="5607" w:hanging="360"/>
+      </w:pPr>
+      <w:rPr>
+        <w:rFonts w:ascii="Symbol" w:hAnsi="Symbol" w:hint="default"/>
+      </w:rPr>
+    </w:lvl>
+    <w:lvl w:ilvl="7" w:tplc="04050003" w:tentative="1">
+      <w:start w:val="1"/>
+      <w:numFmt w:val="bullet"/>
+      <w:lvlText w:val="o"/>
+      <w:lvlJc w:val="left"/>
+      <w:pPr>
+        <w:ind w:left="6327" w:hanging="360"/>
+      </w:pPr>
+      <w:rPr>
+        <w:rFonts w:ascii="Courier New" w:hAnsi="Courier New" w:cs="Courier New" w:hint="default"/>
+      </w:rPr>
+    </w:lvl>
+    <w:lvl w:ilvl="8" w:tplc="04050005" w:tentative="1">
+      <w:start w:val="1"/>
+      <w:numFmt w:val="bullet"/>
+      <w:lvlText w:val=""/>
+      <w:lvlJc w:val="left"/>
+      <w:pPr>
+        <w:ind w:left="7047" w:hanging="360"/>
+      </w:pPr>
+      <w:rPr>
+        <w:rFonts w:ascii="Wingdings" w:hAnsi="Wingdings" w:hint="default"/>
+      </w:rPr>
+    </w:lvl>
+  </w:abstractNum>
+  <w:abstractNum w:abstractNumId="14" w15:restartNumberingAfterBreak="0">
     <w:nsid w:val="2E6B075E"/>
     <w:multiLevelType w:val="multilevel"/>
     <w:tmpl w:val="9AA2C062"/>
     <w:numStyleLink w:val="Seznamslovan"/>
   </w:abstractNum>
-  <w:abstractNum w:abstractNumId="14" w15:restartNumberingAfterBreak="0">
+  <w:abstractNum w:abstractNumId="15" w15:restartNumberingAfterBreak="0">
     <w:nsid w:val="2EA65A19"/>
     <w:multiLevelType w:val="multilevel"/>
     <w:tmpl w:val="9AA2C062"/>
@@ -5744,19 +7270,19 @@
       </w:rPr>
     </w:lvl>
   </w:abstractNum>
-  <w:abstractNum w:abstractNumId="15" w15:restartNumberingAfterBreak="0">
+  <w:abstractNum w:abstractNumId="16" w15:restartNumberingAfterBreak="0">
     <w:nsid w:val="3022458A"/>
     <w:multiLevelType w:val="multilevel"/>
     <w:tmpl w:val="9AA2C062"/>
     <w:numStyleLink w:val="Seznamslovan"/>
   </w:abstractNum>
-  <w:abstractNum w:abstractNumId="16" w15:restartNumberingAfterBreak="0">
+  <w:abstractNum w:abstractNumId="17" w15:restartNumberingAfterBreak="0">
     <w:nsid w:val="324B3632"/>
     <w:multiLevelType w:val="multilevel"/>
     <w:tmpl w:val="9AA2C062"/>
     <w:numStyleLink w:val="Seznamslovan"/>
   </w:abstractNum>
-  <w:abstractNum w:abstractNumId="17" w15:restartNumberingAfterBreak="0">
+  <w:abstractNum w:abstractNumId="18" w15:restartNumberingAfterBreak="0">
     <w:nsid w:val="32E0663F"/>
     <w:multiLevelType w:val="multilevel"/>
     <w:tmpl w:val="FB88413A"/>
@@ -5891,7 +7417,7 @@
       </w:rPr>
     </w:lvl>
   </w:abstractNum>
-  <w:abstractNum w:abstractNumId="18" w15:restartNumberingAfterBreak="0">
+  <w:abstractNum w:abstractNumId="19" w15:restartNumberingAfterBreak="0">
     <w:nsid w:val="33951856"/>
     <w:multiLevelType w:val="multilevel"/>
     <w:tmpl w:val="3DE8382A"/>
@@ -6014,13 +7540,13 @@
       </w:rPr>
     </w:lvl>
   </w:abstractNum>
-  <w:abstractNum w:abstractNumId="19" w15:restartNumberingAfterBreak="0">
+  <w:abstractNum w:abstractNumId="20" w15:restartNumberingAfterBreak="0">
     <w:nsid w:val="38276116"/>
     <w:multiLevelType w:val="multilevel"/>
     <w:tmpl w:val="3DE8382A"/>
     <w:numStyleLink w:val="Seznamodrkov"/>
   </w:abstractNum>
-  <w:abstractNum w:abstractNumId="20" w15:restartNumberingAfterBreak="0">
+  <w:abstractNum w:abstractNumId="21" w15:restartNumberingAfterBreak="0">
     <w:nsid w:val="399F5803"/>
     <w:multiLevelType w:val="hybridMultilevel"/>
     <w:tmpl w:val="668EE094"/>
@@ -6133,7 +7659,7 @@
       </w:rPr>
     </w:lvl>
   </w:abstractNum>
-  <w:abstractNum w:abstractNumId="21" w15:restartNumberingAfterBreak="0">
+  <w:abstractNum w:abstractNumId="22" w15:restartNumberingAfterBreak="0">
     <w:nsid w:val="408F015C"/>
     <w:multiLevelType w:val="multilevel"/>
     <w:tmpl w:val="3DE8382A"/>
@@ -6257,13 +7783,13 @@
       </w:rPr>
     </w:lvl>
   </w:abstractNum>
-  <w:abstractNum w:abstractNumId="22" w15:restartNumberingAfterBreak="0">
+  <w:abstractNum w:abstractNumId="23" w15:restartNumberingAfterBreak="0">
     <w:nsid w:val="42520F69"/>
     <w:multiLevelType w:val="multilevel"/>
     <w:tmpl w:val="FB88413A"/>
     <w:numStyleLink w:val="slovnnadpis"/>
   </w:abstractNum>
-  <w:abstractNum w:abstractNumId="23" w15:restartNumberingAfterBreak="0">
+  <w:abstractNum w:abstractNumId="24" w15:restartNumberingAfterBreak="0">
     <w:nsid w:val="51C83AE6"/>
     <w:multiLevelType w:val="multilevel"/>
     <w:tmpl w:val="3DE8382A"/>
@@ -6273,10 +7799,10 @@
     <w:abstractNumId w:val="11"/>
   </w:num>
   <w:num w:numId="2" w16cid:durableId="401222200">
-    <w:abstractNumId w:val="17"/>
+    <w:abstractNumId w:val="18"/>
   </w:num>
   <w:num w:numId="3" w16cid:durableId="1537818382">
-    <w:abstractNumId w:val="17"/>
+    <w:abstractNumId w:val="18"/>
     <w:lvlOverride w:ilvl="0">
       <w:startOverride w:val="1"/>
     </w:lvlOverride>
@@ -6306,7 +7832,7 @@
     </w:lvlOverride>
   </w:num>
   <w:num w:numId="4" w16cid:durableId="295793777">
-    <w:abstractNumId w:val="14"/>
+    <w:abstractNumId w:val="15"/>
   </w:num>
   <w:num w:numId="5" w16cid:durableId="1325204356">
     <w:abstractNumId w:val="9"/>
@@ -6324,13 +7850,13 @@
     <w:abstractNumId w:val="4"/>
   </w:num>
   <w:num w:numId="10" w16cid:durableId="303580500">
-    <w:abstractNumId w:val="21"/>
+    <w:abstractNumId w:val="22"/>
   </w:num>
   <w:num w:numId="11" w16cid:durableId="2117407843">
-    <w:abstractNumId w:val="23"/>
+    <w:abstractNumId w:val="24"/>
   </w:num>
   <w:num w:numId="12" w16cid:durableId="211313003">
-    <w:abstractNumId w:val="13"/>
+    <w:abstractNumId w:val="14"/>
   </w:num>
   <w:num w:numId="13" w16cid:durableId="1847402926">
     <w:abstractNumId w:val="12"/>
@@ -6339,7 +7865,7 @@
     <w:abstractNumId w:val="10"/>
   </w:num>
   <w:num w:numId="15" w16cid:durableId="1597903488">
-    <w:abstractNumId w:val="16"/>
+    <w:abstractNumId w:val="17"/>
   </w:num>
   <w:num w:numId="16" w16cid:durableId="196161307">
     <w:abstractNumId w:val="8"/>
@@ -6357,19 +7883,22 @@
     <w:abstractNumId w:val="0"/>
   </w:num>
   <w:num w:numId="21" w16cid:durableId="1971130226">
-    <w:abstractNumId w:val="22"/>
+    <w:abstractNumId w:val="23"/>
   </w:num>
   <w:num w:numId="22" w16cid:durableId="931822061">
-    <w:abstractNumId w:val="15"/>
+    <w:abstractNumId w:val="16"/>
   </w:num>
   <w:num w:numId="23" w16cid:durableId="940800493">
+    <w:abstractNumId w:val="20"/>
+  </w:num>
+  <w:num w:numId="24" w16cid:durableId="166556846">
     <w:abstractNumId w:val="19"/>
   </w:num>
-  <w:num w:numId="24" w16cid:durableId="166556846">
-    <w:abstractNumId w:val="18"/>
+  <w:num w:numId="25" w16cid:durableId="1694915361">
+    <w:abstractNumId w:val="21"/>
   </w:num>
-  <w:num w:numId="25" w16cid:durableId="1694915361">
-    <w:abstractNumId w:val="20"/>
+  <w:num w:numId="26" w16cid:durableId="1884172171">
+    <w:abstractNumId w:val="13"/>
   </w:num>
   <w:numIdMacAtCleanup w:val="14"/>
 </w:numbering>
@@ -7897,12 +9426,15 @@
   </w:compat>
   <w:rsids>
     <w:rsidRoot w:val="009B2FBC"/>
+    <w:rsid w:val="000A564B"/>
+    <w:rsid w:val="00141553"/>
     <w:rsid w:val="001576E4"/>
     <w:rsid w:val="001E5B3A"/>
     <w:rsid w:val="00245E28"/>
     <w:rsid w:val="0045101B"/>
     <w:rsid w:val="009B2FBC"/>
     <w:rsid w:val="00E666E5"/>
+    <w:rsid w:val="00F6610E"/>
     <w:rsid w:val="00FD3D38"/>
   </w:rsids>
   <m:mathPr>
@@ -8581,20 +10113,20 @@
 </file>
 
 <file path=customXml/item1.xml><?xml version="1.0" encoding="utf-8"?>
+<p:properties xmlns:p="http://schemas.microsoft.com/office/2006/metadata/properties" xmlns:xsi="http://www.w3.org/2001/XMLSchema-instance" xmlns:pc="http://schemas.microsoft.com/office/infopath/2007/PartnerControls">
+  <documentManagement>
+    <_activity xmlns="890a72c1-6d4a-46a4-993d-b71df085fb70" xsi:nil="true"/>
+  </documentManagement>
+</p:properties>
+</file>
+
+<file path=customXml/item2.xml><?xml version="1.0" encoding="utf-8"?>
 <?mso-contentType ?>
 <FormTemplates xmlns="http://schemas.microsoft.com/sharepoint/v3/contenttype/forms">
   <Display>DocumentLibraryForm</Display>
   <Edit>DocumentLibraryForm</Edit>
   <New>DocumentLibraryForm</New>
 </FormTemplates>
-</file>
-
-<file path=customXml/item2.xml><?xml version="1.0" encoding="utf-8"?>
-<p:properties xmlns:p="http://schemas.microsoft.com/office/2006/metadata/properties" xmlns:xsi="http://www.w3.org/2001/XMLSchema-instance" xmlns:pc="http://schemas.microsoft.com/office/infopath/2007/PartnerControls">
-  <documentManagement>
-    <_activity xmlns="890a72c1-6d4a-46a4-993d-b71df085fb70" xsi:nil="true"/>
-  </documentManagement>
-</p:properties>
 </file>
 
 <file path=customXml/item3.xml><?xml version="1.0" encoding="utf-8"?>
@@ -8881,7 +10413,7 @@
     <b:YearAccessed>2025</b:YearAccessed>
     <b:MonthAccessed>Říjen</b:MonthAccessed>
     <b:DayAccessed>10</b:DayAccessed>
-    <b:RefOrder>8</b:RefOrder>
+    <b:RefOrder>13</b:RefOrder>
   </b:Source>
   <b:Source>
     <b:Tag>HashiCorp_Vagrant</b:Tag>
@@ -8905,7 +10437,7 @@
     <b:YearAccessed>2025</b:YearAccessed>
     <b:MonthAccessed>Říjen</b:MonthAccessed>
     <b:DayAccessed>10</b:DayAccessed>
-    <b:RefOrder>9</b:RefOrder>
+    <b:RefOrder>14</b:RefOrder>
   </b:Source>
   <b:Source>
     <b:Tag>Oracle_VirtualBox</b:Tag>
@@ -8929,31 +10461,7 @@
     <b:YearAccessed>2025</b:YearAccessed>
     <b:MonthAccessed>Říjen</b:MonthAccessed>
     <b:DayAccessed>10</b:DayAccessed>
-    <b:RefOrder>7</b:RefOrder>
-  </b:Source>
-  <b:Source>
-    <b:Tag>IBM_Automation</b:Tag>
-    <b:SourceType>InternetSite</b:SourceType>
-    <b:Title>What is automation?</b:Title>
-    <b:URL>https://www.ibm.com/think/topics/automation</b:URL>
-    <b:AccessedDay>17</b:AccessedDay>
-    <b:AccessedMonth>10</b:AccessedMonth>
-    <b:AccessedYear>2025</b:AccessedYear>
-    <b:PeriodicalTitle>IBM [online]. [b.r.] [cit. 17. října 2025]</b:PeriodicalTitle>
-    <b:Author>
-      <b:Author>
-        <b:NameList>
-          <b:Person>
-            <b:Last>IBM</b:Last>
-          </b:Person>
-        </b:NameList>
-      </b:Author>
-    </b:Author>
-    <b:Guid>{063C71DE-1BFA-4982-B367-1D9073EBC62D}</b:Guid>
-    <b:YearAccessed>2025</b:YearAccessed>
-    <b:MonthAccessed>Říjen</b:MonthAccessed>
-    <b:DayAccessed>17</b:DayAccessed>
-    <b:RefOrder>1</b:RefOrder>
+    <b:RefOrder>12</b:RefOrder>
   </b:Source>
   <b:Source>
     <b:Tag>AWS_IAC</b:Tag>
@@ -9082,7 +10590,7 @@
     <b:YearAccessed>2025</b:YearAccessed>
     <b:MonthAccessed>Říjen</b:MonthAccessed>
     <b:DayAccessed>17</b:DayAccessed>
-    <b:RefOrder>10</b:RefOrder>
+    <b:RefOrder>15</b:RefOrder>
   </b:Source>
   <b:Source>
     <b:Tag>Wiki_SSH</b:Tag>
@@ -9109,7 +10617,7 @@
     <b:YearAccessed>2025</b:YearAccessed>
     <b:MonthAccessed>Říjen</b:MonthAccessed>
     <b:DayAccessed>17</b:DayAccessed>
-    <b:RefOrder>11</b:RefOrder>
+    <b:RefOrder>16</b:RefOrder>
   </b:Source>
   <b:Source>
     <b:Tag>Microsoft_WinRM_Security</b:Tag>
@@ -9136,25 +10644,188 @@
     <b:YearAccessed>2025</b:YearAccessed>
     <b:MonthAccessed>Říjen</b:MonthAccessed>
     <b:DayAccessed>17</b:DayAccessed>
-    <b:RefOrder>12</b:RefOrder>
+    <b:RefOrder>17</b:RefOrder>
+  </b:Source>
+  <b:Source>
+    <b:Tag>IBM_Automation</b:Tag>
+    <b:SourceType>InternetSite</b:SourceType>
+    <b:Title>What is automation?</b:Title>
+    <b:URL>https://www.ibm.com/think/topics/automation</b:URL>
+    <b:AccessedDay>17</b:AccessedDay>
+    <b:AccessedMonth>10</b:AccessedMonth>
+    <b:AccessedYear>2025</b:AccessedYear>
+    <b:PeriodicalTitle>IBM [online]. [b.r.] [cit. 17. října 2025]</b:PeriodicalTitle>
+    <b:Author>
+      <b:Author>
+        <b:NameList>
+          <b:Person>
+            <b:Last>IBM</b:Last>
+          </b:Person>
+        </b:NameList>
+      </b:Author>
+    </b:Author>
+    <b:Guid>{CCD5F21C-2622-4A43-9729-A4F88EE1A0AB}</b:Guid>
+    <b:YearAccessed>2025</b:YearAccessed>
+    <b:MonthAccessed>Říjen</b:MonthAccessed>
+    <b:DayAccessed>24</b:DayAccessed>
+    <b:RefOrder>1</b:RefOrder>
+  </b:Source>
+  <b:Source>
+    <b:Tag>Bigdan_Idempotency</b:Tag>
+    <b:SourceType>InternetSite</b:SourceType>
+    <b:Title>Idempotency in automation</b:Title>
+    <b:Year>2025</b:Year>
+    <b:URL>https://andrewbigdan.me/idempotency-in-automation-guide/</b:URL>
+    <b:AccessedDay>24</b:AccessedDay>
+    <b:AccessedMonth>10</b:AccessedMonth>
+    <b:AccessedYear>2025</b:AccessedYear>
+    <b:Day>2</b:Day>
+    <b:Month>Únor</b:Month>
+    <b:PeriodicalTitle>Andrewbigdan.me [online]. 2. února 2025 [cit. 24. října 2025]</b:PeriodicalTitle>
+    <b:Author>
+      <b:Author>
+        <b:NameList>
+          <b:Person>
+            <b:First>Andrew</b:First>
+            <b:Last>Bigdan</b:Last>
+          </b:Person>
+        </b:NameList>
+      </b:Author>
+    </b:Author>
+    <b:Guid>{BE010CF7-62F5-4790-A09D-0DDF6E1C2124}</b:Guid>
+    <b:YearAccessed>2025</b:YearAccessed>
+    <b:MonthAccessed>Říjen</b:MonthAccessed>
+    <b:DayAccessed>24</b:DayAccessed>
+    <b:RefOrder>8</b:RefOrder>
+  </b:Source>
+  <b:Source>
+    <b:Tag>Spacelift_Drift</b:Tag>
+    <b:SourceType>InternetSite</b:SourceType>
+    <b:Title>What is Configuration Drift? Tools, Causes &amp; Risks</b:Title>
+    <b:Year>2025</b:Year>
+    <b:URL>https://spacelift.io/blog/what-is-configuration-drift</b:URL>
+    <b:AccessedDay>24</b:AccessedDay>
+    <b:AccessedMonth>10</b:AccessedMonth>
+    <b:AccessedYear>2025</b:AccessedYear>
+    <b:Day>15</b:Day>
+    <b:Month>Září</b:Month>
+    <b:PeriodicalTitle>Spacelift.io Blog [online]. 15. září 2025 [cit. 24. října 2025]</b:PeriodicalTitle>
+    <b:Author>
+      <b:Author>
+        <b:NameList>
+          <b:Person>
+            <b:First>Ioannis</b:First>
+            <b:Last>Moustakis</b:Last>
+          </b:Person>
+        </b:NameList>
+      </b:Author>
+    </b:Author>
+    <b:Guid>{C2A9C3D8-E05C-4286-B756-2447003F71A4}</b:Guid>
+    <b:YearAccessed>2025</b:YearAccessed>
+    <b:MonthAccessed>Říjen</b:MonthAccessed>
+    <b:DayAccessed>24</b:DayAccessed>
+    <b:RefOrder>7</b:RefOrder>
+  </b:Source>
+  <b:Source>
+    <b:Tag>Tyson_IaCOrigins</b:Tag>
+    <b:SourceType>InternetSite</b:SourceType>
+    <b:Title>The Origins of Infrastructure as Code: A Brief History of DevOps</b:Title>
+    <b:Year>2023</b:Year>
+    <b:URL>https://medium.com/@mike_tyson_cloud/the-origins-of-infrastructure-as-code-a-brief-history-of-devops-a883d8877f19</b:URL>
+    <b:AccessedDay>24</b:AccessedDay>
+    <b:AccessedMonth>10</b:AccessedMonth>
+    <b:AccessedYear>2025</b:AccessedYear>
+    <b:Day>23</b:Day>
+    <b:Month>Duben</b:Month>
+    <b:PeriodicalTitle>Medium [online]. 23. dubna 2023 [cit. 24. října 2025]</b:PeriodicalTitle>
+    <b:Author>
+      <b:Author>
+        <b:NameList>
+          <b:Person>
+            <b:Last>Mike Tyson of the Cloud</b:Last>
+          </b:Person>
+        </b:NameList>
+      </b:Author>
+    </b:Author>
+    <b:Guid>{84321E2B-CD33-4C95-9C52-B6F968DC3656}</b:Guid>
+    <b:YearAccessed>2025</b:YearAccessed>
+    <b:MonthAccessed>Říjen</b:MonthAccessed>
+    <b:DayAccessed>24</b:DayAccessed>
+    <b:RefOrder>9</b:RefOrder>
+  </b:Source>
+  <b:Source>
+    <b:Tag>IBM_IaC</b:Tag>
+    <b:SourceType>InternetSite</b:SourceType>
+    <b:Title>What is infrastructure as code (IaC)?</b:Title>
+    <b:URL>https://www.ibm.com/think/topics/infrastructure-as-code</b:URL>
+    <b:AccessedDay>24</b:AccessedDay>
+    <b:AccessedMonth>10</b:AccessedMonth>
+    <b:AccessedYear>2025</b:AccessedYear>
+    <b:PeriodicalTitle>IBM [online]. [b.r.] [cit. 24. října 2025]</b:PeriodicalTitle>
+    <b:Author>
+      <b:Author>
+        <b:NameList>
+          <b:Person>
+            <b:First>Jim</b:First>
+            <b:Last>Holdsworth</b:Last>
+          </b:Person>
+          <b:Person>
+            <b:First>Annie</b:First>
+            <b:Last>Badman</b:Last>
+          </b:Person>
+        </b:NameList>
+      </b:Author>
+    </b:Author>
+    <b:Guid>{26875CB6-BBE5-404D-B441-3CEA8FA68853}</b:Guid>
+    <b:YearAccessed>2025</b:YearAccessed>
+    <b:MonthAccessed>Říjen</b:MonthAccessed>
+    <b:DayAccessed>24</b:DayAccessed>
+    <b:RefOrder>10</b:RefOrder>
+  </b:Source>
+  <b:Source>
+    <b:Tag>Copado_Declarative</b:Tag>
+    <b:SourceType>InternetSite</b:SourceType>
+    <b:Title>Declarative vs Imperative Programming for Infrastructure as Code (IaC)</b:Title>
+    <b:Year>2022</b:Year>
+    <b:URL>https://www.copado.com/resources/blog/declarative-vs-imperative-programming-for-infrastructure-as-code-iac</b:URL>
+    <b:AccessedDay>24</b:AccessedDay>
+    <b:AccessedMonth>10</b:AccessedMonth>
+    <b:AccessedYear>2025</b:AccessedYear>
+    <b:Day>4</b:Day>
+    <b:Month>Červenec</b:Month>
+    <b:PeriodicalTitle>Copado [online]. 4. července 2022 [cit. 24. října 2025]</b:PeriodicalTitle>
+    <b:Author>
+      <b:Author>
+        <b:NameList>
+          <b:Person>
+            <b:Last>Team Copado</b:Last>
+          </b:Person>
+        </b:NameList>
+      </b:Author>
+    </b:Author>
+    <b:Guid>{4B2E5424-86A4-4CD8-931E-7E852A3C7EDA}</b:Guid>
+    <b:YearAccessed>2025</b:YearAccessed>
+    <b:MonthAccessed>Říjen</b:MonthAccessed>
+    <b:DayAccessed>24</b:DayAccessed>
+    <b:RefOrder>11</b:RefOrder>
   </b:Source>
 </b:Sources>
 </file>
 
 <file path=customXml/itemProps1.xml><?xml version="1.0" encoding="utf-8"?>
-<ds:datastoreItem xmlns:ds="http://schemas.openxmlformats.org/officeDocument/2006/customXml" ds:itemID="{0858EC4D-0AB2-489F-A128-84B16D88988F}">
+<ds:datastoreItem xmlns:ds="http://schemas.openxmlformats.org/officeDocument/2006/customXml" ds:itemID="{54C24273-1D45-40DF-87D6-FA62E2E479B2}">
   <ds:schemaRefs>
-    <ds:schemaRef ds:uri="http://schemas.microsoft.com/sharepoint/v3/contenttype/forms"/>
+    <ds:schemaRef ds:uri="http://schemas.microsoft.com/office/2006/metadata/properties"/>
+    <ds:schemaRef ds:uri="http://schemas.microsoft.com/office/infopath/2007/PartnerControls"/>
+    <ds:schemaRef ds:uri="890a72c1-6d4a-46a4-993d-b71df085fb70"/>
   </ds:schemaRefs>
 </ds:datastoreItem>
 </file>
 
 <file path=customXml/itemProps2.xml><?xml version="1.0" encoding="utf-8"?>
-<ds:datastoreItem xmlns:ds="http://schemas.openxmlformats.org/officeDocument/2006/customXml" ds:itemID="{54C24273-1D45-40DF-87D6-FA62E2E479B2}">
+<ds:datastoreItem xmlns:ds="http://schemas.openxmlformats.org/officeDocument/2006/customXml" ds:itemID="{0858EC4D-0AB2-489F-A128-84B16D88988F}">
   <ds:schemaRefs>
-    <ds:schemaRef ds:uri="http://schemas.microsoft.com/office/2006/metadata/properties"/>
-    <ds:schemaRef ds:uri="http://schemas.microsoft.com/office/infopath/2007/PartnerControls"/>
-    <ds:schemaRef ds:uri="890a72c1-6d4a-46a4-993d-b71df085fb70"/>
+    <ds:schemaRef ds:uri="http://schemas.microsoft.com/sharepoint/v3/contenttype/forms"/>
   </ds:schemaRefs>
 </ds:datastoreItem>
 </file>
@@ -9179,7 +10850,7 @@
 </file>
 
 <file path=customXml/itemProps4.xml><?xml version="1.0" encoding="utf-8"?>
-<ds:datastoreItem xmlns:ds="http://schemas.openxmlformats.org/officeDocument/2006/customXml" ds:itemID="{DB602DB0-B411-48DF-826E-21B4C9BABB8C}">
+<ds:datastoreItem xmlns:ds="http://schemas.openxmlformats.org/officeDocument/2006/customXml" ds:itemID="{153AFFF4-5FCF-42F8-8A37-5523BE7D11A0}">
   <ds:schemaRefs>
     <ds:schemaRef ds:uri="http://schemas.openxmlformats.org/officeDocument/2006/bibliography"/>
   </ds:schemaRefs>

</xml_diff>

<commit_message>
Continuing with theory, added chapter 1.3.1
</commit_message>
<xml_diff>
--- a/MP2026-Mizera-Jan-P4B-Ansible.docx
+++ b/MP2026-Mizera-Jan-P4B-Ansible.docx
@@ -1230,7 +1230,7 @@
           <w:rPr>
             <w:noProof/>
           </w:rPr>
-          <w:t>24.10.2025</w:t>
+          <w:t>28.10.2025</w:t>
         </w:r>
       </w:fldSimple>
       <w:r>
@@ -4129,10 +4129,7 @@
     </w:p>
     <w:p>
       <w:r>
-        <w:t>Hlavní tyto výhody jsou t</w:t>
-      </w:r>
-      <w:r>
-        <w:t>éměř úplně odstranění manuální práce</w:t>
+        <w:t>Hlavní tyto výhody jsou téměř úplně odstranění manuální práce</w:t>
       </w:r>
       <w:sdt>
         <w:sdtPr>
@@ -4463,8 +4460,13 @@
       <w:r>
         <w:t xml:space="preserve"> jazyků, jako například YAML, </w:t>
       </w:r>
-      <w:r>
-        <w:t xml:space="preserve">JSON, </w:t>
+      <w:proofErr w:type="gramStart"/>
+      <w:r>
+        <w:t>JSON,</w:t>
+      </w:r>
+      <w:proofErr w:type="gramEnd"/>
+      <w:r>
+        <w:t xml:space="preserve"> </w:t>
       </w:r>
       <w:r>
         <w:t>atd.</w:t>
@@ -4617,10 +4619,7 @@
         <w:pStyle w:val="Nadpis4"/>
       </w:pPr>
       <w:r>
-        <w:t>Imperativní</w:t>
-      </w:r>
-      <w:r>
-        <w:t xml:space="preserve"> přístup</w:t>
+        <w:t>Imperativní přístup</w:t>
       </w:r>
     </w:p>
     <w:p>
@@ -4743,10 +4742,7 @@
       </w:pPr>
       <w:r>
         <w:lastRenderedPageBreak/>
-        <w:t xml:space="preserve">Deklarativní </w:t>
-      </w:r>
-      <w:r>
-        <w:t>přístup</w:t>
+        <w:t>Deklarativní přístup</w:t>
       </w:r>
     </w:p>
     <w:p>
@@ -4892,6 +4888,9 @@
       <w:r>
         <w:t xml:space="preserve"> drift. Je výrazně lepší než přístup imperativní, který se hodí pouze na drobné jednorázové opravy nebo aktualizace, či intenzivní optimalizaci</w:t>
       </w:r>
+      <w:r>
+        <w:t>.</w:t>
+      </w:r>
       <w:sdt>
         <w:sdtPr>
           <w:id w:val="-824503147"/>
@@ -4921,13 +4920,394 @@
       <w:r>
         <w:t xml:space="preserve"> </w:t>
       </w:r>
+      <w:r>
+        <w:t>V rámci této práce je použit, nástroj, který deklarativní přístup implementuje</w:t>
+      </w:r>
+      <w:r>
+        <w:t xml:space="preserve">, </w:t>
+      </w:r>
+      <w:proofErr w:type="spellStart"/>
+      <w:r>
+        <w:t>Ansible</w:t>
+      </w:r>
+      <w:proofErr w:type="spellEnd"/>
+      <w:r>
+        <w:t>.</w:t>
+      </w:r>
+    </w:p>
+    <w:p>
+      <w:pPr>
+        <w:pStyle w:val="Nadpis2"/>
+        <w:rPr>
+          <w:i/>
+          <w:iCs/>
+        </w:rPr>
+      </w:pPr>
+      <w:r>
+        <w:rPr>
+          <w:i/>
+          <w:iCs/>
+        </w:rPr>
+        <w:t>P</w:t>
+      </w:r>
+      <w:r>
+        <w:rPr>
+          <w:i/>
+          <w:iCs/>
+        </w:rPr>
+        <w:t>řehled a srovnání automatizačních nástrojů</w:t>
+      </w:r>
+    </w:p>
+    <w:p>
+      <w:pPr>
+        <w:pStyle w:val="Nadpis3"/>
+        <w:rPr>
+          <w:i/>
+          <w:iCs/>
+        </w:rPr>
+      </w:pPr>
+      <w:r>
+        <w:rPr>
+          <w:i/>
+          <w:iCs/>
+        </w:rPr>
+        <w:t>Klasifikace nástrojů pro správu konfigurace</w:t>
+      </w:r>
+    </w:p>
+    <w:p>
+      <w:proofErr w:type="spellStart"/>
+      <w:r>
+        <w:t>Configuration</w:t>
+      </w:r>
+      <w:proofErr w:type="spellEnd"/>
+      <w:r>
+        <w:t xml:space="preserve"> management (CM), neboli správa konfigurace je způsob, jak systematicky zachovat konzistenci v počítačových systémech a jejich softwaru pro zajištění bezpečnosti, spolehlivosti a výkonu v celém prostředí. CM zajišťuje jediný zdroj pravdy nebo</w:t>
+      </w:r>
+      <w:r>
+        <w:t xml:space="preserve"> zdrojový</w:t>
+      </w:r>
+      <w:r>
+        <w:t xml:space="preserve"> </w:t>
+      </w:r>
+      <w:r>
+        <w:t xml:space="preserve">Git </w:t>
+      </w:r>
+      <w:proofErr w:type="spellStart"/>
+      <w:r>
+        <w:t>repozitář</w:t>
+      </w:r>
+      <w:proofErr w:type="spellEnd"/>
+      <w:r>
+        <w:t>, ze kterého vychází jednotná konfigurace. Všechny nástroje se ale dělí na tzv. agent-</w:t>
+      </w:r>
+      <w:proofErr w:type="spellStart"/>
+      <w:r>
+        <w:t>based</w:t>
+      </w:r>
+      <w:proofErr w:type="spellEnd"/>
+      <w:r>
+        <w:t xml:space="preserve"> a </w:t>
+      </w:r>
+      <w:proofErr w:type="spellStart"/>
+      <w:r>
+        <w:t>agentless</w:t>
+      </w:r>
+      <w:proofErr w:type="spellEnd"/>
+      <w:r>
+        <w:t>, přičemž každý má svá pozitiva a negativa</w:t>
+      </w:r>
+      <w:r>
+        <w:t>.</w:t>
+      </w:r>
+      <w:sdt>
+        <w:sdtPr>
+          <w:id w:val="-2093925929"/>
+          <w:citation/>
+        </w:sdtPr>
+        <w:sdtContent>
+          <w:r>
+            <w:fldChar w:fldCharType="begin"/>
+          </w:r>
+          <w:r>
+            <w:instrText xml:space="preserve"> CITATION AttuneOps_Agentless \l 1029 </w:instrText>
+          </w:r>
+          <w:r>
+            <w:fldChar w:fldCharType="separate"/>
+          </w:r>
+          <w:r>
+            <w:rPr>
+              <w:noProof/>
+            </w:rPr>
+            <w:t xml:space="preserve"> (12)</w:t>
+          </w:r>
+          <w:r>
+            <w:fldChar w:fldCharType="end"/>
+          </w:r>
+        </w:sdtContent>
+      </w:sdt>
+    </w:p>
+    <w:p>
+      <w:pPr>
+        <w:pStyle w:val="Nadpis4"/>
+      </w:pPr>
+      <w:r>
+        <w:t>Architektura Agent-</w:t>
+      </w:r>
+      <w:proofErr w:type="spellStart"/>
+      <w:r>
+        <w:t>based</w:t>
+      </w:r>
+      <w:proofErr w:type="spellEnd"/>
+    </w:p>
+    <w:p>
+      <w:r>
+        <w:t>Hlavní funkce agent-</w:t>
+      </w:r>
+      <w:proofErr w:type="spellStart"/>
+      <w:r>
+        <w:t>based</w:t>
+      </w:r>
+      <w:proofErr w:type="spellEnd"/>
+      <w:r>
+        <w:t xml:space="preserve"> systému je nasazení monitorovacího softwaru na každém zařízení v daném systému. Tito tzv. </w:t>
+      </w:r>
+      <w:r>
+        <w:rPr>
+          <w:lang w:val="en-US"/>
+        </w:rPr>
+        <w:t>“</w:t>
+      </w:r>
+      <w:proofErr w:type="spellStart"/>
+      <w:r>
+        <w:rPr>
+          <w:lang w:val="en-US"/>
+        </w:rPr>
+        <w:t>agenti</w:t>
+      </w:r>
+      <w:proofErr w:type="spellEnd"/>
+      <w:r>
+        <w:rPr>
+          <w:lang w:val="en-US"/>
+        </w:rPr>
+        <w:t xml:space="preserve">” </w:t>
+      </w:r>
+      <w:proofErr w:type="spellStart"/>
+      <w:r>
+        <w:rPr>
+          <w:lang w:val="en-US"/>
+        </w:rPr>
+        <w:t>shromažďují</w:t>
+      </w:r>
+      <w:proofErr w:type="spellEnd"/>
+      <w:r>
+        <w:rPr>
+          <w:lang w:val="en-US"/>
+        </w:rPr>
+        <w:t xml:space="preserve"> data </w:t>
+      </w:r>
+      <w:proofErr w:type="spellStart"/>
+      <w:r>
+        <w:rPr>
+          <w:lang w:val="en-US"/>
+        </w:rPr>
+        <w:t>na</w:t>
+      </w:r>
+      <w:proofErr w:type="spellEnd"/>
+      <w:r>
+        <w:rPr>
+          <w:lang w:val="en-US"/>
+        </w:rPr>
+        <w:t xml:space="preserve"> </w:t>
+      </w:r>
+      <w:proofErr w:type="spellStart"/>
+      <w:r>
+        <w:rPr>
+          <w:lang w:val="en-US"/>
+        </w:rPr>
+        <w:t>daném</w:t>
+      </w:r>
+      <w:proofErr w:type="spellEnd"/>
+      <w:r>
+        <w:rPr>
+          <w:lang w:val="en-US"/>
+        </w:rPr>
+        <w:t xml:space="preserve"> </w:t>
+      </w:r>
+      <w:r>
+        <w:t>zařízení a následně tyto informace</w:t>
+      </w:r>
+      <w:r>
+        <w:t xml:space="preserve"> zpracují a výsledky</w:t>
+      </w:r>
+      <w:r>
+        <w:t xml:space="preserve"> obdrží hlavní monitorovací server, který</w:t>
+      </w:r>
+      <w:r>
+        <w:t xml:space="preserve"> je</w:t>
+      </w:r>
+      <w:r>
+        <w:t xml:space="preserve"> poskytne uživateli.</w:t>
+      </w:r>
+      <w:r>
+        <w:t xml:space="preserve"> To zajišťuje nižší síťové zatížení, protože po síti jdou pouze výsledky, ale na druhou stranu agent na samotných zařízeních musí běžet neustále a vyhodnocovat výsledky, což spotřebovává systémové zdroje na každém zařízení. Také proto že agenti jsou nasazeni na každém zařízení, zvyšuje to složitost samotné konfigurace systému a jeho údržby a může vyžadovat další konfiguraci pro zajištění bezpečnosti.</w:t>
+      </w:r>
+      <w:sdt>
+        <w:sdtPr>
+          <w:id w:val="1228651115"/>
+          <w:citation/>
+        </w:sdtPr>
+        <w:sdtContent>
+          <w:r>
+            <w:fldChar w:fldCharType="begin"/>
+          </w:r>
+          <w:r>
+            <w:instrText xml:space="preserve"> CITATION AttuneOps_Agentless \l 1029 </w:instrText>
+          </w:r>
+          <w:r>
+            <w:fldChar w:fldCharType="separate"/>
+          </w:r>
+          <w:r>
+            <w:rPr>
+              <w:noProof/>
+            </w:rPr>
+            <w:t xml:space="preserve"> (12)</w:t>
+          </w:r>
+          <w:r>
+            <w:fldChar w:fldCharType="end"/>
+          </w:r>
+        </w:sdtContent>
+      </w:sdt>
+    </w:p>
+    <w:p>
+      <w:pPr>
+        <w:pStyle w:val="Nadpis4"/>
+      </w:pPr>
+      <w:r>
+        <w:lastRenderedPageBreak/>
+        <w:t xml:space="preserve">Architektura </w:t>
+      </w:r>
+      <w:proofErr w:type="spellStart"/>
+      <w:r>
+        <w:t>Agentless</w:t>
+      </w:r>
+      <w:proofErr w:type="spellEnd"/>
+    </w:p>
+    <w:p>
+      <w:proofErr w:type="spellStart"/>
+      <w:r>
+        <w:t>Agentless</w:t>
+      </w:r>
+      <w:proofErr w:type="spellEnd"/>
+      <w:r>
+        <w:t xml:space="preserve"> prostředí využívá </w:t>
+      </w:r>
+      <w:r>
+        <w:t>jeden centrální řídící uzel</w:t>
+      </w:r>
+      <w:r>
+        <w:t xml:space="preserve">, který spravuje celý systém. Tento </w:t>
+      </w:r>
+      <w:r>
+        <w:t>řídící uzel</w:t>
+      </w:r>
+      <w:r>
+        <w:t xml:space="preserve"> komunikuje s jednotlivými zařízeními většinou pomocí API, SSH nebo systémových rozhraní pro určení výkonu a dostupnosti daného systému. Díky tomu je výrazně rychlejší na nasazení a má snadnou údržbu a správu než agent-base a téměř žádný dopad na systémové prostředky jednotlivých zařízení</w:t>
+      </w:r>
+      <w:r>
+        <w:t>. Hrozí ale riziko, že uživatel může vytvořit zranitelnost, která nemusí být včas identifikována a způsobit problémy v budoucnu.</w:t>
+      </w:r>
+      <w:sdt>
+        <w:sdtPr>
+          <w:id w:val="-733773787"/>
+          <w:citation/>
+        </w:sdtPr>
+        <w:sdtContent>
+          <w:r>
+            <w:fldChar w:fldCharType="begin"/>
+          </w:r>
+          <w:r>
+            <w:instrText xml:space="preserve"> CITATION AttuneOps_Agentless \l 1029 </w:instrText>
+          </w:r>
+          <w:r>
+            <w:fldChar w:fldCharType="separate"/>
+          </w:r>
+          <w:r>
+            <w:rPr>
+              <w:noProof/>
+            </w:rPr>
+            <w:t xml:space="preserve"> (12)</w:t>
+          </w:r>
+          <w:r>
+            <w:fldChar w:fldCharType="end"/>
+          </w:r>
+        </w:sdtContent>
+      </w:sdt>
+    </w:p>
+    <w:p>
+      <w:pPr>
+        <w:pStyle w:val="Nadpis3"/>
+      </w:pPr>
+      <w:r>
+        <w:t xml:space="preserve">Rozlišení </w:t>
+      </w:r>
+      <w:proofErr w:type="spellStart"/>
+      <w:r>
+        <w:t>Configuration</w:t>
+      </w:r>
+      <w:proofErr w:type="spellEnd"/>
+      <w:r>
+        <w:t xml:space="preserve"> Managemen</w:t>
+      </w:r>
+      <w:r>
+        <w:t>t a</w:t>
+      </w:r>
+      <w:r>
+        <w:t xml:space="preserve"> P</w:t>
+      </w:r>
+      <w:proofErr w:type="spellStart"/>
+      <w:r>
+        <w:t>rovisioning</w:t>
+      </w:r>
+      <w:proofErr w:type="spellEnd"/>
+    </w:p>
+    <w:p>
+      <w:pPr>
+        <w:pStyle w:val="Nadpis4"/>
+      </w:pPr>
+      <w:r>
+        <w:t xml:space="preserve">Definice </w:t>
+      </w:r>
+      <w:proofErr w:type="spellStart"/>
+      <w:r>
+        <w:t>Provisioningu</w:t>
+      </w:r>
+      <w:proofErr w:type="spellEnd"/>
+    </w:p>
+    <w:p>
+      <w:pPr>
+        <w:pBdr>
+          <w:bottom w:val="dotted" w:sz="24" w:space="1" w:color="auto"/>
+        </w:pBdr>
+      </w:pPr>
+    </w:p>
+    <w:p>
+      <w:pPr>
+        <w:pBdr>
+          <w:bottom w:val="dotted" w:sz="24" w:space="1" w:color="auto"/>
+        </w:pBdr>
+      </w:pPr>
+    </w:p>
+    <w:p>
+      <w:pPr>
+        <w:pBdr>
+          <w:bottom w:val="dotted" w:sz="24" w:space="1" w:color="auto"/>
+        </w:pBdr>
+      </w:pPr>
+      <w:r>
+        <w:t>Původní text pro případné použití později</w:t>
+      </w:r>
     </w:p>
     <w:p/>
-    <w:p>
-      <w:r>
-        <w:t>**************************************************************</w:t>
-      </w:r>
-    </w:p>
     <w:p>
       <w:pPr>
         <w:pStyle w:val="Nadpis2"/>
@@ -5076,7 +5456,7 @@
             <w:rPr>
               <w:noProof/>
             </w:rPr>
-            <w:t>(12)</w:t>
+            <w:t>(13)</w:t>
           </w:r>
           <w:r>
             <w:fldChar w:fldCharType="end"/>
@@ -5124,7 +5504,7 @@
             <w:rPr>
               <w:noProof/>
             </w:rPr>
-            <w:t>(13)</w:t>
+            <w:t>(14)</w:t>
           </w:r>
           <w:r>
             <w:fldChar w:fldCharType="end"/>
@@ -5259,7 +5639,7 @@
             <w:rPr>
               <w:noProof/>
             </w:rPr>
-            <w:t xml:space="preserve"> (14)</w:t>
+            <w:t xml:space="preserve"> (15)</w:t>
           </w:r>
           <w:r>
             <w:fldChar w:fldCharType="end"/>
@@ -5398,7 +5778,7 @@
             <w:rPr>
               <w:noProof/>
             </w:rPr>
-            <w:t xml:space="preserve"> (15)</w:t>
+            <w:t xml:space="preserve"> (16)</w:t>
           </w:r>
           <w:r>
             <w:fldChar w:fldCharType="end"/>
@@ -5460,7 +5840,7 @@
             <w:rPr>
               <w:noProof/>
             </w:rPr>
-            <w:t xml:space="preserve"> (16)</w:t>
+            <w:t xml:space="preserve"> (17)</w:t>
           </w:r>
           <w:r>
             <w:fldChar w:fldCharType="end"/>
@@ -5524,7 +5904,7 @@
             <w:rPr>
               <w:noProof/>
             </w:rPr>
-            <w:t xml:space="preserve"> (17)</w:t>
+            <w:t xml:space="preserve"> (18)</w:t>
           </w:r>
           <w:r>
             <w:fldChar w:fldCharType="end"/>
@@ -5615,8 +5995,8 @@
       </w:r>
       <w:bookmarkStart w:id="31" w:name="_Toc86047606"/>
     </w:p>
-    <w:bookmarkStart w:id="32" w:name="_Toc212202087" w:displacedByCustomXml="next"/>
-    <w:bookmarkStart w:id="33" w:name="_Toc86055213" w:displacedByCustomXml="next"/>
+    <w:bookmarkStart w:id="32" w:name="_Toc86055213" w:displacedByCustomXml="next"/>
+    <w:bookmarkStart w:id="33" w:name="_Toc212202087" w:displacedByCustomXml="next"/>
     <w:sdt>
       <w:sdtPr>
         <w:rPr>
@@ -5971,13 +6351,13 @@
               <w:bCs/>
               <w:noProof/>
             </w:rPr>
-            <w:t>Oracle.</w:t>
-          </w:r>
-          <w:r>
-            <w:rPr>
-              <w:noProof/>
-            </w:rPr>
-            <w:t xml:space="preserve"> VirtualBox. [Online] [Citace: 10. Říjen 2025.] https://www.oracle.com/virtualization/virtualbox/.</w:t>
+            <w:t>Fashakin, Alexander.</w:t>
+          </w:r>
+          <w:r>
+            <w:rPr>
+              <w:noProof/>
+            </w:rPr>
+            <w:t xml:space="preserve"> Agent Vs Agentless Configuration Management. [Online] 22. Září 2025. [Citace: 28. Říjen 2025.] https://attuneops.io/agent-vs-agentless-configuration-management/#The_Best_Solution_To_Configuration_Management.</w:t>
           </w:r>
         </w:p>
         <w:p>
@@ -5999,13 +6379,13 @@
               <w:bCs/>
               <w:noProof/>
             </w:rPr>
-            <w:t>VirtualBox.</w:t>
-          </w:r>
-          <w:r>
-            <w:rPr>
-              <w:noProof/>
-            </w:rPr>
-            <w:t xml:space="preserve"> About Oracle VirtualBox. [Online] [Citace: 10. Říjen 2025.] https://www.virtualbox.org/manual/topics/Introduction.html#ct_about-virtualbox.</w:t>
+            <w:t>Oracle.</w:t>
+          </w:r>
+          <w:r>
+            <w:rPr>
+              <w:noProof/>
+            </w:rPr>
+            <w:t xml:space="preserve"> VirtualBox. [Online] [Citace: 10. Říjen 2025.] https://www.oracle.com/virtualization/virtualbox/.</w:t>
           </w:r>
         </w:p>
         <w:p>
@@ -6027,13 +6407,13 @@
               <w:bCs/>
               <w:noProof/>
             </w:rPr>
-            <w:t>HashiCorp.</w:t>
-          </w:r>
-          <w:r>
-            <w:rPr>
-              <w:noProof/>
-            </w:rPr>
-            <w:t xml:space="preserve"> Introduction to Vagrant. [Online] [Citace: 10. Říjen 2025.] https://developer.hashicorp.com/vagrant/intro.</w:t>
+            <w:t>VirtualBox.</w:t>
+          </w:r>
+          <w:r>
+            <w:rPr>
+              <w:noProof/>
+            </w:rPr>
+            <w:t xml:space="preserve"> About Oracle VirtualBox. [Online] [Citace: 10. Říjen 2025.] https://www.virtualbox.org/manual/topics/Introduction.html#ct_about-virtualbox.</w:t>
           </w:r>
         </w:p>
         <w:p>
@@ -6056,13 +6436,13 @@
               <w:bCs/>
               <w:noProof/>
             </w:rPr>
-            <w:t>Wikipedia.</w:t>
-          </w:r>
-          <w:r>
-            <w:rPr>
-              <w:noProof/>
-            </w:rPr>
-            <w:t xml:space="preserve"> Infrastructure as Code. [Online] 11. Duben 2024. [Citace: 17. Říjen 2025.] https://cs.wikipedia.org/wiki/Infrastructure_as_Code.</w:t>
+            <w:t>HashiCorp.</w:t>
+          </w:r>
+          <w:r>
+            <w:rPr>
+              <w:noProof/>
+            </w:rPr>
+            <w:t xml:space="preserve"> Introduction to Vagrant. [Online] [Citace: 10. Říjen 2025.] https://developer.hashicorp.com/vagrant/intro.</w:t>
           </w:r>
         </w:p>
         <w:p>
@@ -6076,7 +6456,21 @@
             <w:rPr>
               <w:noProof/>
             </w:rPr>
-            <w:t>16. —. Secure Shell. [Online] 4. Říjen 2025. [Citace: 17. Říjen 2025.] https://cs.wikipedia.org/wiki/Secure_Shell.</w:t>
+            <w:t xml:space="preserve">16. </w:t>
+          </w:r>
+          <w:r>
+            <w:rPr>
+              <w:b/>
+              <w:bCs/>
+              <w:noProof/>
+            </w:rPr>
+            <w:t>Wikipedia.</w:t>
+          </w:r>
+          <w:r>
+            <w:rPr>
+              <w:noProof/>
+            </w:rPr>
+            <w:t xml:space="preserve"> Infrastructure as Code. [Online] 11. Duben 2024. [Citace: 17. Říjen 2025.] https://cs.wikipedia.org/wiki/Infrastructure_as_Code.</w:t>
           </w:r>
         </w:p>
         <w:p>
@@ -6090,7 +6484,21 @@
             <w:rPr>
               <w:noProof/>
             </w:rPr>
-            <w:t xml:space="preserve">17. </w:t>
+            <w:t>17. —. Secure Shell. [Online] 4. Říjen 2025. [Citace: 17. Říjen 2025.] https://cs.wikipedia.org/wiki/Secure_Shell.</w:t>
+          </w:r>
+        </w:p>
+        <w:p>
+          <w:pPr>
+            <w:pStyle w:val="Bibliografie"/>
+            <w:rPr>
+              <w:noProof/>
+            </w:rPr>
+          </w:pPr>
+          <w:r>
+            <w:rPr>
+              <w:noProof/>
+            </w:rPr>
+            <w:t xml:space="preserve">18. </w:t>
           </w:r>
           <w:r>
             <w:rPr>
@@ -9432,7 +9840,10 @@
     <w:rsid w:val="001E5B3A"/>
     <w:rsid w:val="00245E28"/>
     <w:rsid w:val="0045101B"/>
+    <w:rsid w:val="00810E04"/>
     <w:rsid w:val="009B2FBC"/>
+    <w:rsid w:val="00CB5207"/>
+    <w:rsid w:val="00E33BE3"/>
     <w:rsid w:val="00E666E5"/>
     <w:rsid w:val="00F6610E"/>
     <w:rsid w:val="00FD3D38"/>
@@ -10113,20 +10524,20 @@
 </file>
 
 <file path=customXml/item1.xml><?xml version="1.0" encoding="utf-8"?>
-<p:properties xmlns:p="http://schemas.microsoft.com/office/2006/metadata/properties" xmlns:xsi="http://www.w3.org/2001/XMLSchema-instance" xmlns:pc="http://schemas.microsoft.com/office/infopath/2007/PartnerControls">
-  <documentManagement>
-    <_activity xmlns="890a72c1-6d4a-46a4-993d-b71df085fb70" xsi:nil="true"/>
-  </documentManagement>
-</p:properties>
-</file>
-
-<file path=customXml/item2.xml><?xml version="1.0" encoding="utf-8"?>
 <?mso-contentType ?>
 <FormTemplates xmlns="http://schemas.microsoft.com/sharepoint/v3/contenttype/forms">
   <Display>DocumentLibraryForm</Display>
   <Edit>DocumentLibraryForm</Edit>
   <New>DocumentLibraryForm</New>
 </FormTemplates>
+</file>
+
+<file path=customXml/item2.xml><?xml version="1.0" encoding="utf-8"?>
+<p:properties xmlns:p="http://schemas.microsoft.com/office/2006/metadata/properties" xmlns:xsi="http://www.w3.org/2001/XMLSchema-instance" xmlns:pc="http://schemas.microsoft.com/office/infopath/2007/PartnerControls">
+  <documentManagement>
+    <_activity xmlns="890a72c1-6d4a-46a4-993d-b71df085fb70" xsi:nil="true"/>
+  </documentManagement>
+</p:properties>
 </file>
 
 <file path=customXml/item3.xml><?xml version="1.0" encoding="utf-8"?>
@@ -10413,7 +10824,7 @@
     <b:YearAccessed>2025</b:YearAccessed>
     <b:MonthAccessed>Říjen</b:MonthAccessed>
     <b:DayAccessed>10</b:DayAccessed>
-    <b:RefOrder>13</b:RefOrder>
+    <b:RefOrder>14</b:RefOrder>
   </b:Source>
   <b:Source>
     <b:Tag>HashiCorp_Vagrant</b:Tag>
@@ -10437,7 +10848,7 @@
     <b:YearAccessed>2025</b:YearAccessed>
     <b:MonthAccessed>Říjen</b:MonthAccessed>
     <b:DayAccessed>10</b:DayAccessed>
-    <b:RefOrder>14</b:RefOrder>
+    <b:RefOrder>15</b:RefOrder>
   </b:Source>
   <b:Source>
     <b:Tag>Oracle_VirtualBox</b:Tag>
@@ -10461,7 +10872,7 @@
     <b:YearAccessed>2025</b:YearAccessed>
     <b:MonthAccessed>Říjen</b:MonthAccessed>
     <b:DayAccessed>10</b:DayAccessed>
-    <b:RefOrder>12</b:RefOrder>
+    <b:RefOrder>13</b:RefOrder>
   </b:Source>
   <b:Source>
     <b:Tag>AWS_IAC</b:Tag>
@@ -10590,7 +11001,7 @@
     <b:YearAccessed>2025</b:YearAccessed>
     <b:MonthAccessed>Říjen</b:MonthAccessed>
     <b:DayAccessed>17</b:DayAccessed>
-    <b:RefOrder>15</b:RefOrder>
+    <b:RefOrder>16</b:RefOrder>
   </b:Source>
   <b:Source>
     <b:Tag>Wiki_SSH</b:Tag>
@@ -10617,7 +11028,7 @@
     <b:YearAccessed>2025</b:YearAccessed>
     <b:MonthAccessed>Říjen</b:MonthAccessed>
     <b:DayAccessed>17</b:DayAccessed>
-    <b:RefOrder>16</b:RefOrder>
+    <b:RefOrder>17</b:RefOrder>
   </b:Source>
   <b:Source>
     <b:Tag>Microsoft_WinRM_Security</b:Tag>
@@ -10644,7 +11055,7 @@
     <b:YearAccessed>2025</b:YearAccessed>
     <b:MonthAccessed>Říjen</b:MonthAccessed>
     <b:DayAccessed>17</b:DayAccessed>
-    <b:RefOrder>17</b:RefOrder>
+    <b:RefOrder>18</b:RefOrder>
   </b:Source>
   <b:Source>
     <b:Tag>IBM_Automation</b:Tag>
@@ -10809,23 +11220,51 @@
     <b:DayAccessed>24</b:DayAccessed>
     <b:RefOrder>11</b:RefOrder>
   </b:Source>
+  <b:Source>
+    <b:Tag>AttuneOps_Agentless</b:Tag>
+    <b:SourceType>InternetSite</b:SourceType>
+    <b:Title>Agent Vs Agentless Configuration Management</b:Title>
+    <b:Year>2025</b:Year>
+    <b:URL>https://attuneops.io/agent-vs-agentless-configuration-management/#The_Best_Solution_To_Configuration_Management</b:URL>
+    <b:AccessedDay>28</b:AccessedDay>
+    <b:AccessedMonth>10</b:AccessedMonth>
+    <b:AccessedYear>2025</b:AccessedYear>
+    <b:Day>22</b:Day>
+    <b:Month>Září</b:Month>
+    <b:PeriodicalTitle>Attuneops.io [online]. 22. září 2025 [cit. 28. října 2025]</b:PeriodicalTitle>
+    <b:Author>
+      <b:Author>
+        <b:NameList>
+          <b:Person>
+            <b:First>Alexander</b:First>
+            <b:Last>Fashakin</b:Last>
+          </b:Person>
+        </b:NameList>
+      </b:Author>
+    </b:Author>
+    <b:Guid>{4ECB5525-0452-4CB3-BA11-6A3B1D28C8AF}</b:Guid>
+    <b:YearAccessed>2025</b:YearAccessed>
+    <b:MonthAccessed>Říjen</b:MonthAccessed>
+    <b:DayAccessed>28</b:DayAccessed>
+    <b:RefOrder>12</b:RefOrder>
+  </b:Source>
 </b:Sources>
 </file>
 
 <file path=customXml/itemProps1.xml><?xml version="1.0" encoding="utf-8"?>
+<ds:datastoreItem xmlns:ds="http://schemas.openxmlformats.org/officeDocument/2006/customXml" ds:itemID="{0858EC4D-0AB2-489F-A128-84B16D88988F}">
+  <ds:schemaRefs>
+    <ds:schemaRef ds:uri="http://schemas.microsoft.com/sharepoint/v3/contenttype/forms"/>
+  </ds:schemaRefs>
+</ds:datastoreItem>
+</file>
+
+<file path=customXml/itemProps2.xml><?xml version="1.0" encoding="utf-8"?>
 <ds:datastoreItem xmlns:ds="http://schemas.openxmlformats.org/officeDocument/2006/customXml" ds:itemID="{54C24273-1D45-40DF-87D6-FA62E2E479B2}">
   <ds:schemaRefs>
     <ds:schemaRef ds:uri="http://schemas.microsoft.com/office/2006/metadata/properties"/>
     <ds:schemaRef ds:uri="http://schemas.microsoft.com/office/infopath/2007/PartnerControls"/>
     <ds:schemaRef ds:uri="890a72c1-6d4a-46a4-993d-b71df085fb70"/>
-  </ds:schemaRefs>
-</ds:datastoreItem>
-</file>
-
-<file path=customXml/itemProps2.xml><?xml version="1.0" encoding="utf-8"?>
-<ds:datastoreItem xmlns:ds="http://schemas.openxmlformats.org/officeDocument/2006/customXml" ds:itemID="{0858EC4D-0AB2-489F-A128-84B16D88988F}">
-  <ds:schemaRefs>
-    <ds:schemaRef ds:uri="http://schemas.microsoft.com/sharepoint/v3/contenttype/forms"/>
   </ds:schemaRefs>
 </ds:datastoreItem>
 </file>
@@ -10850,7 +11289,7 @@
 </file>
 
 <file path=customXml/itemProps4.xml><?xml version="1.0" encoding="utf-8"?>
-<ds:datastoreItem xmlns:ds="http://schemas.openxmlformats.org/officeDocument/2006/customXml" ds:itemID="{153AFFF4-5FCF-42F8-8A37-5523BE7D11A0}">
+<ds:datastoreItem xmlns:ds="http://schemas.openxmlformats.org/officeDocument/2006/customXml" ds:itemID="{A2425412-D71A-4AB1-9606-903702BDACC7}">
   <ds:schemaRefs>
     <ds:schemaRef ds:uri="http://schemas.openxmlformats.org/officeDocument/2006/bibliography"/>
   </ds:schemaRefs>

</xml_diff>

<commit_message>
Added full structure + 2.1 begining
</commit_message>
<xml_diff>
--- a/MP2026-Mizera-Jan-P4B-Ansible.docx
+++ b/MP2026-Mizera-Jan-P4B-Ansible.docx
@@ -628,7 +628,7 @@
                                 <w:b/>
                                 <w:noProof/>
                               </w:rPr>
-                              <w:t>3508</w:t>
+                              <w:t>3765</w:t>
                             </w:r>
                             <w:r>
                               <w:rPr>
@@ -910,7 +910,7 @@
                           <w:b/>
                           <w:noProof/>
                         </w:rPr>
-                        <w:t>3508</w:t>
+                        <w:t>3765</w:t>
                       </w:r>
                       <w:r>
                         <w:rPr>
@@ -1214,7 +1214,7 @@
           <w:rPr>
             <w:noProof/>
           </w:rPr>
-          <w:t>07.11.2025</w:t>
+          <w:t>12.11.2025</w:t>
         </w:r>
       </w:fldSimple>
       <w:r>
@@ -1313,7 +1313,7 @@
           <w:r>
             <w:fldChar w:fldCharType="separate"/>
           </w:r>
-          <w:hyperlink w:anchor="_Toc213416321" w:history="1">
+          <w:hyperlink w:anchor="_Toc213860799" w:history="1">
             <w:r>
               <w:rPr>
                 <w:rStyle w:val="Hypertextovodkaz"/>
@@ -1340,7 +1340,7 @@
                 <w:noProof/>
                 <w:webHidden/>
               </w:rPr>
-              <w:instrText xml:space="preserve"> PAGEREF _Toc213416321 \h </w:instrText>
+              <w:instrText xml:space="preserve"> PAGEREF _Toc213860799 \h </w:instrText>
             </w:r>
             <w:r>
               <w:rPr>
@@ -1383,7 +1383,7 @@
               <w14:ligatures w14:val="standardContextual"/>
             </w:rPr>
           </w:pPr>
-          <w:hyperlink w:anchor="_Toc213416322" w:history="1">
+          <w:hyperlink w:anchor="_Toc213860800" w:history="1">
             <w:r>
               <w:rPr>
                 <w:rStyle w:val="Hypertextovodkaz"/>
@@ -1410,7 +1410,7 @@
                 <w:noProof/>
                 <w:webHidden/>
               </w:rPr>
-              <w:instrText xml:space="preserve"> PAGEREF _Toc213416322 \h </w:instrText>
+              <w:instrText xml:space="preserve"> PAGEREF _Toc213860800 \h </w:instrText>
             </w:r>
             <w:r>
               <w:rPr>
@@ -1453,7 +1453,7 @@
               <w14:ligatures w14:val="standardContextual"/>
             </w:rPr>
           </w:pPr>
-          <w:hyperlink w:anchor="_Toc213416323" w:history="1">
+          <w:hyperlink w:anchor="_Toc213860801" w:history="1">
             <w:r>
               <w:rPr>
                 <w:rStyle w:val="Hypertextovodkaz"/>
@@ -1480,7 +1480,7 @@
                 <w:noProof/>
                 <w:webHidden/>
               </w:rPr>
-              <w:instrText xml:space="preserve"> PAGEREF _Toc213416323 \h </w:instrText>
+              <w:instrText xml:space="preserve"> PAGEREF _Toc213860801 \h </w:instrText>
             </w:r>
             <w:r>
               <w:rPr>
@@ -1523,7 +1523,7 @@
               <w14:ligatures w14:val="standardContextual"/>
             </w:rPr>
           </w:pPr>
-          <w:hyperlink w:anchor="_Toc213416324" w:history="1">
+          <w:hyperlink w:anchor="_Toc213860802" w:history="1">
             <w:r>
               <w:rPr>
                 <w:rStyle w:val="Hypertextovodkaz"/>
@@ -1550,7 +1550,7 @@
                 <w:noProof/>
                 <w:webHidden/>
               </w:rPr>
-              <w:instrText xml:space="preserve"> PAGEREF _Toc213416324 \h </w:instrText>
+              <w:instrText xml:space="preserve"> PAGEREF _Toc213860802 \h </w:instrText>
             </w:r>
             <w:r>
               <w:rPr>
@@ -1593,7 +1593,7 @@
               <w14:ligatures w14:val="standardContextual"/>
             </w:rPr>
           </w:pPr>
-          <w:hyperlink w:anchor="_Toc213416325" w:history="1">
+          <w:hyperlink w:anchor="_Toc213860803" w:history="1">
             <w:r>
               <w:rPr>
                 <w:rStyle w:val="Hypertextovodkaz"/>
@@ -1620,7 +1620,7 @@
                 <w:noProof/>
                 <w:webHidden/>
               </w:rPr>
-              <w:instrText xml:space="preserve"> PAGEREF _Toc213416325 \h </w:instrText>
+              <w:instrText xml:space="preserve"> PAGEREF _Toc213860803 \h </w:instrText>
             </w:r>
             <w:r>
               <w:rPr>
@@ -1666,7 +1666,7 @@
               <w14:ligatures w14:val="standardContextual"/>
             </w:rPr>
           </w:pPr>
-          <w:hyperlink w:anchor="_Toc213416326" w:history="1">
+          <w:hyperlink w:anchor="_Toc213860804" w:history="1">
             <w:r>
               <w:rPr>
                 <w:rStyle w:val="Hypertextovodkaz"/>
@@ -1711,7 +1711,7 @@
                 <w:noProof/>
                 <w:webHidden/>
               </w:rPr>
-              <w:instrText xml:space="preserve"> PAGEREF _Toc213416326 \h </w:instrText>
+              <w:instrText xml:space="preserve"> PAGEREF _Toc213860804 \h </w:instrText>
             </w:r>
             <w:r>
               <w:rPr>
@@ -1754,7 +1754,7 @@
               <w14:ligatures w14:val="standardContextual"/>
             </w:rPr>
           </w:pPr>
-          <w:hyperlink w:anchor="_Toc213416327" w:history="1">
+          <w:hyperlink w:anchor="_Toc213860805" w:history="1">
             <w:r>
               <w:rPr>
                 <w:rStyle w:val="Hypertextovodkaz"/>
@@ -1799,7 +1799,7 @@
                 <w:noProof/>
                 <w:webHidden/>
               </w:rPr>
-              <w:instrText xml:space="preserve"> PAGEREF _Toc213416327 \h </w:instrText>
+              <w:instrText xml:space="preserve"> PAGEREF _Toc213860805 \h </w:instrText>
             </w:r>
             <w:r>
               <w:rPr>
@@ -1842,7 +1842,7 @@
               <w14:ligatures w14:val="standardContextual"/>
             </w:rPr>
           </w:pPr>
-          <w:hyperlink w:anchor="_Toc213416328" w:history="1">
+          <w:hyperlink w:anchor="_Toc213860806" w:history="1">
             <w:r>
               <w:rPr>
                 <w:rStyle w:val="Hypertextovodkaz"/>
@@ -1887,7 +1887,7 @@
                 <w:noProof/>
                 <w:webHidden/>
               </w:rPr>
-              <w:instrText xml:space="preserve"> PAGEREF _Toc213416328 \h </w:instrText>
+              <w:instrText xml:space="preserve"> PAGEREF _Toc213860806 \h </w:instrText>
             </w:r>
             <w:r>
               <w:rPr>
@@ -1930,7 +1930,7 @@
               <w14:ligatures w14:val="standardContextual"/>
             </w:rPr>
           </w:pPr>
-          <w:hyperlink w:anchor="_Toc213416329" w:history="1">
+          <w:hyperlink w:anchor="_Toc213860807" w:history="1">
             <w:r>
               <w:rPr>
                 <w:rStyle w:val="Hypertextovodkaz"/>
@@ -1975,7 +1975,7 @@
                 <w:noProof/>
                 <w:webHidden/>
               </w:rPr>
-              <w:instrText xml:space="preserve"> PAGEREF _Toc213416329 \h </w:instrText>
+              <w:instrText xml:space="preserve"> PAGEREF _Toc213860807 \h </w:instrText>
             </w:r>
             <w:r>
               <w:rPr>
@@ -2018,7 +2018,7 @@
               <w14:ligatures w14:val="standardContextual"/>
             </w:rPr>
           </w:pPr>
-          <w:hyperlink w:anchor="_Toc213416330" w:history="1">
+          <w:hyperlink w:anchor="_Toc213860808" w:history="1">
             <w:r>
               <w:rPr>
                 <w:rStyle w:val="Hypertextovodkaz"/>
@@ -2063,7 +2063,7 @@
                 <w:noProof/>
                 <w:webHidden/>
               </w:rPr>
-              <w:instrText xml:space="preserve"> PAGEREF _Toc213416330 \h </w:instrText>
+              <w:instrText xml:space="preserve"> PAGEREF _Toc213860808 \h </w:instrText>
             </w:r>
             <w:r>
               <w:rPr>
@@ -2106,7 +2106,7 @@
               <w14:ligatures w14:val="standardContextual"/>
             </w:rPr>
           </w:pPr>
-          <w:hyperlink w:anchor="_Toc213416331" w:history="1">
+          <w:hyperlink w:anchor="_Toc213860809" w:history="1">
             <w:r>
               <w:rPr>
                 <w:rStyle w:val="Hypertextovodkaz"/>
@@ -2151,7 +2151,7 @@
                 <w:noProof/>
                 <w:webHidden/>
               </w:rPr>
-              <w:instrText xml:space="preserve"> PAGEREF _Toc213416331 \h </w:instrText>
+              <w:instrText xml:space="preserve"> PAGEREF _Toc213860809 \h </w:instrText>
             </w:r>
             <w:r>
               <w:rPr>
@@ -2194,7 +2194,7 @@
               <w14:ligatures w14:val="standardContextual"/>
             </w:rPr>
           </w:pPr>
-          <w:hyperlink w:anchor="_Toc213416332" w:history="1">
+          <w:hyperlink w:anchor="_Toc213860810" w:history="1">
             <w:r>
               <w:rPr>
                 <w:rStyle w:val="Hypertextovodkaz"/>
@@ -2239,7 +2239,7 @@
                 <w:noProof/>
                 <w:webHidden/>
               </w:rPr>
-              <w:instrText xml:space="preserve"> PAGEREF _Toc213416332 \h </w:instrText>
+              <w:instrText xml:space="preserve"> PAGEREF _Toc213860810 \h </w:instrText>
             </w:r>
             <w:r>
               <w:rPr>
@@ -2282,7 +2282,7 @@
               <w14:ligatures w14:val="standardContextual"/>
             </w:rPr>
           </w:pPr>
-          <w:hyperlink w:anchor="_Toc213416333" w:history="1">
+          <w:hyperlink w:anchor="_Toc213860811" w:history="1">
             <w:r>
               <w:rPr>
                 <w:rStyle w:val="Hypertextovodkaz"/>
@@ -2327,7 +2327,7 @@
                 <w:noProof/>
                 <w:webHidden/>
               </w:rPr>
-              <w:instrText xml:space="preserve"> PAGEREF _Toc213416333 \h </w:instrText>
+              <w:instrText xml:space="preserve"> PAGEREF _Toc213860811 \h </w:instrText>
             </w:r>
             <w:r>
               <w:rPr>
@@ -2370,7 +2370,7 @@
               <w14:ligatures w14:val="standardContextual"/>
             </w:rPr>
           </w:pPr>
-          <w:hyperlink w:anchor="_Toc213416334" w:history="1">
+          <w:hyperlink w:anchor="_Toc213860812" w:history="1">
             <w:r>
               <w:rPr>
                 <w:rStyle w:val="Hypertextovodkaz"/>
@@ -2415,7 +2415,7 @@
                 <w:noProof/>
                 <w:webHidden/>
               </w:rPr>
-              <w:instrText xml:space="preserve"> PAGEREF _Toc213416334 \h </w:instrText>
+              <w:instrText xml:space="preserve"> PAGEREF _Toc213860812 \h </w:instrText>
             </w:r>
             <w:r>
               <w:rPr>
@@ -2458,7 +2458,7 @@
               <w14:ligatures w14:val="standardContextual"/>
             </w:rPr>
           </w:pPr>
-          <w:hyperlink w:anchor="_Toc213416335" w:history="1">
+          <w:hyperlink w:anchor="_Toc213860813" w:history="1">
             <w:r>
               <w:rPr>
                 <w:rStyle w:val="Hypertextovodkaz"/>
@@ -2503,7 +2503,7 @@
                 <w:noProof/>
                 <w:webHidden/>
               </w:rPr>
-              <w:instrText xml:space="preserve"> PAGEREF _Toc213416335 \h </w:instrText>
+              <w:instrText xml:space="preserve"> PAGEREF _Toc213860813 \h </w:instrText>
             </w:r>
             <w:r>
               <w:rPr>
@@ -2546,7 +2546,7 @@
               <w14:ligatures w14:val="standardContextual"/>
             </w:rPr>
           </w:pPr>
-          <w:hyperlink w:anchor="_Toc213416336" w:history="1">
+          <w:hyperlink w:anchor="_Toc213860814" w:history="1">
             <w:r>
               <w:rPr>
                 <w:rStyle w:val="Hypertextovodkaz"/>
@@ -2591,7 +2591,7 @@
                 <w:noProof/>
                 <w:webHidden/>
               </w:rPr>
-              <w:instrText xml:space="preserve"> PAGEREF _Toc213416336 \h </w:instrText>
+              <w:instrText xml:space="preserve"> PAGEREF _Toc213860814 \h </w:instrText>
             </w:r>
             <w:r>
               <w:rPr>
@@ -2634,7 +2634,7 @@
               <w14:ligatures w14:val="standardContextual"/>
             </w:rPr>
           </w:pPr>
-          <w:hyperlink w:anchor="_Toc213416337" w:history="1">
+          <w:hyperlink w:anchor="_Toc213860815" w:history="1">
             <w:r>
               <w:rPr>
                 <w:rStyle w:val="Hypertextovodkaz"/>
@@ -2679,7 +2679,7 @@
                 <w:noProof/>
                 <w:webHidden/>
               </w:rPr>
-              <w:instrText xml:space="preserve"> PAGEREF _Toc213416337 \h </w:instrText>
+              <w:instrText xml:space="preserve"> PAGEREF _Toc213860815 \h </w:instrText>
             </w:r>
             <w:r>
               <w:rPr>
@@ -2722,7 +2722,7 @@
               <w14:ligatures w14:val="standardContextual"/>
             </w:rPr>
           </w:pPr>
-          <w:hyperlink w:anchor="_Toc213416338" w:history="1">
+          <w:hyperlink w:anchor="_Toc213860816" w:history="1">
             <w:r>
               <w:rPr>
                 <w:rStyle w:val="Hypertextovodkaz"/>
@@ -2767,7 +2767,7 @@
                 <w:noProof/>
                 <w:webHidden/>
               </w:rPr>
-              <w:instrText xml:space="preserve"> PAGEREF _Toc213416338 \h </w:instrText>
+              <w:instrText xml:space="preserve"> PAGEREF _Toc213860816 \h </w:instrText>
             </w:r>
             <w:r>
               <w:rPr>
@@ -2810,7 +2810,7 @@
               <w14:ligatures w14:val="standardContextual"/>
             </w:rPr>
           </w:pPr>
-          <w:hyperlink w:anchor="_Toc213416339" w:history="1">
+          <w:hyperlink w:anchor="_Toc213860817" w:history="1">
             <w:r>
               <w:rPr>
                 <w:rStyle w:val="Hypertextovodkaz"/>
@@ -2855,7 +2855,7 @@
                 <w:noProof/>
                 <w:webHidden/>
               </w:rPr>
-              <w:instrText xml:space="preserve"> PAGEREF _Toc213416339 \h </w:instrText>
+              <w:instrText xml:space="preserve"> PAGEREF _Toc213860817 \h </w:instrText>
             </w:r>
             <w:r>
               <w:rPr>
@@ -2898,7 +2898,7 @@
               <w14:ligatures w14:val="standardContextual"/>
             </w:rPr>
           </w:pPr>
-          <w:hyperlink w:anchor="_Toc213416340" w:history="1">
+          <w:hyperlink w:anchor="_Toc213860818" w:history="1">
             <w:r>
               <w:rPr>
                 <w:rStyle w:val="Hypertextovodkaz"/>
@@ -2943,7 +2943,7 @@
                 <w:noProof/>
                 <w:webHidden/>
               </w:rPr>
-              <w:instrText xml:space="preserve"> PAGEREF _Toc213416340 \h </w:instrText>
+              <w:instrText xml:space="preserve"> PAGEREF _Toc213860818 \h </w:instrText>
             </w:r>
             <w:r>
               <w:rPr>
@@ -2986,7 +2986,7 @@
               <w14:ligatures w14:val="standardContextual"/>
             </w:rPr>
           </w:pPr>
-          <w:hyperlink w:anchor="_Toc213416341" w:history="1">
+          <w:hyperlink w:anchor="_Toc213860819" w:history="1">
             <w:r>
               <w:rPr>
                 <w:rStyle w:val="Hypertextovodkaz"/>
@@ -3031,7 +3031,7 @@
                 <w:noProof/>
                 <w:webHidden/>
               </w:rPr>
-              <w:instrText xml:space="preserve"> PAGEREF _Toc213416341 \h </w:instrText>
+              <w:instrText xml:space="preserve"> PAGEREF _Toc213860819 \h </w:instrText>
             </w:r>
             <w:r>
               <w:rPr>
@@ -3074,7 +3074,7 @@
               <w14:ligatures w14:val="standardContextual"/>
             </w:rPr>
           </w:pPr>
-          <w:hyperlink w:anchor="_Toc213416342" w:history="1">
+          <w:hyperlink w:anchor="_Toc213860820" w:history="1">
             <w:r>
               <w:rPr>
                 <w:rStyle w:val="Hypertextovodkaz"/>
@@ -3119,7 +3119,7 @@
                 <w:noProof/>
                 <w:webHidden/>
               </w:rPr>
-              <w:instrText xml:space="preserve"> PAGEREF _Toc213416342 \h </w:instrText>
+              <w:instrText xml:space="preserve"> PAGEREF _Toc213860820 \h </w:instrText>
             </w:r>
             <w:r>
               <w:rPr>
@@ -3165,7 +3165,7 @@
               <w14:ligatures w14:val="standardContextual"/>
             </w:rPr>
           </w:pPr>
-          <w:hyperlink w:anchor="_Toc213416343" w:history="1">
+          <w:hyperlink w:anchor="_Toc213860821" w:history="1">
             <w:r>
               <w:rPr>
                 <w:rStyle w:val="Hypertextovodkaz"/>
@@ -3210,7 +3210,7 @@
                 <w:noProof/>
                 <w:webHidden/>
               </w:rPr>
-              <w:instrText xml:space="preserve"> PAGEREF _Toc213416343 \h </w:instrText>
+              <w:instrText xml:space="preserve"> PAGEREF _Toc213860821 \h </w:instrText>
             </w:r>
             <w:r>
               <w:rPr>
@@ -3253,7 +3253,7 @@
               <w14:ligatures w14:val="standardContextual"/>
             </w:rPr>
           </w:pPr>
-          <w:hyperlink w:anchor="_Toc213416344" w:history="1">
+          <w:hyperlink w:anchor="_Toc213860822" w:history="1">
             <w:r>
               <w:rPr>
                 <w:rStyle w:val="Hypertextovodkaz"/>
@@ -3298,7 +3298,7 @@
                 <w:noProof/>
                 <w:webHidden/>
               </w:rPr>
-              <w:instrText xml:space="preserve"> PAGEREF _Toc213416344 \h </w:instrText>
+              <w:instrText xml:space="preserve"> PAGEREF _Toc213860822 \h </w:instrText>
             </w:r>
             <w:r>
               <w:rPr>
@@ -3331,7 +3331,7 @@
         </w:p>
         <w:p>
           <w:pPr>
-            <w:pStyle w:val="Obsah1"/>
+            <w:pStyle w:val="Obsah3"/>
             <w:rPr>
               <w:rFonts w:eastAsiaTheme="minorEastAsia"/>
               <w:noProof/>
@@ -3341,23 +3341,41 @@
               <w14:ligatures w14:val="standardContextual"/>
             </w:rPr>
           </w:pPr>
-          <w:hyperlink w:anchor="_Toc213416345" w:history="1">
+          <w:hyperlink w:anchor="_Toc213860823" w:history="1">
             <w:r>
               <w:rPr>
                 <w:rStyle w:val="Hypertextovodkaz"/>
                 <w:noProof/>
               </w:rPr>
-              <w:t>Závěr</w:t>
-            </w:r>
-            <w:r>
-              <w:rPr>
-                <w:noProof/>
-                <w:webHidden/>
+              <w:t>2.1.1</w:t>
+            </w:r>
+            <w:r>
+              <w:rPr>
+                <w:rFonts w:eastAsiaTheme="minorEastAsia"/>
+                <w:noProof/>
+                <w:kern w:val="2"/>
+                <w:szCs w:val="24"/>
+                <w:lang w:eastAsia="cs-CZ"/>
+                <w14:ligatures w14:val="standardContextual"/>
               </w:rPr>
               <w:tab/>
             </w:r>
             <w:r>
               <w:rPr>
+                <w:rStyle w:val="Hypertextovodkaz"/>
+                <w:noProof/>
+              </w:rPr>
+              <w:t>Control node</w:t>
+            </w:r>
+            <w:r>
+              <w:rPr>
+                <w:noProof/>
+                <w:webHidden/>
+              </w:rPr>
+              <w:tab/>
+            </w:r>
+            <w:r>
+              <w:rPr>
                 <w:noProof/>
                 <w:webHidden/>
               </w:rPr>
@@ -3368,7 +3386,7 @@
                 <w:noProof/>
                 <w:webHidden/>
               </w:rPr>
-              <w:instrText xml:space="preserve"> PAGEREF _Toc213416345 \h </w:instrText>
+              <w:instrText xml:space="preserve"> PAGEREF _Toc213860823 \h </w:instrText>
             </w:r>
             <w:r>
               <w:rPr>
@@ -3388,7 +3406,7 @@
                 <w:noProof/>
                 <w:webHidden/>
               </w:rPr>
-              <w:t>10</w:t>
+              <w:t>9</w:t>
             </w:r>
             <w:r>
               <w:rPr>
@@ -3401,7 +3419,7 @@
         </w:p>
         <w:p>
           <w:pPr>
-            <w:pStyle w:val="Obsah1"/>
+            <w:pStyle w:val="Obsah3"/>
             <w:rPr>
               <w:rFonts w:eastAsiaTheme="minorEastAsia"/>
               <w:noProof/>
@@ -3411,23 +3429,41 @@
               <w14:ligatures w14:val="standardContextual"/>
             </w:rPr>
           </w:pPr>
-          <w:hyperlink w:anchor="_Toc213416346" w:history="1">
+          <w:hyperlink w:anchor="_Toc213860824" w:history="1">
             <w:r>
               <w:rPr>
                 <w:rStyle w:val="Hypertextovodkaz"/>
                 <w:noProof/>
               </w:rPr>
-              <w:t>Seznam zkratek a odborných výrazů</w:t>
-            </w:r>
-            <w:r>
-              <w:rPr>
-                <w:noProof/>
-                <w:webHidden/>
+              <w:t>2.1.2</w:t>
+            </w:r>
+            <w:r>
+              <w:rPr>
+                <w:rFonts w:eastAsiaTheme="minorEastAsia"/>
+                <w:noProof/>
+                <w:kern w:val="2"/>
+                <w:szCs w:val="24"/>
+                <w:lang w:eastAsia="cs-CZ"/>
+                <w14:ligatures w14:val="standardContextual"/>
               </w:rPr>
               <w:tab/>
             </w:r>
             <w:r>
               <w:rPr>
+                <w:rStyle w:val="Hypertextovodkaz"/>
+                <w:noProof/>
+              </w:rPr>
+              <w:t>Managed Nodes a komunikace</w:t>
+            </w:r>
+            <w:r>
+              <w:rPr>
+                <w:noProof/>
+                <w:webHidden/>
+              </w:rPr>
+              <w:tab/>
+            </w:r>
+            <w:r>
+              <w:rPr>
                 <w:noProof/>
                 <w:webHidden/>
               </w:rPr>
@@ -3438,7 +3474,7 @@
                 <w:noProof/>
                 <w:webHidden/>
               </w:rPr>
-              <w:instrText xml:space="preserve"> PAGEREF _Toc213416346 \h </w:instrText>
+              <w:instrText xml:space="preserve"> PAGEREF _Toc213860824 \h </w:instrText>
             </w:r>
             <w:r>
               <w:rPr>
@@ -3458,7 +3494,7 @@
                 <w:noProof/>
                 <w:webHidden/>
               </w:rPr>
-              <w:t>11</w:t>
+              <w:t>9</w:t>
             </w:r>
             <w:r>
               <w:rPr>
@@ -3471,7 +3507,7 @@
         </w:p>
         <w:p>
           <w:pPr>
-            <w:pStyle w:val="Obsah1"/>
+            <w:pStyle w:val="Obsah3"/>
             <w:rPr>
               <w:rFonts w:eastAsiaTheme="minorEastAsia"/>
               <w:noProof/>
@@ -3481,23 +3517,41 @@
               <w14:ligatures w14:val="standardContextual"/>
             </w:rPr>
           </w:pPr>
-          <w:hyperlink w:anchor="_Toc213416347" w:history="1">
+          <w:hyperlink w:anchor="_Toc213860825" w:history="1">
             <w:r>
               <w:rPr>
                 <w:rStyle w:val="Hypertextovodkaz"/>
                 <w:noProof/>
               </w:rPr>
-              <w:t>Seznam obrázků</w:t>
-            </w:r>
-            <w:r>
-              <w:rPr>
-                <w:noProof/>
-                <w:webHidden/>
+              <w:t>2.1.3</w:t>
+            </w:r>
+            <w:r>
+              <w:rPr>
+                <w:rFonts w:eastAsiaTheme="minorEastAsia"/>
+                <w:noProof/>
+                <w:kern w:val="2"/>
+                <w:szCs w:val="24"/>
+                <w:lang w:eastAsia="cs-CZ"/>
+                <w14:ligatures w14:val="standardContextual"/>
               </w:rPr>
               <w:tab/>
             </w:r>
             <w:r>
               <w:rPr>
+                <w:rStyle w:val="Hypertextovodkaz"/>
+                <w:noProof/>
+              </w:rPr>
+              <w:t>Inventories</w:t>
+            </w:r>
+            <w:r>
+              <w:rPr>
+                <w:noProof/>
+                <w:webHidden/>
+              </w:rPr>
+              <w:tab/>
+            </w:r>
+            <w:r>
+              <w:rPr>
                 <w:noProof/>
                 <w:webHidden/>
               </w:rPr>
@@ -3508,7 +3562,7 @@
                 <w:noProof/>
                 <w:webHidden/>
               </w:rPr>
-              <w:instrText xml:space="preserve"> PAGEREF _Toc213416347 \h </w:instrText>
+              <w:instrText xml:space="preserve"> PAGEREF _Toc213860825 \h </w:instrText>
             </w:r>
             <w:r>
               <w:rPr>
@@ -3528,7 +3582,7 @@
                 <w:noProof/>
                 <w:webHidden/>
               </w:rPr>
-              <w:t>14</w:t>
+              <w:t>9</w:t>
             </w:r>
             <w:r>
               <w:rPr>
@@ -3541,7 +3595,7 @@
         </w:p>
         <w:p>
           <w:pPr>
-            <w:pStyle w:val="Obsah1"/>
+            <w:pStyle w:val="Obsah2"/>
             <w:rPr>
               <w:rFonts w:eastAsiaTheme="minorEastAsia"/>
               <w:noProof/>
@@ -3551,23 +3605,41 @@
               <w14:ligatures w14:val="standardContextual"/>
             </w:rPr>
           </w:pPr>
-          <w:hyperlink w:anchor="_Toc213416348" w:history="1">
+          <w:hyperlink w:anchor="_Toc213860826" w:history="1">
             <w:r>
               <w:rPr>
                 <w:rStyle w:val="Hypertextovodkaz"/>
                 <w:noProof/>
               </w:rPr>
-              <w:t>Použité zdroje</w:t>
-            </w:r>
-            <w:r>
-              <w:rPr>
-                <w:noProof/>
-                <w:webHidden/>
+              <w:t>2.2</w:t>
+            </w:r>
+            <w:r>
+              <w:rPr>
+                <w:rFonts w:eastAsiaTheme="minorEastAsia"/>
+                <w:noProof/>
+                <w:kern w:val="2"/>
+                <w:szCs w:val="24"/>
+                <w:lang w:eastAsia="cs-CZ"/>
+                <w14:ligatures w14:val="standardContextual"/>
               </w:rPr>
               <w:tab/>
             </w:r>
             <w:r>
               <w:rPr>
+                <w:rStyle w:val="Hypertextovodkaz"/>
+                <w:noProof/>
+              </w:rPr>
+              <w:t>Základní stavební kameny</w:t>
+            </w:r>
+            <w:r>
+              <w:rPr>
+                <w:noProof/>
+                <w:webHidden/>
+              </w:rPr>
+              <w:tab/>
+            </w:r>
+            <w:r>
+              <w:rPr>
                 <w:noProof/>
                 <w:webHidden/>
               </w:rPr>
@@ -3578,7 +3650,7 @@
                 <w:noProof/>
                 <w:webHidden/>
               </w:rPr>
-              <w:instrText xml:space="preserve"> PAGEREF _Toc213416348 \h </w:instrText>
+              <w:instrText xml:space="preserve"> PAGEREF _Toc213860826 \h </w:instrText>
             </w:r>
             <w:r>
               <w:rPr>
@@ -3598,7 +3670,447 @@
                 <w:noProof/>
                 <w:webHidden/>
               </w:rPr>
-              <w:t>15</w:t>
+              <w:t>9</w:t>
+            </w:r>
+            <w:r>
+              <w:rPr>
+                <w:noProof/>
+                <w:webHidden/>
+              </w:rPr>
+              <w:fldChar w:fldCharType="end"/>
+            </w:r>
+          </w:hyperlink>
+        </w:p>
+        <w:p>
+          <w:pPr>
+            <w:pStyle w:val="Obsah3"/>
+            <w:rPr>
+              <w:rFonts w:eastAsiaTheme="minorEastAsia"/>
+              <w:noProof/>
+              <w:kern w:val="2"/>
+              <w:szCs w:val="24"/>
+              <w:lang w:eastAsia="cs-CZ"/>
+              <w14:ligatures w14:val="standardContextual"/>
+            </w:rPr>
+          </w:pPr>
+          <w:hyperlink w:anchor="_Toc213860827" w:history="1">
+            <w:r>
+              <w:rPr>
+                <w:rStyle w:val="Hypertextovodkaz"/>
+                <w:noProof/>
+              </w:rPr>
+              <w:t>2.2.1</w:t>
+            </w:r>
+            <w:r>
+              <w:rPr>
+                <w:rFonts w:eastAsiaTheme="minorEastAsia"/>
+                <w:noProof/>
+                <w:kern w:val="2"/>
+                <w:szCs w:val="24"/>
+                <w:lang w:eastAsia="cs-CZ"/>
+                <w14:ligatures w14:val="standardContextual"/>
+              </w:rPr>
+              <w:tab/>
+            </w:r>
+            <w:r>
+              <w:rPr>
+                <w:rStyle w:val="Hypertextovodkaz"/>
+                <w:noProof/>
+              </w:rPr>
+              <w:t>Playbooks a tasks</w:t>
+            </w:r>
+            <w:r>
+              <w:rPr>
+                <w:noProof/>
+                <w:webHidden/>
+              </w:rPr>
+              <w:tab/>
+            </w:r>
+            <w:r>
+              <w:rPr>
+                <w:noProof/>
+                <w:webHidden/>
+              </w:rPr>
+              <w:fldChar w:fldCharType="begin"/>
+            </w:r>
+            <w:r>
+              <w:rPr>
+                <w:noProof/>
+                <w:webHidden/>
+              </w:rPr>
+              <w:instrText xml:space="preserve"> PAGEREF _Toc213860827 \h </w:instrText>
+            </w:r>
+            <w:r>
+              <w:rPr>
+                <w:noProof/>
+                <w:webHidden/>
+              </w:rPr>
+            </w:r>
+            <w:r>
+              <w:rPr>
+                <w:noProof/>
+                <w:webHidden/>
+              </w:rPr>
+              <w:fldChar w:fldCharType="separate"/>
+            </w:r>
+            <w:r>
+              <w:rPr>
+                <w:noProof/>
+                <w:webHidden/>
+              </w:rPr>
+              <w:t>9</w:t>
+            </w:r>
+            <w:r>
+              <w:rPr>
+                <w:noProof/>
+                <w:webHidden/>
+              </w:rPr>
+              <w:fldChar w:fldCharType="end"/>
+            </w:r>
+          </w:hyperlink>
+        </w:p>
+        <w:p>
+          <w:pPr>
+            <w:pStyle w:val="Obsah3"/>
+            <w:rPr>
+              <w:rFonts w:eastAsiaTheme="minorEastAsia"/>
+              <w:noProof/>
+              <w:kern w:val="2"/>
+              <w:szCs w:val="24"/>
+              <w:lang w:eastAsia="cs-CZ"/>
+              <w14:ligatures w14:val="standardContextual"/>
+            </w:rPr>
+          </w:pPr>
+          <w:hyperlink w:anchor="_Toc213860828" w:history="1">
+            <w:r>
+              <w:rPr>
+                <w:rStyle w:val="Hypertextovodkaz"/>
+                <w:noProof/>
+              </w:rPr>
+              <w:t>2.2.2</w:t>
+            </w:r>
+            <w:r>
+              <w:rPr>
+                <w:rFonts w:eastAsiaTheme="minorEastAsia"/>
+                <w:noProof/>
+                <w:kern w:val="2"/>
+                <w:szCs w:val="24"/>
+                <w:lang w:eastAsia="cs-CZ"/>
+                <w14:ligatures w14:val="standardContextual"/>
+              </w:rPr>
+              <w:tab/>
+            </w:r>
+            <w:r>
+              <w:rPr>
+                <w:rStyle w:val="Hypertextovodkaz"/>
+                <w:noProof/>
+              </w:rPr>
+              <w:t>Moduly</w:t>
+            </w:r>
+            <w:r>
+              <w:rPr>
+                <w:noProof/>
+                <w:webHidden/>
+              </w:rPr>
+              <w:tab/>
+            </w:r>
+            <w:r>
+              <w:rPr>
+                <w:noProof/>
+                <w:webHidden/>
+              </w:rPr>
+              <w:fldChar w:fldCharType="begin"/>
+            </w:r>
+            <w:r>
+              <w:rPr>
+                <w:noProof/>
+                <w:webHidden/>
+              </w:rPr>
+              <w:instrText xml:space="preserve"> PAGEREF _Toc213860828 \h </w:instrText>
+            </w:r>
+            <w:r>
+              <w:rPr>
+                <w:noProof/>
+                <w:webHidden/>
+              </w:rPr>
+            </w:r>
+            <w:r>
+              <w:rPr>
+                <w:noProof/>
+                <w:webHidden/>
+              </w:rPr>
+              <w:fldChar w:fldCharType="separate"/>
+            </w:r>
+            <w:r>
+              <w:rPr>
+                <w:noProof/>
+                <w:webHidden/>
+              </w:rPr>
+              <w:t>9</w:t>
+            </w:r>
+            <w:r>
+              <w:rPr>
+                <w:noProof/>
+                <w:webHidden/>
+              </w:rPr>
+              <w:fldChar w:fldCharType="end"/>
+            </w:r>
+          </w:hyperlink>
+        </w:p>
+        <w:p>
+          <w:pPr>
+            <w:pStyle w:val="Obsah2"/>
+            <w:rPr>
+              <w:rFonts w:eastAsiaTheme="minorEastAsia"/>
+              <w:noProof/>
+              <w:kern w:val="2"/>
+              <w:szCs w:val="24"/>
+              <w:lang w:eastAsia="cs-CZ"/>
+              <w14:ligatures w14:val="standardContextual"/>
+            </w:rPr>
+          </w:pPr>
+          <w:hyperlink w:anchor="_Toc213860829" w:history="1">
+            <w:r>
+              <w:rPr>
+                <w:rStyle w:val="Hypertextovodkaz"/>
+                <w:noProof/>
+              </w:rPr>
+              <w:t>2.3</w:t>
+            </w:r>
+            <w:r>
+              <w:rPr>
+                <w:rFonts w:eastAsiaTheme="minorEastAsia"/>
+                <w:noProof/>
+                <w:kern w:val="2"/>
+                <w:szCs w:val="24"/>
+                <w:lang w:eastAsia="cs-CZ"/>
+                <w14:ligatures w14:val="standardContextual"/>
+              </w:rPr>
+              <w:tab/>
+            </w:r>
+            <w:r>
+              <w:rPr>
+                <w:rStyle w:val="Hypertextovodkaz"/>
+                <w:noProof/>
+              </w:rPr>
+              <w:t>Pokročilé koncepty</w:t>
+            </w:r>
+            <w:r>
+              <w:rPr>
+                <w:noProof/>
+                <w:webHidden/>
+              </w:rPr>
+              <w:tab/>
+            </w:r>
+            <w:r>
+              <w:rPr>
+                <w:noProof/>
+                <w:webHidden/>
+              </w:rPr>
+              <w:fldChar w:fldCharType="begin"/>
+            </w:r>
+            <w:r>
+              <w:rPr>
+                <w:noProof/>
+                <w:webHidden/>
+              </w:rPr>
+              <w:instrText xml:space="preserve"> PAGEREF _Toc213860829 \h </w:instrText>
+            </w:r>
+            <w:r>
+              <w:rPr>
+                <w:noProof/>
+                <w:webHidden/>
+              </w:rPr>
+            </w:r>
+            <w:r>
+              <w:rPr>
+                <w:noProof/>
+                <w:webHidden/>
+              </w:rPr>
+              <w:fldChar w:fldCharType="separate"/>
+            </w:r>
+            <w:r>
+              <w:rPr>
+                <w:noProof/>
+                <w:webHidden/>
+              </w:rPr>
+              <w:t>9</w:t>
+            </w:r>
+            <w:r>
+              <w:rPr>
+                <w:noProof/>
+                <w:webHidden/>
+              </w:rPr>
+              <w:fldChar w:fldCharType="end"/>
+            </w:r>
+          </w:hyperlink>
+        </w:p>
+        <w:p>
+          <w:pPr>
+            <w:pStyle w:val="Obsah3"/>
+            <w:rPr>
+              <w:rFonts w:eastAsiaTheme="minorEastAsia"/>
+              <w:noProof/>
+              <w:kern w:val="2"/>
+              <w:szCs w:val="24"/>
+              <w:lang w:eastAsia="cs-CZ"/>
+              <w14:ligatures w14:val="standardContextual"/>
+            </w:rPr>
+          </w:pPr>
+          <w:hyperlink w:anchor="_Toc213860830" w:history="1">
+            <w:r>
+              <w:rPr>
+                <w:rStyle w:val="Hypertextovodkaz"/>
+                <w:noProof/>
+              </w:rPr>
+              <w:t>2.3.1</w:t>
+            </w:r>
+            <w:r>
+              <w:rPr>
+                <w:rFonts w:eastAsiaTheme="minorEastAsia"/>
+                <w:noProof/>
+                <w:kern w:val="2"/>
+                <w:szCs w:val="24"/>
+                <w:lang w:eastAsia="cs-CZ"/>
+                <w14:ligatures w14:val="standardContextual"/>
+              </w:rPr>
+              <w:tab/>
+            </w:r>
+            <w:r>
+              <w:rPr>
+                <w:rStyle w:val="Hypertextovodkaz"/>
+                <w:noProof/>
+              </w:rPr>
+              <w:t>Roles</w:t>
+            </w:r>
+            <w:r>
+              <w:rPr>
+                <w:noProof/>
+                <w:webHidden/>
+              </w:rPr>
+              <w:tab/>
+            </w:r>
+            <w:r>
+              <w:rPr>
+                <w:noProof/>
+                <w:webHidden/>
+              </w:rPr>
+              <w:fldChar w:fldCharType="begin"/>
+            </w:r>
+            <w:r>
+              <w:rPr>
+                <w:noProof/>
+                <w:webHidden/>
+              </w:rPr>
+              <w:instrText xml:space="preserve"> PAGEREF _Toc213860830 \h </w:instrText>
+            </w:r>
+            <w:r>
+              <w:rPr>
+                <w:noProof/>
+                <w:webHidden/>
+              </w:rPr>
+            </w:r>
+            <w:r>
+              <w:rPr>
+                <w:noProof/>
+                <w:webHidden/>
+              </w:rPr>
+              <w:fldChar w:fldCharType="separate"/>
+            </w:r>
+            <w:r>
+              <w:rPr>
+                <w:noProof/>
+                <w:webHidden/>
+              </w:rPr>
+              <w:t>9</w:t>
+            </w:r>
+            <w:r>
+              <w:rPr>
+                <w:noProof/>
+                <w:webHidden/>
+              </w:rPr>
+              <w:fldChar w:fldCharType="end"/>
+            </w:r>
+          </w:hyperlink>
+        </w:p>
+        <w:p>
+          <w:pPr>
+            <w:pStyle w:val="Obsah3"/>
+            <w:rPr>
+              <w:rFonts w:eastAsiaTheme="minorEastAsia"/>
+              <w:noProof/>
+              <w:kern w:val="2"/>
+              <w:szCs w:val="24"/>
+              <w:lang w:eastAsia="cs-CZ"/>
+              <w14:ligatures w14:val="standardContextual"/>
+            </w:rPr>
+          </w:pPr>
+          <w:hyperlink w:anchor="_Toc213860831" w:history="1">
+            <w:r>
+              <w:rPr>
+                <w:rStyle w:val="Hypertextovodkaz"/>
+                <w:noProof/>
+              </w:rPr>
+              <w:t>2.3.2</w:t>
+            </w:r>
+            <w:r>
+              <w:rPr>
+                <w:rFonts w:eastAsiaTheme="minorEastAsia"/>
+                <w:noProof/>
+                <w:kern w:val="2"/>
+                <w:szCs w:val="24"/>
+                <w:lang w:eastAsia="cs-CZ"/>
+                <w14:ligatures w14:val="standardContextual"/>
+              </w:rPr>
+              <w:tab/>
+            </w:r>
+            <w:r>
+              <w:rPr>
+                <w:rStyle w:val="Hypertextovodkaz"/>
+                <w:noProof/>
+              </w:rPr>
+              <w:t>Templates</w:t>
+            </w:r>
+            <w:r>
+              <w:rPr>
+                <w:noProof/>
+                <w:webHidden/>
+              </w:rPr>
+              <w:tab/>
+            </w:r>
+            <w:r>
+              <w:rPr>
+                <w:noProof/>
+                <w:webHidden/>
+              </w:rPr>
+              <w:fldChar w:fldCharType="begin"/>
+            </w:r>
+            <w:r>
+              <w:rPr>
+                <w:noProof/>
+                <w:webHidden/>
+              </w:rPr>
+              <w:instrText xml:space="preserve"> PAGEREF _Toc213860831 \h </w:instrText>
+            </w:r>
+            <w:r>
+              <w:rPr>
+                <w:noProof/>
+                <w:webHidden/>
+              </w:rPr>
+            </w:r>
+            <w:r>
+              <w:rPr>
+                <w:noProof/>
+                <w:webHidden/>
+              </w:rPr>
+              <w:fldChar w:fldCharType="separate"/>
+            </w:r>
+            <w:r>
+              <w:rPr>
+                <w:noProof/>
+                <w:webHidden/>
+              </w:rPr>
+              <w:t>9</w:t>
             </w:r>
             <w:r>
               <w:rPr>
@@ -3624,13 +4136,13 @@
               <w14:ligatures w14:val="standardContextual"/>
             </w:rPr>
           </w:pPr>
-          <w:hyperlink w:anchor="_Toc213416349" w:history="1">
+          <w:hyperlink w:anchor="_Toc213860832" w:history="1">
             <w:r>
               <w:rPr>
                 <w:rStyle w:val="Hypertextovodkaz"/>
                 <w:noProof/>
               </w:rPr>
-              <w:t>A.</w:t>
+              <w:t>3</w:t>
             </w:r>
             <w:r>
               <w:rPr>
@@ -3648,7 +4160,7 @@
                 <w:rStyle w:val="Hypertextovodkaz"/>
                 <w:noProof/>
               </w:rPr>
-              <w:t>Seznam přiložených souborů</w:t>
+              <w:t>Implementace automatizovaného řešení</w:t>
             </w:r>
             <w:r>
               <w:rPr>
@@ -3669,7 +4181,7 @@
                 <w:noProof/>
                 <w:webHidden/>
               </w:rPr>
-              <w:instrText xml:space="preserve"> PAGEREF _Toc213416349 \h </w:instrText>
+              <w:instrText xml:space="preserve"> PAGEREF _Toc213860832 \h </w:instrText>
             </w:r>
             <w:r>
               <w:rPr>
@@ -3689,7 +4201,887 @@
                 <w:noProof/>
                 <w:webHidden/>
               </w:rPr>
-              <w:t>I</w:t>
+              <w:t>10</w:t>
+            </w:r>
+            <w:r>
+              <w:rPr>
+                <w:noProof/>
+                <w:webHidden/>
+              </w:rPr>
+              <w:fldChar w:fldCharType="end"/>
+            </w:r>
+          </w:hyperlink>
+        </w:p>
+        <w:p>
+          <w:pPr>
+            <w:pStyle w:val="Obsah2"/>
+            <w:rPr>
+              <w:rFonts w:eastAsiaTheme="minorEastAsia"/>
+              <w:noProof/>
+              <w:kern w:val="2"/>
+              <w:szCs w:val="24"/>
+              <w:lang w:eastAsia="cs-CZ"/>
+              <w14:ligatures w14:val="standardContextual"/>
+            </w:rPr>
+          </w:pPr>
+          <w:hyperlink w:anchor="_Toc213860833" w:history="1">
+            <w:r>
+              <w:rPr>
+                <w:rStyle w:val="Hypertextovodkaz"/>
+                <w:noProof/>
+              </w:rPr>
+              <w:t>3.1</w:t>
+            </w:r>
+            <w:r>
+              <w:rPr>
+                <w:rFonts w:eastAsiaTheme="minorEastAsia"/>
+                <w:noProof/>
+                <w:kern w:val="2"/>
+                <w:szCs w:val="24"/>
+                <w:lang w:eastAsia="cs-CZ"/>
+                <w14:ligatures w14:val="standardContextual"/>
+              </w:rPr>
+              <w:tab/>
+            </w:r>
+            <w:r>
+              <w:rPr>
+                <w:rStyle w:val="Hypertextovodkaz"/>
+                <w:noProof/>
+              </w:rPr>
+              <w:t>Příprava a Provisioning prostředí</w:t>
+            </w:r>
+            <w:r>
+              <w:rPr>
+                <w:noProof/>
+                <w:webHidden/>
+              </w:rPr>
+              <w:tab/>
+            </w:r>
+            <w:r>
+              <w:rPr>
+                <w:noProof/>
+                <w:webHidden/>
+              </w:rPr>
+              <w:fldChar w:fldCharType="begin"/>
+            </w:r>
+            <w:r>
+              <w:rPr>
+                <w:noProof/>
+                <w:webHidden/>
+              </w:rPr>
+              <w:instrText xml:space="preserve"> PAGEREF _Toc213860833 \h </w:instrText>
+            </w:r>
+            <w:r>
+              <w:rPr>
+                <w:noProof/>
+                <w:webHidden/>
+              </w:rPr>
+            </w:r>
+            <w:r>
+              <w:rPr>
+                <w:noProof/>
+                <w:webHidden/>
+              </w:rPr>
+              <w:fldChar w:fldCharType="separate"/>
+            </w:r>
+            <w:r>
+              <w:rPr>
+                <w:noProof/>
+                <w:webHidden/>
+              </w:rPr>
+              <w:t>10</w:t>
+            </w:r>
+            <w:r>
+              <w:rPr>
+                <w:noProof/>
+                <w:webHidden/>
+              </w:rPr>
+              <w:fldChar w:fldCharType="end"/>
+            </w:r>
+          </w:hyperlink>
+        </w:p>
+        <w:p>
+          <w:pPr>
+            <w:pStyle w:val="Obsah3"/>
+            <w:rPr>
+              <w:rFonts w:eastAsiaTheme="minorEastAsia"/>
+              <w:noProof/>
+              <w:kern w:val="2"/>
+              <w:szCs w:val="24"/>
+              <w:lang w:eastAsia="cs-CZ"/>
+              <w14:ligatures w14:val="standardContextual"/>
+            </w:rPr>
+          </w:pPr>
+          <w:hyperlink w:anchor="_Toc213860834" w:history="1">
+            <w:r>
+              <w:rPr>
+                <w:rStyle w:val="Hypertextovodkaz"/>
+                <w:noProof/>
+              </w:rPr>
+              <w:t>3.1.1</w:t>
+            </w:r>
+            <w:r>
+              <w:rPr>
+                <w:rFonts w:eastAsiaTheme="minorEastAsia"/>
+                <w:noProof/>
+                <w:kern w:val="2"/>
+                <w:szCs w:val="24"/>
+                <w:lang w:eastAsia="cs-CZ"/>
+                <w14:ligatures w14:val="standardContextual"/>
+              </w:rPr>
+              <w:tab/>
+            </w:r>
+            <w:r>
+              <w:rPr>
+                <w:rStyle w:val="Hypertextovodkaz"/>
+                <w:noProof/>
+              </w:rPr>
+              <w:t>Volba a konfigurace VirtualBoxu a Vagrantu</w:t>
+            </w:r>
+            <w:r>
+              <w:rPr>
+                <w:noProof/>
+                <w:webHidden/>
+              </w:rPr>
+              <w:tab/>
+            </w:r>
+            <w:r>
+              <w:rPr>
+                <w:noProof/>
+                <w:webHidden/>
+              </w:rPr>
+              <w:fldChar w:fldCharType="begin"/>
+            </w:r>
+            <w:r>
+              <w:rPr>
+                <w:noProof/>
+                <w:webHidden/>
+              </w:rPr>
+              <w:instrText xml:space="preserve"> PAGEREF _Toc213860834 \h </w:instrText>
+            </w:r>
+            <w:r>
+              <w:rPr>
+                <w:noProof/>
+                <w:webHidden/>
+              </w:rPr>
+            </w:r>
+            <w:r>
+              <w:rPr>
+                <w:noProof/>
+                <w:webHidden/>
+              </w:rPr>
+              <w:fldChar w:fldCharType="separate"/>
+            </w:r>
+            <w:r>
+              <w:rPr>
+                <w:noProof/>
+                <w:webHidden/>
+              </w:rPr>
+              <w:t>10</w:t>
+            </w:r>
+            <w:r>
+              <w:rPr>
+                <w:noProof/>
+                <w:webHidden/>
+              </w:rPr>
+              <w:fldChar w:fldCharType="end"/>
+            </w:r>
+          </w:hyperlink>
+        </w:p>
+        <w:p>
+          <w:pPr>
+            <w:pStyle w:val="Obsah3"/>
+            <w:rPr>
+              <w:rFonts w:eastAsiaTheme="minorEastAsia"/>
+              <w:noProof/>
+              <w:kern w:val="2"/>
+              <w:szCs w:val="24"/>
+              <w:lang w:eastAsia="cs-CZ"/>
+              <w14:ligatures w14:val="standardContextual"/>
+            </w:rPr>
+          </w:pPr>
+          <w:hyperlink w:anchor="_Toc213860835" w:history="1">
+            <w:r>
+              <w:rPr>
+                <w:rStyle w:val="Hypertextovodkaz"/>
+                <w:noProof/>
+              </w:rPr>
+              <w:t>3.1.2</w:t>
+            </w:r>
+            <w:r>
+              <w:rPr>
+                <w:rFonts w:eastAsiaTheme="minorEastAsia"/>
+                <w:noProof/>
+                <w:kern w:val="2"/>
+                <w:szCs w:val="24"/>
+                <w:lang w:eastAsia="cs-CZ"/>
+                <w14:ligatures w14:val="standardContextual"/>
+              </w:rPr>
+              <w:tab/>
+            </w:r>
+            <w:r>
+              <w:rPr>
+                <w:rStyle w:val="Hypertextovodkaz"/>
+                <w:noProof/>
+              </w:rPr>
+              <w:t>Popis topologie virtuálních strojů (Control Node, Zabbix Server, Grafana Server, Monitorovaný Uzel)</w:t>
+            </w:r>
+            <w:r>
+              <w:rPr>
+                <w:noProof/>
+                <w:webHidden/>
+              </w:rPr>
+              <w:tab/>
+            </w:r>
+            <w:r>
+              <w:rPr>
+                <w:noProof/>
+                <w:webHidden/>
+              </w:rPr>
+              <w:fldChar w:fldCharType="begin"/>
+            </w:r>
+            <w:r>
+              <w:rPr>
+                <w:noProof/>
+                <w:webHidden/>
+              </w:rPr>
+              <w:instrText xml:space="preserve"> PAGEREF _Toc213860835 \h </w:instrText>
+            </w:r>
+            <w:r>
+              <w:rPr>
+                <w:noProof/>
+                <w:webHidden/>
+              </w:rPr>
+            </w:r>
+            <w:r>
+              <w:rPr>
+                <w:noProof/>
+                <w:webHidden/>
+              </w:rPr>
+              <w:fldChar w:fldCharType="separate"/>
+            </w:r>
+            <w:r>
+              <w:rPr>
+                <w:noProof/>
+                <w:webHidden/>
+              </w:rPr>
+              <w:t>10</w:t>
+            </w:r>
+            <w:r>
+              <w:rPr>
+                <w:noProof/>
+                <w:webHidden/>
+              </w:rPr>
+              <w:fldChar w:fldCharType="end"/>
+            </w:r>
+          </w:hyperlink>
+        </w:p>
+        <w:p>
+          <w:pPr>
+            <w:pStyle w:val="Obsah2"/>
+            <w:rPr>
+              <w:rFonts w:eastAsiaTheme="minorEastAsia"/>
+              <w:noProof/>
+              <w:kern w:val="2"/>
+              <w:szCs w:val="24"/>
+              <w:lang w:eastAsia="cs-CZ"/>
+              <w14:ligatures w14:val="standardContextual"/>
+            </w:rPr>
+          </w:pPr>
+          <w:hyperlink w:anchor="_Toc213860836" w:history="1">
+            <w:r>
+              <w:rPr>
+                <w:rStyle w:val="Hypertextovodkaz"/>
+                <w:noProof/>
+              </w:rPr>
+              <w:t>3.2</w:t>
+            </w:r>
+            <w:r>
+              <w:rPr>
+                <w:rFonts w:eastAsiaTheme="minorEastAsia"/>
+                <w:noProof/>
+                <w:kern w:val="2"/>
+                <w:szCs w:val="24"/>
+                <w:lang w:eastAsia="cs-CZ"/>
+                <w14:ligatures w14:val="standardContextual"/>
+              </w:rPr>
+              <w:tab/>
+            </w:r>
+            <w:r>
+              <w:rPr>
+                <w:rStyle w:val="Hypertextovodkaz"/>
+                <w:noProof/>
+              </w:rPr>
+              <w:t>Návrh a Tvorba Playbooků</w:t>
+            </w:r>
+            <w:r>
+              <w:rPr>
+                <w:noProof/>
+                <w:webHidden/>
+              </w:rPr>
+              <w:tab/>
+            </w:r>
+            <w:r>
+              <w:rPr>
+                <w:noProof/>
+                <w:webHidden/>
+              </w:rPr>
+              <w:fldChar w:fldCharType="begin"/>
+            </w:r>
+            <w:r>
+              <w:rPr>
+                <w:noProof/>
+                <w:webHidden/>
+              </w:rPr>
+              <w:instrText xml:space="preserve"> PAGEREF _Toc213860836 \h </w:instrText>
+            </w:r>
+            <w:r>
+              <w:rPr>
+                <w:noProof/>
+                <w:webHidden/>
+              </w:rPr>
+            </w:r>
+            <w:r>
+              <w:rPr>
+                <w:noProof/>
+                <w:webHidden/>
+              </w:rPr>
+              <w:fldChar w:fldCharType="separate"/>
+            </w:r>
+            <w:r>
+              <w:rPr>
+                <w:noProof/>
+                <w:webHidden/>
+              </w:rPr>
+              <w:t>10</w:t>
+            </w:r>
+            <w:r>
+              <w:rPr>
+                <w:noProof/>
+                <w:webHidden/>
+              </w:rPr>
+              <w:fldChar w:fldCharType="end"/>
+            </w:r>
+          </w:hyperlink>
+        </w:p>
+        <w:p>
+          <w:pPr>
+            <w:pStyle w:val="Obsah3"/>
+            <w:rPr>
+              <w:rFonts w:eastAsiaTheme="minorEastAsia"/>
+              <w:noProof/>
+              <w:kern w:val="2"/>
+              <w:szCs w:val="24"/>
+              <w:lang w:eastAsia="cs-CZ"/>
+              <w14:ligatures w14:val="standardContextual"/>
+            </w:rPr>
+          </w:pPr>
+          <w:hyperlink w:anchor="_Toc213860837" w:history="1">
+            <w:r>
+              <w:rPr>
+                <w:rStyle w:val="Hypertextovodkaz"/>
+                <w:noProof/>
+              </w:rPr>
+              <w:t>3.2.1</w:t>
+            </w:r>
+            <w:r>
+              <w:rPr>
+                <w:rFonts w:eastAsiaTheme="minorEastAsia"/>
+                <w:noProof/>
+                <w:kern w:val="2"/>
+                <w:szCs w:val="24"/>
+                <w:lang w:eastAsia="cs-CZ"/>
+                <w14:ligatures w14:val="standardContextual"/>
+              </w:rPr>
+              <w:tab/>
+            </w:r>
+            <w:r>
+              <w:rPr>
+                <w:rStyle w:val="Hypertextovodkaz"/>
+                <w:noProof/>
+              </w:rPr>
+              <w:t>Detailní struktura Role pro Zabbix</w:t>
+            </w:r>
+            <w:r>
+              <w:rPr>
+                <w:noProof/>
+                <w:webHidden/>
+              </w:rPr>
+              <w:tab/>
+            </w:r>
+            <w:r>
+              <w:rPr>
+                <w:noProof/>
+                <w:webHidden/>
+              </w:rPr>
+              <w:fldChar w:fldCharType="begin"/>
+            </w:r>
+            <w:r>
+              <w:rPr>
+                <w:noProof/>
+                <w:webHidden/>
+              </w:rPr>
+              <w:instrText xml:space="preserve"> PAGEREF _Toc213860837 \h </w:instrText>
+            </w:r>
+            <w:r>
+              <w:rPr>
+                <w:noProof/>
+                <w:webHidden/>
+              </w:rPr>
+            </w:r>
+            <w:r>
+              <w:rPr>
+                <w:noProof/>
+                <w:webHidden/>
+              </w:rPr>
+              <w:fldChar w:fldCharType="separate"/>
+            </w:r>
+            <w:r>
+              <w:rPr>
+                <w:noProof/>
+                <w:webHidden/>
+              </w:rPr>
+              <w:t>10</w:t>
+            </w:r>
+            <w:r>
+              <w:rPr>
+                <w:noProof/>
+                <w:webHidden/>
+              </w:rPr>
+              <w:fldChar w:fldCharType="end"/>
+            </w:r>
+          </w:hyperlink>
+        </w:p>
+        <w:p>
+          <w:pPr>
+            <w:pStyle w:val="Obsah3"/>
+            <w:rPr>
+              <w:rFonts w:eastAsiaTheme="minorEastAsia"/>
+              <w:noProof/>
+              <w:kern w:val="2"/>
+              <w:szCs w:val="24"/>
+              <w:lang w:eastAsia="cs-CZ"/>
+              <w14:ligatures w14:val="standardContextual"/>
+            </w:rPr>
+          </w:pPr>
+          <w:hyperlink w:anchor="_Toc213860838" w:history="1">
+            <w:r>
+              <w:rPr>
+                <w:rStyle w:val="Hypertextovodkaz"/>
+                <w:noProof/>
+              </w:rPr>
+              <w:t>3.2.2</w:t>
+            </w:r>
+            <w:r>
+              <w:rPr>
+                <w:rFonts w:eastAsiaTheme="minorEastAsia"/>
+                <w:noProof/>
+                <w:kern w:val="2"/>
+                <w:szCs w:val="24"/>
+                <w:lang w:eastAsia="cs-CZ"/>
+                <w14:ligatures w14:val="standardContextual"/>
+              </w:rPr>
+              <w:tab/>
+            </w:r>
+            <w:r>
+              <w:rPr>
+                <w:rStyle w:val="Hypertextovodkaz"/>
+                <w:noProof/>
+              </w:rPr>
+              <w:t>Detailní struktura Role pro Grafana</w:t>
+            </w:r>
+            <w:r>
+              <w:rPr>
+                <w:noProof/>
+                <w:webHidden/>
+              </w:rPr>
+              <w:tab/>
+            </w:r>
+            <w:r>
+              <w:rPr>
+                <w:noProof/>
+                <w:webHidden/>
+              </w:rPr>
+              <w:fldChar w:fldCharType="begin"/>
+            </w:r>
+            <w:r>
+              <w:rPr>
+                <w:noProof/>
+                <w:webHidden/>
+              </w:rPr>
+              <w:instrText xml:space="preserve"> PAGEREF _Toc213860838 \h </w:instrText>
+            </w:r>
+            <w:r>
+              <w:rPr>
+                <w:noProof/>
+                <w:webHidden/>
+              </w:rPr>
+            </w:r>
+            <w:r>
+              <w:rPr>
+                <w:noProof/>
+                <w:webHidden/>
+              </w:rPr>
+              <w:fldChar w:fldCharType="separate"/>
+            </w:r>
+            <w:r>
+              <w:rPr>
+                <w:noProof/>
+                <w:webHidden/>
+              </w:rPr>
+              <w:t>10</w:t>
+            </w:r>
+            <w:r>
+              <w:rPr>
+                <w:noProof/>
+                <w:webHidden/>
+              </w:rPr>
+              <w:fldChar w:fldCharType="end"/>
+            </w:r>
+          </w:hyperlink>
+        </w:p>
+        <w:p>
+          <w:pPr>
+            <w:pStyle w:val="Obsah3"/>
+            <w:rPr>
+              <w:rFonts w:eastAsiaTheme="minorEastAsia"/>
+              <w:noProof/>
+              <w:kern w:val="2"/>
+              <w:szCs w:val="24"/>
+              <w:lang w:eastAsia="cs-CZ"/>
+              <w14:ligatures w14:val="standardContextual"/>
+            </w:rPr>
+          </w:pPr>
+          <w:hyperlink w:anchor="_Toc213860839" w:history="1">
+            <w:r>
+              <w:rPr>
+                <w:rStyle w:val="Hypertextovodkaz"/>
+                <w:noProof/>
+              </w:rPr>
+              <w:t>3.2.3</w:t>
+            </w:r>
+            <w:r>
+              <w:rPr>
+                <w:rFonts w:eastAsiaTheme="minorEastAsia"/>
+                <w:noProof/>
+                <w:kern w:val="2"/>
+                <w:szCs w:val="24"/>
+                <w:lang w:eastAsia="cs-CZ"/>
+                <w14:ligatures w14:val="standardContextual"/>
+              </w:rPr>
+              <w:tab/>
+            </w:r>
+            <w:r>
+              <w:rPr>
+                <w:rStyle w:val="Hypertextovodkaz"/>
+                <w:noProof/>
+              </w:rPr>
+              <w:t>Ukázky klíčových YAML Playbooků (vč. konfigurace vars a defaults)</w:t>
+            </w:r>
+            <w:r>
+              <w:rPr>
+                <w:noProof/>
+                <w:webHidden/>
+              </w:rPr>
+              <w:tab/>
+            </w:r>
+            <w:r>
+              <w:rPr>
+                <w:noProof/>
+                <w:webHidden/>
+              </w:rPr>
+              <w:fldChar w:fldCharType="begin"/>
+            </w:r>
+            <w:r>
+              <w:rPr>
+                <w:noProof/>
+                <w:webHidden/>
+              </w:rPr>
+              <w:instrText xml:space="preserve"> PAGEREF _Toc213860839 \h </w:instrText>
+            </w:r>
+            <w:r>
+              <w:rPr>
+                <w:noProof/>
+                <w:webHidden/>
+              </w:rPr>
+            </w:r>
+            <w:r>
+              <w:rPr>
+                <w:noProof/>
+                <w:webHidden/>
+              </w:rPr>
+              <w:fldChar w:fldCharType="separate"/>
+            </w:r>
+            <w:r>
+              <w:rPr>
+                <w:noProof/>
+                <w:webHidden/>
+              </w:rPr>
+              <w:t>10</w:t>
+            </w:r>
+            <w:r>
+              <w:rPr>
+                <w:noProof/>
+                <w:webHidden/>
+              </w:rPr>
+              <w:fldChar w:fldCharType="end"/>
+            </w:r>
+          </w:hyperlink>
+        </w:p>
+        <w:p>
+          <w:pPr>
+            <w:pStyle w:val="Obsah2"/>
+            <w:rPr>
+              <w:rFonts w:eastAsiaTheme="minorEastAsia"/>
+              <w:noProof/>
+              <w:kern w:val="2"/>
+              <w:szCs w:val="24"/>
+              <w:lang w:eastAsia="cs-CZ"/>
+              <w14:ligatures w14:val="standardContextual"/>
+            </w:rPr>
+          </w:pPr>
+          <w:hyperlink w:anchor="_Toc213860840" w:history="1">
+            <w:r>
+              <w:rPr>
+                <w:rStyle w:val="Hypertextovodkaz"/>
+                <w:noProof/>
+              </w:rPr>
+              <w:t>3.3</w:t>
+            </w:r>
+            <w:r>
+              <w:rPr>
+                <w:rFonts w:eastAsiaTheme="minorEastAsia"/>
+                <w:noProof/>
+                <w:kern w:val="2"/>
+                <w:szCs w:val="24"/>
+                <w:lang w:eastAsia="cs-CZ"/>
+                <w14:ligatures w14:val="standardContextual"/>
+              </w:rPr>
+              <w:tab/>
+            </w:r>
+            <w:r>
+              <w:rPr>
+                <w:rStyle w:val="Hypertextovodkaz"/>
+                <w:noProof/>
+              </w:rPr>
+              <w:t>Nasazení a Řešení problémů</w:t>
+            </w:r>
+            <w:r>
+              <w:rPr>
+                <w:noProof/>
+                <w:webHidden/>
+              </w:rPr>
+              <w:tab/>
+            </w:r>
+            <w:r>
+              <w:rPr>
+                <w:noProof/>
+                <w:webHidden/>
+              </w:rPr>
+              <w:fldChar w:fldCharType="begin"/>
+            </w:r>
+            <w:r>
+              <w:rPr>
+                <w:noProof/>
+                <w:webHidden/>
+              </w:rPr>
+              <w:instrText xml:space="preserve"> PAGEREF _Toc213860840 \h </w:instrText>
+            </w:r>
+            <w:r>
+              <w:rPr>
+                <w:noProof/>
+                <w:webHidden/>
+              </w:rPr>
+            </w:r>
+            <w:r>
+              <w:rPr>
+                <w:noProof/>
+                <w:webHidden/>
+              </w:rPr>
+              <w:fldChar w:fldCharType="separate"/>
+            </w:r>
+            <w:r>
+              <w:rPr>
+                <w:noProof/>
+                <w:webHidden/>
+              </w:rPr>
+              <w:t>10</w:t>
+            </w:r>
+            <w:r>
+              <w:rPr>
+                <w:noProof/>
+                <w:webHidden/>
+              </w:rPr>
+              <w:fldChar w:fldCharType="end"/>
+            </w:r>
+          </w:hyperlink>
+        </w:p>
+        <w:p>
+          <w:pPr>
+            <w:pStyle w:val="Obsah3"/>
+            <w:rPr>
+              <w:rFonts w:eastAsiaTheme="minorEastAsia"/>
+              <w:noProof/>
+              <w:kern w:val="2"/>
+              <w:szCs w:val="24"/>
+              <w:lang w:eastAsia="cs-CZ"/>
+              <w14:ligatures w14:val="standardContextual"/>
+            </w:rPr>
+          </w:pPr>
+          <w:hyperlink w:anchor="_Toc213860841" w:history="1">
+            <w:r>
+              <w:rPr>
+                <w:rStyle w:val="Hypertextovodkaz"/>
+                <w:noProof/>
+              </w:rPr>
+              <w:t>3.3.1</w:t>
+            </w:r>
+            <w:r>
+              <w:rPr>
+                <w:rFonts w:eastAsiaTheme="minorEastAsia"/>
+                <w:noProof/>
+                <w:kern w:val="2"/>
+                <w:szCs w:val="24"/>
+                <w:lang w:eastAsia="cs-CZ"/>
+                <w14:ligatures w14:val="standardContextual"/>
+              </w:rPr>
+              <w:tab/>
+            </w:r>
+            <w:r>
+              <w:rPr>
+                <w:rStyle w:val="Hypertextovodkaz"/>
+                <w:noProof/>
+              </w:rPr>
+              <w:t>Popis prvního spuštění a nasazení</w:t>
+            </w:r>
+            <w:r>
+              <w:rPr>
+                <w:noProof/>
+                <w:webHidden/>
+              </w:rPr>
+              <w:tab/>
+            </w:r>
+            <w:r>
+              <w:rPr>
+                <w:noProof/>
+                <w:webHidden/>
+              </w:rPr>
+              <w:fldChar w:fldCharType="begin"/>
+            </w:r>
+            <w:r>
+              <w:rPr>
+                <w:noProof/>
+                <w:webHidden/>
+              </w:rPr>
+              <w:instrText xml:space="preserve"> PAGEREF _Toc213860841 \h </w:instrText>
+            </w:r>
+            <w:r>
+              <w:rPr>
+                <w:noProof/>
+                <w:webHidden/>
+              </w:rPr>
+            </w:r>
+            <w:r>
+              <w:rPr>
+                <w:noProof/>
+                <w:webHidden/>
+              </w:rPr>
+              <w:fldChar w:fldCharType="separate"/>
+            </w:r>
+            <w:r>
+              <w:rPr>
+                <w:noProof/>
+                <w:webHidden/>
+              </w:rPr>
+              <w:t>10</w:t>
+            </w:r>
+            <w:r>
+              <w:rPr>
+                <w:noProof/>
+                <w:webHidden/>
+              </w:rPr>
+              <w:fldChar w:fldCharType="end"/>
+            </w:r>
+          </w:hyperlink>
+        </w:p>
+        <w:p>
+          <w:pPr>
+            <w:pStyle w:val="Obsah3"/>
+            <w:rPr>
+              <w:rFonts w:eastAsiaTheme="minorEastAsia"/>
+              <w:noProof/>
+              <w:kern w:val="2"/>
+              <w:szCs w:val="24"/>
+              <w:lang w:eastAsia="cs-CZ"/>
+              <w14:ligatures w14:val="standardContextual"/>
+            </w:rPr>
+          </w:pPr>
+          <w:hyperlink w:anchor="_Toc213860842" w:history="1">
+            <w:r>
+              <w:rPr>
+                <w:rStyle w:val="Hypertextovodkaz"/>
+                <w:noProof/>
+              </w:rPr>
+              <w:t>3.3.2</w:t>
+            </w:r>
+            <w:r>
+              <w:rPr>
+                <w:rFonts w:eastAsiaTheme="minorEastAsia"/>
+                <w:noProof/>
+                <w:kern w:val="2"/>
+                <w:szCs w:val="24"/>
+                <w:lang w:eastAsia="cs-CZ"/>
+                <w14:ligatures w14:val="standardContextual"/>
+              </w:rPr>
+              <w:tab/>
+            </w:r>
+            <w:r>
+              <w:rPr>
+                <w:rStyle w:val="Hypertextovodkaz"/>
+                <w:noProof/>
+              </w:rPr>
+              <w:t>Popsané problémy (např. firewall, závislosti balíčků) a jejich řešení.</w:t>
+            </w:r>
+            <w:r>
+              <w:rPr>
+                <w:noProof/>
+                <w:webHidden/>
+              </w:rPr>
+              <w:tab/>
+            </w:r>
+            <w:r>
+              <w:rPr>
+                <w:noProof/>
+                <w:webHidden/>
+              </w:rPr>
+              <w:fldChar w:fldCharType="begin"/>
+            </w:r>
+            <w:r>
+              <w:rPr>
+                <w:noProof/>
+                <w:webHidden/>
+              </w:rPr>
+              <w:instrText xml:space="preserve"> PAGEREF _Toc213860842 \h </w:instrText>
+            </w:r>
+            <w:r>
+              <w:rPr>
+                <w:noProof/>
+                <w:webHidden/>
+              </w:rPr>
+            </w:r>
+            <w:r>
+              <w:rPr>
+                <w:noProof/>
+                <w:webHidden/>
+              </w:rPr>
+              <w:fldChar w:fldCharType="separate"/>
+            </w:r>
+            <w:r>
+              <w:rPr>
+                <w:noProof/>
+                <w:webHidden/>
+              </w:rPr>
+              <w:t>10</w:t>
             </w:r>
             <w:r>
               <w:rPr>
@@ -3715,13 +5107,13 @@
               <w14:ligatures w14:val="standardContextual"/>
             </w:rPr>
           </w:pPr>
-          <w:hyperlink w:anchor="_Toc213416350" w:history="1">
+          <w:hyperlink w:anchor="_Toc213860843" w:history="1">
             <w:r>
               <w:rPr>
                 <w:rStyle w:val="Hypertextovodkaz"/>
                 <w:noProof/>
               </w:rPr>
-              <w:t>B.</w:t>
+              <w:t>4</w:t>
             </w:r>
             <w:r>
               <w:rPr>
@@ -3739,6 +5131,732 @@
                 <w:rStyle w:val="Hypertextovodkaz"/>
                 <w:noProof/>
               </w:rPr>
+              <w:t>Testování a Zhodnocení</w:t>
+            </w:r>
+            <w:r>
+              <w:rPr>
+                <w:noProof/>
+                <w:webHidden/>
+              </w:rPr>
+              <w:tab/>
+            </w:r>
+            <w:r>
+              <w:rPr>
+                <w:noProof/>
+                <w:webHidden/>
+              </w:rPr>
+              <w:fldChar w:fldCharType="begin"/>
+            </w:r>
+            <w:r>
+              <w:rPr>
+                <w:noProof/>
+                <w:webHidden/>
+              </w:rPr>
+              <w:instrText xml:space="preserve"> PAGEREF _Toc213860843 \h </w:instrText>
+            </w:r>
+            <w:r>
+              <w:rPr>
+                <w:noProof/>
+                <w:webHidden/>
+              </w:rPr>
+            </w:r>
+            <w:r>
+              <w:rPr>
+                <w:noProof/>
+                <w:webHidden/>
+              </w:rPr>
+              <w:fldChar w:fldCharType="separate"/>
+            </w:r>
+            <w:r>
+              <w:rPr>
+                <w:noProof/>
+                <w:webHidden/>
+              </w:rPr>
+              <w:t>11</w:t>
+            </w:r>
+            <w:r>
+              <w:rPr>
+                <w:noProof/>
+                <w:webHidden/>
+              </w:rPr>
+              <w:fldChar w:fldCharType="end"/>
+            </w:r>
+          </w:hyperlink>
+        </w:p>
+        <w:p>
+          <w:pPr>
+            <w:pStyle w:val="Obsah2"/>
+            <w:rPr>
+              <w:rFonts w:eastAsiaTheme="minorEastAsia"/>
+              <w:noProof/>
+              <w:kern w:val="2"/>
+              <w:szCs w:val="24"/>
+              <w:lang w:eastAsia="cs-CZ"/>
+              <w14:ligatures w14:val="standardContextual"/>
+            </w:rPr>
+          </w:pPr>
+          <w:hyperlink w:anchor="_Toc213860844" w:history="1">
+            <w:r>
+              <w:rPr>
+                <w:rStyle w:val="Hypertextovodkaz"/>
+                <w:noProof/>
+              </w:rPr>
+              <w:t>4.1</w:t>
+            </w:r>
+            <w:r>
+              <w:rPr>
+                <w:rFonts w:eastAsiaTheme="minorEastAsia"/>
+                <w:noProof/>
+                <w:kern w:val="2"/>
+                <w:szCs w:val="24"/>
+                <w:lang w:eastAsia="cs-CZ"/>
+                <w14:ligatures w14:val="standardContextual"/>
+              </w:rPr>
+              <w:tab/>
+            </w:r>
+            <w:r>
+              <w:rPr>
+                <w:rStyle w:val="Hypertextovodkaz"/>
+                <w:noProof/>
+              </w:rPr>
+              <w:t>Testy funkčnosti a konektivity</w:t>
+            </w:r>
+            <w:r>
+              <w:rPr>
+                <w:noProof/>
+                <w:webHidden/>
+              </w:rPr>
+              <w:tab/>
+            </w:r>
+            <w:r>
+              <w:rPr>
+                <w:noProof/>
+                <w:webHidden/>
+              </w:rPr>
+              <w:fldChar w:fldCharType="begin"/>
+            </w:r>
+            <w:r>
+              <w:rPr>
+                <w:noProof/>
+                <w:webHidden/>
+              </w:rPr>
+              <w:instrText xml:space="preserve"> PAGEREF _Toc213860844 \h </w:instrText>
+            </w:r>
+            <w:r>
+              <w:rPr>
+                <w:noProof/>
+                <w:webHidden/>
+              </w:rPr>
+            </w:r>
+            <w:r>
+              <w:rPr>
+                <w:noProof/>
+                <w:webHidden/>
+              </w:rPr>
+              <w:fldChar w:fldCharType="separate"/>
+            </w:r>
+            <w:r>
+              <w:rPr>
+                <w:noProof/>
+                <w:webHidden/>
+              </w:rPr>
+              <w:t>11</w:t>
+            </w:r>
+            <w:r>
+              <w:rPr>
+                <w:noProof/>
+                <w:webHidden/>
+              </w:rPr>
+              <w:fldChar w:fldCharType="end"/>
+            </w:r>
+          </w:hyperlink>
+        </w:p>
+        <w:p>
+          <w:pPr>
+            <w:pStyle w:val="Obsah2"/>
+            <w:rPr>
+              <w:rFonts w:eastAsiaTheme="minorEastAsia"/>
+              <w:noProof/>
+              <w:kern w:val="2"/>
+              <w:szCs w:val="24"/>
+              <w:lang w:eastAsia="cs-CZ"/>
+              <w14:ligatures w14:val="standardContextual"/>
+            </w:rPr>
+          </w:pPr>
+          <w:hyperlink w:anchor="_Toc213860845" w:history="1">
+            <w:r>
+              <w:rPr>
+                <w:rStyle w:val="Hypertextovodkaz"/>
+                <w:noProof/>
+              </w:rPr>
+              <w:t>4.2</w:t>
+            </w:r>
+            <w:r>
+              <w:rPr>
+                <w:rFonts w:eastAsiaTheme="minorEastAsia"/>
+                <w:noProof/>
+                <w:kern w:val="2"/>
+                <w:szCs w:val="24"/>
+                <w:lang w:eastAsia="cs-CZ"/>
+                <w14:ligatures w14:val="standardContextual"/>
+              </w:rPr>
+              <w:tab/>
+            </w:r>
+            <w:r>
+              <w:rPr>
+                <w:rStyle w:val="Hypertextovodkaz"/>
+                <w:noProof/>
+              </w:rPr>
+              <w:t>Testy idempotence</w:t>
+            </w:r>
+            <w:r>
+              <w:rPr>
+                <w:noProof/>
+                <w:webHidden/>
+              </w:rPr>
+              <w:tab/>
+            </w:r>
+            <w:r>
+              <w:rPr>
+                <w:noProof/>
+                <w:webHidden/>
+              </w:rPr>
+              <w:fldChar w:fldCharType="begin"/>
+            </w:r>
+            <w:r>
+              <w:rPr>
+                <w:noProof/>
+                <w:webHidden/>
+              </w:rPr>
+              <w:instrText xml:space="preserve"> PAGEREF _Toc213860845 \h </w:instrText>
+            </w:r>
+            <w:r>
+              <w:rPr>
+                <w:noProof/>
+                <w:webHidden/>
+              </w:rPr>
+            </w:r>
+            <w:r>
+              <w:rPr>
+                <w:noProof/>
+                <w:webHidden/>
+              </w:rPr>
+              <w:fldChar w:fldCharType="separate"/>
+            </w:r>
+            <w:r>
+              <w:rPr>
+                <w:noProof/>
+                <w:webHidden/>
+              </w:rPr>
+              <w:t>11</w:t>
+            </w:r>
+            <w:r>
+              <w:rPr>
+                <w:noProof/>
+                <w:webHidden/>
+              </w:rPr>
+              <w:fldChar w:fldCharType="end"/>
+            </w:r>
+          </w:hyperlink>
+        </w:p>
+        <w:p>
+          <w:pPr>
+            <w:pStyle w:val="Obsah2"/>
+            <w:rPr>
+              <w:rFonts w:eastAsiaTheme="minorEastAsia"/>
+              <w:noProof/>
+              <w:kern w:val="2"/>
+              <w:szCs w:val="24"/>
+              <w:lang w:eastAsia="cs-CZ"/>
+              <w14:ligatures w14:val="standardContextual"/>
+            </w:rPr>
+          </w:pPr>
+          <w:hyperlink w:anchor="_Toc213860846" w:history="1">
+            <w:r>
+              <w:rPr>
+                <w:rStyle w:val="Hypertextovodkaz"/>
+                <w:noProof/>
+              </w:rPr>
+              <w:t>4.3</w:t>
+            </w:r>
+            <w:r>
+              <w:rPr>
+                <w:rFonts w:eastAsiaTheme="minorEastAsia"/>
+                <w:noProof/>
+                <w:kern w:val="2"/>
+                <w:szCs w:val="24"/>
+                <w:lang w:eastAsia="cs-CZ"/>
+                <w14:ligatures w14:val="standardContextual"/>
+              </w:rPr>
+              <w:tab/>
+            </w:r>
+            <w:r>
+              <w:rPr>
+                <w:rStyle w:val="Hypertextovodkaz"/>
+                <w:noProof/>
+              </w:rPr>
+              <w:t>Splnění stanovených cílů</w:t>
+            </w:r>
+            <w:r>
+              <w:rPr>
+                <w:noProof/>
+                <w:webHidden/>
+              </w:rPr>
+              <w:tab/>
+            </w:r>
+            <w:r>
+              <w:rPr>
+                <w:noProof/>
+                <w:webHidden/>
+              </w:rPr>
+              <w:fldChar w:fldCharType="begin"/>
+            </w:r>
+            <w:r>
+              <w:rPr>
+                <w:noProof/>
+                <w:webHidden/>
+              </w:rPr>
+              <w:instrText xml:space="preserve"> PAGEREF _Toc213860846 \h </w:instrText>
+            </w:r>
+            <w:r>
+              <w:rPr>
+                <w:noProof/>
+                <w:webHidden/>
+              </w:rPr>
+            </w:r>
+            <w:r>
+              <w:rPr>
+                <w:noProof/>
+                <w:webHidden/>
+              </w:rPr>
+              <w:fldChar w:fldCharType="separate"/>
+            </w:r>
+            <w:r>
+              <w:rPr>
+                <w:noProof/>
+                <w:webHidden/>
+              </w:rPr>
+              <w:t>11</w:t>
+            </w:r>
+            <w:r>
+              <w:rPr>
+                <w:noProof/>
+                <w:webHidden/>
+              </w:rPr>
+              <w:fldChar w:fldCharType="end"/>
+            </w:r>
+          </w:hyperlink>
+        </w:p>
+        <w:p>
+          <w:pPr>
+            <w:pStyle w:val="Obsah1"/>
+            <w:rPr>
+              <w:rFonts w:eastAsiaTheme="minorEastAsia"/>
+              <w:noProof/>
+              <w:kern w:val="2"/>
+              <w:szCs w:val="24"/>
+              <w:lang w:eastAsia="cs-CZ"/>
+              <w14:ligatures w14:val="standardContextual"/>
+            </w:rPr>
+          </w:pPr>
+          <w:hyperlink w:anchor="_Toc213860847" w:history="1">
+            <w:r>
+              <w:rPr>
+                <w:rStyle w:val="Hypertextovodkaz"/>
+                <w:noProof/>
+              </w:rPr>
+              <w:t>Závěr</w:t>
+            </w:r>
+            <w:r>
+              <w:rPr>
+                <w:noProof/>
+                <w:webHidden/>
+              </w:rPr>
+              <w:tab/>
+            </w:r>
+            <w:r>
+              <w:rPr>
+                <w:noProof/>
+                <w:webHidden/>
+              </w:rPr>
+              <w:fldChar w:fldCharType="begin"/>
+            </w:r>
+            <w:r>
+              <w:rPr>
+                <w:noProof/>
+                <w:webHidden/>
+              </w:rPr>
+              <w:instrText xml:space="preserve"> PAGEREF _Toc213860847 \h </w:instrText>
+            </w:r>
+            <w:r>
+              <w:rPr>
+                <w:noProof/>
+                <w:webHidden/>
+              </w:rPr>
+            </w:r>
+            <w:r>
+              <w:rPr>
+                <w:noProof/>
+                <w:webHidden/>
+              </w:rPr>
+              <w:fldChar w:fldCharType="separate"/>
+            </w:r>
+            <w:r>
+              <w:rPr>
+                <w:noProof/>
+                <w:webHidden/>
+              </w:rPr>
+              <w:t>12</w:t>
+            </w:r>
+            <w:r>
+              <w:rPr>
+                <w:noProof/>
+                <w:webHidden/>
+              </w:rPr>
+              <w:fldChar w:fldCharType="end"/>
+            </w:r>
+          </w:hyperlink>
+        </w:p>
+        <w:p>
+          <w:pPr>
+            <w:pStyle w:val="Obsah1"/>
+            <w:rPr>
+              <w:rFonts w:eastAsiaTheme="minorEastAsia"/>
+              <w:noProof/>
+              <w:kern w:val="2"/>
+              <w:szCs w:val="24"/>
+              <w:lang w:eastAsia="cs-CZ"/>
+              <w14:ligatures w14:val="standardContextual"/>
+            </w:rPr>
+          </w:pPr>
+          <w:hyperlink w:anchor="_Toc213860848" w:history="1">
+            <w:r>
+              <w:rPr>
+                <w:rStyle w:val="Hypertextovodkaz"/>
+                <w:noProof/>
+              </w:rPr>
+              <w:t>Seznam zkratek a odborných výrazů</w:t>
+            </w:r>
+            <w:r>
+              <w:rPr>
+                <w:noProof/>
+                <w:webHidden/>
+              </w:rPr>
+              <w:tab/>
+            </w:r>
+            <w:r>
+              <w:rPr>
+                <w:noProof/>
+                <w:webHidden/>
+              </w:rPr>
+              <w:fldChar w:fldCharType="begin"/>
+            </w:r>
+            <w:r>
+              <w:rPr>
+                <w:noProof/>
+                <w:webHidden/>
+              </w:rPr>
+              <w:instrText xml:space="preserve"> PAGEREF _Toc213860848 \h </w:instrText>
+            </w:r>
+            <w:r>
+              <w:rPr>
+                <w:noProof/>
+                <w:webHidden/>
+              </w:rPr>
+            </w:r>
+            <w:r>
+              <w:rPr>
+                <w:noProof/>
+                <w:webHidden/>
+              </w:rPr>
+              <w:fldChar w:fldCharType="separate"/>
+            </w:r>
+            <w:r>
+              <w:rPr>
+                <w:noProof/>
+                <w:webHidden/>
+              </w:rPr>
+              <w:t>13</w:t>
+            </w:r>
+            <w:r>
+              <w:rPr>
+                <w:noProof/>
+                <w:webHidden/>
+              </w:rPr>
+              <w:fldChar w:fldCharType="end"/>
+            </w:r>
+          </w:hyperlink>
+        </w:p>
+        <w:p>
+          <w:pPr>
+            <w:pStyle w:val="Obsah1"/>
+            <w:rPr>
+              <w:rFonts w:eastAsiaTheme="minorEastAsia"/>
+              <w:noProof/>
+              <w:kern w:val="2"/>
+              <w:szCs w:val="24"/>
+              <w:lang w:eastAsia="cs-CZ"/>
+              <w14:ligatures w14:val="standardContextual"/>
+            </w:rPr>
+          </w:pPr>
+          <w:hyperlink w:anchor="_Toc213860849" w:history="1">
+            <w:r>
+              <w:rPr>
+                <w:rStyle w:val="Hypertextovodkaz"/>
+                <w:noProof/>
+              </w:rPr>
+              <w:t>Seznam obrázků</w:t>
+            </w:r>
+            <w:r>
+              <w:rPr>
+                <w:noProof/>
+                <w:webHidden/>
+              </w:rPr>
+              <w:tab/>
+            </w:r>
+            <w:r>
+              <w:rPr>
+                <w:noProof/>
+                <w:webHidden/>
+              </w:rPr>
+              <w:fldChar w:fldCharType="begin"/>
+            </w:r>
+            <w:r>
+              <w:rPr>
+                <w:noProof/>
+                <w:webHidden/>
+              </w:rPr>
+              <w:instrText xml:space="preserve"> PAGEREF _Toc213860849 \h </w:instrText>
+            </w:r>
+            <w:r>
+              <w:rPr>
+                <w:noProof/>
+                <w:webHidden/>
+              </w:rPr>
+            </w:r>
+            <w:r>
+              <w:rPr>
+                <w:noProof/>
+                <w:webHidden/>
+              </w:rPr>
+              <w:fldChar w:fldCharType="separate"/>
+            </w:r>
+            <w:r>
+              <w:rPr>
+                <w:noProof/>
+                <w:webHidden/>
+              </w:rPr>
+              <w:t>16</w:t>
+            </w:r>
+            <w:r>
+              <w:rPr>
+                <w:noProof/>
+                <w:webHidden/>
+              </w:rPr>
+              <w:fldChar w:fldCharType="end"/>
+            </w:r>
+          </w:hyperlink>
+        </w:p>
+        <w:p>
+          <w:pPr>
+            <w:pStyle w:val="Obsah1"/>
+            <w:rPr>
+              <w:rFonts w:eastAsiaTheme="minorEastAsia"/>
+              <w:noProof/>
+              <w:kern w:val="2"/>
+              <w:szCs w:val="24"/>
+              <w:lang w:eastAsia="cs-CZ"/>
+              <w14:ligatures w14:val="standardContextual"/>
+            </w:rPr>
+          </w:pPr>
+          <w:hyperlink w:anchor="_Toc213860850" w:history="1">
+            <w:r>
+              <w:rPr>
+                <w:rStyle w:val="Hypertextovodkaz"/>
+                <w:noProof/>
+              </w:rPr>
+              <w:t>Použité zdroje</w:t>
+            </w:r>
+            <w:r>
+              <w:rPr>
+                <w:noProof/>
+                <w:webHidden/>
+              </w:rPr>
+              <w:tab/>
+            </w:r>
+            <w:r>
+              <w:rPr>
+                <w:noProof/>
+                <w:webHidden/>
+              </w:rPr>
+              <w:fldChar w:fldCharType="begin"/>
+            </w:r>
+            <w:r>
+              <w:rPr>
+                <w:noProof/>
+                <w:webHidden/>
+              </w:rPr>
+              <w:instrText xml:space="preserve"> PAGEREF _Toc213860850 \h </w:instrText>
+            </w:r>
+            <w:r>
+              <w:rPr>
+                <w:noProof/>
+                <w:webHidden/>
+              </w:rPr>
+            </w:r>
+            <w:r>
+              <w:rPr>
+                <w:noProof/>
+                <w:webHidden/>
+              </w:rPr>
+              <w:fldChar w:fldCharType="separate"/>
+            </w:r>
+            <w:r>
+              <w:rPr>
+                <w:noProof/>
+                <w:webHidden/>
+              </w:rPr>
+              <w:t>17</w:t>
+            </w:r>
+            <w:r>
+              <w:rPr>
+                <w:noProof/>
+                <w:webHidden/>
+              </w:rPr>
+              <w:fldChar w:fldCharType="end"/>
+            </w:r>
+          </w:hyperlink>
+        </w:p>
+        <w:p>
+          <w:pPr>
+            <w:pStyle w:val="Obsah1"/>
+            <w:tabs>
+              <w:tab w:val="left" w:pos="720"/>
+            </w:tabs>
+            <w:rPr>
+              <w:rFonts w:eastAsiaTheme="minorEastAsia"/>
+              <w:noProof/>
+              <w:kern w:val="2"/>
+              <w:szCs w:val="24"/>
+              <w:lang w:eastAsia="cs-CZ"/>
+              <w14:ligatures w14:val="standardContextual"/>
+            </w:rPr>
+          </w:pPr>
+          <w:hyperlink w:anchor="_Toc213860851" w:history="1">
+            <w:r>
+              <w:rPr>
+                <w:rStyle w:val="Hypertextovodkaz"/>
+                <w:noProof/>
+              </w:rPr>
+              <w:t>A.</w:t>
+            </w:r>
+            <w:r>
+              <w:rPr>
+                <w:rFonts w:eastAsiaTheme="minorEastAsia"/>
+                <w:noProof/>
+                <w:kern w:val="2"/>
+                <w:szCs w:val="24"/>
+                <w:lang w:eastAsia="cs-CZ"/>
+                <w14:ligatures w14:val="standardContextual"/>
+              </w:rPr>
+              <w:tab/>
+            </w:r>
+            <w:r>
+              <w:rPr>
+                <w:rStyle w:val="Hypertextovodkaz"/>
+                <w:noProof/>
+              </w:rPr>
+              <w:t>Seznam přiložených souborů</w:t>
+            </w:r>
+            <w:r>
+              <w:rPr>
+                <w:noProof/>
+                <w:webHidden/>
+              </w:rPr>
+              <w:tab/>
+            </w:r>
+            <w:r>
+              <w:rPr>
+                <w:noProof/>
+                <w:webHidden/>
+              </w:rPr>
+              <w:fldChar w:fldCharType="begin"/>
+            </w:r>
+            <w:r>
+              <w:rPr>
+                <w:noProof/>
+                <w:webHidden/>
+              </w:rPr>
+              <w:instrText xml:space="preserve"> PAGEREF _Toc213860851 \h </w:instrText>
+            </w:r>
+            <w:r>
+              <w:rPr>
+                <w:noProof/>
+                <w:webHidden/>
+              </w:rPr>
+            </w:r>
+            <w:r>
+              <w:rPr>
+                <w:noProof/>
+                <w:webHidden/>
+              </w:rPr>
+              <w:fldChar w:fldCharType="separate"/>
+            </w:r>
+            <w:r>
+              <w:rPr>
+                <w:noProof/>
+                <w:webHidden/>
+              </w:rPr>
+              <w:t>I</w:t>
+            </w:r>
+            <w:r>
+              <w:rPr>
+                <w:noProof/>
+                <w:webHidden/>
+              </w:rPr>
+              <w:fldChar w:fldCharType="end"/>
+            </w:r>
+          </w:hyperlink>
+        </w:p>
+        <w:p>
+          <w:pPr>
+            <w:pStyle w:val="Obsah1"/>
+            <w:tabs>
+              <w:tab w:val="left" w:pos="720"/>
+            </w:tabs>
+            <w:rPr>
+              <w:rFonts w:eastAsiaTheme="minorEastAsia"/>
+              <w:noProof/>
+              <w:kern w:val="2"/>
+              <w:szCs w:val="24"/>
+              <w:lang w:eastAsia="cs-CZ"/>
+              <w14:ligatures w14:val="standardContextual"/>
+            </w:rPr>
+          </w:pPr>
+          <w:hyperlink w:anchor="_Toc213860852" w:history="1">
+            <w:r>
+              <w:rPr>
+                <w:rStyle w:val="Hypertextovodkaz"/>
+                <w:noProof/>
+              </w:rPr>
+              <w:t>B.</w:t>
+            </w:r>
+            <w:r>
+              <w:rPr>
+                <w:rFonts w:eastAsiaTheme="minorEastAsia"/>
+                <w:noProof/>
+                <w:kern w:val="2"/>
+                <w:szCs w:val="24"/>
+                <w:lang w:eastAsia="cs-CZ"/>
+                <w14:ligatures w14:val="standardContextual"/>
+              </w:rPr>
+              <w:tab/>
+            </w:r>
+            <w:r>
+              <w:rPr>
+                <w:rStyle w:val="Hypertextovodkaz"/>
+                <w:noProof/>
+              </w:rPr>
               <w:t>Seznam Použitých nástrojů</w:t>
             </w:r>
             <w:r>
@@ -3760,7 +5878,7 @@
                 <w:noProof/>
                 <w:webHidden/>
               </w:rPr>
-              <w:instrText xml:space="preserve"> PAGEREF _Toc213416350 \h </w:instrText>
+              <w:instrText xml:space="preserve"> PAGEREF _Toc213860852 \h </w:instrText>
             </w:r>
             <w:r>
               <w:rPr>
@@ -3830,7 +5948,7 @@
       </w:pPr>
       <w:bookmarkStart w:id="0" w:name="_Toc86047591"/>
       <w:bookmarkStart w:id="1" w:name="_Toc86055198"/>
-      <w:bookmarkStart w:id="2" w:name="_Toc213416321"/>
+      <w:bookmarkStart w:id="2" w:name="_Toc213860799"/>
       <w:r>
         <w:lastRenderedPageBreak/>
         <w:t>Úvod</w:t>
@@ -3848,7 +5966,7 @@
         </w:numPr>
         <w:ind w:left="851"/>
       </w:pPr>
-      <w:bookmarkStart w:id="3" w:name="_Toc213416322"/>
+      <w:bookmarkStart w:id="3" w:name="_Toc213860800"/>
       <w:r>
         <w:t>Uvedení do problematiky</w:t>
       </w:r>
@@ -4043,7 +6161,7 @@
         </w:numPr>
         <w:ind w:left="851"/>
       </w:pPr>
-      <w:bookmarkStart w:id="4" w:name="_Toc213416323"/>
+      <w:bookmarkStart w:id="4" w:name="_Toc213860801"/>
       <w:r>
         <w:t xml:space="preserve">Představení nástroje </w:t>
       </w:r>
@@ -4253,7 +6371,7 @@
         </w:numPr>
         <w:ind w:left="851"/>
       </w:pPr>
-      <w:bookmarkStart w:id="5" w:name="_Toc213416324"/>
+      <w:bookmarkStart w:id="5" w:name="_Toc213860802"/>
       <w:r>
         <w:lastRenderedPageBreak/>
         <w:t>Cíl práce</w:t>
@@ -4403,7 +6521,7 @@
         </w:numPr>
         <w:ind w:left="851"/>
       </w:pPr>
-      <w:bookmarkStart w:id="6" w:name="_Toc213416325"/>
+      <w:bookmarkStart w:id="6" w:name="_Toc213860803"/>
       <w:r>
         <w:t>Struktura práce</w:t>
       </w:r>
@@ -4448,7 +6566,7 @@
       <w:pPr>
         <w:pStyle w:val="Nadpis1"/>
       </w:pPr>
-      <w:bookmarkStart w:id="7" w:name="_Toc213416326"/>
+      <w:bookmarkStart w:id="7" w:name="_Toc213860804"/>
       <w:r>
         <w:lastRenderedPageBreak/>
         <w:t>Teoretická východiska automatizace</w:t>
@@ -4459,7 +6577,7 @@
       <w:pPr>
         <w:pStyle w:val="Nadpis2"/>
       </w:pPr>
-      <w:bookmarkStart w:id="8" w:name="_Toc213416327"/>
+      <w:bookmarkStart w:id="8" w:name="_Toc213860805"/>
       <w:r>
         <w:t>Definice a význam automatizace v</w:t>
       </w:r>
@@ -4475,7 +6593,7 @@
       <w:pPr>
         <w:pStyle w:val="Nadpis3"/>
       </w:pPr>
-      <w:bookmarkStart w:id="9" w:name="_Toc213416328"/>
+      <w:bookmarkStart w:id="9" w:name="_Toc213860806"/>
       <w:r>
         <w:t>Koncept automatizace a její role v moderním IT</w:t>
       </w:r>
@@ -4798,7 +6916,7 @@
       <w:pPr>
         <w:pStyle w:val="Nadpis3"/>
       </w:pPr>
-      <w:bookmarkStart w:id="10" w:name="_Toc213416329"/>
+      <w:bookmarkStart w:id="10" w:name="_Toc213860807"/>
       <w:proofErr w:type="spellStart"/>
       <w:r>
         <w:t>Idempotence</w:t>
@@ -4852,7 +6970,7 @@
       <w:pPr>
         <w:pStyle w:val="Nadpis2"/>
       </w:pPr>
-      <w:bookmarkStart w:id="11" w:name="_Toc213416330"/>
+      <w:bookmarkStart w:id="11" w:name="_Toc213860808"/>
       <w:proofErr w:type="spellStart"/>
       <w:r>
         <w:lastRenderedPageBreak/>
@@ -4884,7 +7002,7 @@
       <w:pPr>
         <w:pStyle w:val="Nadpis3"/>
       </w:pPr>
-      <w:bookmarkStart w:id="12" w:name="_Toc213416331"/>
+      <w:bookmarkStart w:id="12" w:name="_Toc213860809"/>
       <w:r>
         <w:t xml:space="preserve">Definice, historie a princip </w:t>
       </w:r>
@@ -5072,7 +7190,7 @@
       <w:pPr>
         <w:pStyle w:val="Nadpis3"/>
       </w:pPr>
-      <w:bookmarkStart w:id="13" w:name="_Toc213416332"/>
+      <w:bookmarkStart w:id="13" w:name="_Toc213860810"/>
       <w:r>
         <w:t xml:space="preserve">Způsob implementace </w:t>
       </w:r>
@@ -5378,7 +7496,7 @@
       <w:pPr>
         <w:pStyle w:val="Nadpis3"/>
       </w:pPr>
-      <w:bookmarkStart w:id="14" w:name="_Toc213416333"/>
+      <w:bookmarkStart w:id="14" w:name="_Toc213860811"/>
       <w:r>
         <w:t>Preferovaný přístup pro správu konfigurace</w:t>
       </w:r>
@@ -5455,7 +7573,7 @@
       <w:pPr>
         <w:pStyle w:val="Nadpis2"/>
       </w:pPr>
-      <w:bookmarkStart w:id="15" w:name="_Toc213416334"/>
+      <w:bookmarkStart w:id="15" w:name="_Toc213860812"/>
       <w:r>
         <w:t>Typologie nástrojů pro správu konfigurace</w:t>
       </w:r>
@@ -5465,7 +7583,7 @@
       <w:pPr>
         <w:pStyle w:val="Nadpis3"/>
       </w:pPr>
-      <w:bookmarkStart w:id="16" w:name="_Toc213416335"/>
+      <w:bookmarkStart w:id="16" w:name="_Toc213860813"/>
       <w:r>
         <w:t>Klasifikace nástrojů pro správu konfigurace</w:t>
       </w:r>
@@ -5845,7 +7963,7 @@
       <w:pPr>
         <w:pStyle w:val="Nadpis3"/>
       </w:pPr>
-      <w:bookmarkStart w:id="17" w:name="_Toc213416336"/>
+      <w:bookmarkStart w:id="17" w:name="_Toc213860814"/>
       <w:r>
         <w:t xml:space="preserve">Rozlišení </w:t>
       </w:r>
@@ -6162,7 +8280,7 @@
       <w:pPr>
         <w:pStyle w:val="Nadpis3"/>
       </w:pPr>
-      <w:bookmarkStart w:id="18" w:name="_Toc213416337"/>
+      <w:bookmarkStart w:id="18" w:name="_Toc213860815"/>
       <w:r>
         <w:t xml:space="preserve">Důvody volby nástroje (Pozice </w:t>
       </w:r>
@@ -6241,7 +8359,7 @@
       <w:pPr>
         <w:pStyle w:val="Nadpis2"/>
       </w:pPr>
-      <w:bookmarkStart w:id="19" w:name="_Toc213416338"/>
+      <w:bookmarkStart w:id="19" w:name="_Toc213860816"/>
       <w:r>
         <w:t>Monitorování a vizualizace jako cíl automatizace</w:t>
       </w:r>
@@ -6251,7 +8369,7 @@
       <w:pPr>
         <w:pStyle w:val="Nadpis3"/>
       </w:pPr>
-      <w:bookmarkStart w:id="20" w:name="_Toc213416339"/>
+      <w:bookmarkStart w:id="20" w:name="_Toc213860817"/>
       <w:r>
         <w:t>Role monitorování v automatizovaném prostředí</w:t>
       </w:r>
@@ -6314,7 +8432,7 @@
       <w:pPr>
         <w:pStyle w:val="Nadpis3"/>
       </w:pPr>
-      <w:bookmarkStart w:id="21" w:name="_Toc213416340"/>
+      <w:bookmarkStart w:id="21" w:name="_Toc213860818"/>
       <w:proofErr w:type="spellStart"/>
       <w:r>
         <w:t>Zabbix</w:t>
@@ -6445,7 +8563,7 @@
       <w:pPr>
         <w:pStyle w:val="Nadpis3"/>
       </w:pPr>
-      <w:bookmarkStart w:id="22" w:name="_Toc213416341"/>
+      <w:bookmarkStart w:id="22" w:name="_Toc213860819"/>
       <w:proofErr w:type="spellStart"/>
       <w:r>
         <w:t>Grafana</w:t>
@@ -6545,7 +8663,7 @@
       <w:pPr>
         <w:pStyle w:val="Nadpis3"/>
       </w:pPr>
-      <w:bookmarkStart w:id="23" w:name="_Toc213416342"/>
+      <w:bookmarkStart w:id="23" w:name="_Toc213860820"/>
       <w:r>
         <w:lastRenderedPageBreak/>
         <w:t>Propojení monitorování a automatizace</w:t>
@@ -6630,7 +8748,7 @@
       <w:pPr>
         <w:pStyle w:val="Nadpis1"/>
       </w:pPr>
-      <w:bookmarkStart w:id="24" w:name="_Toc213416343"/>
+      <w:bookmarkStart w:id="24" w:name="_Toc213860821"/>
       <w:r>
         <w:lastRenderedPageBreak/>
         <w:t xml:space="preserve">Detailní analýza nástroje </w:t>
@@ -6641,63 +8759,517 @@
       </w:r>
       <w:bookmarkEnd w:id="24"/>
       <w:proofErr w:type="spellEnd"/>
+    </w:p>
+    <w:p>
+      <w:pPr>
+        <w:pStyle w:val="Nadpis2"/>
+      </w:pPr>
+      <w:bookmarkStart w:id="25" w:name="_Toc213860822"/>
+      <w:r>
+        <w:t xml:space="preserve">Architektura </w:t>
+      </w:r>
+      <w:proofErr w:type="spellStart"/>
+      <w:r>
+        <w:t>Ansible</w:t>
+      </w:r>
+      <w:bookmarkEnd w:id="25"/>
+      <w:proofErr w:type="spellEnd"/>
+    </w:p>
+    <w:p>
+      <w:proofErr w:type="spellStart"/>
+      <w:r>
+        <w:t>Ansible</w:t>
+      </w:r>
+      <w:proofErr w:type="spellEnd"/>
+      <w:r>
+        <w:t xml:space="preserve"> používá efektivní </w:t>
+      </w:r>
+      <w:proofErr w:type="spellStart"/>
+      <w:r>
+        <w:t>agentless</w:t>
+      </w:r>
+      <w:proofErr w:type="spellEnd"/>
+      <w:r>
+        <w:t xml:space="preserve"> architekturu, založenou na konceptu </w:t>
+      </w:r>
+      <w:proofErr w:type="spellStart"/>
+      <w:r>
+        <w:t>control</w:t>
+      </w:r>
+      <w:proofErr w:type="spellEnd"/>
+      <w:r>
+        <w:t xml:space="preserve"> node a </w:t>
+      </w:r>
+      <w:proofErr w:type="spellStart"/>
+      <w:r>
+        <w:t>managed</w:t>
+      </w:r>
+      <w:proofErr w:type="spellEnd"/>
+      <w:r>
+        <w:t xml:space="preserve"> node. Jednotlivé prvky této architektury</w:t>
+      </w:r>
+      <w:r>
+        <w:t xml:space="preserve"> </w:t>
+      </w:r>
+      <w:r>
+        <w:t>jsou rozebrány v následujících kapitolách.</w:t>
+      </w:r>
+      <w:sdt>
+        <w:sdtPr>
+          <w:id w:val="-390960483"/>
+          <w:citation/>
+        </w:sdtPr>
+        <w:sdtContent>
+          <w:r>
+            <w:fldChar w:fldCharType="begin"/>
+          </w:r>
+          <w:r>
+            <w:instrText xml:space="preserve"> CITATION RedHat_AnsibleWorks \l 1029 </w:instrText>
+          </w:r>
+          <w:r>
+            <w:fldChar w:fldCharType="separate"/>
+          </w:r>
+          <w:r>
+            <w:rPr>
+              <w:noProof/>
+            </w:rPr>
+            <w:t xml:space="preserve"> (3)</w:t>
+          </w:r>
+          <w:r>
+            <w:fldChar w:fldCharType="end"/>
+          </w:r>
+        </w:sdtContent>
+      </w:sdt>
+    </w:p>
+    <w:p>
+      <w:pPr>
+        <w:pStyle w:val="Nadpis3"/>
+      </w:pPr>
+      <w:bookmarkStart w:id="26" w:name="_Toc213860823"/>
+      <w:proofErr w:type="spellStart"/>
+      <w:r>
+        <w:t>Control</w:t>
+      </w:r>
+      <w:proofErr w:type="spellEnd"/>
+      <w:r>
+        <w:t xml:space="preserve"> node</w:t>
+      </w:r>
+      <w:bookmarkEnd w:id="26"/>
+    </w:p>
+    <w:p>
+      <w:r>
+        <w:t xml:space="preserve"> </w:t>
+      </w:r>
+    </w:p>
+    <w:p>
+      <w:pPr>
+        <w:pStyle w:val="Nadpis3"/>
+      </w:pPr>
+      <w:bookmarkStart w:id="27" w:name="_Toc213860824"/>
+      <w:proofErr w:type="spellStart"/>
+      <w:r>
+        <w:t>Managed</w:t>
+      </w:r>
+      <w:proofErr w:type="spellEnd"/>
+      <w:r>
+        <w:t xml:space="preserve"> </w:t>
+      </w:r>
+      <w:proofErr w:type="spellStart"/>
+      <w:r>
+        <w:t>Nodes</w:t>
+      </w:r>
+      <w:proofErr w:type="spellEnd"/>
+      <w:r>
+        <w:t xml:space="preserve"> a komunikace</w:t>
+      </w:r>
+      <w:bookmarkEnd w:id="27"/>
+    </w:p>
+    <w:p>
+      <w:pPr>
+        <w:pStyle w:val="Nadpis3"/>
+      </w:pPr>
+      <w:bookmarkStart w:id="28" w:name="_Toc213860825"/>
+      <w:proofErr w:type="spellStart"/>
+      <w:r>
+        <w:t>Inventories</w:t>
+      </w:r>
+      <w:bookmarkEnd w:id="28"/>
+      <w:proofErr w:type="spellEnd"/>
+    </w:p>
+    <w:p>
+      <w:pPr>
+        <w:pStyle w:val="Nadpis2"/>
+      </w:pPr>
+      <w:bookmarkStart w:id="29" w:name="_Toc213860826"/>
+      <w:r>
+        <w:t>Základní stavební kameny</w:t>
+      </w:r>
+      <w:bookmarkEnd w:id="29"/>
+    </w:p>
+    <w:p>
+      <w:pPr>
+        <w:pStyle w:val="Nadpis3"/>
+      </w:pPr>
+      <w:bookmarkStart w:id="30" w:name="_Toc213860827"/>
+      <w:proofErr w:type="spellStart"/>
+      <w:r>
+        <w:t>Playbooks</w:t>
+      </w:r>
+      <w:proofErr w:type="spellEnd"/>
+      <w:r>
+        <w:t xml:space="preserve"> a </w:t>
+      </w:r>
+      <w:proofErr w:type="spellStart"/>
+      <w:r>
+        <w:t>tasks</w:t>
+      </w:r>
+      <w:bookmarkEnd w:id="30"/>
+      <w:proofErr w:type="spellEnd"/>
+    </w:p>
+    <w:p>
+      <w:pPr>
+        <w:pStyle w:val="Nadpis3"/>
+      </w:pPr>
+      <w:bookmarkStart w:id="31" w:name="_Toc213860828"/>
+      <w:r>
+        <w:t>Moduly</w:t>
+      </w:r>
+      <w:bookmarkEnd w:id="31"/>
+    </w:p>
+    <w:p>
+      <w:pPr>
+        <w:pStyle w:val="Nadpis2"/>
+      </w:pPr>
+      <w:bookmarkStart w:id="32" w:name="_Toc213860829"/>
+      <w:r>
+        <w:t>Pokročilé koncepty</w:t>
+      </w:r>
+      <w:bookmarkEnd w:id="32"/>
+    </w:p>
+    <w:p>
+      <w:pPr>
+        <w:pStyle w:val="Nadpis3"/>
+      </w:pPr>
+      <w:bookmarkStart w:id="33" w:name="_Toc213860830"/>
+      <w:proofErr w:type="spellStart"/>
+      <w:r>
+        <w:t>Roles</w:t>
+      </w:r>
+      <w:bookmarkEnd w:id="33"/>
+      <w:proofErr w:type="spellEnd"/>
+    </w:p>
+    <w:p>
+      <w:pPr>
+        <w:pStyle w:val="Nadpis3"/>
+      </w:pPr>
+      <w:bookmarkStart w:id="34" w:name="_Toc213860831"/>
+      <w:proofErr w:type="spellStart"/>
+      <w:r>
+        <w:t>Templates</w:t>
+      </w:r>
+      <w:bookmarkEnd w:id="34"/>
+      <w:proofErr w:type="spellEnd"/>
+    </w:p>
+    <w:p>
+      <w:pPr>
+        <w:pStyle w:val="Nadpis1"/>
+      </w:pPr>
+      <w:bookmarkStart w:id="35" w:name="_Toc213860832"/>
+      <w:r>
+        <w:lastRenderedPageBreak/>
+        <w:t>Implementace automatizovaného řešení</w:t>
+      </w:r>
+      <w:bookmarkEnd w:id="35"/>
+    </w:p>
+    <w:p>
+      <w:pPr>
+        <w:pStyle w:val="Nadpis2"/>
+      </w:pPr>
+      <w:bookmarkStart w:id="36" w:name="_Toc213860833"/>
+      <w:r>
+        <w:t xml:space="preserve">Příprava a </w:t>
+      </w:r>
+      <w:proofErr w:type="spellStart"/>
+      <w:r>
+        <w:t>Provisioning</w:t>
+      </w:r>
+      <w:proofErr w:type="spellEnd"/>
+      <w:r>
+        <w:t xml:space="preserve"> prostředí</w:t>
+      </w:r>
+      <w:bookmarkEnd w:id="36"/>
+    </w:p>
+    <w:p>
+      <w:pPr>
+        <w:pStyle w:val="Nadpis3"/>
+      </w:pPr>
+      <w:bookmarkStart w:id="37" w:name="_Toc213860834"/>
+      <w:r>
+        <w:t xml:space="preserve">Volba a konfigurace </w:t>
+      </w:r>
+      <w:proofErr w:type="spellStart"/>
+      <w:r>
+        <w:t>VirtualBoxu</w:t>
+      </w:r>
+      <w:proofErr w:type="spellEnd"/>
+      <w:r>
+        <w:t xml:space="preserve"> a </w:t>
+      </w:r>
+      <w:proofErr w:type="spellStart"/>
+      <w:r>
+        <w:t>Vagrantu</w:t>
+      </w:r>
+      <w:bookmarkEnd w:id="37"/>
+      <w:proofErr w:type="spellEnd"/>
+    </w:p>
+    <w:p>
+      <w:pPr>
+        <w:pStyle w:val="Nadpis3"/>
+      </w:pPr>
+      <w:bookmarkStart w:id="38" w:name="_Toc213860835"/>
+      <w:r>
+        <w:t>Popis topologie virtuálních strojů (</w:t>
+      </w:r>
+      <w:proofErr w:type="spellStart"/>
+      <w:r>
+        <w:t>Control</w:t>
+      </w:r>
+      <w:proofErr w:type="spellEnd"/>
+      <w:r>
+        <w:t xml:space="preserve"> Node, </w:t>
+      </w:r>
+      <w:proofErr w:type="spellStart"/>
+      <w:r>
+        <w:t>Zabbix</w:t>
+      </w:r>
+      <w:proofErr w:type="spellEnd"/>
+      <w:r>
+        <w:t xml:space="preserve"> Server, </w:t>
+      </w:r>
+      <w:proofErr w:type="spellStart"/>
+      <w:r>
+        <w:t>Grafana</w:t>
+      </w:r>
+      <w:proofErr w:type="spellEnd"/>
+      <w:r>
+        <w:t xml:space="preserve"> Server, Monitorovaný Uzel)</w:t>
+      </w:r>
+      <w:bookmarkEnd w:id="38"/>
+    </w:p>
+    <w:p>
+      <w:pPr>
+        <w:pStyle w:val="Nadpis2"/>
+      </w:pPr>
+      <w:bookmarkStart w:id="39" w:name="_Toc213860836"/>
+      <w:r>
+        <w:t xml:space="preserve">Návrh a Tvorba </w:t>
+      </w:r>
+      <w:proofErr w:type="spellStart"/>
+      <w:r>
+        <w:t>Playbooků</w:t>
+      </w:r>
+      <w:bookmarkEnd w:id="39"/>
+      <w:proofErr w:type="spellEnd"/>
+    </w:p>
+    <w:p>
+      <w:pPr>
+        <w:pStyle w:val="Nadpis3"/>
+      </w:pPr>
+      <w:bookmarkStart w:id="40" w:name="_Toc213860837"/>
+      <w:r>
+        <w:t xml:space="preserve">Detailní struktura Role pro </w:t>
+      </w:r>
+      <w:proofErr w:type="spellStart"/>
+      <w:r>
+        <w:t>Zabbix</w:t>
+      </w:r>
+      <w:bookmarkEnd w:id="40"/>
+      <w:proofErr w:type="spellEnd"/>
+    </w:p>
+    <w:p>
+      <w:pPr>
+        <w:pStyle w:val="Nadpis3"/>
+      </w:pPr>
+      <w:bookmarkStart w:id="41" w:name="_Toc213860838"/>
+      <w:r>
+        <w:t xml:space="preserve">Detailní struktura Role pro </w:t>
+      </w:r>
+      <w:proofErr w:type="spellStart"/>
+      <w:r>
+        <w:t>Grafana</w:t>
+      </w:r>
+      <w:bookmarkEnd w:id="41"/>
+      <w:proofErr w:type="spellEnd"/>
+    </w:p>
+    <w:p>
+      <w:pPr>
+        <w:pStyle w:val="Nadpis3"/>
+      </w:pPr>
+      <w:bookmarkStart w:id="42" w:name="_Toc213860839"/>
+      <w:r>
+        <w:t xml:space="preserve">Ukázky klíčových YAML </w:t>
+      </w:r>
+      <w:proofErr w:type="spellStart"/>
+      <w:r>
+        <w:t>Playbooků</w:t>
+      </w:r>
+      <w:proofErr w:type="spellEnd"/>
+      <w:r>
+        <w:t xml:space="preserve"> (vč. konfigurace </w:t>
+      </w:r>
+      <w:proofErr w:type="spellStart"/>
+      <w:r>
+        <w:t>vars</w:t>
+      </w:r>
+      <w:proofErr w:type="spellEnd"/>
+      <w:r>
+        <w:t xml:space="preserve"> a </w:t>
+      </w:r>
+      <w:proofErr w:type="spellStart"/>
+      <w:r>
+        <w:t>defaults</w:t>
+      </w:r>
+      <w:proofErr w:type="spellEnd"/>
+      <w:r>
+        <w:t>)</w:t>
+      </w:r>
+      <w:bookmarkEnd w:id="42"/>
+    </w:p>
+    <w:p>
+      <w:pPr>
+        <w:pStyle w:val="Nadpis2"/>
+      </w:pPr>
+      <w:bookmarkStart w:id="43" w:name="_Toc213860840"/>
+      <w:r>
+        <w:t>Nasazení a Řešení problémů</w:t>
+      </w:r>
+      <w:bookmarkEnd w:id="43"/>
+    </w:p>
+    <w:p>
+      <w:pPr>
+        <w:pStyle w:val="Nadpis3"/>
+      </w:pPr>
+      <w:bookmarkStart w:id="44" w:name="_Toc213860841"/>
+      <w:r>
+        <w:t>Popis prvního spuštění a nasazení</w:t>
+      </w:r>
+      <w:bookmarkEnd w:id="44"/>
+    </w:p>
+    <w:p>
+      <w:pPr>
+        <w:pStyle w:val="Nadpis3"/>
+      </w:pPr>
+      <w:bookmarkStart w:id="45" w:name="_Toc213860842"/>
+      <w:r>
+        <w:t>Popsané problémy (např. firewall, závislosti balíčků) a jejich řešení.</w:t>
+      </w:r>
+      <w:bookmarkEnd w:id="45"/>
+    </w:p>
+    <w:p>
+      <w:pPr>
+        <w:pStyle w:val="Nadpis1"/>
+      </w:pPr>
+      <w:bookmarkStart w:id="46" w:name="_Toc213860843"/>
+      <w:r>
+        <w:lastRenderedPageBreak/>
+        <w:t>Testování a Zhodnocení</w:t>
+      </w:r>
+      <w:bookmarkEnd w:id="46"/>
+    </w:p>
+    <w:p>
+      <w:pPr>
+        <w:pStyle w:val="Nadpis2"/>
+      </w:pPr>
+      <w:bookmarkStart w:id="47" w:name="_Toc213860844"/>
+      <w:r>
+        <w:t>Testy funkčnosti a konektivity</w:t>
+      </w:r>
+      <w:bookmarkEnd w:id="47"/>
+    </w:p>
+    <w:p>
+      <w:pPr>
+        <w:pStyle w:val="Nadpis2"/>
+      </w:pPr>
+      <w:bookmarkStart w:id="48" w:name="_Toc213860845"/>
+      <w:r>
+        <w:t xml:space="preserve">Testy </w:t>
+      </w:r>
+      <w:proofErr w:type="spellStart"/>
+      <w:r>
+        <w:t>idempotence</w:t>
+      </w:r>
+      <w:bookmarkEnd w:id="48"/>
+      <w:proofErr w:type="spellEnd"/>
+    </w:p>
+    <w:p>
+      <w:pPr>
+        <w:pStyle w:val="Nadpis2"/>
+      </w:pPr>
+      <w:bookmarkStart w:id="49" w:name="_Toc213860846"/>
+      <w:r>
+        <w:t>Splnění stanovených cílů</w:t>
+      </w:r>
+      <w:bookmarkEnd w:id="49"/>
+    </w:p>
+    <w:p>
+      <w:pPr>
+        <w:ind w:firstLine="0"/>
+      </w:pPr>
     </w:p>
     <w:p/>
     <w:p>
       <w:pPr>
-        <w:pStyle w:val="Nadpis2"/>
-      </w:pPr>
-      <w:bookmarkStart w:id="25" w:name="_Toc213416344"/>
-      <w:r>
-        <w:t xml:space="preserve">Architektura </w:t>
-      </w:r>
-      <w:proofErr w:type="spellStart"/>
-      <w:r>
-        <w:t>Ansible</w:t>
-      </w:r>
-      <w:bookmarkEnd w:id="25"/>
-      <w:proofErr w:type="spellEnd"/>
+        <w:pStyle w:val="Neslovannadpis"/>
+      </w:pPr>
+      <w:bookmarkStart w:id="50" w:name="_Toc86047603"/>
+      <w:bookmarkStart w:id="51" w:name="_Toc86055210"/>
+      <w:bookmarkStart w:id="52" w:name="_Toc213860847"/>
+      <w:r>
+        <w:lastRenderedPageBreak/>
+        <w:t>Závěr</w:t>
+      </w:r>
+      <w:bookmarkEnd w:id="50"/>
+      <w:bookmarkEnd w:id="51"/>
+      <w:bookmarkEnd w:id="52"/>
     </w:p>
     <w:p>
-      <w:pPr>
-        <w:pStyle w:val="Neslovannadpis"/>
-      </w:pPr>
-      <w:bookmarkStart w:id="26" w:name="_Toc86047603"/>
-      <w:bookmarkStart w:id="27" w:name="_Toc86055210"/>
-      <w:bookmarkStart w:id="28" w:name="_Toc213416345"/>
-      <w:r>
-        <w:lastRenderedPageBreak/>
-        <w:t>Závěr</w:t>
-      </w:r>
-      <w:bookmarkEnd w:id="26"/>
-      <w:bookmarkEnd w:id="27"/>
-      <w:bookmarkEnd w:id="28"/>
+      <w:r>
+        <w:t>Tak jsem se dostal až na konec.</w:t>
+      </w:r>
     </w:p>
     <w:p>
-      <w:r>
-        <w:t>Tak jsem se dostal až na konec.</w:t>
-      </w:r>
+      <w:pPr>
+        <w:pStyle w:val="Neslovannadpis"/>
+      </w:pPr>
+      <w:bookmarkStart w:id="53" w:name="_Toc86047604"/>
+      <w:bookmarkStart w:id="54" w:name="_Toc86055211"/>
+      <w:bookmarkStart w:id="55" w:name="_Toc213860848"/>
+      <w:r>
+        <w:lastRenderedPageBreak/>
+        <w:t>Seznam zkratek a odborných výrazů</w:t>
+      </w:r>
+      <w:bookmarkEnd w:id="53"/>
+      <w:bookmarkEnd w:id="54"/>
+      <w:bookmarkEnd w:id="55"/>
     </w:p>
     <w:p>
       <w:pPr>
-        <w:pStyle w:val="Neslovannadpis"/>
-      </w:pPr>
-      <w:bookmarkStart w:id="29" w:name="_Toc86047604"/>
-      <w:bookmarkStart w:id="30" w:name="_Toc86055211"/>
-      <w:bookmarkStart w:id="31" w:name="_Toc213416346"/>
-      <w:r>
-        <w:lastRenderedPageBreak/>
-        <w:t>Seznam zkratek a odborných výrazů</w:t>
-      </w:r>
-      <w:bookmarkEnd w:id="29"/>
-      <w:bookmarkEnd w:id="30"/>
-      <w:bookmarkEnd w:id="31"/>
+        <w:pStyle w:val="Pojem"/>
+      </w:pPr>
+      <w:bookmarkStart w:id="56" w:name="_Hlk213078187"/>
+      <w:r>
+        <w:t>Agent-</w:t>
+      </w:r>
+      <w:proofErr w:type="spellStart"/>
+      <w:r>
+        <w:t>based</w:t>
+      </w:r>
+      <w:proofErr w:type="spellEnd"/>
     </w:p>
     <w:p>
       <w:pPr>
-        <w:pStyle w:val="Pojem"/>
-      </w:pPr>
-      <w:bookmarkStart w:id="32" w:name="_Hlk213078187"/>
+        <w:pStyle w:val="Vysvtlenpojmu"/>
+      </w:pPr>
       <w:r>
         <w:t>Agent-</w:t>
       </w:r>
@@ -6706,21 +9278,8 @@
         <w:t>based</w:t>
       </w:r>
       <w:proofErr w:type="spellEnd"/>
-    </w:p>
-    <w:p>
-      <w:pPr>
-        <w:pStyle w:val="Vysvtlenpojmu"/>
-      </w:pPr>
-      <w:r>
-        <w:t>Agent-</w:t>
-      </w:r>
-      <w:proofErr w:type="spellStart"/>
-      <w:r>
-        <w:t>based</w:t>
-      </w:r>
-      <w:proofErr w:type="spellEnd"/>
-      <w:r>
-        <w:t xml:space="preserve"> architektura je taková, při které je na každém zařízení je nasazen agent, který sbírá data a po zpracování je odešle na centrální server</w:t>
+      <w:r>
+        <w:t xml:space="preserve"> architektura je taková, při které je na každém zařízení nasazen agent, který sbírá data a po zpracování je odešle na centrální server</w:t>
       </w:r>
       <w:sdt>
         <w:sdtPr>
@@ -6909,7 +9468,7 @@
         <w:t>„</w:t>
       </w:r>
       <w:r>
-        <w:t>API označuje v informatice rozhraní pro programování aplikací. Tento termín používá softwarové inženýrství. Jde o sbírku procedur, funkcí, tříd či protokolů nějaké knihovny</w:t>
+        <w:t>API označuje v informatice rozhraní pro programování aplikací. Jde o sbírku procedur, funkcí, tříd či protokolů nějaké knihovny</w:t>
       </w:r>
       <w:r>
         <w:t xml:space="preserve">, </w:t>
@@ -6971,7 +9530,7 @@
         <w:pStyle w:val="Vysvtlenpojmu"/>
       </w:pPr>
       <w:r>
-        <w:t>CM je proces pro zavedení a udržování konzistence konfiguračních podložek s definovanými požadavky, návrhem, a to po celou dobu jeho životního cyklu</w:t>
+        <w:t>CM je proces pro zavedení a udržování konzistence konfiguračních položek s definovanými požadavky, návrhem, a to po celou dobu jeho životního cyklu</w:t>
       </w:r>
       <w:sdt>
         <w:sdtPr>
@@ -7085,7 +9644,25 @@
       </w:r>
       <w:proofErr w:type="spellEnd"/>
       <w:r>
-        <w:t xml:space="preserve"> je jeden nebo více panelů uspořádaných do řad pro přehledné a rychle pochopitelné zobrazení </w:t>
+        <w:t xml:space="preserve"> je jeden nebo více panelů uspořádaných do řad pro přehledné a rychl</w:t>
+      </w:r>
+      <w:r>
+        <w:t>é</w:t>
+      </w:r>
+      <w:r>
+        <w:t xml:space="preserve"> pochop</w:t>
+      </w:r>
+      <w:r>
+        <w:t>ení</w:t>
+      </w:r>
+      <w:r>
+        <w:t xml:space="preserve"> zobrazen</w:t>
+      </w:r>
+      <w:r>
+        <w:t>ých</w:t>
+      </w:r>
+      <w:r>
+        <w:t xml:space="preserve"> </w:t>
       </w:r>
       <w:r>
         <w:t xml:space="preserve">souvisejících </w:t>
@@ -7136,7 +9713,25 @@
         <w:t>Data source je původní místo, kde</w:t>
       </w:r>
       <w:r>
-        <w:t xml:space="preserve"> data vznikla nebo fyzické informace byly převedeny na digitální. Ale jako data source můžou sloužit už i zpracovaná data, pokud jsou dále zpracovávána dalším procesem</w:t>
+        <w:t xml:space="preserve"> data vznikla nebo fyzické informace byly převedeny na digitální. </w:t>
+      </w:r>
+      <w:r>
+        <w:t>J</w:t>
+      </w:r>
+      <w:r>
+        <w:t>ako data source</w:t>
+      </w:r>
+      <w:r>
+        <w:t xml:space="preserve"> ovšem </w:t>
+      </w:r>
+      <w:r>
+        <w:t>m</w:t>
+      </w:r>
+      <w:r>
+        <w:t>oho</w:t>
+      </w:r>
+      <w:r>
+        <w:t>u sloužit už i zpracovaná data, pokud jsou dále zpracovávána dalším procesem</w:t>
       </w:r>
       <w:sdt>
         <w:sdtPr>
@@ -7292,7 +9887,7 @@
       <w:r>
         <w:t>Code</w:t>
       </w:r>
-      <w:bookmarkEnd w:id="32"/>
+      <w:bookmarkEnd w:id="56"/>
       <w:proofErr w:type="spellEnd"/>
     </w:p>
     <w:p>
@@ -7574,7 +10169,7 @@
       </w:r>
       <w:proofErr w:type="spellEnd"/>
       <w:r>
-        <w:t>, je v plán automatizačního úkolu, což jsou IT akce provedené s omezenou manuálním úsilím napříč celým inventářem IT řešení</w:t>
+        <w:t>, je plán automatizačního úkolu, což jsou IT akce provedené s omezenou manuálním úsilím napříč celým inventářem IT řešení</w:t>
       </w:r>
       <w:sdt>
         <w:sdtPr>
@@ -8363,49 +10958,33 @@
       <w:pPr>
         <w:pStyle w:val="Neslovannadpis"/>
       </w:pPr>
-      <w:bookmarkStart w:id="33" w:name="_Toc86047605"/>
-      <w:bookmarkStart w:id="34" w:name="_Toc86055212"/>
-      <w:bookmarkStart w:id="35" w:name="_Toc213416347"/>
+      <w:bookmarkStart w:id="57" w:name="_Toc86047605"/>
+      <w:bookmarkStart w:id="58" w:name="_Toc86055212"/>
+      <w:bookmarkStart w:id="59" w:name="_Toc213860849"/>
       <w:r>
         <w:lastRenderedPageBreak/>
         <w:t>Seznam obrázků</w:t>
       </w:r>
-      <w:bookmarkEnd w:id="33"/>
-      <w:bookmarkEnd w:id="34"/>
-      <w:bookmarkEnd w:id="35"/>
+      <w:bookmarkEnd w:id="57"/>
+      <w:bookmarkEnd w:id="58"/>
+      <w:bookmarkEnd w:id="59"/>
     </w:p>
     <w:p>
-      <w:r>
-        <w:fldChar w:fldCharType="begin"/>
-      </w:r>
-      <w:r>
-        <w:instrText xml:space="preserve"> TOC \h \z \c "Obrázek" </w:instrText>
-      </w:r>
-      <w:r>
-        <w:fldChar w:fldCharType="separate"/>
-      </w:r>
-      <w:r>
-        <w:rPr>
-          <w:b/>
-          <w:bCs/>
-          <w:noProof/>
-          <w:sz w:val="22"/>
-        </w:rPr>
-        <w:t>Nenalezena položka seznamu obrázků.</w:t>
-      </w:r>
-      <w:r>
-        <w:rPr>
-          <w:b/>
-          <w:bCs/>
-          <w:noProof/>
-          <w:sz w:val="22"/>
-        </w:rPr>
-        <w:fldChar w:fldCharType="end"/>
-      </w:r>
-      <w:bookmarkStart w:id="36" w:name="_Toc86047606"/>
+      <w:fldSimple w:instr=" TOC \h \z \c &quot;Obrázek&quot; ">
+        <w:r>
+          <w:rPr>
+            <w:b/>
+            <w:bCs/>
+            <w:noProof/>
+            <w:sz w:val="22"/>
+          </w:rPr>
+          <w:t>Nenalezena položka seznamu obrázků.</w:t>
+        </w:r>
+      </w:fldSimple>
+      <w:bookmarkStart w:id="60" w:name="_Toc86047606"/>
     </w:p>
-    <w:bookmarkStart w:id="37" w:name="_Toc213416348" w:displacedByCustomXml="next"/>
-    <w:bookmarkStart w:id="38" w:name="_Toc86055213" w:displacedByCustomXml="next"/>
+    <w:bookmarkStart w:id="61" w:name="_Toc213860850" w:displacedByCustomXml="next"/>
+    <w:bookmarkStart w:id="62" w:name="_Toc86055213" w:displacedByCustomXml="next"/>
     <w:sdt>
       <w:sdtPr>
         <w:rPr>
@@ -8433,9 +11012,9 @@
           <w:r>
             <w:t>Použité zdroje</w:t>
           </w:r>
-          <w:bookmarkEnd w:id="36"/>
-          <w:bookmarkEnd w:id="38"/>
-          <w:bookmarkEnd w:id="37"/>
+          <w:bookmarkEnd w:id="60"/>
+          <w:bookmarkEnd w:id="62"/>
+          <w:bookmarkEnd w:id="61"/>
         </w:p>
         <w:p>
           <w:pPr>
@@ -9406,27 +11985,27 @@
       <w:pPr>
         <w:pStyle w:val="Nadpisplohy"/>
       </w:pPr>
-      <w:bookmarkStart w:id="39" w:name="_Toc86047607"/>
-      <w:bookmarkStart w:id="40" w:name="_Toc86055214"/>
-      <w:bookmarkStart w:id="41" w:name="_Toc213416349"/>
+      <w:bookmarkStart w:id="63" w:name="_Toc86047607"/>
+      <w:bookmarkStart w:id="64" w:name="_Toc86055214"/>
+      <w:bookmarkStart w:id="65" w:name="_Toc213860851"/>
       <w:r>
         <w:lastRenderedPageBreak/>
         <w:t>Seznam přiložených souborů</w:t>
       </w:r>
-      <w:bookmarkEnd w:id="39"/>
-      <w:bookmarkEnd w:id="40"/>
-      <w:bookmarkEnd w:id="41"/>
+      <w:bookmarkEnd w:id="63"/>
+      <w:bookmarkEnd w:id="64"/>
+      <w:bookmarkEnd w:id="65"/>
     </w:p>
     <w:p>
       <w:pPr>
         <w:pStyle w:val="Nadpisplohy"/>
       </w:pPr>
-      <w:bookmarkStart w:id="42" w:name="_Toc213416350"/>
+      <w:bookmarkStart w:id="66" w:name="_Toc213860852"/>
       <w:r>
         <w:lastRenderedPageBreak/>
         <w:t>Seznam Použitých nástrojů</w:t>
       </w:r>
-      <w:bookmarkEnd w:id="42"/>
+      <w:bookmarkEnd w:id="66"/>
     </w:p>
     <w:p>
       <w:pPr>
@@ -11889,6 +14468,7 @@
   <w:style w:type="character" w:default="1" w:styleId="Standardnpsmoodstavce">
     <w:name w:val="Default Paragraph Font"/>
     <w:uiPriority w:val="1"/>
+    <w:semiHidden/>
     <w:unhideWhenUsed/>
   </w:style>
   <w:style w:type="table" w:default="1" w:styleId="Normlntabulka">
@@ -12773,18 +15353,24 @@
     <w:rsid w:val="001E5B3A"/>
     <w:rsid w:val="00245E28"/>
     <w:rsid w:val="003234FC"/>
+    <w:rsid w:val="00331945"/>
     <w:rsid w:val="00341BCC"/>
     <w:rsid w:val="00350433"/>
     <w:rsid w:val="0045101B"/>
     <w:rsid w:val="00805B89"/>
     <w:rsid w:val="00810E04"/>
+    <w:rsid w:val="008B57ED"/>
+    <w:rsid w:val="0093762B"/>
     <w:rsid w:val="009B2FBC"/>
     <w:rsid w:val="009F32BD"/>
+    <w:rsid w:val="00A75172"/>
+    <w:rsid w:val="00BC6252"/>
     <w:rsid w:val="00C01ECB"/>
     <w:rsid w:val="00C64FB8"/>
     <w:rsid w:val="00C75B12"/>
     <w:rsid w:val="00CE2845"/>
     <w:rsid w:val="00CF7C26"/>
+    <w:rsid w:val="00DC662B"/>
     <w:rsid w:val="00E33BE3"/>
     <w:rsid w:val="00E666E5"/>
     <w:rsid w:val="00F6610E"/>

</xml_diff>

<commit_message>
Started writing provisioning chapter
</commit_message>
<xml_diff>
--- a/MP2026-Mizera-Jan-P4B-Ansible.docx
+++ b/MP2026-Mizera-Jan-P4B-Ansible.docx
@@ -628,7 +628,7 @@
                                 <w:b/>
                                 <w:noProof/>
                               </w:rPr>
-                              <w:t>4816</w:t>
+                              <w:t>5468</w:t>
                             </w:r>
                             <w:r>
                               <w:rPr>
@@ -910,7 +910,7 @@
                           <w:b/>
                           <w:noProof/>
                         </w:rPr>
-                        <w:t>4816</w:t>
+                        <w:t>5468</w:t>
                       </w:r>
                       <w:r>
                         <w:rPr>
@@ -1214,7 +1214,7 @@
           <w:rPr>
             <w:noProof/>
           </w:rPr>
-          <w:t>28.11.2025</w:t>
+          <w:t>09.01.2026</w:t>
         </w:r>
       </w:fldSimple>
       <w:r>
@@ -1313,7 +1313,7 @@
           <w:r>
             <w:fldChar w:fldCharType="separate"/>
           </w:r>
-          <w:hyperlink w:anchor="_Toc214127581" w:history="1">
+          <w:hyperlink w:anchor="_Toc218845178" w:history="1">
             <w:r>
               <w:rPr>
                 <w:rStyle w:val="Hypertextovodkaz"/>
@@ -1340,7 +1340,7 @@
                 <w:noProof/>
                 <w:webHidden/>
               </w:rPr>
-              <w:instrText xml:space="preserve"> PAGEREF _Toc214127581 \h </w:instrText>
+              <w:instrText xml:space="preserve"> PAGEREF _Toc218845178 \h </w:instrText>
             </w:r>
             <w:r>
               <w:rPr>
@@ -1386,7 +1386,7 @@
               <w14:ligatures w14:val="standardContextual"/>
             </w:rPr>
           </w:pPr>
-          <w:hyperlink w:anchor="_Toc214127582" w:history="1">
+          <w:hyperlink w:anchor="_Toc218845179" w:history="1">
             <w:r>
               <w:rPr>
                 <w:rStyle w:val="Hypertextovodkaz"/>
@@ -1431,7 +1431,7 @@
                 <w:noProof/>
                 <w:webHidden/>
               </w:rPr>
-              <w:instrText xml:space="preserve"> PAGEREF _Toc214127582 \h </w:instrText>
+              <w:instrText xml:space="preserve"> PAGEREF _Toc218845179 \h </w:instrText>
             </w:r>
             <w:r>
               <w:rPr>
@@ -1474,7 +1474,7 @@
               <w14:ligatures w14:val="standardContextual"/>
             </w:rPr>
           </w:pPr>
-          <w:hyperlink w:anchor="_Toc214127583" w:history="1">
+          <w:hyperlink w:anchor="_Toc218845180" w:history="1">
             <w:r>
               <w:rPr>
                 <w:rStyle w:val="Hypertextovodkaz"/>
@@ -1519,7 +1519,7 @@
                 <w:noProof/>
                 <w:webHidden/>
               </w:rPr>
-              <w:instrText xml:space="preserve"> PAGEREF _Toc214127583 \h </w:instrText>
+              <w:instrText xml:space="preserve"> PAGEREF _Toc218845180 \h </w:instrText>
             </w:r>
             <w:r>
               <w:rPr>
@@ -1562,7 +1562,7 @@
               <w14:ligatures w14:val="standardContextual"/>
             </w:rPr>
           </w:pPr>
-          <w:hyperlink w:anchor="_Toc214127584" w:history="1">
+          <w:hyperlink w:anchor="_Toc218845181" w:history="1">
             <w:r>
               <w:rPr>
                 <w:rStyle w:val="Hypertextovodkaz"/>
@@ -1607,7 +1607,7 @@
                 <w:noProof/>
                 <w:webHidden/>
               </w:rPr>
-              <w:instrText xml:space="preserve"> PAGEREF _Toc214127584 \h </w:instrText>
+              <w:instrText xml:space="preserve"> PAGEREF _Toc218845181 \h </w:instrText>
             </w:r>
             <w:r>
               <w:rPr>
@@ -1650,7 +1650,7 @@
               <w14:ligatures w14:val="standardContextual"/>
             </w:rPr>
           </w:pPr>
-          <w:hyperlink w:anchor="_Toc214127585" w:history="1">
+          <w:hyperlink w:anchor="_Toc218845182" w:history="1">
             <w:r>
               <w:rPr>
                 <w:rStyle w:val="Hypertextovodkaz"/>
@@ -1695,7 +1695,7 @@
                 <w:noProof/>
                 <w:webHidden/>
               </w:rPr>
-              <w:instrText xml:space="preserve"> PAGEREF _Toc214127585 \h </w:instrText>
+              <w:instrText xml:space="preserve"> PAGEREF _Toc218845182 \h </w:instrText>
             </w:r>
             <w:r>
               <w:rPr>
@@ -1738,7 +1738,7 @@
               <w14:ligatures w14:val="standardContextual"/>
             </w:rPr>
           </w:pPr>
-          <w:hyperlink w:anchor="_Toc214127586" w:history="1">
+          <w:hyperlink w:anchor="_Toc218845183" w:history="1">
             <w:r>
               <w:rPr>
                 <w:rStyle w:val="Hypertextovodkaz"/>
@@ -1783,7 +1783,7 @@
                 <w:noProof/>
                 <w:webHidden/>
               </w:rPr>
-              <w:instrText xml:space="preserve"> PAGEREF _Toc214127586 \h </w:instrText>
+              <w:instrText xml:space="preserve"> PAGEREF _Toc218845183 \h </w:instrText>
             </w:r>
             <w:r>
               <w:rPr>
@@ -1826,7 +1826,7 @@
               <w14:ligatures w14:val="standardContextual"/>
             </w:rPr>
           </w:pPr>
-          <w:hyperlink w:anchor="_Toc214127587" w:history="1">
+          <w:hyperlink w:anchor="_Toc218845184" w:history="1">
             <w:r>
               <w:rPr>
                 <w:rStyle w:val="Hypertextovodkaz"/>
@@ -1871,7 +1871,7 @@
                 <w:noProof/>
                 <w:webHidden/>
               </w:rPr>
-              <w:instrText xml:space="preserve"> PAGEREF _Toc214127587 \h </w:instrText>
+              <w:instrText xml:space="preserve"> PAGEREF _Toc218845184 \h </w:instrText>
             </w:r>
             <w:r>
               <w:rPr>
@@ -1914,7 +1914,7 @@
               <w14:ligatures w14:val="standardContextual"/>
             </w:rPr>
           </w:pPr>
-          <w:hyperlink w:anchor="_Toc214127588" w:history="1">
+          <w:hyperlink w:anchor="_Toc218845185" w:history="1">
             <w:r>
               <w:rPr>
                 <w:rStyle w:val="Hypertextovodkaz"/>
@@ -1959,7 +1959,7 @@
                 <w:noProof/>
                 <w:webHidden/>
               </w:rPr>
-              <w:instrText xml:space="preserve"> PAGEREF _Toc214127588 \h </w:instrText>
+              <w:instrText xml:space="preserve"> PAGEREF _Toc218845185 \h </w:instrText>
             </w:r>
             <w:r>
               <w:rPr>
@@ -2002,7 +2002,7 @@
               <w14:ligatures w14:val="standardContextual"/>
             </w:rPr>
           </w:pPr>
-          <w:hyperlink w:anchor="_Toc214127589" w:history="1">
+          <w:hyperlink w:anchor="_Toc218845186" w:history="1">
             <w:r>
               <w:rPr>
                 <w:rStyle w:val="Hypertextovodkaz"/>
@@ -2047,7 +2047,7 @@
                 <w:noProof/>
                 <w:webHidden/>
               </w:rPr>
-              <w:instrText xml:space="preserve"> PAGEREF _Toc214127589 \h </w:instrText>
+              <w:instrText xml:space="preserve"> PAGEREF _Toc218845186 \h </w:instrText>
             </w:r>
             <w:r>
               <w:rPr>
@@ -2090,7 +2090,7 @@
               <w14:ligatures w14:val="standardContextual"/>
             </w:rPr>
           </w:pPr>
-          <w:hyperlink w:anchor="_Toc214127590" w:history="1">
+          <w:hyperlink w:anchor="_Toc218845187" w:history="1">
             <w:r>
               <w:rPr>
                 <w:rStyle w:val="Hypertextovodkaz"/>
@@ -2135,7 +2135,7 @@
                 <w:noProof/>
                 <w:webHidden/>
               </w:rPr>
-              <w:instrText xml:space="preserve"> PAGEREF _Toc214127590 \h </w:instrText>
+              <w:instrText xml:space="preserve"> PAGEREF _Toc218845187 \h </w:instrText>
             </w:r>
             <w:r>
               <w:rPr>
@@ -2178,7 +2178,7 @@
               <w14:ligatures w14:val="standardContextual"/>
             </w:rPr>
           </w:pPr>
-          <w:hyperlink w:anchor="_Toc214127591" w:history="1">
+          <w:hyperlink w:anchor="_Toc218845188" w:history="1">
             <w:r>
               <w:rPr>
                 <w:rStyle w:val="Hypertextovodkaz"/>
@@ -2223,7 +2223,7 @@
                 <w:noProof/>
                 <w:webHidden/>
               </w:rPr>
-              <w:instrText xml:space="preserve"> PAGEREF _Toc214127591 \h </w:instrText>
+              <w:instrText xml:space="preserve"> PAGEREF _Toc218845188 \h </w:instrText>
             </w:r>
             <w:r>
               <w:rPr>
@@ -2266,7 +2266,7 @@
               <w14:ligatures w14:val="standardContextual"/>
             </w:rPr>
           </w:pPr>
-          <w:hyperlink w:anchor="_Toc214127592" w:history="1">
+          <w:hyperlink w:anchor="_Toc218845189" w:history="1">
             <w:r>
               <w:rPr>
                 <w:rStyle w:val="Hypertextovodkaz"/>
@@ -2311,7 +2311,7 @@
                 <w:noProof/>
                 <w:webHidden/>
               </w:rPr>
-              <w:instrText xml:space="preserve"> PAGEREF _Toc214127592 \h </w:instrText>
+              <w:instrText xml:space="preserve"> PAGEREF _Toc218845189 \h </w:instrText>
             </w:r>
             <w:r>
               <w:rPr>
@@ -2354,7 +2354,7 @@
               <w14:ligatures w14:val="standardContextual"/>
             </w:rPr>
           </w:pPr>
-          <w:hyperlink w:anchor="_Toc214127593" w:history="1">
+          <w:hyperlink w:anchor="_Toc218845190" w:history="1">
             <w:r>
               <w:rPr>
                 <w:rStyle w:val="Hypertextovodkaz"/>
@@ -2399,7 +2399,7 @@
                 <w:noProof/>
                 <w:webHidden/>
               </w:rPr>
-              <w:instrText xml:space="preserve"> PAGEREF _Toc214127593 \h </w:instrText>
+              <w:instrText xml:space="preserve"> PAGEREF _Toc218845190 \h </w:instrText>
             </w:r>
             <w:r>
               <w:rPr>
@@ -2442,7 +2442,7 @@
               <w14:ligatures w14:val="standardContextual"/>
             </w:rPr>
           </w:pPr>
-          <w:hyperlink w:anchor="_Toc214127594" w:history="1">
+          <w:hyperlink w:anchor="_Toc218845191" w:history="1">
             <w:r>
               <w:rPr>
                 <w:rStyle w:val="Hypertextovodkaz"/>
@@ -2487,7 +2487,7 @@
                 <w:noProof/>
                 <w:webHidden/>
               </w:rPr>
-              <w:instrText xml:space="preserve"> PAGEREF _Toc214127594 \h </w:instrText>
+              <w:instrText xml:space="preserve"> PAGEREF _Toc218845191 \h </w:instrText>
             </w:r>
             <w:r>
               <w:rPr>
@@ -2530,7 +2530,7 @@
               <w14:ligatures w14:val="standardContextual"/>
             </w:rPr>
           </w:pPr>
-          <w:hyperlink w:anchor="_Toc214127595" w:history="1">
+          <w:hyperlink w:anchor="_Toc218845192" w:history="1">
             <w:r>
               <w:rPr>
                 <w:rStyle w:val="Hypertextovodkaz"/>
@@ -2575,7 +2575,7 @@
                 <w:noProof/>
                 <w:webHidden/>
               </w:rPr>
-              <w:instrText xml:space="preserve"> PAGEREF _Toc214127595 \h </w:instrText>
+              <w:instrText xml:space="preserve"> PAGEREF _Toc218845192 \h </w:instrText>
             </w:r>
             <w:r>
               <w:rPr>
@@ -2618,7 +2618,7 @@
               <w14:ligatures w14:val="standardContextual"/>
             </w:rPr>
           </w:pPr>
-          <w:hyperlink w:anchor="_Toc214127596" w:history="1">
+          <w:hyperlink w:anchor="_Toc218845193" w:history="1">
             <w:r>
               <w:rPr>
                 <w:rStyle w:val="Hypertextovodkaz"/>
@@ -2663,7 +2663,7 @@
                 <w:noProof/>
                 <w:webHidden/>
               </w:rPr>
-              <w:instrText xml:space="preserve"> PAGEREF _Toc214127596 \h </w:instrText>
+              <w:instrText xml:space="preserve"> PAGEREF _Toc218845193 \h </w:instrText>
             </w:r>
             <w:r>
               <w:rPr>
@@ -2706,7 +2706,7 @@
               <w14:ligatures w14:val="standardContextual"/>
             </w:rPr>
           </w:pPr>
-          <w:hyperlink w:anchor="_Toc214127597" w:history="1">
+          <w:hyperlink w:anchor="_Toc218845194" w:history="1">
             <w:r>
               <w:rPr>
                 <w:rStyle w:val="Hypertextovodkaz"/>
@@ -2751,7 +2751,7 @@
                 <w:noProof/>
                 <w:webHidden/>
               </w:rPr>
-              <w:instrText xml:space="preserve"> PAGEREF _Toc214127597 \h </w:instrText>
+              <w:instrText xml:space="preserve"> PAGEREF _Toc218845194 \h </w:instrText>
             </w:r>
             <w:r>
               <w:rPr>
@@ -2794,7 +2794,7 @@
               <w14:ligatures w14:val="standardContextual"/>
             </w:rPr>
           </w:pPr>
-          <w:hyperlink w:anchor="_Toc214127598" w:history="1">
+          <w:hyperlink w:anchor="_Toc218845195" w:history="1">
             <w:r>
               <w:rPr>
                 <w:rStyle w:val="Hypertextovodkaz"/>
@@ -2839,7 +2839,7 @@
                 <w:noProof/>
                 <w:webHidden/>
               </w:rPr>
-              <w:instrText xml:space="preserve"> PAGEREF _Toc214127598 \h </w:instrText>
+              <w:instrText xml:space="preserve"> PAGEREF _Toc218845195 \h </w:instrText>
             </w:r>
             <w:r>
               <w:rPr>
@@ -2885,7 +2885,7 @@
               <w14:ligatures w14:val="standardContextual"/>
             </w:rPr>
           </w:pPr>
-          <w:hyperlink w:anchor="_Toc214127599" w:history="1">
+          <w:hyperlink w:anchor="_Toc218845196" w:history="1">
             <w:r>
               <w:rPr>
                 <w:rStyle w:val="Hypertextovodkaz"/>
@@ -2930,7 +2930,7 @@
                 <w:noProof/>
                 <w:webHidden/>
               </w:rPr>
-              <w:instrText xml:space="preserve"> PAGEREF _Toc214127599 \h </w:instrText>
+              <w:instrText xml:space="preserve"> PAGEREF _Toc218845196 \h </w:instrText>
             </w:r>
             <w:r>
               <w:rPr>
@@ -2973,7 +2973,7 @@
               <w14:ligatures w14:val="standardContextual"/>
             </w:rPr>
           </w:pPr>
-          <w:hyperlink w:anchor="_Toc214127600" w:history="1">
+          <w:hyperlink w:anchor="_Toc218845197" w:history="1">
             <w:r>
               <w:rPr>
                 <w:rStyle w:val="Hypertextovodkaz"/>
@@ -3018,7 +3018,7 @@
                 <w:noProof/>
                 <w:webHidden/>
               </w:rPr>
-              <w:instrText xml:space="preserve"> PAGEREF _Toc214127600 \h </w:instrText>
+              <w:instrText xml:space="preserve"> PAGEREF _Toc218845197 \h </w:instrText>
             </w:r>
             <w:r>
               <w:rPr>
@@ -3061,7 +3061,7 @@
               <w14:ligatures w14:val="standardContextual"/>
             </w:rPr>
           </w:pPr>
-          <w:hyperlink w:anchor="_Toc214127601" w:history="1">
+          <w:hyperlink w:anchor="_Toc218845198" w:history="1">
             <w:r>
               <w:rPr>
                 <w:rStyle w:val="Hypertextovodkaz"/>
@@ -3106,7 +3106,7 @@
                 <w:noProof/>
                 <w:webHidden/>
               </w:rPr>
-              <w:instrText xml:space="preserve"> PAGEREF _Toc214127601 \h </w:instrText>
+              <w:instrText xml:space="preserve"> PAGEREF _Toc218845198 \h </w:instrText>
             </w:r>
             <w:r>
               <w:rPr>
@@ -3149,7 +3149,7 @@
               <w14:ligatures w14:val="standardContextual"/>
             </w:rPr>
           </w:pPr>
-          <w:hyperlink w:anchor="_Toc214127602" w:history="1">
+          <w:hyperlink w:anchor="_Toc218845199" w:history="1">
             <w:r>
               <w:rPr>
                 <w:rStyle w:val="Hypertextovodkaz"/>
@@ -3194,7 +3194,7 @@
                 <w:noProof/>
                 <w:webHidden/>
               </w:rPr>
-              <w:instrText xml:space="preserve"> PAGEREF _Toc214127602 \h </w:instrText>
+              <w:instrText xml:space="preserve"> PAGEREF _Toc218845199 \h </w:instrText>
             </w:r>
             <w:r>
               <w:rPr>
@@ -3237,7 +3237,7 @@
               <w14:ligatures w14:val="standardContextual"/>
             </w:rPr>
           </w:pPr>
-          <w:hyperlink w:anchor="_Toc214127603" w:history="1">
+          <w:hyperlink w:anchor="_Toc218845200" w:history="1">
             <w:r>
               <w:rPr>
                 <w:rStyle w:val="Hypertextovodkaz"/>
@@ -3261,7 +3261,7 @@
                 <w:rStyle w:val="Hypertextovodkaz"/>
                 <w:noProof/>
               </w:rPr>
-              <w:t>Inventories</w:t>
+              <w:t>Inventáře (Inventories)</w:t>
             </w:r>
             <w:r>
               <w:rPr>
@@ -3282,7 +3282,7 @@
                 <w:noProof/>
                 <w:webHidden/>
               </w:rPr>
-              <w:instrText xml:space="preserve"> PAGEREF _Toc214127603 \h </w:instrText>
+              <w:instrText xml:space="preserve"> PAGEREF _Toc218845200 \h </w:instrText>
             </w:r>
             <w:r>
               <w:rPr>
@@ -3325,7 +3325,7 @@
               <w14:ligatures w14:val="standardContextual"/>
             </w:rPr>
           </w:pPr>
-          <w:hyperlink w:anchor="_Toc214127604" w:history="1">
+          <w:hyperlink w:anchor="_Toc218845201" w:history="1">
             <w:r>
               <w:rPr>
                 <w:rStyle w:val="Hypertextovodkaz"/>
@@ -3370,7 +3370,7 @@
                 <w:noProof/>
                 <w:webHidden/>
               </w:rPr>
-              <w:instrText xml:space="preserve"> PAGEREF _Toc214127604 \h </w:instrText>
+              <w:instrText xml:space="preserve"> PAGEREF _Toc218845201 \h </w:instrText>
             </w:r>
             <w:r>
               <w:rPr>
@@ -3413,7 +3413,7 @@
               <w14:ligatures w14:val="standardContextual"/>
             </w:rPr>
           </w:pPr>
-          <w:hyperlink w:anchor="_Toc214127605" w:history="1">
+          <w:hyperlink w:anchor="_Toc218845202" w:history="1">
             <w:r>
               <w:rPr>
                 <w:rStyle w:val="Hypertextovodkaz"/>
@@ -3437,7 +3437,7 @@
                 <w:rStyle w:val="Hypertextovodkaz"/>
                 <w:noProof/>
               </w:rPr>
-              <w:t>Playbooky a úlohy</w:t>
+              <w:t>Playbooky a úlohy (Playbooks and Tasks)</w:t>
             </w:r>
             <w:r>
               <w:rPr>
@@ -3458,7 +3458,7 @@
                 <w:noProof/>
                 <w:webHidden/>
               </w:rPr>
-              <w:instrText xml:space="preserve"> PAGEREF _Toc214127605 \h </w:instrText>
+              <w:instrText xml:space="preserve"> PAGEREF _Toc218845202 \h </w:instrText>
             </w:r>
             <w:r>
               <w:rPr>
@@ -3501,7 +3501,7 @@
               <w14:ligatures w14:val="standardContextual"/>
             </w:rPr>
           </w:pPr>
-          <w:hyperlink w:anchor="_Toc214127606" w:history="1">
+          <w:hyperlink w:anchor="_Toc218845203" w:history="1">
             <w:r>
               <w:rPr>
                 <w:rStyle w:val="Hypertextovodkaz"/>
@@ -3525,7 +3525,7 @@
                 <w:rStyle w:val="Hypertextovodkaz"/>
                 <w:noProof/>
               </w:rPr>
-              <w:t>Moduly</w:t>
+              <w:t>Moduly (Modules)</w:t>
             </w:r>
             <w:r>
               <w:rPr>
@@ -3546,7 +3546,7 @@
                 <w:noProof/>
                 <w:webHidden/>
               </w:rPr>
-              <w:instrText xml:space="preserve"> PAGEREF _Toc214127606 \h </w:instrText>
+              <w:instrText xml:space="preserve"> PAGEREF _Toc218845203 \h </w:instrText>
             </w:r>
             <w:r>
               <w:rPr>
@@ -3567,6 +3567,94 @@
                 <w:webHidden/>
               </w:rPr>
               <w:t>9</w:t>
+            </w:r>
+            <w:r>
+              <w:rPr>
+                <w:noProof/>
+                <w:webHidden/>
+              </w:rPr>
+              <w:fldChar w:fldCharType="end"/>
+            </w:r>
+          </w:hyperlink>
+        </w:p>
+        <w:p>
+          <w:pPr>
+            <w:pStyle w:val="Obsah3"/>
+            <w:rPr>
+              <w:rFonts w:eastAsiaTheme="minorEastAsia"/>
+              <w:noProof/>
+              <w:kern w:val="2"/>
+              <w:szCs w:val="24"/>
+              <w:lang w:eastAsia="cs-CZ"/>
+              <w14:ligatures w14:val="standardContextual"/>
+            </w:rPr>
+          </w:pPr>
+          <w:hyperlink w:anchor="_Toc218845204" w:history="1">
+            <w:r>
+              <w:rPr>
+                <w:rStyle w:val="Hypertextovodkaz"/>
+                <w:noProof/>
+              </w:rPr>
+              <w:t>2.2.3</w:t>
+            </w:r>
+            <w:r>
+              <w:rPr>
+                <w:rFonts w:eastAsiaTheme="minorEastAsia"/>
+                <w:noProof/>
+                <w:kern w:val="2"/>
+                <w:szCs w:val="24"/>
+                <w:lang w:eastAsia="cs-CZ"/>
+                <w14:ligatures w14:val="standardContextual"/>
+              </w:rPr>
+              <w:tab/>
+            </w:r>
+            <w:r>
+              <w:rPr>
+                <w:rStyle w:val="Hypertextovodkaz"/>
+                <w:noProof/>
+              </w:rPr>
+              <w:t>Priorita proměnných (Variable Precedence)</w:t>
+            </w:r>
+            <w:r>
+              <w:rPr>
+                <w:noProof/>
+                <w:webHidden/>
+              </w:rPr>
+              <w:tab/>
+            </w:r>
+            <w:r>
+              <w:rPr>
+                <w:noProof/>
+                <w:webHidden/>
+              </w:rPr>
+              <w:fldChar w:fldCharType="begin"/>
+            </w:r>
+            <w:r>
+              <w:rPr>
+                <w:noProof/>
+                <w:webHidden/>
+              </w:rPr>
+              <w:instrText xml:space="preserve"> PAGEREF _Toc218845204 \h </w:instrText>
+            </w:r>
+            <w:r>
+              <w:rPr>
+                <w:noProof/>
+                <w:webHidden/>
+              </w:rPr>
+            </w:r>
+            <w:r>
+              <w:rPr>
+                <w:noProof/>
+                <w:webHidden/>
+              </w:rPr>
+              <w:fldChar w:fldCharType="separate"/>
+            </w:r>
+            <w:r>
+              <w:rPr>
+                <w:noProof/>
+                <w:webHidden/>
+              </w:rPr>
+              <w:t>10</w:t>
             </w:r>
             <w:r>
               <w:rPr>
@@ -3589,7 +3677,7 @@
               <w14:ligatures w14:val="standardContextual"/>
             </w:rPr>
           </w:pPr>
-          <w:hyperlink w:anchor="_Toc214127607" w:history="1">
+          <w:hyperlink w:anchor="_Toc218845205" w:history="1">
             <w:r>
               <w:rPr>
                 <w:rStyle w:val="Hypertextovodkaz"/>
@@ -3634,7 +3722,7 @@
                 <w:noProof/>
                 <w:webHidden/>
               </w:rPr>
-              <w:instrText xml:space="preserve"> PAGEREF _Toc214127607 \h </w:instrText>
+              <w:instrText xml:space="preserve"> PAGEREF _Toc218845205 \h </w:instrText>
             </w:r>
             <w:r>
               <w:rPr>
@@ -3654,7 +3742,7 @@
                 <w:noProof/>
                 <w:webHidden/>
               </w:rPr>
-              <w:t>9</w:t>
+              <w:t>10</w:t>
             </w:r>
             <w:r>
               <w:rPr>
@@ -3677,7 +3765,7 @@
               <w14:ligatures w14:val="standardContextual"/>
             </w:rPr>
           </w:pPr>
-          <w:hyperlink w:anchor="_Toc214127608" w:history="1">
+          <w:hyperlink w:anchor="_Toc218845206" w:history="1">
             <w:r>
               <w:rPr>
                 <w:rStyle w:val="Hypertextovodkaz"/>
@@ -3701,7 +3789,7 @@
                 <w:rStyle w:val="Hypertextovodkaz"/>
                 <w:noProof/>
               </w:rPr>
-              <w:t>Roles</w:t>
+              <w:t>Role (Roles)</w:t>
             </w:r>
             <w:r>
               <w:rPr>
@@ -3722,7 +3810,7 @@
                 <w:noProof/>
                 <w:webHidden/>
               </w:rPr>
-              <w:instrText xml:space="preserve"> PAGEREF _Toc214127608 \h </w:instrText>
+              <w:instrText xml:space="preserve"> PAGEREF _Toc218845206 \h </w:instrText>
             </w:r>
             <w:r>
               <w:rPr>
@@ -3742,7 +3830,7 @@
                 <w:noProof/>
                 <w:webHidden/>
               </w:rPr>
-              <w:t>9</w:t>
+              <w:t>10</w:t>
             </w:r>
             <w:r>
               <w:rPr>
@@ -3765,7 +3853,7 @@
               <w14:ligatures w14:val="standardContextual"/>
             </w:rPr>
           </w:pPr>
-          <w:hyperlink w:anchor="_Toc214127609" w:history="1">
+          <w:hyperlink w:anchor="_Toc218845207" w:history="1">
             <w:r>
               <w:rPr>
                 <w:rStyle w:val="Hypertextovodkaz"/>
@@ -3789,7 +3877,7 @@
                 <w:rStyle w:val="Hypertextovodkaz"/>
                 <w:noProof/>
               </w:rPr>
-              <w:t>Templates</w:t>
+              <w:t>Kolekce (Collections)</w:t>
             </w:r>
             <w:r>
               <w:rPr>
@@ -3810,7 +3898,7 @@
                 <w:noProof/>
                 <w:webHidden/>
               </w:rPr>
-              <w:instrText xml:space="preserve"> PAGEREF _Toc214127609 \h </w:instrText>
+              <w:instrText xml:space="preserve"> PAGEREF _Toc218845207 \h </w:instrText>
             </w:r>
             <w:r>
               <w:rPr>
@@ -3830,7 +3918,183 @@
                 <w:noProof/>
                 <w:webHidden/>
               </w:rPr>
-              <w:t>9</w:t>
+              <w:t>11</w:t>
+            </w:r>
+            <w:r>
+              <w:rPr>
+                <w:noProof/>
+                <w:webHidden/>
+              </w:rPr>
+              <w:fldChar w:fldCharType="end"/>
+            </w:r>
+          </w:hyperlink>
+        </w:p>
+        <w:p>
+          <w:pPr>
+            <w:pStyle w:val="Obsah3"/>
+            <w:rPr>
+              <w:rFonts w:eastAsiaTheme="minorEastAsia"/>
+              <w:noProof/>
+              <w:kern w:val="2"/>
+              <w:szCs w:val="24"/>
+              <w:lang w:eastAsia="cs-CZ"/>
+              <w14:ligatures w14:val="standardContextual"/>
+            </w:rPr>
+          </w:pPr>
+          <w:hyperlink w:anchor="_Toc218845208" w:history="1">
+            <w:r>
+              <w:rPr>
+                <w:rStyle w:val="Hypertextovodkaz"/>
+                <w:noProof/>
+              </w:rPr>
+              <w:t>2.3.3</w:t>
+            </w:r>
+            <w:r>
+              <w:rPr>
+                <w:rFonts w:eastAsiaTheme="minorEastAsia"/>
+                <w:noProof/>
+                <w:kern w:val="2"/>
+                <w:szCs w:val="24"/>
+                <w:lang w:eastAsia="cs-CZ"/>
+                <w14:ligatures w14:val="standardContextual"/>
+              </w:rPr>
+              <w:tab/>
+            </w:r>
+            <w:r>
+              <w:rPr>
+                <w:rStyle w:val="Hypertextovodkaz"/>
+                <w:noProof/>
+              </w:rPr>
+              <w:t>Šablony (Templates)</w:t>
+            </w:r>
+            <w:r>
+              <w:rPr>
+                <w:noProof/>
+                <w:webHidden/>
+              </w:rPr>
+              <w:tab/>
+            </w:r>
+            <w:r>
+              <w:rPr>
+                <w:noProof/>
+                <w:webHidden/>
+              </w:rPr>
+              <w:fldChar w:fldCharType="begin"/>
+            </w:r>
+            <w:r>
+              <w:rPr>
+                <w:noProof/>
+                <w:webHidden/>
+              </w:rPr>
+              <w:instrText xml:space="preserve"> PAGEREF _Toc218845208 \h </w:instrText>
+            </w:r>
+            <w:r>
+              <w:rPr>
+                <w:noProof/>
+                <w:webHidden/>
+              </w:rPr>
+            </w:r>
+            <w:r>
+              <w:rPr>
+                <w:noProof/>
+                <w:webHidden/>
+              </w:rPr>
+              <w:fldChar w:fldCharType="separate"/>
+            </w:r>
+            <w:r>
+              <w:rPr>
+                <w:noProof/>
+                <w:webHidden/>
+              </w:rPr>
+              <w:t>11</w:t>
+            </w:r>
+            <w:r>
+              <w:rPr>
+                <w:noProof/>
+                <w:webHidden/>
+              </w:rPr>
+              <w:fldChar w:fldCharType="end"/>
+            </w:r>
+          </w:hyperlink>
+        </w:p>
+        <w:p>
+          <w:pPr>
+            <w:pStyle w:val="Obsah3"/>
+            <w:rPr>
+              <w:rFonts w:eastAsiaTheme="minorEastAsia"/>
+              <w:noProof/>
+              <w:kern w:val="2"/>
+              <w:szCs w:val="24"/>
+              <w:lang w:eastAsia="cs-CZ"/>
+              <w14:ligatures w14:val="standardContextual"/>
+            </w:rPr>
+          </w:pPr>
+          <w:hyperlink w:anchor="_Toc218845209" w:history="1">
+            <w:r>
+              <w:rPr>
+                <w:rStyle w:val="Hypertextovodkaz"/>
+                <w:noProof/>
+              </w:rPr>
+              <w:t>2.3.4</w:t>
+            </w:r>
+            <w:r>
+              <w:rPr>
+                <w:rFonts w:eastAsiaTheme="minorEastAsia"/>
+                <w:noProof/>
+                <w:kern w:val="2"/>
+                <w:szCs w:val="24"/>
+                <w:lang w:eastAsia="cs-CZ"/>
+                <w14:ligatures w14:val="standardContextual"/>
+              </w:rPr>
+              <w:tab/>
+            </w:r>
+            <w:r>
+              <w:rPr>
+                <w:rStyle w:val="Hypertextovodkaz"/>
+                <w:noProof/>
+              </w:rPr>
+              <w:t>Vault</w:t>
+            </w:r>
+            <w:r>
+              <w:rPr>
+                <w:noProof/>
+                <w:webHidden/>
+              </w:rPr>
+              <w:tab/>
+            </w:r>
+            <w:r>
+              <w:rPr>
+                <w:noProof/>
+                <w:webHidden/>
+              </w:rPr>
+              <w:fldChar w:fldCharType="begin"/>
+            </w:r>
+            <w:r>
+              <w:rPr>
+                <w:noProof/>
+                <w:webHidden/>
+              </w:rPr>
+              <w:instrText xml:space="preserve"> PAGEREF _Toc218845209 \h </w:instrText>
+            </w:r>
+            <w:r>
+              <w:rPr>
+                <w:noProof/>
+                <w:webHidden/>
+              </w:rPr>
+            </w:r>
+            <w:r>
+              <w:rPr>
+                <w:noProof/>
+                <w:webHidden/>
+              </w:rPr>
+              <w:fldChar w:fldCharType="separate"/>
+            </w:r>
+            <w:r>
+              <w:rPr>
+                <w:noProof/>
+                <w:webHidden/>
+              </w:rPr>
+              <w:t>11</w:t>
             </w:r>
             <w:r>
               <w:rPr>
@@ -3856,7 +4120,7 @@
               <w14:ligatures w14:val="standardContextual"/>
             </w:rPr>
           </w:pPr>
-          <w:hyperlink w:anchor="_Toc214127610" w:history="1">
+          <w:hyperlink w:anchor="_Toc218845210" w:history="1">
             <w:r>
               <w:rPr>
                 <w:rStyle w:val="Hypertextovodkaz"/>
@@ -3880,7 +4144,7 @@
                 <w:rStyle w:val="Hypertextovodkaz"/>
                 <w:noProof/>
               </w:rPr>
-              <w:t>Implementace automatizovaného řešení</w:t>
+              <w:t>Praktická realizace automatizovaného prostředí</w:t>
             </w:r>
             <w:r>
               <w:rPr>
@@ -3901,7 +4165,7 @@
                 <w:noProof/>
                 <w:webHidden/>
               </w:rPr>
-              <w:instrText xml:space="preserve"> PAGEREF _Toc214127610 \h </w:instrText>
+              <w:instrText xml:space="preserve"> PAGEREF _Toc218845210 \h </w:instrText>
             </w:r>
             <w:r>
               <w:rPr>
@@ -3921,7 +4185,7 @@
                 <w:noProof/>
                 <w:webHidden/>
               </w:rPr>
-              <w:t>10</w:t>
+              <w:t>12</w:t>
             </w:r>
             <w:r>
               <w:rPr>
@@ -3944,7 +4208,7 @@
               <w14:ligatures w14:val="standardContextual"/>
             </w:rPr>
           </w:pPr>
-          <w:hyperlink w:anchor="_Toc214127611" w:history="1">
+          <w:hyperlink w:anchor="_Toc218845211" w:history="1">
             <w:r>
               <w:rPr>
                 <w:rStyle w:val="Hypertextovodkaz"/>
@@ -3968,6 +4232,94 @@
                 <w:rStyle w:val="Hypertextovodkaz"/>
                 <w:noProof/>
               </w:rPr>
+              <w:t>Návrh architektury a síťová topologie</w:t>
+            </w:r>
+            <w:r>
+              <w:rPr>
+                <w:noProof/>
+                <w:webHidden/>
+              </w:rPr>
+              <w:tab/>
+            </w:r>
+            <w:r>
+              <w:rPr>
+                <w:noProof/>
+                <w:webHidden/>
+              </w:rPr>
+              <w:fldChar w:fldCharType="begin"/>
+            </w:r>
+            <w:r>
+              <w:rPr>
+                <w:noProof/>
+                <w:webHidden/>
+              </w:rPr>
+              <w:instrText xml:space="preserve"> PAGEREF _Toc218845211 \h </w:instrText>
+            </w:r>
+            <w:r>
+              <w:rPr>
+                <w:noProof/>
+                <w:webHidden/>
+              </w:rPr>
+            </w:r>
+            <w:r>
+              <w:rPr>
+                <w:noProof/>
+                <w:webHidden/>
+              </w:rPr>
+              <w:fldChar w:fldCharType="separate"/>
+            </w:r>
+            <w:r>
+              <w:rPr>
+                <w:noProof/>
+                <w:webHidden/>
+              </w:rPr>
+              <w:t>12</w:t>
+            </w:r>
+            <w:r>
+              <w:rPr>
+                <w:noProof/>
+                <w:webHidden/>
+              </w:rPr>
+              <w:fldChar w:fldCharType="end"/>
+            </w:r>
+          </w:hyperlink>
+        </w:p>
+        <w:p>
+          <w:pPr>
+            <w:pStyle w:val="Obsah2"/>
+            <w:rPr>
+              <w:rFonts w:eastAsiaTheme="minorEastAsia"/>
+              <w:noProof/>
+              <w:kern w:val="2"/>
+              <w:szCs w:val="24"/>
+              <w:lang w:eastAsia="cs-CZ"/>
+              <w14:ligatures w14:val="standardContextual"/>
+            </w:rPr>
+          </w:pPr>
+          <w:hyperlink w:anchor="_Toc218845212" w:history="1">
+            <w:r>
+              <w:rPr>
+                <w:rStyle w:val="Hypertextovodkaz"/>
+                <w:noProof/>
+              </w:rPr>
+              <w:t>3.2</w:t>
+            </w:r>
+            <w:r>
+              <w:rPr>
+                <w:rFonts w:eastAsiaTheme="minorEastAsia"/>
+                <w:noProof/>
+                <w:kern w:val="2"/>
+                <w:szCs w:val="24"/>
+                <w:lang w:eastAsia="cs-CZ"/>
+                <w14:ligatures w14:val="standardContextual"/>
+              </w:rPr>
+              <w:tab/>
+            </w:r>
+            <w:r>
+              <w:rPr>
+                <w:rStyle w:val="Hypertextovodkaz"/>
+                <w:noProof/>
+              </w:rPr>
               <w:t>Příprava a Provisioning prostředí</w:t>
             </w:r>
             <w:r>
@@ -3989,7 +4341,7 @@
                 <w:noProof/>
                 <w:webHidden/>
               </w:rPr>
-              <w:instrText xml:space="preserve"> PAGEREF _Toc214127611 \h </w:instrText>
+              <w:instrText xml:space="preserve"> PAGEREF _Toc218845212 \h </w:instrText>
             </w:r>
             <w:r>
               <w:rPr>
@@ -4009,7 +4361,7 @@
                 <w:noProof/>
                 <w:webHidden/>
               </w:rPr>
-              <w:t>10</w:t>
+              <w:t>12</w:t>
             </w:r>
             <w:r>
               <w:rPr>
@@ -4032,13 +4384,13 @@
               <w14:ligatures w14:val="standardContextual"/>
             </w:rPr>
           </w:pPr>
-          <w:hyperlink w:anchor="_Toc214127612" w:history="1">
+          <w:hyperlink w:anchor="_Toc218845213" w:history="1">
             <w:r>
               <w:rPr>
                 <w:rStyle w:val="Hypertextovodkaz"/>
                 <w:noProof/>
               </w:rPr>
-              <w:t>3.1.1</w:t>
+              <w:t>3.2.1</w:t>
             </w:r>
             <w:r>
               <w:rPr>
@@ -4077,7 +4429,7 @@
                 <w:noProof/>
                 <w:webHidden/>
               </w:rPr>
-              <w:instrText xml:space="preserve"> PAGEREF _Toc214127612 \h </w:instrText>
+              <w:instrText xml:space="preserve"> PAGEREF _Toc218845213 \h </w:instrText>
             </w:r>
             <w:r>
               <w:rPr>
@@ -4097,7 +4449,7 @@
                 <w:noProof/>
                 <w:webHidden/>
               </w:rPr>
-              <w:t>10</w:t>
+              <w:t>12</w:t>
             </w:r>
             <w:r>
               <w:rPr>
@@ -4120,13 +4472,13 @@
               <w14:ligatures w14:val="standardContextual"/>
             </w:rPr>
           </w:pPr>
-          <w:hyperlink w:anchor="_Toc214127613" w:history="1">
+          <w:hyperlink w:anchor="_Toc218845214" w:history="1">
             <w:r>
               <w:rPr>
                 <w:rStyle w:val="Hypertextovodkaz"/>
                 <w:noProof/>
               </w:rPr>
-              <w:t>3.1.2</w:t>
+              <w:t>3.2.2</w:t>
             </w:r>
             <w:r>
               <w:rPr>
@@ -4165,7 +4517,7 @@
                 <w:noProof/>
                 <w:webHidden/>
               </w:rPr>
-              <w:instrText xml:space="preserve"> PAGEREF _Toc214127613 \h </w:instrText>
+              <w:instrText xml:space="preserve"> PAGEREF _Toc218845214 \h </w:instrText>
             </w:r>
             <w:r>
               <w:rPr>
@@ -4185,7 +4537,7 @@
                 <w:noProof/>
                 <w:webHidden/>
               </w:rPr>
-              <w:t>10</w:t>
+              <w:t>12</w:t>
             </w:r>
             <w:r>
               <w:rPr>
@@ -4208,13 +4560,13 @@
               <w14:ligatures w14:val="standardContextual"/>
             </w:rPr>
           </w:pPr>
-          <w:hyperlink w:anchor="_Toc214127614" w:history="1">
+          <w:hyperlink w:anchor="_Toc218845215" w:history="1">
             <w:r>
               <w:rPr>
                 <w:rStyle w:val="Hypertextovodkaz"/>
                 <w:noProof/>
               </w:rPr>
-              <w:t>3.2</w:t>
+              <w:t>3.3</w:t>
             </w:r>
             <w:r>
               <w:rPr>
@@ -4253,7 +4605,7 @@
                 <w:noProof/>
                 <w:webHidden/>
               </w:rPr>
-              <w:instrText xml:space="preserve"> PAGEREF _Toc214127614 \h </w:instrText>
+              <w:instrText xml:space="preserve"> PAGEREF _Toc218845215 \h </w:instrText>
             </w:r>
             <w:r>
               <w:rPr>
@@ -4273,7 +4625,7 @@
                 <w:noProof/>
                 <w:webHidden/>
               </w:rPr>
-              <w:t>10</w:t>
+              <w:t>12</w:t>
             </w:r>
             <w:r>
               <w:rPr>
@@ -4296,13 +4648,13 @@
               <w14:ligatures w14:val="standardContextual"/>
             </w:rPr>
           </w:pPr>
-          <w:hyperlink w:anchor="_Toc214127615" w:history="1">
+          <w:hyperlink w:anchor="_Toc218845216" w:history="1">
             <w:r>
               <w:rPr>
                 <w:rStyle w:val="Hypertextovodkaz"/>
                 <w:noProof/>
               </w:rPr>
-              <w:t>3.2.1</w:t>
+              <w:t>3.3.1</w:t>
             </w:r>
             <w:r>
               <w:rPr>
@@ -4341,7 +4693,7 @@
                 <w:noProof/>
                 <w:webHidden/>
               </w:rPr>
-              <w:instrText xml:space="preserve"> PAGEREF _Toc214127615 \h </w:instrText>
+              <w:instrText xml:space="preserve"> PAGEREF _Toc218845216 \h </w:instrText>
             </w:r>
             <w:r>
               <w:rPr>
@@ -4361,7 +4713,7 @@
                 <w:noProof/>
                 <w:webHidden/>
               </w:rPr>
-              <w:t>10</w:t>
+              <w:t>12</w:t>
             </w:r>
             <w:r>
               <w:rPr>
@@ -4384,13 +4736,13 @@
               <w14:ligatures w14:val="standardContextual"/>
             </w:rPr>
           </w:pPr>
-          <w:hyperlink w:anchor="_Toc214127616" w:history="1">
+          <w:hyperlink w:anchor="_Toc218845217" w:history="1">
             <w:r>
               <w:rPr>
                 <w:rStyle w:val="Hypertextovodkaz"/>
                 <w:noProof/>
               </w:rPr>
-              <w:t>3.2.2</w:t>
+              <w:t>3.3.2</w:t>
             </w:r>
             <w:r>
               <w:rPr>
@@ -4429,7 +4781,7 @@
                 <w:noProof/>
                 <w:webHidden/>
               </w:rPr>
-              <w:instrText xml:space="preserve"> PAGEREF _Toc214127616 \h </w:instrText>
+              <w:instrText xml:space="preserve"> PAGEREF _Toc218845217 \h </w:instrText>
             </w:r>
             <w:r>
               <w:rPr>
@@ -4449,7 +4801,7 @@
                 <w:noProof/>
                 <w:webHidden/>
               </w:rPr>
-              <w:t>10</w:t>
+              <w:t>12</w:t>
             </w:r>
             <w:r>
               <w:rPr>
@@ -4472,13 +4824,13 @@
               <w14:ligatures w14:val="standardContextual"/>
             </w:rPr>
           </w:pPr>
-          <w:hyperlink w:anchor="_Toc214127617" w:history="1">
+          <w:hyperlink w:anchor="_Toc218845218" w:history="1">
             <w:r>
               <w:rPr>
                 <w:rStyle w:val="Hypertextovodkaz"/>
                 <w:noProof/>
               </w:rPr>
-              <w:t>3.2.3</w:t>
+              <w:t>3.3.3</w:t>
             </w:r>
             <w:r>
               <w:rPr>
@@ -4517,7 +4869,7 @@
                 <w:noProof/>
                 <w:webHidden/>
               </w:rPr>
-              <w:instrText xml:space="preserve"> PAGEREF _Toc214127617 \h </w:instrText>
+              <w:instrText xml:space="preserve"> PAGEREF _Toc218845218 \h </w:instrText>
             </w:r>
             <w:r>
               <w:rPr>
@@ -4537,7 +4889,7 @@
                 <w:noProof/>
                 <w:webHidden/>
               </w:rPr>
-              <w:t>10</w:t>
+              <w:t>12</w:t>
             </w:r>
             <w:r>
               <w:rPr>
@@ -4560,13 +4912,13 @@
               <w14:ligatures w14:val="standardContextual"/>
             </w:rPr>
           </w:pPr>
-          <w:hyperlink w:anchor="_Toc214127618" w:history="1">
+          <w:hyperlink w:anchor="_Toc218845219" w:history="1">
             <w:r>
               <w:rPr>
                 <w:rStyle w:val="Hypertextovodkaz"/>
                 <w:noProof/>
               </w:rPr>
-              <w:t>3.3</w:t>
+              <w:t>3.4</w:t>
             </w:r>
             <w:r>
               <w:rPr>
@@ -4605,7 +4957,7 @@
                 <w:noProof/>
                 <w:webHidden/>
               </w:rPr>
-              <w:instrText xml:space="preserve"> PAGEREF _Toc214127618 \h </w:instrText>
+              <w:instrText xml:space="preserve"> PAGEREF _Toc218845219 \h </w:instrText>
             </w:r>
             <w:r>
               <w:rPr>
@@ -4625,7 +4977,7 @@
                 <w:noProof/>
                 <w:webHidden/>
               </w:rPr>
-              <w:t>10</w:t>
+              <w:t>12</w:t>
             </w:r>
             <w:r>
               <w:rPr>
@@ -4648,13 +5000,13 @@
               <w14:ligatures w14:val="standardContextual"/>
             </w:rPr>
           </w:pPr>
-          <w:hyperlink w:anchor="_Toc214127619" w:history="1">
+          <w:hyperlink w:anchor="_Toc218845220" w:history="1">
             <w:r>
               <w:rPr>
                 <w:rStyle w:val="Hypertextovodkaz"/>
                 <w:noProof/>
               </w:rPr>
-              <w:t>3.3.1</w:t>
+              <w:t>3.4.1</w:t>
             </w:r>
             <w:r>
               <w:rPr>
@@ -4693,7 +5045,7 @@
                 <w:noProof/>
                 <w:webHidden/>
               </w:rPr>
-              <w:instrText xml:space="preserve"> PAGEREF _Toc214127619 \h </w:instrText>
+              <w:instrText xml:space="preserve"> PAGEREF _Toc218845220 \h </w:instrText>
             </w:r>
             <w:r>
               <w:rPr>
@@ -4713,7 +5065,7 @@
                 <w:noProof/>
                 <w:webHidden/>
               </w:rPr>
-              <w:t>10</w:t>
+              <w:t>12</w:t>
             </w:r>
             <w:r>
               <w:rPr>
@@ -4736,13 +5088,13 @@
               <w14:ligatures w14:val="standardContextual"/>
             </w:rPr>
           </w:pPr>
-          <w:hyperlink w:anchor="_Toc214127620" w:history="1">
+          <w:hyperlink w:anchor="_Toc218845221" w:history="1">
             <w:r>
               <w:rPr>
                 <w:rStyle w:val="Hypertextovodkaz"/>
                 <w:noProof/>
               </w:rPr>
-              <w:t>3.3.2</w:t>
+              <w:t>3.4.2</w:t>
             </w:r>
             <w:r>
               <w:rPr>
@@ -4781,7 +5133,7 @@
                 <w:noProof/>
                 <w:webHidden/>
               </w:rPr>
-              <w:instrText xml:space="preserve"> PAGEREF _Toc214127620 \h </w:instrText>
+              <w:instrText xml:space="preserve"> PAGEREF _Toc218845221 \h </w:instrText>
             </w:r>
             <w:r>
               <w:rPr>
@@ -4801,7 +5153,7 @@
                 <w:noProof/>
                 <w:webHidden/>
               </w:rPr>
-              <w:t>10</w:t>
+              <w:t>12</w:t>
             </w:r>
             <w:r>
               <w:rPr>
@@ -4827,7 +5179,7 @@
               <w14:ligatures w14:val="standardContextual"/>
             </w:rPr>
           </w:pPr>
-          <w:hyperlink w:anchor="_Toc214127621" w:history="1">
+          <w:hyperlink w:anchor="_Toc218845222" w:history="1">
             <w:r>
               <w:rPr>
                 <w:rStyle w:val="Hypertextovodkaz"/>
@@ -4872,7 +5224,7 @@
                 <w:noProof/>
                 <w:webHidden/>
               </w:rPr>
-              <w:instrText xml:space="preserve"> PAGEREF _Toc214127621 \h </w:instrText>
+              <w:instrText xml:space="preserve"> PAGEREF _Toc218845222 \h </w:instrText>
             </w:r>
             <w:r>
               <w:rPr>
@@ -4892,7 +5244,7 @@
                 <w:noProof/>
                 <w:webHidden/>
               </w:rPr>
-              <w:t>11</w:t>
+              <w:t>13</w:t>
             </w:r>
             <w:r>
               <w:rPr>
@@ -4915,7 +5267,7 @@
               <w14:ligatures w14:val="standardContextual"/>
             </w:rPr>
           </w:pPr>
-          <w:hyperlink w:anchor="_Toc214127622" w:history="1">
+          <w:hyperlink w:anchor="_Toc218845223" w:history="1">
             <w:r>
               <w:rPr>
                 <w:rStyle w:val="Hypertextovodkaz"/>
@@ -4960,7 +5312,7 @@
                 <w:noProof/>
                 <w:webHidden/>
               </w:rPr>
-              <w:instrText xml:space="preserve"> PAGEREF _Toc214127622 \h </w:instrText>
+              <w:instrText xml:space="preserve"> PAGEREF _Toc218845223 \h </w:instrText>
             </w:r>
             <w:r>
               <w:rPr>
@@ -4980,7 +5332,7 @@
                 <w:noProof/>
                 <w:webHidden/>
               </w:rPr>
-              <w:t>11</w:t>
+              <w:t>13</w:t>
             </w:r>
             <w:r>
               <w:rPr>
@@ -5003,7 +5355,7 @@
               <w14:ligatures w14:val="standardContextual"/>
             </w:rPr>
           </w:pPr>
-          <w:hyperlink w:anchor="_Toc214127623" w:history="1">
+          <w:hyperlink w:anchor="_Toc218845224" w:history="1">
             <w:r>
               <w:rPr>
                 <w:rStyle w:val="Hypertextovodkaz"/>
@@ -5048,7 +5400,7 @@
                 <w:noProof/>
                 <w:webHidden/>
               </w:rPr>
-              <w:instrText xml:space="preserve"> PAGEREF _Toc214127623 \h </w:instrText>
+              <w:instrText xml:space="preserve"> PAGEREF _Toc218845224 \h </w:instrText>
             </w:r>
             <w:r>
               <w:rPr>
@@ -5068,7 +5420,7 @@
                 <w:noProof/>
                 <w:webHidden/>
               </w:rPr>
-              <w:t>11</w:t>
+              <w:t>13</w:t>
             </w:r>
             <w:r>
               <w:rPr>
@@ -5091,7 +5443,7 @@
               <w14:ligatures w14:val="standardContextual"/>
             </w:rPr>
           </w:pPr>
-          <w:hyperlink w:anchor="_Toc214127624" w:history="1">
+          <w:hyperlink w:anchor="_Toc218845225" w:history="1">
             <w:r>
               <w:rPr>
                 <w:rStyle w:val="Hypertextovodkaz"/>
@@ -5136,7 +5488,7 @@
                 <w:noProof/>
                 <w:webHidden/>
               </w:rPr>
-              <w:instrText xml:space="preserve"> PAGEREF _Toc214127624 \h </w:instrText>
+              <w:instrText xml:space="preserve"> PAGEREF _Toc218845225 \h </w:instrText>
             </w:r>
             <w:r>
               <w:rPr>
@@ -5156,7 +5508,7 @@
                 <w:noProof/>
                 <w:webHidden/>
               </w:rPr>
-              <w:t>11</w:t>
+              <w:t>13</w:t>
             </w:r>
             <w:r>
               <w:rPr>
@@ -5179,7 +5531,7 @@
               <w14:ligatures w14:val="standardContextual"/>
             </w:rPr>
           </w:pPr>
-          <w:hyperlink w:anchor="_Toc214127625" w:history="1">
+          <w:hyperlink w:anchor="_Toc218845226" w:history="1">
             <w:r>
               <w:rPr>
                 <w:rStyle w:val="Hypertextovodkaz"/>
@@ -5206,7 +5558,7 @@
                 <w:noProof/>
                 <w:webHidden/>
               </w:rPr>
-              <w:instrText xml:space="preserve"> PAGEREF _Toc214127625 \h </w:instrText>
+              <w:instrText xml:space="preserve"> PAGEREF _Toc218845226 \h </w:instrText>
             </w:r>
             <w:r>
               <w:rPr>
@@ -5226,7 +5578,7 @@
                 <w:noProof/>
                 <w:webHidden/>
               </w:rPr>
-              <w:t>12</w:t>
+              <w:t>14</w:t>
             </w:r>
             <w:r>
               <w:rPr>
@@ -5249,7 +5601,7 @@
               <w14:ligatures w14:val="standardContextual"/>
             </w:rPr>
           </w:pPr>
-          <w:hyperlink w:anchor="_Toc214127626" w:history="1">
+          <w:hyperlink w:anchor="_Toc218845227" w:history="1">
             <w:r>
               <w:rPr>
                 <w:rStyle w:val="Hypertextovodkaz"/>
@@ -5276,7 +5628,7 @@
                 <w:noProof/>
                 <w:webHidden/>
               </w:rPr>
-              <w:instrText xml:space="preserve"> PAGEREF _Toc214127626 \h </w:instrText>
+              <w:instrText xml:space="preserve"> PAGEREF _Toc218845227 \h </w:instrText>
             </w:r>
             <w:r>
               <w:rPr>
@@ -5296,7 +5648,7 @@
                 <w:noProof/>
                 <w:webHidden/>
               </w:rPr>
-              <w:t>13</w:t>
+              <w:t>15</w:t>
             </w:r>
             <w:r>
               <w:rPr>
@@ -5319,7 +5671,7 @@
               <w14:ligatures w14:val="standardContextual"/>
             </w:rPr>
           </w:pPr>
-          <w:hyperlink w:anchor="_Toc214127627" w:history="1">
+          <w:hyperlink w:anchor="_Toc218845228" w:history="1">
             <w:r>
               <w:rPr>
                 <w:rStyle w:val="Hypertextovodkaz"/>
@@ -5346,7 +5698,7 @@
                 <w:noProof/>
                 <w:webHidden/>
               </w:rPr>
-              <w:instrText xml:space="preserve"> PAGEREF _Toc214127627 \h </w:instrText>
+              <w:instrText xml:space="preserve"> PAGEREF _Toc218845228 \h </w:instrText>
             </w:r>
             <w:r>
               <w:rPr>
@@ -5366,7 +5718,7 @@
                 <w:noProof/>
                 <w:webHidden/>
               </w:rPr>
-              <w:t>16</w:t>
+              <w:t>19</w:t>
             </w:r>
             <w:r>
               <w:rPr>
@@ -5389,7 +5741,7 @@
               <w14:ligatures w14:val="standardContextual"/>
             </w:rPr>
           </w:pPr>
-          <w:hyperlink w:anchor="_Toc214127628" w:history="1">
+          <w:hyperlink w:anchor="_Toc218845229" w:history="1">
             <w:r>
               <w:rPr>
                 <w:rStyle w:val="Hypertextovodkaz"/>
@@ -5416,7 +5768,7 @@
                 <w:noProof/>
                 <w:webHidden/>
               </w:rPr>
-              <w:instrText xml:space="preserve"> PAGEREF _Toc214127628 \h </w:instrText>
+              <w:instrText xml:space="preserve"> PAGEREF _Toc218845229 \h </w:instrText>
             </w:r>
             <w:r>
               <w:rPr>
@@ -5436,7 +5788,7 @@
                 <w:noProof/>
                 <w:webHidden/>
               </w:rPr>
-              <w:t>17</w:t>
+              <w:t>20</w:t>
             </w:r>
             <w:r>
               <w:rPr>
@@ -5462,7 +5814,7 @@
               <w14:ligatures w14:val="standardContextual"/>
             </w:rPr>
           </w:pPr>
-          <w:hyperlink w:anchor="_Toc214127629" w:history="1">
+          <w:hyperlink w:anchor="_Toc218845230" w:history="1">
             <w:r>
               <w:rPr>
                 <w:rStyle w:val="Hypertextovodkaz"/>
@@ -5507,7 +5859,7 @@
                 <w:noProof/>
                 <w:webHidden/>
               </w:rPr>
-              <w:instrText xml:space="preserve"> PAGEREF _Toc214127629 \h </w:instrText>
+              <w:instrText xml:space="preserve"> PAGEREF _Toc218845230 \h </w:instrText>
             </w:r>
             <w:r>
               <w:rPr>
@@ -5553,7 +5905,7 @@
               <w14:ligatures w14:val="standardContextual"/>
             </w:rPr>
           </w:pPr>
-          <w:hyperlink w:anchor="_Toc214127630" w:history="1">
+          <w:hyperlink w:anchor="_Toc218845231" w:history="1">
             <w:r>
               <w:rPr>
                 <w:rStyle w:val="Hypertextovodkaz"/>
@@ -5598,7 +5950,7 @@
                 <w:noProof/>
                 <w:webHidden/>
               </w:rPr>
-              <w:instrText xml:space="preserve"> PAGEREF _Toc214127630 \h </w:instrText>
+              <w:instrText xml:space="preserve"> PAGEREF _Toc218845231 \h </w:instrText>
             </w:r>
             <w:r>
               <w:rPr>
@@ -5668,7 +6020,7 @@
       </w:pPr>
       <w:bookmarkStart w:id="0" w:name="_Toc86047591"/>
       <w:bookmarkStart w:id="1" w:name="_Toc86055198"/>
-      <w:bookmarkStart w:id="2" w:name="_Toc214127581"/>
+      <w:bookmarkStart w:id="2" w:name="_Toc218845178"/>
       <w:r>
         <w:lastRenderedPageBreak/>
         <w:t>Úvod</w:t>
@@ -6061,11 +6413,9 @@
       <w:r>
         <w:t xml:space="preserve">Součástí této práce je praktická demonstrace </w:t>
       </w:r>
-      <w:proofErr w:type="spellStart"/>
-      <w:r>
-        <w:t>pirncipů</w:t>
-      </w:r>
-      <w:proofErr w:type="spellEnd"/>
+      <w:r>
+        <w:t>principů</w:t>
+      </w:r>
       <w:r>
         <w:t xml:space="preserve"> </w:t>
       </w:r>
@@ -6230,7 +6580,7 @@
       <w:pPr>
         <w:pStyle w:val="Nadpis1"/>
       </w:pPr>
-      <w:bookmarkStart w:id="3" w:name="_Toc214127582"/>
+      <w:bookmarkStart w:id="3" w:name="_Toc218845179"/>
       <w:r>
         <w:lastRenderedPageBreak/>
         <w:t>Teoretická východiska automatizace</w:t>
@@ -6266,7 +6616,7 @@
       <w:pPr>
         <w:pStyle w:val="Nadpis2"/>
       </w:pPr>
-      <w:bookmarkStart w:id="4" w:name="_Toc214127583"/>
+      <w:bookmarkStart w:id="4" w:name="_Toc218845180"/>
       <w:r>
         <w:t>Definice a význam automatizace v</w:t>
       </w:r>
@@ -6342,7 +6692,7 @@
       <w:pPr>
         <w:pStyle w:val="Nadpis3"/>
       </w:pPr>
-      <w:bookmarkStart w:id="5" w:name="_Toc214127584"/>
+      <w:bookmarkStart w:id="5" w:name="_Toc218845181"/>
       <w:r>
         <w:t>Koncept automatizace a její role v moderním IT</w:t>
       </w:r>
@@ -6584,7 +6934,7 @@
       <w:pPr>
         <w:pStyle w:val="Nadpis3"/>
       </w:pPr>
-      <w:bookmarkStart w:id="6" w:name="_Toc214127585"/>
+      <w:bookmarkStart w:id="6" w:name="_Toc218845182"/>
       <w:proofErr w:type="spellStart"/>
       <w:r>
         <w:t>Idempotence</w:t>
@@ -6638,7 +6988,7 @@
       <w:pPr>
         <w:pStyle w:val="Nadpis2"/>
       </w:pPr>
-      <w:bookmarkStart w:id="7" w:name="_Toc214127586"/>
+      <w:bookmarkStart w:id="7" w:name="_Toc218845183"/>
       <w:proofErr w:type="spellStart"/>
       <w:r>
         <w:lastRenderedPageBreak/>
@@ -6706,7 +7056,7 @@
       <w:pPr>
         <w:pStyle w:val="Nadpis3"/>
       </w:pPr>
-      <w:bookmarkStart w:id="8" w:name="_Toc214127587"/>
+      <w:bookmarkStart w:id="8" w:name="_Toc218845184"/>
       <w:r>
         <w:t xml:space="preserve">Definice, historie a princip </w:t>
       </w:r>
@@ -6846,7 +7196,7 @@
       <w:pPr>
         <w:pStyle w:val="Nadpis3"/>
       </w:pPr>
-      <w:bookmarkStart w:id="9" w:name="_Toc214127588"/>
+      <w:bookmarkStart w:id="9" w:name="_Toc218845185"/>
       <w:r>
         <w:t xml:space="preserve">Způsob implementace </w:t>
       </w:r>
@@ -7119,7 +7469,7 @@
     </w:p>
     <w:p>
       <w:r>
-        <w:t xml:space="preserve">Největší jeho nevýhodou ale je, že uživatel se z vzdává většiny kontroly nad systémem. Také se nehodí pro drobné úpravy, pro které by stačilo jen pár řádků kódu, protože tento přístup to může překomplikovat a výrazně zpomalit samotný proces. </w:t>
+        <w:t xml:space="preserve">Největší jeho nevýhodou ale je, že uživatel se vzdává většiny kontroly nad systémem. Také se nehodí pro drobné úpravy, pro které by stačilo jen pár řádků kódu, protože tento přístup to může překomplikovat a výrazně zpomalit samotný proces. </w:t>
       </w:r>
       <w:sdt>
         <w:sdtPr>
@@ -7152,7 +7502,7 @@
       <w:pPr>
         <w:pStyle w:val="Nadpis3"/>
       </w:pPr>
-      <w:bookmarkStart w:id="10" w:name="_Toc214127589"/>
+      <w:bookmarkStart w:id="10" w:name="_Toc218845186"/>
       <w:r>
         <w:t>Preferovaný přístup pro správu konfigurace</w:t>
       </w:r>
@@ -7229,7 +7579,7 @@
       <w:pPr>
         <w:pStyle w:val="Nadpis2"/>
       </w:pPr>
-      <w:bookmarkStart w:id="11" w:name="_Toc214127590"/>
+      <w:bookmarkStart w:id="11" w:name="_Toc218845187"/>
       <w:r>
         <w:t>Typologie nástrojů pro správu konfigurace</w:t>
       </w:r>
@@ -7263,7 +7613,7 @@
       <w:pPr>
         <w:pStyle w:val="Nadpis3"/>
       </w:pPr>
-      <w:bookmarkStart w:id="12" w:name="_Toc214127591"/>
+      <w:bookmarkStart w:id="12" w:name="_Toc218845188"/>
       <w:r>
         <w:t>Klasifikace nástrojů pro správu konfigurace</w:t>
       </w:r>
@@ -7643,7 +7993,7 @@
       <w:pPr>
         <w:pStyle w:val="Nadpis3"/>
       </w:pPr>
-      <w:bookmarkStart w:id="13" w:name="_Toc214127592"/>
+      <w:bookmarkStart w:id="13" w:name="_Toc218845189"/>
       <w:r>
         <w:t xml:space="preserve">Rozlišení </w:t>
       </w:r>
@@ -7988,7 +8338,7 @@
       <w:pPr>
         <w:pStyle w:val="Nadpis3"/>
       </w:pPr>
-      <w:bookmarkStart w:id="14" w:name="_Toc214127593"/>
+      <w:bookmarkStart w:id="14" w:name="_Toc218845190"/>
       <w:r>
         <w:t xml:space="preserve">Důvody volby nástroje (Pozice </w:t>
       </w:r>
@@ -8066,7 +8416,7 @@
       <w:pPr>
         <w:pStyle w:val="Nadpis2"/>
       </w:pPr>
-      <w:bookmarkStart w:id="15" w:name="_Toc214127594"/>
+      <w:bookmarkStart w:id="15" w:name="_Toc218845191"/>
       <w:r>
         <w:t>Monitorování a vizualizace jako cíl automatizace</w:t>
       </w:r>
@@ -8076,11 +8426,9 @@
       <w:r>
         <w:t xml:space="preserve">Monitoring je důležitý nástroj, který dokáže výrazně podpořit automatizaci a často je právě monitoring samotným cílem zavádění automatizace. I proto je v této kapitole </w:t>
       </w:r>
-      <w:proofErr w:type="gramStart"/>
-      <w:r>
-        <w:t>shrnuto</w:t>
-      </w:r>
-      <w:proofErr w:type="gramEnd"/>
+      <w:r>
+        <w:t>shrnuto,</w:t>
+      </w:r>
       <w:r>
         <w:t xml:space="preserve"> co všechno monitoring znamená a i nástroje, které budou použity v rámci praktické části této práce.</w:t>
       </w:r>
@@ -8089,7 +8437,7 @@
       <w:pPr>
         <w:pStyle w:val="Nadpis3"/>
       </w:pPr>
-      <w:bookmarkStart w:id="16" w:name="_Toc214127595"/>
+      <w:bookmarkStart w:id="16" w:name="_Toc218845192"/>
       <w:r>
         <w:t>Role monitorování v automatizovaném prostředí</w:t>
       </w:r>
@@ -8167,7 +8515,7 @@
       <w:pPr>
         <w:pStyle w:val="Nadpis3"/>
       </w:pPr>
-      <w:bookmarkStart w:id="17" w:name="_Toc214127596"/>
+      <w:bookmarkStart w:id="17" w:name="_Toc218845193"/>
       <w:proofErr w:type="spellStart"/>
       <w:r>
         <w:t>Zabbix</w:t>
@@ -8299,7 +8647,7 @@
       <w:pPr>
         <w:pStyle w:val="Nadpis3"/>
       </w:pPr>
-      <w:bookmarkStart w:id="18" w:name="_Toc214127597"/>
+      <w:bookmarkStart w:id="18" w:name="_Toc218845194"/>
       <w:proofErr w:type="spellStart"/>
       <w:r>
         <w:t>Grafana</w:t>
@@ -8311,8 +8659,19 @@
       <w:bookmarkEnd w:id="18"/>
     </w:p>
     <w:p>
-      <w:r>
-        <w:t>Grana je open source analytický a vizualizační nástroj. Umožňuje zpracování velkého množství dat z různých zdrojů a následné jejich zobrazení v přehledných přizpůsobitelných grafech pro jejich snadnou analýzu</w:t>
+      <w:proofErr w:type="spellStart"/>
+      <w:r>
+        <w:t>Gra</w:t>
+      </w:r>
+      <w:r>
+        <w:t>fa</w:t>
+      </w:r>
+      <w:r>
+        <w:t>na</w:t>
+      </w:r>
+      <w:proofErr w:type="spellEnd"/>
+      <w:r>
+        <w:t xml:space="preserve"> je open source analytický a vizualizační nástroj. Umožňuje zpracování velkého množství dat z různých zdrojů a následné jejich zobrazení v přehledných přizpůsobitelných grafech pro jejich snadnou analýzu</w:t>
       </w:r>
       <w:r>
         <w:t xml:space="preserve">. Nejedná se o nástroj, který by uměl sbírat data sám, jde pouze o vizualizační nástroj, který je závislý na poskytnutí dat z jiných zdrojů, např. </w:t>
@@ -8399,7 +8758,7 @@
       <w:pPr>
         <w:pStyle w:val="Nadpis3"/>
       </w:pPr>
-      <w:bookmarkStart w:id="19" w:name="_Toc214127598"/>
+      <w:bookmarkStart w:id="19" w:name="_Toc218845195"/>
       <w:r>
         <w:t>Propojení monitorování a automatizace</w:t>
       </w:r>
@@ -8483,7 +8842,7 @@
       <w:pPr>
         <w:pStyle w:val="Nadpis1"/>
       </w:pPr>
-      <w:bookmarkStart w:id="20" w:name="_Toc214127599"/>
+      <w:bookmarkStart w:id="20" w:name="_Toc218845196"/>
       <w:r>
         <w:lastRenderedPageBreak/>
         <w:t xml:space="preserve">Detailní analýza nástroje </w:t>
@@ -8531,7 +8890,7 @@
       <w:pPr>
         <w:pStyle w:val="Nadpis2"/>
       </w:pPr>
-      <w:bookmarkStart w:id="21" w:name="_Toc214127600"/>
+      <w:bookmarkStart w:id="21" w:name="_Toc218845197"/>
       <w:r>
         <w:t xml:space="preserve">Architektura </w:t>
       </w:r>
@@ -8612,7 +8971,7 @@
       <w:pPr>
         <w:pStyle w:val="Nadpis3"/>
       </w:pPr>
-      <w:bookmarkStart w:id="22" w:name="_Toc214127601"/>
+      <w:bookmarkStart w:id="22" w:name="_Toc218845198"/>
       <w:proofErr w:type="spellStart"/>
       <w:r>
         <w:t>Control</w:t>
@@ -8692,7 +9051,7 @@
             <w:fldChar w:fldCharType="begin"/>
           </w:r>
           <w:r>
-            <w:instrText xml:space="preserve"> CITATION Hashnode_AnsibleComponents \l 1029 </w:instrText>
+            <w:instrText xml:space="preserve">CITATION Hashnode_AnsibleComponents \l 1029 </w:instrText>
           </w:r>
           <w:r>
             <w:fldChar w:fldCharType="separate"/>
@@ -8713,7 +9072,7 @@
       <w:pPr>
         <w:pStyle w:val="Nadpis3"/>
       </w:pPr>
-      <w:bookmarkStart w:id="23" w:name="_Toc214127602"/>
+      <w:bookmarkStart w:id="23" w:name="_Toc218845199"/>
       <w:proofErr w:type="spellStart"/>
       <w:r>
         <w:t>Managed</w:t>
@@ -8769,11 +9128,9 @@
       <w:r>
         <w:t xml:space="preserve">, ve </w:t>
       </w:r>
-      <w:proofErr w:type="spellStart"/>
-      <w:r>
-        <w:t>skutenosti</w:t>
-      </w:r>
-      <w:proofErr w:type="spellEnd"/>
+      <w:r>
+        <w:t>skutečnosti</w:t>
+      </w:r>
       <w:r>
         <w:t xml:space="preserve"> všechna zařízení, která umí připojení pomocí SSH nebo </w:t>
       </w:r>
@@ -8819,7 +9176,7 @@
             <w:fldChar w:fldCharType="begin"/>
           </w:r>
           <w:r>
-            <w:instrText xml:space="preserve"> CITATION Hashnode_AnsibleComponents \l 1029 </w:instrText>
+            <w:instrText xml:space="preserve">CITATION Hashnode_AnsibleComponents \l 1029 </w:instrText>
           </w:r>
           <w:r>
             <w:fldChar w:fldCharType="separate"/>
@@ -8840,6 +9197,7 @@
       <w:pPr>
         <w:pStyle w:val="Nadpis3"/>
       </w:pPr>
+      <w:bookmarkStart w:id="24" w:name="_Toc218845200"/>
       <w:r>
         <w:t>Inventáře (</w:t>
       </w:r>
@@ -8851,6 +9209,7 @@
       <w:r>
         <w:t>)</w:t>
       </w:r>
+      <w:bookmarkEnd w:id="24"/>
     </w:p>
     <w:p>
       <w:proofErr w:type="gramStart"/>
@@ -8955,7 +9314,7 @@
       <w:pPr>
         <w:pStyle w:val="Nadpis2"/>
       </w:pPr>
-      <w:bookmarkStart w:id="24" w:name="_Toc214127604"/>
+      <w:bookmarkStart w:id="25" w:name="_Toc218845201"/>
       <w:r>
         <w:lastRenderedPageBreak/>
         <w:t xml:space="preserve">Základní </w:t>
@@ -8967,7 +9326,7 @@
       <w:r>
         <w:t>Ansiblu</w:t>
       </w:r>
-      <w:bookmarkEnd w:id="24"/>
+      <w:bookmarkEnd w:id="25"/>
       <w:proofErr w:type="spellEnd"/>
     </w:p>
     <w:p>
@@ -8995,7 +9354,7 @@
       <w:pPr>
         <w:pStyle w:val="Nadpis3"/>
       </w:pPr>
-      <w:bookmarkStart w:id="25" w:name="_Toc214127605"/>
+      <w:bookmarkStart w:id="26" w:name="_Toc218845202"/>
       <w:proofErr w:type="spellStart"/>
       <w:r>
         <w:t>Playbook</w:t>
@@ -9010,7 +9369,6 @@
       <w:r>
         <w:t>úlohy</w:t>
       </w:r>
-      <w:bookmarkEnd w:id="25"/>
       <w:r>
         <w:t xml:space="preserve"> (</w:t>
       </w:r>
@@ -9030,6 +9388,7 @@
       <w:r>
         <w:t>)</w:t>
       </w:r>
+      <w:bookmarkEnd w:id="26"/>
     </w:p>
     <w:p>
       <w:proofErr w:type="spellStart"/>
@@ -9371,11 +9730,10 @@
       <w:pPr>
         <w:pStyle w:val="Nadpis3"/>
       </w:pPr>
-      <w:bookmarkStart w:id="26" w:name="_Toc214127606"/>
+      <w:bookmarkStart w:id="27" w:name="_Toc218845203"/>
       <w:r>
         <w:t>Moduly</w:t>
       </w:r>
-      <w:bookmarkEnd w:id="26"/>
       <w:r>
         <w:t xml:space="preserve"> (</w:t>
       </w:r>
@@ -9387,6 +9745,7 @@
       <w:r>
         <w:t>)</w:t>
       </w:r>
+      <w:bookmarkEnd w:id="27"/>
     </w:p>
     <w:p>
       <w:r>
@@ -9538,7 +9897,7 @@
             <w:fldChar w:fldCharType="begin"/>
           </w:r>
           <w:r>
-            <w:instrText xml:space="preserve"> CITATION Hashnode_AnsibleComponents \l 1029 </w:instrText>
+            <w:instrText xml:space="preserve">CITATION Hashnode_AnsibleComponents \l 1029 </w:instrText>
           </w:r>
           <w:r>
             <w:fldChar w:fldCharType="separate"/>
@@ -9622,7 +9981,7 @@
       <w:pPr>
         <w:pStyle w:val="Nadpis3"/>
       </w:pPr>
-      <w:bookmarkStart w:id="27" w:name="_Toc214127607"/>
+      <w:bookmarkStart w:id="28" w:name="_Toc218845204"/>
       <w:r>
         <w:t xml:space="preserve">Priorita proměnných </w:t>
       </w:r>
@@ -9637,6 +9996,7 @@
       <w:r>
         <w:t xml:space="preserve"> Precedence)</w:t>
       </w:r>
+      <w:bookmarkEnd w:id="28"/>
     </w:p>
     <w:p>
       <w:proofErr w:type="spellStart"/>
@@ -9688,6 +10048,9 @@
       </w:r>
       <w:proofErr w:type="spellStart"/>
       <w:r>
+        <w:rPr>
+          <w:rStyle w:val="TechnickkdChar"/>
+        </w:rPr>
         <w:t>defaults</w:t>
       </w:r>
       <w:proofErr w:type="spellEnd"/>
@@ -9696,6 +10059,9 @@
       </w:r>
       <w:proofErr w:type="spellStart"/>
       <w:r>
+        <w:rPr>
+          <w:rStyle w:val="TechnickkdChar"/>
+        </w:rPr>
         <w:t>vars</w:t>
       </w:r>
       <w:proofErr w:type="spellEnd"/>
@@ -9733,6 +10099,7 @@
       <w:pPr>
         <w:pStyle w:val="Nadpis2"/>
       </w:pPr>
+      <w:bookmarkStart w:id="29" w:name="_Toc218845205"/>
       <w:r>
         <w:t>Pokročilé koncepty</w:t>
       </w:r>
@@ -9743,7 +10110,7 @@
       <w:r>
         <w:t>Ansiblu</w:t>
       </w:r>
-      <w:bookmarkEnd w:id="27"/>
+      <w:bookmarkEnd w:id="29"/>
       <w:proofErr w:type="spellEnd"/>
     </w:p>
     <w:p>
@@ -9771,7 +10138,7 @@
       <w:pPr>
         <w:pStyle w:val="Nadpis3"/>
       </w:pPr>
-      <w:bookmarkStart w:id="28" w:name="_Toc214127609"/>
+      <w:bookmarkStart w:id="30" w:name="_Toc218845206"/>
       <w:r>
         <w:t>Role (</w:t>
       </w:r>
@@ -9783,6 +10150,7 @@
       <w:r>
         <w:t>)</w:t>
       </w:r>
+      <w:bookmarkEnd w:id="30"/>
     </w:p>
     <w:p>
       <w:r>
@@ -10099,6 +10467,7 @@
       <w:pPr>
         <w:pStyle w:val="Nadpis3"/>
       </w:pPr>
+      <w:bookmarkStart w:id="31" w:name="_Toc218845207"/>
       <w:r>
         <w:t>Kolekce (</w:t>
       </w:r>
@@ -10110,6 +10479,7 @@
       <w:r>
         <w:t>)</w:t>
       </w:r>
+      <w:bookmarkEnd w:id="31"/>
     </w:p>
     <w:p>
       <w:r>
@@ -10259,6 +10629,7 @@
       <w:pPr>
         <w:pStyle w:val="Nadpis3"/>
       </w:pPr>
+      <w:bookmarkStart w:id="32" w:name="_Toc218845208"/>
       <w:r>
         <w:t>Šablony (</w:t>
       </w:r>
@@ -10266,11 +10637,11 @@
       <w:r>
         <w:t>Templates</w:t>
       </w:r>
-      <w:bookmarkEnd w:id="28"/>
       <w:proofErr w:type="spellEnd"/>
       <w:r>
         <w:t>)</w:t>
       </w:r>
+      <w:bookmarkEnd w:id="32"/>
     </w:p>
     <w:p>
       <w:r>
@@ -10384,10 +10755,12 @@
       <w:pPr>
         <w:pStyle w:val="Nadpis3"/>
       </w:pPr>
+      <w:bookmarkStart w:id="33" w:name="_Toc218845209"/>
       <w:proofErr w:type="spellStart"/>
       <w:r>
         <w:t>Vault</w:t>
       </w:r>
+      <w:bookmarkEnd w:id="33"/>
       <w:proofErr w:type="spellEnd"/>
     </w:p>
     <w:p>
@@ -10511,153 +10884,677 @@
       <w:pPr>
         <w:pStyle w:val="Nadpis1"/>
       </w:pPr>
-      <w:bookmarkStart w:id="29" w:name="_Toc214127610"/>
+      <w:bookmarkStart w:id="34" w:name="_Toc218845210"/>
       <w:r>
         <w:lastRenderedPageBreak/>
-        <w:t>Implementace automatizovaného řešení</w:t>
-      </w:r>
-      <w:bookmarkEnd w:id="29"/>
+        <w:t>Praktická realizace automatizovaného prostředí</w:t>
+      </w:r>
+      <w:bookmarkEnd w:id="34"/>
+    </w:p>
+    <w:p>
+      <w:r>
+        <w:t>V této kapitole konečně opustíme čistou teorii a dostáváme se k praktické části</w:t>
+      </w:r>
     </w:p>
     <w:p>
       <w:pPr>
         <w:pStyle w:val="Nadpis2"/>
       </w:pPr>
-      <w:bookmarkStart w:id="30" w:name="_Toc214127611"/>
-      <w:r>
-        <w:t>Příprava a Provisioning prostředí</w:t>
-      </w:r>
-      <w:bookmarkEnd w:id="30"/>
+      <w:bookmarkStart w:id="35" w:name="_Toc218845211"/>
+      <w:r>
+        <w:t>Návrh architektury a síťová topologie</w:t>
+      </w:r>
+      <w:bookmarkEnd w:id="35"/>
+    </w:p>
+    <w:p>
+      <w:r>
+        <w:t xml:space="preserve">Jak již bylo nastíněno v teorii, tak </w:t>
+      </w:r>
+      <w:r>
+        <w:t xml:space="preserve">v této práci bude několik virtuálních </w:t>
+      </w:r>
+      <w:r>
+        <w:t>uzl</w:t>
+      </w:r>
+      <w:r>
+        <w:t xml:space="preserve">ů, běžících na lokálním zařízení. </w:t>
+      </w:r>
+      <w:r>
+        <w:t>Uzly</w:t>
+      </w:r>
+      <w:r>
+        <w:t xml:space="preserve"> budou celkem tři. První z nich, nazývaný </w:t>
+      </w:r>
+      <w:r>
+        <w:rPr>
+          <w:rStyle w:val="TechnickkdChar"/>
+        </w:rPr>
+        <w:t>bastion</w:t>
+      </w:r>
+      <w:r>
+        <w:rPr>
+          <w:rStyle w:val="TechnickkdChar"/>
+        </w:rPr>
+        <w:noBreakHyphen/>
+      </w:r>
+      <w:r>
+        <w:rPr>
+          <w:rStyle w:val="TechnickkdChar"/>
+        </w:rPr>
+        <w:t>s</w:t>
+      </w:r>
+      <w:r>
+        <w:rPr>
+          <w:rStyle w:val="TechnickkdChar"/>
+        </w:rPr>
+        <w:t>rv03</w:t>
+      </w:r>
+      <w:r>
+        <w:t>,</w:t>
+      </w:r>
+      <w:r>
+        <w:t xml:space="preserve"> je CN, na kterém bude nainstalován </w:t>
+      </w:r>
+      <w:proofErr w:type="spellStart"/>
+      <w:r>
+        <w:t>Ansible</w:t>
+      </w:r>
+      <w:proofErr w:type="spellEnd"/>
+      <w:r>
+        <w:t xml:space="preserve"> a bude spravovat ostatní dva </w:t>
+      </w:r>
+      <w:r>
+        <w:t>uzly</w:t>
+      </w:r>
+      <w:r>
+        <w:t xml:space="preserve">, což </w:t>
+      </w:r>
+      <w:r>
+        <w:t xml:space="preserve">jsou MN, </w:t>
+      </w:r>
+      <w:r>
+        <w:t>jmenovitě</w:t>
+      </w:r>
+      <w:r>
+        <w:t xml:space="preserve"> </w:t>
+      </w:r>
+      <w:r>
+        <w:rPr>
+          <w:rStyle w:val="TechnickkdChar"/>
+        </w:rPr>
+        <w:t>zabbix</w:t>
+      </w:r>
+      <w:r>
+        <w:rPr>
+          <w:rStyle w:val="TechnickkdChar"/>
+        </w:rPr>
+        <w:noBreakHyphen/>
+      </w:r>
+      <w:r>
+        <w:rPr>
+          <w:rStyle w:val="TechnickkdChar"/>
+        </w:rPr>
+        <w:t>srv01</w:t>
+      </w:r>
+      <w:r>
+        <w:t xml:space="preserve"> a </w:t>
+      </w:r>
+      <w:r>
+        <w:rPr>
+          <w:rStyle w:val="TechnickkdChar"/>
+        </w:rPr>
+        <w:t>grafana</w:t>
+      </w:r>
+      <w:r>
+        <w:rPr>
+          <w:rStyle w:val="TechnickkdChar"/>
+        </w:rPr>
+        <w:noBreakHyphen/>
+      </w:r>
+      <w:r>
+        <w:rPr>
+          <w:rStyle w:val="TechnickkdChar"/>
+        </w:rPr>
+        <w:t>s</w:t>
+      </w:r>
+      <w:r>
+        <w:rPr>
+          <w:rStyle w:val="TechnickkdChar"/>
+        </w:rPr>
+        <w:t>rv02</w:t>
+      </w:r>
+      <w:r>
+        <w:t xml:space="preserve"> na kterých poběží dané služby.</w:t>
+      </w:r>
+      <w:r>
+        <w:t xml:space="preserve"> Všechny tyto </w:t>
+      </w:r>
+      <w:r>
+        <w:t>uzly</w:t>
+      </w:r>
+      <w:r>
+        <w:t xml:space="preserve"> jsou spuštěny přes </w:t>
+      </w:r>
+      <w:proofErr w:type="spellStart"/>
+      <w:r>
+        <w:t>VirtualBox</w:t>
+      </w:r>
+      <w:proofErr w:type="spellEnd"/>
+      <w:r>
+        <w:t xml:space="preserve"> a jejich spuštění a úvodní konfiguraci zajišťuje nástroj </w:t>
+      </w:r>
+      <w:proofErr w:type="spellStart"/>
+      <w:r>
+        <w:t>Vagrant</w:t>
+      </w:r>
+      <w:proofErr w:type="spellEnd"/>
+      <w:r>
+        <w:t>.</w:t>
+      </w:r>
+      <w:r>
+        <w:t xml:space="preserve"> </w:t>
+      </w:r>
+      <w:proofErr w:type="spellStart"/>
+      <w:r>
+        <w:t>Vagrant</w:t>
+      </w:r>
+      <w:proofErr w:type="spellEnd"/>
+      <w:r>
+        <w:t xml:space="preserve"> funguje na tom, že pomocí souboru </w:t>
+      </w:r>
+      <w:proofErr w:type="spellStart"/>
+      <w:r>
+        <w:rPr>
+          <w:rStyle w:val="TechnickkdChar"/>
+        </w:rPr>
+        <w:t>Vagrantfile</w:t>
+      </w:r>
+      <w:proofErr w:type="spellEnd"/>
+      <w:r>
+        <w:t xml:space="preserve">, psaném v jazyce Ruby, sám vytvoří ve </w:t>
+      </w:r>
+      <w:proofErr w:type="spellStart"/>
+      <w:r>
+        <w:t>VirtualBoxu</w:t>
+      </w:r>
+      <w:proofErr w:type="spellEnd"/>
+      <w:r>
+        <w:t xml:space="preserve"> dané </w:t>
+      </w:r>
+      <w:r>
+        <w:t>uzly</w:t>
+      </w:r>
+      <w:r>
+        <w:t xml:space="preserve"> s</w:t>
+      </w:r>
+      <w:r>
+        <w:t> danými prostředky, parametry a nastavením.</w:t>
+      </w:r>
+    </w:p>
+    <w:p>
+      <w:pPr>
+        <w:pStyle w:val="Zdrojovkd"/>
+      </w:pPr>
+      <w:r>
+        <w:t xml:space="preserve">#Globální </w:t>
+      </w:r>
+      <w:r>
+        <w:t>proměnná</w:t>
+      </w:r>
+      <w:r>
+        <w:t xml:space="preserve"> pro název image</w:t>
+      </w:r>
+    </w:p>
+    <w:p>
+      <w:pPr>
+        <w:pStyle w:val="Zdrojovkd"/>
+      </w:pPr>
+      <w:r>
+        <w:t>IMAGE_NAME = "</w:t>
+      </w:r>
+      <w:proofErr w:type="spellStart"/>
+      <w:r>
+        <w:t>bento</w:t>
+      </w:r>
+      <w:proofErr w:type="spellEnd"/>
+      <w:r>
+        <w:t>/ubuntu-24.04"</w:t>
+      </w:r>
+    </w:p>
+    <w:p>
+      <w:pPr>
+        <w:pStyle w:val="Zdrojovkd"/>
+      </w:pPr>
+    </w:p>
+    <w:p>
+      <w:pPr>
+        <w:pStyle w:val="Zdrojovkd"/>
+      </w:pPr>
+      <w:proofErr w:type="spellStart"/>
+      <w:r>
+        <w:t>Vagrant.configure</w:t>
+      </w:r>
+      <w:proofErr w:type="spellEnd"/>
+      <w:r>
+        <w:t>("2") do |</w:t>
+      </w:r>
+      <w:proofErr w:type="spellStart"/>
+      <w:r>
+        <w:t>config</w:t>
+      </w:r>
+      <w:proofErr w:type="spellEnd"/>
+      <w:r>
+        <w:t>|</w:t>
+      </w:r>
+    </w:p>
+    <w:p>
+      <w:pPr>
+        <w:pStyle w:val="Zdrojovkd"/>
+      </w:pPr>
+      <w:r>
+        <w:t>    #Globální definice platná pro všechny VM, pokud není určeno jinak</w:t>
+      </w:r>
+    </w:p>
+    <w:p>
+      <w:pPr>
+        <w:pStyle w:val="Zdrojovkd"/>
+      </w:pPr>
+      <w:r>
+        <w:t xml:space="preserve">    </w:t>
+      </w:r>
+      <w:proofErr w:type="spellStart"/>
+      <w:proofErr w:type="gramStart"/>
+      <w:r>
+        <w:t>config.vm.provider</w:t>
+      </w:r>
+      <w:proofErr w:type="spellEnd"/>
+      <w:proofErr w:type="gramEnd"/>
+      <w:r>
+        <w:t xml:space="preserve"> "</w:t>
+      </w:r>
+      <w:proofErr w:type="spellStart"/>
+      <w:r>
+        <w:t>virtualbox</w:t>
+      </w:r>
+      <w:proofErr w:type="spellEnd"/>
+      <w:r>
+        <w:t>" do |v|</w:t>
+      </w:r>
+    </w:p>
+    <w:p>
+      <w:pPr>
+        <w:pStyle w:val="Zdrojovkd"/>
+      </w:pPr>
+      <w:r>
+        <w:t xml:space="preserve">        </w:t>
+      </w:r>
+      <w:proofErr w:type="spellStart"/>
+      <w:r>
+        <w:t>v.memory</w:t>
+      </w:r>
+      <w:proofErr w:type="spellEnd"/>
+      <w:r>
+        <w:t xml:space="preserve"> = 2048</w:t>
+      </w:r>
+    </w:p>
+    <w:p>
+      <w:pPr>
+        <w:pStyle w:val="Zdrojovkd"/>
+      </w:pPr>
+      <w:r>
+        <w:t xml:space="preserve">        </w:t>
+      </w:r>
+      <w:proofErr w:type="spellStart"/>
+      <w:r>
+        <w:t>v.cpus</w:t>
+      </w:r>
+      <w:proofErr w:type="spellEnd"/>
+      <w:r>
+        <w:t xml:space="preserve"> = 2</w:t>
+      </w:r>
+    </w:p>
+    <w:p>
+      <w:pPr>
+        <w:pStyle w:val="Zdrojovkd"/>
+      </w:pPr>
+      <w:r>
+        <w:t>    end</w:t>
+      </w:r>
+    </w:p>
+    <w:p>
+      <w:r>
+        <w:t>Toto je úvodní část kódu, která definuj</w:t>
+      </w:r>
+      <w:r>
+        <w:t xml:space="preserve">e globálně všechny prvky. První definuje proměnnou </w:t>
+      </w:r>
+      <w:r>
+        <w:rPr>
+          <w:rStyle w:val="TechnickkdChar"/>
+        </w:rPr>
+        <w:t>IMAGE_NAME</w:t>
+      </w:r>
+      <w:r>
+        <w:t xml:space="preserve">, která obsahuje jméno obrazu </w:t>
+      </w:r>
+      <w:proofErr w:type="spellStart"/>
+      <w:r>
+        <w:rPr>
+          <w:rStyle w:val="TechnickkdChar"/>
+        </w:rPr>
+        <w:t>bento</w:t>
+      </w:r>
+      <w:proofErr w:type="spellEnd"/>
+      <w:r>
+        <w:rPr>
+          <w:rStyle w:val="TechnickkdChar"/>
+        </w:rPr>
+        <w:t>/ubuntu-24.04</w:t>
+      </w:r>
+      <w:r>
+        <w:t>. Dále jsou také definovány</w:t>
+      </w:r>
+      <w:r>
+        <w:t xml:space="preserve"> globální </w:t>
+      </w:r>
+      <w:r>
+        <w:t xml:space="preserve">výchozí </w:t>
+      </w:r>
+      <w:r>
+        <w:t>systémové prostředky pro všechny vytvořené uzly</w:t>
+      </w:r>
+      <w:r>
+        <w:t>, v tomto případě se jedná o 2048 MB paměti RAM a dvě jádra CPU pro každý uzel.</w:t>
+      </w:r>
+      <w:r>
+        <w:t xml:space="preserve"> Tyto parametry je možné přepsat, pokud jsou definovány pro daný uzel ´.</w:t>
+      </w:r>
+    </w:p>
+    <w:p>
+      <w:r>
+        <w:t xml:space="preserve">Při importování boxu jsem narazil na problém. </w:t>
+      </w:r>
+      <w:proofErr w:type="spellStart"/>
+      <w:r>
+        <w:t>Vagrant</w:t>
+      </w:r>
+      <w:proofErr w:type="spellEnd"/>
+      <w:r>
+        <w:t xml:space="preserve"> totiž standartně zkusí najít box v zařízení, pokud je manuálně importován a </w:t>
+      </w:r>
+      <w:proofErr w:type="spellStart"/>
+      <w:r>
+        <w:t>Vagrant</w:t>
+      </w:r>
+      <w:proofErr w:type="spellEnd"/>
+      <w:r>
+        <w:t xml:space="preserve"> o něm ví, </w:t>
+      </w:r>
+      <w:r>
+        <w:t xml:space="preserve">a jinak se pokusí najít a stáhnout daný obraz z cloudu. Můj problém spočíval v tom, že nastal problém </w:t>
+      </w:r>
+      <w:r>
+        <w:t xml:space="preserve">při importování z cloudu a došlo k chybě. Musel jsem ručně instalovat daný obraz, definovat ho pro </w:t>
+      </w:r>
+      <w:proofErr w:type="spellStart"/>
+      <w:r>
+        <w:t>Vagrant</w:t>
+      </w:r>
+      <w:proofErr w:type="spellEnd"/>
+      <w:r>
+        <w:t>, aby ho mohl najít a spustit. Přesný postup je zmíněn v </w:t>
+      </w:r>
+      <w:r>
+        <w:rPr>
+          <w:rStyle w:val="TechnickkdChar"/>
+        </w:rPr>
+        <w:t>README.md</w:t>
+      </w:r>
+      <w:r>
+        <w:t>.</w:t>
+      </w:r>
+    </w:p>
+    <w:p>
+      <w:r>
+        <w:t xml:space="preserve">Tento </w:t>
+      </w:r>
+    </w:p>
+    <w:p>
+      <w:pPr>
+        <w:pStyle w:val="Nadpis2"/>
+      </w:pPr>
+      <w:bookmarkStart w:id="36" w:name="_Toc218845212"/>
+      <w:r>
+        <w:lastRenderedPageBreak/>
+        <w:t xml:space="preserve">Příprava a </w:t>
+      </w:r>
+      <w:proofErr w:type="spellStart"/>
+      <w:r>
+        <w:t>Provisioning</w:t>
+      </w:r>
+      <w:proofErr w:type="spellEnd"/>
+      <w:r>
+        <w:t xml:space="preserve"> prostř</w:t>
+      </w:r>
+      <w:r>
+        <w:t>ed</w:t>
+      </w:r>
+      <w:r>
+        <w:t>í</w:t>
+      </w:r>
+      <w:bookmarkEnd w:id="36"/>
     </w:p>
     <w:p>
       <w:pPr>
         <w:pStyle w:val="Nadpis3"/>
       </w:pPr>
-      <w:bookmarkStart w:id="31" w:name="_Toc214127612"/>
-      <w:r>
-        <w:t>Volba a konfigurace VirtualBoxu a Vagrantu</w:t>
-      </w:r>
-      <w:bookmarkEnd w:id="31"/>
+      <w:bookmarkStart w:id="37" w:name="_Toc218845213"/>
+      <w:r>
+        <w:t xml:space="preserve">Volba a konfigurace </w:t>
+      </w:r>
+      <w:proofErr w:type="spellStart"/>
+      <w:r>
+        <w:t>VirtualBoxu</w:t>
+      </w:r>
+      <w:proofErr w:type="spellEnd"/>
+      <w:r>
+        <w:t xml:space="preserve"> a </w:t>
+      </w:r>
+      <w:proofErr w:type="spellStart"/>
+      <w:r>
+        <w:t>Vagrantu</w:t>
+      </w:r>
+      <w:bookmarkEnd w:id="37"/>
+      <w:proofErr w:type="spellEnd"/>
     </w:p>
     <w:p>
       <w:pPr>
         <w:pStyle w:val="Nadpis3"/>
       </w:pPr>
-      <w:bookmarkStart w:id="32" w:name="_Toc214127613"/>
-      <w:r>
-        <w:t>Popis topologie virtuálních strojů (Control Node, Zabbix Server, Grafana Server, Monitorovaný Uzel)</w:t>
-      </w:r>
-      <w:bookmarkEnd w:id="32"/>
+      <w:bookmarkStart w:id="38" w:name="_Toc218845214"/>
+      <w:r>
+        <w:t>Popis topologie virtuálních strojů (</w:t>
+      </w:r>
+      <w:proofErr w:type="spellStart"/>
+      <w:r>
+        <w:t>Control</w:t>
+      </w:r>
+      <w:proofErr w:type="spellEnd"/>
+      <w:r>
+        <w:t xml:space="preserve"> Node, </w:t>
+      </w:r>
+      <w:proofErr w:type="spellStart"/>
+      <w:r>
+        <w:t>Zabbix</w:t>
+      </w:r>
+      <w:proofErr w:type="spellEnd"/>
+      <w:r>
+        <w:t xml:space="preserve"> Server, </w:t>
+      </w:r>
+      <w:proofErr w:type="spellStart"/>
+      <w:r>
+        <w:t>Grafana</w:t>
+      </w:r>
+      <w:proofErr w:type="spellEnd"/>
+      <w:r>
+        <w:t xml:space="preserve"> Server, Monitorovaný Uzel)</w:t>
+      </w:r>
+      <w:bookmarkEnd w:id="38"/>
     </w:p>
     <w:p>
       <w:pPr>
         <w:pStyle w:val="Nadpis2"/>
       </w:pPr>
-      <w:bookmarkStart w:id="33" w:name="_Toc214127614"/>
-      <w:r>
-        <w:t>Návrh a Tvorba Playbooků</w:t>
-      </w:r>
-      <w:bookmarkEnd w:id="33"/>
+      <w:bookmarkStart w:id="39" w:name="_Toc218845215"/>
+      <w:r>
+        <w:t xml:space="preserve">Návrh a Tvorba </w:t>
+      </w:r>
+      <w:proofErr w:type="spellStart"/>
+      <w:r>
+        <w:t>Playbooků</w:t>
+      </w:r>
+      <w:bookmarkEnd w:id="39"/>
+      <w:proofErr w:type="spellEnd"/>
     </w:p>
     <w:p>
       <w:pPr>
         <w:pStyle w:val="Nadpis3"/>
       </w:pPr>
-      <w:bookmarkStart w:id="34" w:name="_Toc214127615"/>
-      <w:r>
-        <w:t>Detailní struktura Role pro Zabbix</w:t>
-      </w:r>
-      <w:bookmarkEnd w:id="34"/>
+      <w:bookmarkStart w:id="40" w:name="_Toc218845216"/>
+      <w:r>
+        <w:t xml:space="preserve">Detailní struktura Role pro </w:t>
+      </w:r>
+      <w:proofErr w:type="spellStart"/>
+      <w:r>
+        <w:t>Zabbix</w:t>
+      </w:r>
+      <w:bookmarkEnd w:id="40"/>
+      <w:proofErr w:type="spellEnd"/>
     </w:p>
     <w:p>
       <w:pPr>
         <w:pStyle w:val="Nadpis3"/>
       </w:pPr>
-      <w:bookmarkStart w:id="35" w:name="_Toc214127616"/>
-      <w:r>
-        <w:t>Detailní struktura Role pro Grafana</w:t>
-      </w:r>
-      <w:bookmarkEnd w:id="35"/>
+      <w:bookmarkStart w:id="41" w:name="_Toc218845217"/>
+      <w:r>
+        <w:t xml:space="preserve">Detailní struktura Role pro </w:t>
+      </w:r>
+      <w:proofErr w:type="spellStart"/>
+      <w:r>
+        <w:t>Grafana</w:t>
+      </w:r>
+      <w:bookmarkEnd w:id="41"/>
+      <w:proofErr w:type="spellEnd"/>
     </w:p>
     <w:p>
       <w:pPr>
         <w:pStyle w:val="Nadpis3"/>
       </w:pPr>
-      <w:bookmarkStart w:id="36" w:name="_Toc214127617"/>
-      <w:r>
-        <w:t>Ukázky klíčových YAML Playbooků (vč. konfigurace vars a defaults)</w:t>
-      </w:r>
-      <w:bookmarkEnd w:id="36"/>
+      <w:bookmarkStart w:id="42" w:name="_Toc218845218"/>
+      <w:r>
+        <w:t xml:space="preserve">Ukázky klíčových YAML </w:t>
+      </w:r>
+      <w:proofErr w:type="spellStart"/>
+      <w:r>
+        <w:t>Playbooků</w:t>
+      </w:r>
+      <w:proofErr w:type="spellEnd"/>
+      <w:r>
+        <w:t xml:space="preserve"> (vč. konfigurace </w:t>
+      </w:r>
+      <w:proofErr w:type="spellStart"/>
+      <w:r>
+        <w:t>vars</w:t>
+      </w:r>
+      <w:proofErr w:type="spellEnd"/>
+      <w:r>
+        <w:t xml:space="preserve"> a </w:t>
+      </w:r>
+      <w:proofErr w:type="spellStart"/>
+      <w:r>
+        <w:t>defaults</w:t>
+      </w:r>
+      <w:proofErr w:type="spellEnd"/>
+      <w:r>
+        <w:t>)</w:t>
+      </w:r>
+      <w:bookmarkEnd w:id="42"/>
     </w:p>
     <w:p>
       <w:pPr>
         <w:pStyle w:val="Nadpis2"/>
       </w:pPr>
-      <w:bookmarkStart w:id="37" w:name="_Toc214127618"/>
+      <w:bookmarkStart w:id="43" w:name="_Toc218845219"/>
       <w:r>
         <w:t>Nasazení a Řešení problémů</w:t>
       </w:r>
-      <w:bookmarkEnd w:id="37"/>
+      <w:bookmarkEnd w:id="43"/>
     </w:p>
     <w:p>
       <w:pPr>
         <w:pStyle w:val="Nadpis3"/>
       </w:pPr>
-      <w:bookmarkStart w:id="38" w:name="_Toc214127619"/>
+      <w:bookmarkStart w:id="44" w:name="_Toc218845220"/>
       <w:r>
         <w:t>Popis prvního spuštění a nasazení</w:t>
       </w:r>
-      <w:bookmarkEnd w:id="38"/>
+      <w:bookmarkEnd w:id="44"/>
     </w:p>
     <w:p>
       <w:pPr>
         <w:pStyle w:val="Nadpis3"/>
       </w:pPr>
-      <w:bookmarkStart w:id="39" w:name="_Toc214127620"/>
+      <w:bookmarkStart w:id="45" w:name="_Toc218845221"/>
       <w:r>
         <w:t>Popsané problémy (např. firewall, závislosti balíčků) a jejich řešení.</w:t>
       </w:r>
-      <w:bookmarkEnd w:id="39"/>
+      <w:bookmarkEnd w:id="45"/>
     </w:p>
     <w:p>
       <w:pPr>
         <w:pStyle w:val="Nadpis1"/>
       </w:pPr>
-      <w:bookmarkStart w:id="40" w:name="_Toc214127621"/>
+      <w:bookmarkStart w:id="46" w:name="_Toc218845222"/>
       <w:r>
         <w:lastRenderedPageBreak/>
         <w:t>Testování a Zhodnocení</w:t>
       </w:r>
-      <w:bookmarkEnd w:id="40"/>
+      <w:bookmarkEnd w:id="46"/>
     </w:p>
     <w:p>
       <w:pPr>
         <w:pStyle w:val="Nadpis2"/>
       </w:pPr>
-      <w:bookmarkStart w:id="41" w:name="_Toc214127622"/>
+      <w:bookmarkStart w:id="47" w:name="_Toc218845223"/>
       <w:r>
         <w:t>Testy funkčnosti a konektivity</w:t>
       </w:r>
-      <w:bookmarkEnd w:id="41"/>
+      <w:bookmarkEnd w:id="47"/>
     </w:p>
     <w:p>
       <w:pPr>
         <w:pStyle w:val="Nadpis2"/>
       </w:pPr>
-      <w:bookmarkStart w:id="42" w:name="_Toc214127623"/>
-      <w:r>
-        <w:t>Testy idempotence</w:t>
-      </w:r>
-      <w:bookmarkEnd w:id="42"/>
+      <w:bookmarkStart w:id="48" w:name="_Toc218845224"/>
+      <w:r>
+        <w:t xml:space="preserve">Testy </w:t>
+      </w:r>
+      <w:proofErr w:type="spellStart"/>
+      <w:r>
+        <w:t>idempotence</w:t>
+      </w:r>
+      <w:bookmarkEnd w:id="48"/>
+      <w:proofErr w:type="spellEnd"/>
     </w:p>
     <w:p>
       <w:pPr>
         <w:pStyle w:val="Nadpis2"/>
       </w:pPr>
-      <w:bookmarkStart w:id="43" w:name="_Toc214127624"/>
+      <w:bookmarkStart w:id="49" w:name="_Toc218845225"/>
       <w:r>
         <w:t>Splnění stanovených cílů</w:t>
       </w:r>
-      <w:bookmarkEnd w:id="43"/>
+      <w:bookmarkEnd w:id="49"/>
     </w:p>
     <w:p>
       <w:pPr>
@@ -10669,16 +11566,16 @@
       <w:pPr>
         <w:pStyle w:val="Neslovannadpis"/>
       </w:pPr>
-      <w:bookmarkStart w:id="44" w:name="_Toc86047603"/>
-      <w:bookmarkStart w:id="45" w:name="_Toc86055210"/>
-      <w:bookmarkStart w:id="46" w:name="_Toc214127625"/>
+      <w:bookmarkStart w:id="50" w:name="_Toc86047603"/>
+      <w:bookmarkStart w:id="51" w:name="_Toc86055210"/>
+      <w:bookmarkStart w:id="52" w:name="_Toc218845226"/>
       <w:r>
         <w:lastRenderedPageBreak/>
         <w:t>Závěr</w:t>
       </w:r>
-      <w:bookmarkEnd w:id="44"/>
-      <w:bookmarkEnd w:id="45"/>
-      <w:bookmarkEnd w:id="46"/>
+      <w:bookmarkEnd w:id="50"/>
+      <w:bookmarkEnd w:id="51"/>
+      <w:bookmarkEnd w:id="52"/>
     </w:p>
     <w:p>
       <w:r>
@@ -10689,32 +11586,45 @@
       <w:pPr>
         <w:pStyle w:val="Neslovannadpis"/>
       </w:pPr>
-      <w:bookmarkStart w:id="47" w:name="_Toc86047604"/>
-      <w:bookmarkStart w:id="48" w:name="_Toc86055211"/>
-      <w:bookmarkStart w:id="49" w:name="_Toc214127626"/>
+      <w:bookmarkStart w:id="53" w:name="_Toc86047604"/>
+      <w:bookmarkStart w:id="54" w:name="_Toc86055211"/>
+      <w:bookmarkStart w:id="55" w:name="_Toc218845227"/>
       <w:r>
         <w:lastRenderedPageBreak/>
         <w:t>Seznam zkratek a odborných výrazů</w:t>
       </w:r>
-      <w:bookmarkEnd w:id="47"/>
-      <w:bookmarkEnd w:id="48"/>
-      <w:bookmarkEnd w:id="49"/>
+      <w:bookmarkEnd w:id="53"/>
+      <w:bookmarkEnd w:id="54"/>
+      <w:bookmarkEnd w:id="55"/>
     </w:p>
     <w:p>
       <w:pPr>
         <w:pStyle w:val="Pojem"/>
       </w:pPr>
-      <w:bookmarkStart w:id="50" w:name="_Hlk213078187"/>
-      <w:r>
-        <w:t>Agent-based</w:t>
-      </w:r>
+      <w:bookmarkStart w:id="56" w:name="_Hlk213078187"/>
+      <w:r>
+        <w:t>Agent-</w:t>
+      </w:r>
+      <w:proofErr w:type="spellStart"/>
+      <w:r>
+        <w:t>based</w:t>
+      </w:r>
+      <w:proofErr w:type="spellEnd"/>
     </w:p>
     <w:p>
       <w:pPr>
         <w:pStyle w:val="Vysvtlenpojmu"/>
       </w:pPr>
       <w:r>
-        <w:t>Agent-based architektura je taková, při které je na každém zařízení nasazen agent, který sbírá data a po zpracování je odešle na centrální server</w:t>
+        <w:t>Agent-</w:t>
+      </w:r>
+      <w:proofErr w:type="spellStart"/>
+      <w:r>
+        <w:t>based</w:t>
+      </w:r>
+      <w:proofErr w:type="spellEnd"/>
+      <w:r>
+        <w:t xml:space="preserve"> architektura je taková, při které je na každém zařízení nasazen agent, který sbírá data a po zpracování je odešle na centrální server</w:t>
       </w:r>
       <w:sdt>
         <w:sdtPr>
@@ -10747,16 +11657,23 @@
       <w:pPr>
         <w:pStyle w:val="Pojem"/>
       </w:pPr>
+      <w:proofErr w:type="spellStart"/>
       <w:r>
         <w:t>Agentless</w:t>
       </w:r>
+      <w:proofErr w:type="spellEnd"/>
     </w:p>
     <w:p>
       <w:pPr>
         <w:pStyle w:val="Vysvtlenpojmu"/>
       </w:pPr>
-      <w:r>
-        <w:t>Agentless architektura je taková, při které centrální server monitoruje celou infrastrukturu pomocí nativních protokolů</w:t>
+      <w:proofErr w:type="spellStart"/>
+      <w:r>
+        <w:t>Agentless</w:t>
+      </w:r>
+      <w:proofErr w:type="spellEnd"/>
+      <w:r>
+        <w:t xml:space="preserve"> architektura je taková, při které centrální server monitoruje celou infrastrukturu pomocí nativních protokolů</w:t>
       </w:r>
       <w:sdt>
         <w:sdtPr>
@@ -10789,16 +11706,47 @@
       <w:pPr>
         <w:pStyle w:val="Pojem"/>
       </w:pPr>
+      <w:proofErr w:type="spellStart"/>
       <w:r>
         <w:t>Ansible</w:t>
       </w:r>
+      <w:proofErr w:type="spellEnd"/>
     </w:p>
     <w:p>
       <w:pPr>
         <w:pStyle w:val="Vysvtlenpojmu"/>
       </w:pPr>
-      <w:r>
-        <w:t>Ansible je open-source sada softwarových nástrojů, která umožňuje IaC a zahrnuje funkce pro provisioning, správu configurace a nasazování aplikací</w:t>
+      <w:proofErr w:type="spellStart"/>
+      <w:r>
+        <w:t>Ansible</w:t>
+      </w:r>
+      <w:proofErr w:type="spellEnd"/>
+      <w:r>
+        <w:t xml:space="preserve"> je open-source sada softwarových nástrojů, která umožňuje </w:t>
+      </w:r>
+      <w:proofErr w:type="spellStart"/>
+      <w:r>
+        <w:t>IaC</w:t>
+      </w:r>
+      <w:proofErr w:type="spellEnd"/>
+      <w:r>
+        <w:t xml:space="preserve"> a zahrnuje funkce pro </w:t>
+      </w:r>
+      <w:proofErr w:type="spellStart"/>
+      <w:r>
+        <w:t>provisioning</w:t>
+      </w:r>
+      <w:proofErr w:type="spellEnd"/>
+      <w:r>
+        <w:t xml:space="preserve">, správu </w:t>
+      </w:r>
+      <w:proofErr w:type="spellStart"/>
+      <w:r>
+        <w:t>configurace</w:t>
+      </w:r>
+      <w:proofErr w:type="spellEnd"/>
+      <w:r>
+        <w:t xml:space="preserve"> a nasazování aplikací</w:t>
       </w:r>
       <w:sdt>
         <w:sdtPr>
@@ -10835,10 +11783,26 @@
         <w:t>API</w:t>
       </w:r>
       <w:r>
-        <w:t xml:space="preserve"> – Application progr</w:t>
-      </w:r>
-      <w:r>
-        <w:t>amming interface</w:t>
+        <w:t xml:space="preserve"> – </w:t>
+      </w:r>
+      <w:proofErr w:type="spellStart"/>
+      <w:r>
+        <w:t>Application</w:t>
+      </w:r>
+      <w:proofErr w:type="spellEnd"/>
+      <w:r>
+        <w:t xml:space="preserve"> </w:t>
+      </w:r>
+      <w:proofErr w:type="spellStart"/>
+      <w:r>
+        <w:t>progr</w:t>
+      </w:r>
+      <w:r>
+        <w:t>amming</w:t>
+      </w:r>
+      <w:proofErr w:type="spellEnd"/>
+      <w:r>
+        <w:t xml:space="preserve"> interface</w:t>
       </w:r>
     </w:p>
     <w:p>
@@ -10895,7 +11859,15 @@
         <w:t>CM</w:t>
       </w:r>
       <w:r>
-        <w:t xml:space="preserve"> – Configuration management</w:t>
+        <w:t xml:space="preserve"> – </w:t>
+      </w:r>
+      <w:proofErr w:type="spellStart"/>
+      <w:r>
+        <w:t>Configuration</w:t>
+      </w:r>
+      <w:proofErr w:type="spellEnd"/>
+      <w:r>
+        <w:t xml:space="preserve"> management</w:t>
       </w:r>
     </w:p>
     <w:p>
@@ -10940,7 +11912,15 @@
         <w:t>CM Drift</w:t>
       </w:r>
       <w:r>
-        <w:t xml:space="preserve"> – Configuration management drift</w:t>
+        <w:t xml:space="preserve"> – </w:t>
+      </w:r>
+      <w:proofErr w:type="spellStart"/>
+      <w:r>
+        <w:t>Configuration</w:t>
+      </w:r>
+      <w:proofErr w:type="spellEnd"/>
+      <w:r>
+        <w:t xml:space="preserve"> management drift</w:t>
       </w:r>
     </w:p>
     <w:p>
@@ -10982,10 +11962,106 @@
         <w:pStyle w:val="Pojem"/>
       </w:pPr>
       <w:r>
+        <w:t>CN</w:t>
+      </w:r>
+      <w:r>
+        <w:t xml:space="preserve"> </w:t>
+      </w:r>
+      <w:r>
+        <w:t>–</w:t>
+      </w:r>
+      <w:r>
+        <w:t xml:space="preserve"> </w:t>
+      </w:r>
+      <w:proofErr w:type="spellStart"/>
+      <w:r>
+        <w:t>Control</w:t>
+      </w:r>
+      <w:proofErr w:type="spellEnd"/>
+      <w:r>
+        <w:t xml:space="preserve"> node</w:t>
+      </w:r>
+    </w:p>
+    <w:p>
+      <w:pPr>
+        <w:pStyle w:val="Vysvtlenpojmu"/>
+      </w:pPr>
+      <w:r>
+        <w:t xml:space="preserve">CN </w:t>
+      </w:r>
+      <w:r>
+        <w:t xml:space="preserve">slouží jako centrální řídící bod pro operaci </w:t>
+      </w:r>
+      <w:proofErr w:type="spellStart"/>
+      <w:r>
+        <w:t>Ansiblu</w:t>
+      </w:r>
+      <w:proofErr w:type="spellEnd"/>
+      <w:r>
+        <w:t>. Jedná se o místo, kde automatizační úlohy jsou koordinovány a provedeny</w:t>
+      </w:r>
+      <w:sdt>
+        <w:sdtPr>
+          <w:id w:val="554053368"/>
+          <w:citation/>
+        </w:sdtPr>
+        <w:sdtContent>
+          <w:r>
+            <w:fldChar w:fldCharType="begin"/>
+          </w:r>
+          <w:r>
+            <w:instrText xml:space="preserve">CITATION Hashnode_AnsibleComponents \l 1029 </w:instrText>
+          </w:r>
+          <w:r>
+            <w:fldChar w:fldCharType="separate"/>
+          </w:r>
+          <w:r>
+            <w:rPr>
+              <w:noProof/>
+            </w:rPr>
+            <w:t xml:space="preserve"> (22)</w:t>
+          </w:r>
+          <w:r>
+            <w:fldChar w:fldCharType="end"/>
+          </w:r>
+        </w:sdtContent>
+      </w:sdt>
+    </w:p>
+    <w:p>
+      <w:pPr>
+        <w:pStyle w:val="Pojem"/>
+      </w:pPr>
+      <w:proofErr w:type="spellStart"/>
+      <w:r>
+        <w:t>Core</w:t>
+      </w:r>
+      <w:proofErr w:type="spellEnd"/>
+      <w:r>
+        <w:t xml:space="preserve"> </w:t>
+      </w:r>
+      <w:proofErr w:type="spellStart"/>
+      <w:r>
+        <w:t>modules</w:t>
+      </w:r>
+      <w:proofErr w:type="spellEnd"/>
+    </w:p>
+    <w:p>
+      <w:pPr>
+        <w:pStyle w:val="Pojem"/>
+      </w:pPr>
+      <w:r>
         <w:t>Dashboard</w:t>
       </w:r>
       <w:r>
-        <w:t xml:space="preserve"> (Grafana)</w:t>
+        <w:t xml:space="preserve"> (</w:t>
+      </w:r>
+      <w:proofErr w:type="spellStart"/>
+      <w:r>
+        <w:t>Grafana</w:t>
+      </w:r>
+      <w:proofErr w:type="spellEnd"/>
+      <w:r>
+        <w:t>)</w:t>
       </w:r>
     </w:p>
     <w:p>
@@ -10993,7 +12069,15 @@
         <w:pStyle w:val="Vysvtlenpojmu"/>
       </w:pPr>
       <w:r>
-        <w:t>Dashboard v Grafaně je jeden nebo více panelů uspořádaných do řad pro přehledné a rychl</w:t>
+        <w:t>Dashboard v </w:t>
+      </w:r>
+      <w:proofErr w:type="spellStart"/>
+      <w:r>
+        <w:t>Grafaně</w:t>
+      </w:r>
+      <w:proofErr w:type="spellEnd"/>
+      <w:r>
+        <w:t xml:space="preserve"> je jeden nebo více panelů uspořádaných do řad pro přehledné a rychl</w:t>
       </w:r>
       <w:r>
         <w:t>é</w:t>
@@ -11114,6 +12198,7 @@
         <w:pStyle w:val="Pojem"/>
       </w:pPr>
       <w:r>
+        <w:lastRenderedPageBreak/>
         <w:t>Deklarativní přístup</w:t>
       </w:r>
     </w:p>
@@ -11122,8 +12207,13 @@
         <w:pStyle w:val="Vysvtlenpojmu"/>
       </w:pPr>
       <w:r>
-        <w:t>Deklarativní přístup znamená, že specifikujete jméno a vlastnosti zdrojů v infrastruktuře a nástroj IaC</w:t>
-      </w:r>
+        <w:t xml:space="preserve">Deklarativní přístup znamená, že specifikujete jméno a vlastnosti zdrojů v infrastruktuře a nástroj </w:t>
+      </w:r>
+      <w:proofErr w:type="spellStart"/>
+      <w:r>
+        <w:t>IaC</w:t>
+      </w:r>
+      <w:proofErr w:type="spellEnd"/>
       <w:r>
         <w:t xml:space="preserve"> vymyslí a dosáhne kýženého cíle sám o sobě</w:t>
       </w:r>
@@ -11159,15 +12249,35 @@
         <w:pStyle w:val="Pojem"/>
       </w:pPr>
       <w:r>
+        <w:t>Git</w:t>
+      </w:r>
+    </w:p>
+    <w:p>
+      <w:pPr>
+        <w:pStyle w:val="Vysvtlenpojmu"/>
+      </w:pPr>
+    </w:p>
+    <w:p>
+      <w:pPr>
+        <w:pStyle w:val="Pojem"/>
+      </w:pPr>
+      <w:proofErr w:type="spellStart"/>
+      <w:r>
         <w:t>Grafana</w:t>
       </w:r>
+      <w:proofErr w:type="spellEnd"/>
     </w:p>
     <w:p>
       <w:pPr>
         <w:pStyle w:val="Vysvtlenpojmu"/>
       </w:pPr>
-      <w:r>
-        <w:t>Grafana je multiplatformní open-source analytická a interaktivní vizualizační webová aplikace</w:t>
+      <w:proofErr w:type="spellStart"/>
+      <w:r>
+        <w:t>Grafana</w:t>
+      </w:r>
+      <w:proofErr w:type="spellEnd"/>
+      <w:r>
+        <w:t xml:space="preserve"> je multiplatformní open-source analytická a interaktivní vizualizační webová aplikace</w:t>
       </w:r>
       <w:sdt>
         <w:sdtPr>
@@ -11200,17 +12310,62 @@
       <w:pPr>
         <w:pStyle w:val="Pojem"/>
       </w:pPr>
-      <w:r>
-        <w:lastRenderedPageBreak/>
-        <w:t>IaC –</w:t>
+      <w:proofErr w:type="spellStart"/>
+      <w:r>
+        <w:t>Handler</w:t>
+      </w:r>
+      <w:proofErr w:type="spellEnd"/>
+    </w:p>
+    <w:p>
+      <w:pPr>
+        <w:pStyle w:val="Vysvtlenpojmu"/>
+      </w:pPr>
+    </w:p>
+    <w:p>
+      <w:pPr>
+        <w:pStyle w:val="Pojem"/>
+      </w:pPr>
+      <w:r>
+        <w:t>HTTP/HTTPS</w:t>
+      </w:r>
+      <w:r>
+        <w:t xml:space="preserve"> –</w:t>
+      </w:r>
+    </w:p>
+    <w:p>
+      <w:pPr>
+        <w:pStyle w:val="Vysvtlenpojmu"/>
+      </w:pPr>
+    </w:p>
+    <w:p>
+      <w:pPr>
+        <w:pStyle w:val="Pojem"/>
+      </w:pPr>
+      <w:proofErr w:type="spellStart"/>
+      <w:r>
+        <w:t>IaC</w:t>
+      </w:r>
+      <w:proofErr w:type="spellEnd"/>
+      <w:r>
+        <w:t xml:space="preserve"> –</w:t>
       </w:r>
       <w:r>
         <w:t xml:space="preserve"> </w:t>
       </w:r>
-      <w:r>
-        <w:t>Infrastructure as Code</w:t>
-      </w:r>
-      <w:bookmarkEnd w:id="50"/>
+      <w:proofErr w:type="spellStart"/>
+      <w:r>
+        <w:t>Infrastructure</w:t>
+      </w:r>
+      <w:proofErr w:type="spellEnd"/>
+      <w:r>
+        <w:t xml:space="preserve"> as </w:t>
+      </w:r>
+      <w:proofErr w:type="spellStart"/>
+      <w:r>
+        <w:t>Code</w:t>
+      </w:r>
+      <w:bookmarkEnd w:id="56"/>
+      <w:proofErr w:type="spellEnd"/>
     </w:p>
     <w:p>
       <w:pPr>
@@ -11219,11 +12374,24 @@
       <w:r>
         <w:t>„</w:t>
       </w:r>
-      <w:r>
-        <w:t xml:space="preserve">IaC </w:t>
-      </w:r>
-      <w:r>
-        <w:t>je proces správy a provisioningu (vytváření) počítačových datových center pomocí strojově čitelných definičních souborů místo fyzické konfigurace hardwaru nebo interaktivních konfiguračních nástrojů</w:t>
+      <w:proofErr w:type="spellStart"/>
+      <w:r>
+        <w:t>IaC</w:t>
+      </w:r>
+      <w:proofErr w:type="spellEnd"/>
+      <w:r>
+        <w:t xml:space="preserve"> </w:t>
+      </w:r>
+      <w:r>
+        <w:t xml:space="preserve">je proces správy a </w:t>
+      </w:r>
+      <w:proofErr w:type="spellStart"/>
+      <w:r>
+        <w:t>provisioningu</w:t>
+      </w:r>
+      <w:proofErr w:type="spellEnd"/>
+      <w:r>
+        <w:t xml:space="preserve"> (vytváření) počítačových datových center pomocí strojově čitelných definičních souborů místo fyzické konfigurace hardwaru nebo interaktivních konfiguračních nástrojů</w:t>
       </w:r>
       <w:r>
         <w:t>“</w:t>
@@ -11259,16 +12427,23 @@
       <w:pPr>
         <w:pStyle w:val="Pojem"/>
       </w:pPr>
+      <w:proofErr w:type="spellStart"/>
       <w:r>
         <w:t>Idempotence</w:t>
       </w:r>
+      <w:proofErr w:type="spellEnd"/>
     </w:p>
     <w:p>
       <w:pPr>
         <w:pStyle w:val="Vysvtlenpojmu"/>
       </w:pPr>
-      <w:r>
-        <w:t xml:space="preserve">Idempotence je </w:t>
+      <w:proofErr w:type="spellStart"/>
+      <w:r>
+        <w:t>Idempotence</w:t>
+      </w:r>
+      <w:proofErr w:type="spellEnd"/>
+      <w:r>
+        <w:t xml:space="preserve"> je </w:t>
       </w:r>
       <w:r>
         <w:t xml:space="preserve">základní </w:t>
@@ -11319,7 +12494,15 @@
         <w:pStyle w:val="Vysvtlenpojmu"/>
       </w:pPr>
       <w:r>
-        <w:t>Imperativní přístup znamená, že specifikujete seznam kroků, které musí nástroj IaC provést při poskytování nového zdroje</w:t>
+        <w:t xml:space="preserve">Imperativní přístup znamená, že specifikujete seznam kroků, které musí nástroj </w:t>
+      </w:r>
+      <w:proofErr w:type="spellStart"/>
+      <w:r>
+        <w:t>IaC</w:t>
+      </w:r>
+      <w:proofErr w:type="spellEnd"/>
+      <w:r>
+        <w:t xml:space="preserve"> provést při poskytování nového zdroje</w:t>
       </w:r>
       <w:sdt>
         <w:sdtPr>
@@ -11356,6 +12539,171 @@
         <w:pStyle w:val="Pojem"/>
       </w:pPr>
       <w:r>
+        <w:t>INI soubor</w:t>
+      </w:r>
+      <w:r>
+        <w:t xml:space="preserve"> </w:t>
+      </w:r>
+      <w:r>
+        <w:t>–</w:t>
+      </w:r>
+    </w:p>
+    <w:p>
+      <w:pPr>
+        <w:pStyle w:val="Vysvtlenpojmu"/>
+      </w:pPr>
+    </w:p>
+    <w:p>
+      <w:pPr>
+        <w:pStyle w:val="Pojem"/>
+      </w:pPr>
+      <w:r>
+        <w:t>Inventář</w:t>
+      </w:r>
+    </w:p>
+    <w:p>
+      <w:pPr>
+        <w:pStyle w:val="Vysvtlenpojmu"/>
+      </w:pPr>
+    </w:p>
+    <w:p>
+      <w:pPr>
+        <w:pStyle w:val="Pojem"/>
+      </w:pPr>
+      <w:r>
+        <w:t>Jinja2</w:t>
+      </w:r>
+    </w:p>
+    <w:p>
+      <w:pPr>
+        <w:pStyle w:val="Vysvtlenpojmu"/>
+      </w:pPr>
+    </w:p>
+    <w:p>
+      <w:pPr>
+        <w:pStyle w:val="Pojem"/>
+      </w:pPr>
+      <w:r>
+        <w:t>JSON</w:t>
+      </w:r>
+      <w:r>
+        <w:t xml:space="preserve"> –</w:t>
+      </w:r>
+    </w:p>
+    <w:p>
+      <w:pPr>
+        <w:pStyle w:val="Vysvtlenpojmu"/>
+      </w:pPr>
+    </w:p>
+    <w:p>
+      <w:pPr>
+        <w:pStyle w:val="Pojem"/>
+      </w:pPr>
+      <w:r>
+        <w:t>Kolekce</w:t>
+      </w:r>
+    </w:p>
+    <w:p>
+      <w:pPr>
+        <w:pStyle w:val="Vysvtlenpojmu"/>
+      </w:pPr>
+    </w:p>
+    <w:p>
+      <w:pPr>
+        <w:pStyle w:val="Pojem"/>
+      </w:pPr>
+      <w:r>
+        <w:lastRenderedPageBreak/>
+        <w:t>MN</w:t>
+      </w:r>
+      <w:r>
+        <w:t xml:space="preserve"> –</w:t>
+      </w:r>
+      <w:r>
+        <w:t xml:space="preserve"> </w:t>
+      </w:r>
+      <w:proofErr w:type="spellStart"/>
+      <w:r>
+        <w:t>Managed</w:t>
+      </w:r>
+      <w:proofErr w:type="spellEnd"/>
+      <w:r>
+        <w:t xml:space="preserve"> node</w:t>
+      </w:r>
+    </w:p>
+    <w:p>
+      <w:pPr>
+        <w:pStyle w:val="Vysvtlenpojmu"/>
+      </w:pPr>
+      <w:proofErr w:type="spellStart"/>
+      <w:r>
+        <w:t>MN</w:t>
+      </w:r>
+      <w:r>
+        <w:t>’s</w:t>
+      </w:r>
+      <w:proofErr w:type="spellEnd"/>
+      <w:r>
+        <w:t xml:space="preserve"> jsou cílová zařízení nebo systémy které </w:t>
+      </w:r>
+      <w:proofErr w:type="spellStart"/>
+      <w:r>
+        <w:t>Ansible</w:t>
+      </w:r>
+      <w:proofErr w:type="spellEnd"/>
+      <w:r>
+        <w:t xml:space="preserve"> spravuje a automatizuje přístupem přes SSH nebo </w:t>
+      </w:r>
+      <w:proofErr w:type="spellStart"/>
+      <w:r>
+        <w:t>WinRM</w:t>
+      </w:r>
+      <w:proofErr w:type="spellEnd"/>
+      <w:sdt>
+        <w:sdtPr>
+          <w:id w:val="1888297533"/>
+          <w:citation/>
+        </w:sdtPr>
+        <w:sdtContent>
+          <w:r>
+            <w:fldChar w:fldCharType="begin"/>
+          </w:r>
+          <w:r>
+            <w:instrText xml:space="preserve"> CITATION Hashnode_AnsibleComponents \l 1029 </w:instrText>
+          </w:r>
+          <w:r>
+            <w:fldChar w:fldCharType="separate"/>
+          </w:r>
+          <w:r>
+            <w:rPr>
+              <w:noProof/>
+            </w:rPr>
+            <w:t xml:space="preserve"> (22)</w:t>
+          </w:r>
+          <w:r>
+            <w:fldChar w:fldCharType="end"/>
+          </w:r>
+        </w:sdtContent>
+      </w:sdt>
+    </w:p>
+    <w:p>
+      <w:pPr>
+        <w:pStyle w:val="Pojem"/>
+      </w:pPr>
+      <w:r>
+        <w:t>Modul</w:t>
+      </w:r>
+    </w:p>
+    <w:p>
+      <w:pPr>
+        <w:pStyle w:val="Vysvtlenpojmu"/>
+      </w:pPr>
+    </w:p>
+    <w:p>
+      <w:pPr>
+        <w:pStyle w:val="Pojem"/>
+      </w:pPr>
+      <w:r>
         <w:t>Monitoring</w:t>
       </w:r>
     </w:p>
@@ -11452,7 +12800,7 @@
         <w:pStyle w:val="Pojem"/>
       </w:pPr>
       <w:r>
-        <w:t>Play (část/sekce)</w:t>
+        <w:t>Play</w:t>
       </w:r>
     </w:p>
     <w:p>
@@ -11464,16 +12812,31 @@
       <w:pPr>
         <w:pStyle w:val="Pojem"/>
       </w:pPr>
+      <w:proofErr w:type="spellStart"/>
       <w:r>
         <w:t>Playbook</w:t>
       </w:r>
+      <w:proofErr w:type="spellEnd"/>
     </w:p>
     <w:p>
       <w:pPr>
         <w:pStyle w:val="Vysvtlenpojmu"/>
       </w:pPr>
-      <w:r>
-        <w:t>Ansible playbook, je plán automatizačního úkolu</w:t>
+      <w:proofErr w:type="spellStart"/>
+      <w:r>
+        <w:t>Ansible</w:t>
+      </w:r>
+      <w:proofErr w:type="spellEnd"/>
+      <w:r>
+        <w:t xml:space="preserve"> </w:t>
+      </w:r>
+      <w:proofErr w:type="spellStart"/>
+      <w:r>
+        <w:t>playbook</w:t>
+      </w:r>
+      <w:proofErr w:type="spellEnd"/>
+      <w:r>
+        <w:t>, je plán automatizačního úkolu</w:t>
       </w:r>
       <w:r>
         <w:t xml:space="preserve"> ve formátu YAML, </w:t>
@@ -11512,16 +12875,23 @@
       <w:pPr>
         <w:pStyle w:val="Pojem"/>
       </w:pPr>
+      <w:proofErr w:type="spellStart"/>
       <w:r>
         <w:t>Provisioning</w:t>
       </w:r>
+      <w:proofErr w:type="spellEnd"/>
     </w:p>
     <w:p>
       <w:pPr>
         <w:pStyle w:val="Vysvtlenpojmu"/>
       </w:pPr>
-      <w:r>
-        <w:t>Provisioning je proces vytváření a nastavení IT infrastruktury a zahrnuje kroky potřebné ke správě uživatelů a systémového přístupu k různým zdrojům</w:t>
+      <w:proofErr w:type="spellStart"/>
+      <w:r>
+        <w:t>Provisioning</w:t>
+      </w:r>
+      <w:proofErr w:type="spellEnd"/>
+      <w:r>
+        <w:t xml:space="preserve"> je proces vytváření a nastavení IT infrastruktury a zahrnuje kroky potřebné ke správě uživatelů a systémového přístupu k různým zdrojům</w:t>
       </w:r>
       <w:sdt>
         <w:sdtPr>
@@ -11554,15 +12924,38 @@
       <w:pPr>
         <w:pStyle w:val="Pojem"/>
       </w:pPr>
+      <w:proofErr w:type="spellStart"/>
+      <w:r>
+        <w:t>Push</w:t>
+      </w:r>
+      <w:proofErr w:type="spellEnd"/>
+      <w:r>
+        <w:t xml:space="preserve"> model</w:t>
+      </w:r>
+    </w:p>
+    <w:p>
+      <w:pPr>
+        <w:pStyle w:val="Pojem"/>
+      </w:pPr>
       <w:r>
         <w:t>SNMP</w:t>
       </w:r>
       <w:r>
         <w:t xml:space="preserve"> – </w:t>
       </w:r>
-      <w:r>
-        <w:t>Simple Network Management Protocol</w:t>
-      </w:r>
+      <w:proofErr w:type="spellStart"/>
+      <w:r>
+        <w:t>Simple</w:t>
+      </w:r>
+      <w:proofErr w:type="spellEnd"/>
+      <w:r>
+        <w:t xml:space="preserve"> Network Management </w:t>
+      </w:r>
+      <w:proofErr w:type="spellStart"/>
+      <w:r>
+        <w:t>Protocol</w:t>
+      </w:r>
+      <w:proofErr w:type="spellEnd"/>
     </w:p>
     <w:p>
       <w:pPr>
@@ -11623,8 +13016,13 @@
       <w:r>
         <w:t xml:space="preserve">SSH – </w:t>
       </w:r>
-      <w:r>
-        <w:t>Secure Shell</w:t>
+      <w:proofErr w:type="spellStart"/>
+      <w:r>
+        <w:t>Secure</w:t>
+      </w:r>
+      <w:proofErr w:type="spellEnd"/>
+      <w:r>
+        <w:t xml:space="preserve"> Shell</w:t>
       </w:r>
     </w:p>
     <w:p>
@@ -11681,15 +13079,48 @@
         <w:pStyle w:val="Pojem"/>
       </w:pPr>
       <w:r>
+        <w:t>Šablona</w:t>
+      </w:r>
+    </w:p>
+    <w:p>
+      <w:pPr>
+        <w:pStyle w:val="Vysvtlenpojmu"/>
+      </w:pPr>
+    </w:p>
+    <w:p>
+      <w:pPr>
+        <w:pStyle w:val="Pojem"/>
+      </w:pPr>
+      <w:r>
+        <w:t>Úloha</w:t>
+      </w:r>
+    </w:p>
+    <w:p>
+      <w:pPr>
+        <w:pStyle w:val="Vysvtlenpojmu"/>
+      </w:pPr>
+    </w:p>
+    <w:p>
+      <w:pPr>
+        <w:pStyle w:val="Pojem"/>
+      </w:pPr>
+      <w:proofErr w:type="spellStart"/>
+      <w:r>
         <w:t>Vagrant</w:t>
       </w:r>
+      <w:proofErr w:type="spellEnd"/>
     </w:p>
     <w:p>
       <w:pPr>
         <w:pStyle w:val="Vysvtlenpojmu"/>
       </w:pPr>
-      <w:r>
-        <w:t>Vagrant je nástroj pro tvorbu a správu virtuálních prostředí v jednom pracovním postupu</w:t>
+      <w:proofErr w:type="spellStart"/>
+      <w:r>
+        <w:t>Vagrant</w:t>
+      </w:r>
+      <w:proofErr w:type="spellEnd"/>
+      <w:r>
+        <w:t xml:space="preserve"> je nástroj pro tvorbu a správu virtuálních prostředí v jednom pracovním postupu</w:t>
       </w:r>
       <w:sdt>
         <w:sdtPr>
@@ -11722,8 +13153,41 @@
       <w:pPr>
         <w:pStyle w:val="Pojem"/>
       </w:pPr>
+      <w:proofErr w:type="spellStart"/>
       <w:r>
         <w:lastRenderedPageBreak/>
+        <w:t>Vault</w:t>
+      </w:r>
+      <w:proofErr w:type="spellEnd"/>
+    </w:p>
+    <w:p>
+      <w:pPr>
+        <w:pStyle w:val="Vysvtlenpojmu"/>
+      </w:pPr>
+    </w:p>
+    <w:p>
+      <w:pPr>
+        <w:pStyle w:val="Pojem"/>
+      </w:pPr>
+      <w:proofErr w:type="spellStart"/>
+      <w:r>
+        <w:t>Vault</w:t>
+      </w:r>
+      <w:proofErr w:type="spellEnd"/>
+      <w:r>
+        <w:t xml:space="preserve"> ID</w:t>
+      </w:r>
+    </w:p>
+    <w:p>
+      <w:pPr>
+        <w:pStyle w:val="Vysvtlenpojmu"/>
+      </w:pPr>
+    </w:p>
+    <w:p>
+      <w:pPr>
+        <w:pStyle w:val="Pojem"/>
+      </w:pPr>
+      <w:r>
         <w:t>VirtualBox</w:t>
       </w:r>
     </w:p>
@@ -11978,33 +13442,49 @@
       <w:pPr>
         <w:pStyle w:val="Neslovannadpis"/>
       </w:pPr>
-      <w:bookmarkStart w:id="51" w:name="_Toc86047605"/>
-      <w:bookmarkStart w:id="52" w:name="_Toc86055212"/>
-      <w:bookmarkStart w:id="53" w:name="_Toc214127627"/>
+      <w:bookmarkStart w:id="57" w:name="_Toc86047605"/>
+      <w:bookmarkStart w:id="58" w:name="_Toc86055212"/>
+      <w:bookmarkStart w:id="59" w:name="_Toc218845228"/>
       <w:r>
         <w:lastRenderedPageBreak/>
         <w:t>Seznam obrázků</w:t>
       </w:r>
-      <w:bookmarkEnd w:id="51"/>
-      <w:bookmarkEnd w:id="52"/>
-      <w:bookmarkEnd w:id="53"/>
-    </w:p>
-    <w:p>
-      <w:fldSimple w:instr=" TOC \h \z \c &quot;Obrázek&quot; ">
-        <w:r>
-          <w:rPr>
-            <w:b/>
-            <w:bCs/>
-            <w:noProof/>
-            <w:sz w:val="22"/>
-          </w:rPr>
-          <w:t>Nenalezena položka seznamu obrázků.</w:t>
-        </w:r>
-      </w:fldSimple>
-      <w:bookmarkStart w:id="54" w:name="_Toc86047606"/>
-    </w:p>
-    <w:bookmarkStart w:id="55" w:name="_Toc86055213" w:displacedByCustomXml="next"/>
-    <w:bookmarkStart w:id="56" w:name="_Toc214127628" w:displacedByCustomXml="next"/>
+      <w:bookmarkEnd w:id="57"/>
+      <w:bookmarkEnd w:id="58"/>
+      <w:bookmarkEnd w:id="59"/>
+    </w:p>
+    <w:p>
+      <w:r>
+        <w:fldChar w:fldCharType="begin"/>
+      </w:r>
+      <w:r>
+        <w:instrText xml:space="preserve"> TOC \h \z \c "Obrázek" </w:instrText>
+      </w:r>
+      <w:r>
+        <w:fldChar w:fldCharType="separate"/>
+      </w:r>
+      <w:r>
+        <w:rPr>
+          <w:b/>
+          <w:bCs/>
+          <w:noProof/>
+          <w:sz w:val="22"/>
+        </w:rPr>
+        <w:t>Nenalezena položka seznamu obrázků.</w:t>
+      </w:r>
+      <w:r>
+        <w:rPr>
+          <w:b/>
+          <w:bCs/>
+          <w:noProof/>
+          <w:sz w:val="22"/>
+        </w:rPr>
+        <w:fldChar w:fldCharType="end"/>
+      </w:r>
+      <w:bookmarkStart w:id="60" w:name="_Toc86047606"/>
+    </w:p>
+    <w:bookmarkStart w:id="61" w:name="_Toc218845229" w:displacedByCustomXml="next"/>
+    <w:bookmarkStart w:id="62" w:name="_Toc86055213" w:displacedByCustomXml="next"/>
     <w:sdt>
       <w:sdtPr>
         <w:rPr>
@@ -12032,9 +13512,9 @@
           <w:r>
             <w:t>Použité zdroje</w:t>
           </w:r>
-          <w:bookmarkEnd w:id="54"/>
-          <w:bookmarkEnd w:id="56"/>
-          <w:bookmarkEnd w:id="55"/>
+          <w:bookmarkEnd w:id="60"/>
+          <w:bookmarkEnd w:id="62"/>
+          <w:bookmarkEnd w:id="61"/>
         </w:p>
         <w:p>
           <w:pPr>
@@ -12652,7 +14132,7 @@
             <w:rPr>
               <w:noProof/>
             </w:rPr>
-            <w:t xml:space="preserve"> Ansible Components: Understanding the Control Node and Managed Nodes. [Online] 25. Květen 2024. [Citace: 14. Listopad 2025.] https://devopsvoyager.hashnode.dev/ansible-components-understanding-the-control-node-and-managed-nodes.</w:t>
+            <w:t xml:space="preserve"> Ansible Components: Understanding the Control Node and Managed Nodes. [Online] 25. Květen 2024. [Citace: 30. Listopad 2025.] https://devopsvoyager.hashnode.dev/ansible-components-understanding-the-control-node-and-managed-nodes.</w:t>
           </w:r>
         </w:p>
         <w:p>
@@ -13300,27 +14780,27 @@
       <w:pPr>
         <w:pStyle w:val="Nadpisplohy"/>
       </w:pPr>
-      <w:bookmarkStart w:id="57" w:name="_Toc86047607"/>
-      <w:bookmarkStart w:id="58" w:name="_Toc86055214"/>
-      <w:bookmarkStart w:id="59" w:name="_Toc214127629"/>
+      <w:bookmarkStart w:id="63" w:name="_Toc86047607"/>
+      <w:bookmarkStart w:id="64" w:name="_Toc86055214"/>
+      <w:bookmarkStart w:id="65" w:name="_Toc218845230"/>
       <w:r>
         <w:lastRenderedPageBreak/>
         <w:t>Seznam přiložených souborů</w:t>
       </w:r>
-      <w:bookmarkEnd w:id="57"/>
-      <w:bookmarkEnd w:id="58"/>
-      <w:bookmarkEnd w:id="59"/>
+      <w:bookmarkEnd w:id="63"/>
+      <w:bookmarkEnd w:id="64"/>
+      <w:bookmarkEnd w:id="65"/>
     </w:p>
     <w:p>
       <w:pPr>
         <w:pStyle w:val="Nadpisplohy"/>
       </w:pPr>
-      <w:bookmarkStart w:id="60" w:name="_Toc214127630"/>
+      <w:bookmarkStart w:id="66" w:name="_Toc218845231"/>
       <w:r>
         <w:lastRenderedPageBreak/>
         <w:t>Seznam Použitých nástrojů</w:t>
       </w:r>
-      <w:bookmarkEnd w:id="60"/>
+      <w:bookmarkEnd w:id="66"/>
     </w:p>
     <w:p>
       <w:pPr>
@@ -15759,7 +17239,6 @@
   <w:style w:type="character" w:default="1" w:styleId="Standardnpsmoodstavce">
     <w:name w:val="Default Paragraph Font"/>
     <w:uiPriority w:val="1"/>
-    <w:semiHidden/>
     <w:unhideWhenUsed/>
   </w:style>
   <w:style w:type="table" w:default="1" w:styleId="Normlntabulka">
@@ -16657,6 +18136,7 @@
     <w:rsidRoot w:val="009B2FBC"/>
     <w:rsid w:val="000026D5"/>
     <w:rsid w:val="000A564B"/>
+    <w:rsid w:val="000E2CB4"/>
     <w:rsid w:val="000E6784"/>
     <w:rsid w:val="0010070C"/>
     <w:rsid w:val="00141553"/>
@@ -16672,8 +18152,11 @@
     <w:rsid w:val="00350433"/>
     <w:rsid w:val="0045101B"/>
     <w:rsid w:val="004B4051"/>
+    <w:rsid w:val="004F0010"/>
+    <w:rsid w:val="006D7F82"/>
     <w:rsid w:val="00805B89"/>
     <w:rsid w:val="00810E04"/>
+    <w:rsid w:val="00851ED0"/>
     <w:rsid w:val="008718BB"/>
     <w:rsid w:val="008B57ED"/>
     <w:rsid w:val="0093762B"/>
@@ -16684,17 +18167,22 @@
     <w:rsid w:val="00BC6252"/>
     <w:rsid w:val="00C01ECB"/>
     <w:rsid w:val="00C64FB8"/>
+    <w:rsid w:val="00C65EEE"/>
     <w:rsid w:val="00C75B12"/>
+    <w:rsid w:val="00CD2CAC"/>
     <w:rsid w:val="00CE2845"/>
     <w:rsid w:val="00CF7C26"/>
     <w:rsid w:val="00DC662B"/>
     <w:rsid w:val="00DE2D4C"/>
+    <w:rsid w:val="00DF4484"/>
     <w:rsid w:val="00DF7F07"/>
+    <w:rsid w:val="00E07D67"/>
     <w:rsid w:val="00E33BE3"/>
     <w:rsid w:val="00E666E5"/>
     <w:rsid w:val="00F265C9"/>
     <w:rsid w:val="00F433FA"/>
     <w:rsid w:val="00F6610E"/>
+    <w:rsid w:val="00FA4253"/>
     <w:rsid w:val="00FD0ADB"/>
     <w:rsid w:val="00FD3D38"/>
   </w:rsids>
@@ -17382,248 +18870,6 @@
 </file>
 
 <file path=customXml/item2.xml><?xml version="1.0" encoding="utf-8"?>
-<?mso-contentType ?>
-<FormTemplates xmlns="http://schemas.microsoft.com/sharepoint/v3/contenttype/forms">
-  <Display>DocumentLibraryForm</Display>
-  <Edit>DocumentLibraryForm</Edit>
-  <New>DocumentLibraryForm</New>
-</FormTemplates>
-</file>
-
-<file path=customXml/item3.xml><?xml version="1.0" encoding="utf-8"?>
-<ct:contentTypeSchema xmlns:ct="http://schemas.microsoft.com/office/2006/metadata/contentType" xmlns:ma="http://schemas.microsoft.com/office/2006/metadata/properties/metaAttributes" ct:_="" ma:_="" ma:contentTypeName="Dokument" ma:contentTypeID="0x010100FFB7296B81CDF3409C44E4FC43402FDF" ma:contentTypeVersion="15" ma:contentTypeDescription="Vytvoří nový dokument" ma:contentTypeScope="" ma:versionID="692f53eda48c806b2fcdbf47364e52a2">
-  <xsd:schema xmlns:xsd="http://www.w3.org/2001/XMLSchema" xmlns:xs="http://www.w3.org/2001/XMLSchema" xmlns:p="http://schemas.microsoft.com/office/2006/metadata/properties" xmlns:ns3="890a72c1-6d4a-46a4-993d-b71df085fb70" xmlns:ns4="b0f3c8a6-850b-4bb8-99a3-78649f6d95c3" targetNamespace="http://schemas.microsoft.com/office/2006/metadata/properties" ma:root="true" ma:fieldsID="b17ee45bf2760bd2fa4ba6c2420bd838" ns3:_="" ns4:_="">
-    <xsd:import namespace="890a72c1-6d4a-46a4-993d-b71df085fb70"/>
-    <xsd:import namespace="b0f3c8a6-850b-4bb8-99a3-78649f6d95c3"/>
-    <xsd:element name="properties">
-      <xsd:complexType>
-        <xsd:sequence>
-          <xsd:element name="documentManagement">
-            <xsd:complexType>
-              <xsd:all>
-                <xsd:element ref="ns3:MediaServiceMetadata" minOccurs="0"/>
-                <xsd:element ref="ns3:MediaServiceFastMetadata" minOccurs="0"/>
-                <xsd:element ref="ns3:MediaServiceSearchProperties" minOccurs="0"/>
-                <xsd:element ref="ns4:SharedWithUsers" minOccurs="0"/>
-                <xsd:element ref="ns4:SharedWithDetails" minOccurs="0"/>
-                <xsd:element ref="ns4:SharingHintHash" minOccurs="0"/>
-                <xsd:element ref="ns3:MediaServiceAutoTags" minOccurs="0"/>
-                <xsd:element ref="ns3:MediaServiceOCR" minOccurs="0"/>
-                <xsd:element ref="ns3:MediaServiceGenerationTime" minOccurs="0"/>
-                <xsd:element ref="ns3:MediaServiceEventHashCode" minOccurs="0"/>
-                <xsd:element ref="ns3:MediaServiceDateTaken" minOccurs="0"/>
-                <xsd:element ref="ns3:_activity" minOccurs="0"/>
-                <xsd:element ref="ns3:MediaLengthInSeconds" minOccurs="0"/>
-                <xsd:element ref="ns3:MediaServiceObjectDetectorVersions" minOccurs="0"/>
-                <xsd:element ref="ns3:MediaServiceSystemTags" minOccurs="0"/>
-              </xsd:all>
-            </xsd:complexType>
-          </xsd:element>
-        </xsd:sequence>
-      </xsd:complexType>
-    </xsd:element>
-  </xsd:schema>
-  <xsd:schema xmlns:xsd="http://www.w3.org/2001/XMLSchema" xmlns:xs="http://www.w3.org/2001/XMLSchema" xmlns:dms="http://schemas.microsoft.com/office/2006/documentManagement/types" xmlns:pc="http://schemas.microsoft.com/office/infopath/2007/PartnerControls" targetNamespace="890a72c1-6d4a-46a4-993d-b71df085fb70" elementFormDefault="qualified">
-    <xsd:import namespace="http://schemas.microsoft.com/office/2006/documentManagement/types"/>
-    <xsd:import namespace="http://schemas.microsoft.com/office/infopath/2007/PartnerControls"/>
-    <xsd:element name="MediaServiceMetadata" ma:index="8" nillable="true" ma:displayName="MediaServiceMetadata" ma:hidden="true" ma:internalName="MediaServiceMetadata" ma:readOnly="true">
-      <xsd:simpleType>
-        <xsd:restriction base="dms:Note"/>
-      </xsd:simpleType>
-    </xsd:element>
-    <xsd:element name="MediaServiceFastMetadata" ma:index="9" nillable="true" ma:displayName="MediaServiceFastMetadata" ma:hidden="true" ma:internalName="MediaServiceFastMetadata" ma:readOnly="true">
-      <xsd:simpleType>
-        <xsd:restriction base="dms:Note"/>
-      </xsd:simpleType>
-    </xsd:element>
-    <xsd:element name="MediaServiceSearchProperties" ma:index="10" nillable="true" ma:displayName="MediaServiceSearchProperties" ma:hidden="true" ma:internalName="MediaServiceSearchProperties" ma:readOnly="true">
-      <xsd:simpleType>
-        <xsd:restriction base="dms:Note"/>
-      </xsd:simpleType>
-    </xsd:element>
-    <xsd:element name="MediaServiceAutoTags" ma:index="14" nillable="true" ma:displayName="Tags" ma:internalName="MediaServiceAutoTags" ma:readOnly="true">
-      <xsd:simpleType>
-        <xsd:restriction base="dms:Text"/>
-      </xsd:simpleType>
-    </xsd:element>
-    <xsd:element name="MediaServiceOCR" ma:index="15" nillable="true" ma:displayName="Extracted Text" ma:internalName="MediaServiceOCR" ma:readOnly="true">
-      <xsd:simpleType>
-        <xsd:restriction base="dms:Note">
-          <xsd:maxLength value="255"/>
-        </xsd:restriction>
-      </xsd:simpleType>
-    </xsd:element>
-    <xsd:element name="MediaServiceGenerationTime" ma:index="16" nillable="true" ma:displayName="MediaServiceGenerationTime" ma:hidden="true" ma:internalName="MediaServiceGenerationTime" ma:readOnly="true">
-      <xsd:simpleType>
-        <xsd:restriction base="dms:Text"/>
-      </xsd:simpleType>
-    </xsd:element>
-    <xsd:element name="MediaServiceEventHashCode" ma:index="17" nillable="true" ma:displayName="MediaServiceEventHashCode" ma:hidden="true" ma:internalName="MediaServiceEventHashCode" ma:readOnly="true">
-      <xsd:simpleType>
-        <xsd:restriction base="dms:Text"/>
-      </xsd:simpleType>
-    </xsd:element>
-    <xsd:element name="MediaServiceDateTaken" ma:index="18" nillable="true" ma:displayName="MediaServiceDateTaken" ma:hidden="true" ma:indexed="true" ma:internalName="MediaServiceDateTaken" ma:readOnly="true">
-      <xsd:simpleType>
-        <xsd:restriction base="dms:Text"/>
-      </xsd:simpleType>
-    </xsd:element>
-    <xsd:element name="_activity" ma:index="19" nillable="true" ma:displayName="_activity" ma:hidden="true" ma:internalName="_activity">
-      <xsd:simpleType>
-        <xsd:restriction base="dms:Note"/>
-      </xsd:simpleType>
-    </xsd:element>
-    <xsd:element name="MediaLengthInSeconds" ma:index="20" nillable="true" ma:displayName="MediaLengthInSeconds" ma:hidden="true" ma:internalName="MediaLengthInSeconds" ma:readOnly="true">
-      <xsd:simpleType>
-        <xsd:restriction base="dms:Unknown"/>
-      </xsd:simpleType>
-    </xsd:element>
-    <xsd:element name="MediaServiceObjectDetectorVersions" ma:index="21" nillable="true" ma:displayName="MediaServiceObjectDetectorVersions" ma:hidden="true" ma:indexed="true" ma:internalName="MediaServiceObjectDetectorVersions" ma:readOnly="true">
-      <xsd:simpleType>
-        <xsd:restriction base="dms:Text"/>
-      </xsd:simpleType>
-    </xsd:element>
-    <xsd:element name="MediaServiceSystemTags" ma:index="22" nillable="true" ma:displayName="MediaServiceSystemTags" ma:hidden="true" ma:internalName="MediaServiceSystemTags" ma:readOnly="true">
-      <xsd:simpleType>
-        <xsd:restriction base="dms:Note"/>
-      </xsd:simpleType>
-    </xsd:element>
-  </xsd:schema>
-  <xsd:schema xmlns:xsd="http://www.w3.org/2001/XMLSchema" xmlns:xs="http://www.w3.org/2001/XMLSchema" xmlns:dms="http://schemas.microsoft.com/office/2006/documentManagement/types" xmlns:pc="http://schemas.microsoft.com/office/infopath/2007/PartnerControls" targetNamespace="b0f3c8a6-850b-4bb8-99a3-78649f6d95c3" elementFormDefault="qualified">
-    <xsd:import namespace="http://schemas.microsoft.com/office/2006/documentManagement/types"/>
-    <xsd:import namespace="http://schemas.microsoft.com/office/infopath/2007/PartnerControls"/>
-    <xsd:element name="SharedWithUsers" ma:index="11" nillable="true" ma:displayName="Sdílí se s" ma:internalName="SharedWithUsers" ma:readOnly="true">
-      <xsd:complexType>
-        <xsd:complexContent>
-          <xsd:extension base="dms:UserMulti">
-            <xsd:sequence>
-              <xsd:element name="UserInfo" minOccurs="0" maxOccurs="unbounded">
-                <xsd:complexType>
-                  <xsd:sequence>
-                    <xsd:element name="DisplayName" type="xsd:string" minOccurs="0"/>
-                    <xsd:element name="AccountId" type="dms:UserId" minOccurs="0" nillable="true"/>
-                    <xsd:element name="AccountType" type="xsd:string" minOccurs="0"/>
-                  </xsd:sequence>
-                </xsd:complexType>
-              </xsd:element>
-            </xsd:sequence>
-          </xsd:extension>
-        </xsd:complexContent>
-      </xsd:complexType>
-    </xsd:element>
-    <xsd:element name="SharedWithDetails" ma:index="12" nillable="true" ma:displayName="Sdílené s podrobnostmi" ma:internalName="SharedWithDetails" ma:readOnly="true">
-      <xsd:simpleType>
-        <xsd:restriction base="dms:Note">
-          <xsd:maxLength value="255"/>
-        </xsd:restriction>
-      </xsd:simpleType>
-    </xsd:element>
-    <xsd:element name="SharingHintHash" ma:index="13" nillable="true" ma:displayName="Hodnota hash upozornění na sdílení" ma:hidden="true" ma:internalName="SharingHintHash" ma:readOnly="true">
-      <xsd:simpleType>
-        <xsd:restriction base="dms:Text"/>
-      </xsd:simpleType>
-    </xsd:element>
-  </xsd:schema>
-  <xsd:schema xmlns="http://schemas.openxmlformats.org/package/2006/metadata/core-properties" xmlns:xsd="http://www.w3.org/2001/XMLSchema" xmlns:xsi="http://www.w3.org/2001/XMLSchema-instance" xmlns:dc="http://purl.org/dc/elements/1.1/" xmlns:dcterms="http://purl.org/dc/terms/" xmlns:odoc="http://schemas.microsoft.com/internal/obd" targetNamespace="http://schemas.openxmlformats.org/package/2006/metadata/core-properties" elementFormDefault="qualified" attributeFormDefault="unqualified" blockDefault="#all">
-    <xsd:import namespace="http://purl.org/dc/elements/1.1/" schemaLocation="http://dublincore.org/schemas/xmls/qdc/2003/04/02/dc.xsd"/>
-    <xsd:import namespace="http://purl.org/dc/terms/" schemaLocation="http://dublincore.org/schemas/xmls/qdc/2003/04/02/dcterms.xsd"/>
-    <xsd:element name="coreProperties" type="CT_coreProperties"/>
-    <xsd:complexType name="CT_coreProperties">
-      <xsd:all>
-        <xsd:element ref="dc:creator" minOccurs="0" maxOccurs="1"/>
-        <xsd:element ref="dcterms:created" minOccurs="0" maxOccurs="1"/>
-        <xsd:element ref="dc:identifier" minOccurs="0" maxOccurs="1"/>
-        <xsd:element name="contentType" minOccurs="0" maxOccurs="1" type="xsd:string" ma:index="0" ma:displayName="Typ obsahu"/>
-        <xsd:element ref="dc:title" minOccurs="0" maxOccurs="1" ma:index="4" ma:displayName="Nadpis"/>
-        <xsd:element ref="dc:subject" minOccurs="0" maxOccurs="1"/>
-        <xsd:element ref="dc:description" minOccurs="0" maxOccurs="1"/>
-        <xsd:element name="keywords" minOccurs="0" maxOccurs="1" type="xsd:string"/>
-        <xsd:element ref="dc:language" minOccurs="0" maxOccurs="1"/>
-        <xsd:element name="category" minOccurs="0" maxOccurs="1" type="xsd:string"/>
-        <xsd:element name="version" minOccurs="0" maxOccurs="1" type="xsd:string"/>
-        <xsd:element name="revision" minOccurs="0" maxOccurs="1" type="xsd:string">
-          <xsd:annotation>
-            <xsd:documentation>
-                        This value indicates the number of saves or revisions. The application is responsible for updating this value after each revision.
-                    </xsd:documentation>
-          </xsd:annotation>
-        </xsd:element>
-        <xsd:element name="lastModifiedBy" minOccurs="0" maxOccurs="1" type="xsd:string"/>
-        <xsd:element ref="dcterms:modified" minOccurs="0" maxOccurs="1"/>
-        <xsd:element name="contentStatus" minOccurs="0" maxOccurs="1" type="xsd:string"/>
-      </xsd:all>
-    </xsd:complexType>
-  </xsd:schema>
-  <xs:schema xmlns:pc="http://schemas.microsoft.com/office/infopath/2007/PartnerControls" xmlns:xs="http://www.w3.org/2001/XMLSchema" targetNamespace="http://schemas.microsoft.com/office/infopath/2007/PartnerControls" elementFormDefault="qualified" attributeFormDefault="unqualified">
-    <xs:element name="Person">
-      <xs:complexType>
-        <xs:sequence>
-          <xs:element ref="pc:DisplayName" minOccurs="0"/>
-          <xs:element ref="pc:AccountId" minOccurs="0"/>
-          <xs:element ref="pc:AccountType" minOccurs="0"/>
-        </xs:sequence>
-      </xs:complexType>
-    </xs:element>
-    <xs:element name="DisplayName" type="xs:string"/>
-    <xs:element name="AccountId" type="xs:string"/>
-    <xs:element name="AccountType" type="xs:string"/>
-    <xs:element name="BDCAssociatedEntity">
-      <xs:complexType>
-        <xs:sequence>
-          <xs:element ref="pc:BDCEntity" minOccurs="0" maxOccurs="unbounded"/>
-        </xs:sequence>
-        <xs:attribute ref="pc:EntityNamespace"/>
-        <xs:attribute ref="pc:EntityName"/>
-        <xs:attribute ref="pc:SystemInstanceName"/>
-        <xs:attribute ref="pc:AssociationName"/>
-      </xs:complexType>
-    </xs:element>
-    <xs:attribute name="EntityNamespace" type="xs:string"/>
-    <xs:attribute name="EntityName" type="xs:string"/>
-    <xs:attribute name="SystemInstanceName" type="xs:string"/>
-    <xs:attribute name="AssociationName" type="xs:string"/>
-    <xs:element name="BDCEntity">
-      <xs:complexType>
-        <xs:sequence>
-          <xs:element ref="pc:EntityDisplayName" minOccurs="0"/>
-          <xs:element ref="pc:EntityInstanceReference" minOccurs="0"/>
-          <xs:element ref="pc:EntityId1" minOccurs="0"/>
-          <xs:element ref="pc:EntityId2" minOccurs="0"/>
-          <xs:element ref="pc:EntityId3" minOccurs="0"/>
-          <xs:element ref="pc:EntityId4" minOccurs="0"/>
-          <xs:element ref="pc:EntityId5" minOccurs="0"/>
-        </xs:sequence>
-      </xs:complexType>
-    </xs:element>
-    <xs:element name="EntityDisplayName" type="xs:string"/>
-    <xs:element name="EntityInstanceReference" type="xs:string"/>
-    <xs:element name="EntityId1" type="xs:string"/>
-    <xs:element name="EntityId2" type="xs:string"/>
-    <xs:element name="EntityId3" type="xs:string"/>
-    <xs:element name="EntityId4" type="xs:string"/>
-    <xs:element name="EntityId5" type="xs:string"/>
-    <xs:element name="Terms">
-      <xs:complexType>
-        <xs:sequence>
-          <xs:element ref="pc:TermInfo" minOccurs="0" maxOccurs="unbounded"/>
-        </xs:sequence>
-      </xs:complexType>
-    </xs:element>
-    <xs:element name="TermInfo">
-      <xs:complexType>
-        <xs:sequence>
-          <xs:element ref="pc:TermName" minOccurs="0"/>
-          <xs:element ref="pc:TermId" minOccurs="0"/>
-        </xs:sequence>
-      </xs:complexType>
-    </xs:element>
-    <xs:element name="TermName" type="xs:string"/>
-    <xs:element name="TermId" type="xs:string"/>
-  </xs:schema>
-</ct:contentTypeSchema>
-</file>
-
-<file path=customXml/item4.xml><?xml version="1.0" encoding="utf-8"?>
 <b:Sources xmlns:b="http://schemas.openxmlformats.org/officeDocument/2006/bibliography" xmlns="http://schemas.openxmlformats.org/officeDocument/2006/bibliography" SelectedStyle="\ISO690Nmerical.XSL" StyleName="ISO 690 – číselná reference" Version="1987">
   <b:Source>
     <b:Tag>RedHat_2025_Automation</b:Tag>
@@ -18552,34 +19798,6 @@
     <b:RefOrder>48</b:RefOrder>
   </b:Source>
   <b:Source>
-    <b:Tag>Hashnode_AnsibleComponents</b:Tag>
-    <b:SourceType>InternetSite</b:SourceType>
-    <b:Title>Ansible Components: Understanding the Control Node and Managed Nodes</b:Title>
-    <b:Year>2024</b:Year>
-    <b:URL>https://devopsvoyager.hashnode.dev/ansible-components-understanding-the-control-node-and-managed-nodes</b:URL>
-    <b:AccessedDay>14</b:AccessedDay>
-    <b:AccessedMonth>11</b:AccessedMonth>
-    <b:AccessedYear>2025</b:AccessedYear>
-    <b:Day>25</b:Day>
-    <b:Month>Květen</b:Month>
-    <b:PeriodicalTitle>Hashnode [online]. 25. května 2024 [cit. 14. listopadu 2025]</b:PeriodicalTitle>
-    <b:Author>
-      <b:Author>
-        <b:NameList>
-          <b:Person>
-            <b:First>Saurabh</b:First>
-            <b:Last>Adhau</b:Last>
-          </b:Person>
-        </b:NameList>
-      </b:Author>
-    </b:Author>
-    <b:Guid>{2CFB99FD-FBE4-42A1-9F79-6193D1BB5349}</b:Guid>
-    <b:YearAccessed>2025</b:YearAccessed>
-    <b:MonthAccessed>Listopad</b:MonthAccessed>
-    <b:DayAccessed>14</b:DayAccessed>
-    <b:RefOrder>22</b:RefOrder>
-  </b:Source>
-  <b:Source>
     <b:Tag>Baeldung_AnsibleRoles</b:Tag>
     <b:SourceType>InternetSite</b:SourceType>
     <b:Title>Difference Between Task, Role, Play, and Playbook in Ansible</b:Title>
@@ -18906,7 +20124,277 @@
     <b:DayAccessed>28</b:DayAccessed>
     <b:RefOrder>33</b:RefOrder>
   </b:Source>
+  <b:Source>
+    <b:Tag>Hashnode_AnsibleComponents</b:Tag>
+    <b:SourceType>InternetSite</b:SourceType>
+    <b:Title>Ansible Components: Understanding the Control Node and Managed Nodes</b:Title>
+    <b:Year>2024</b:Year>
+    <b:URL>https://devopsvoyager.hashnode.dev/ansible-components-understanding-the-control-node-and-managed-nodes</b:URL>
+    <b:AccessedDay>14</b:AccessedDay>
+    <b:AccessedMonth>11</b:AccessedMonth>
+    <b:AccessedYear>2025</b:AccessedYear>
+    <b:Day>25</b:Day>
+    <b:Month>Květen</b:Month>
+    <b:PeriodicalTitle>Hashnode [online]. 25. května 2024 [cit. 14. listopadu 2025]</b:PeriodicalTitle>
+    <b:Author>
+      <b:Author>
+        <b:NameList>
+          <b:Person>
+            <b:First>Saurabh</b:First>
+            <b:Last>Adhau</b:Last>
+          </b:Person>
+        </b:NameList>
+      </b:Author>
+    </b:Author>
+    <b:Guid>{993B9944-4F2E-4FC0-9780-1A876DC94973}</b:Guid>
+    <b:YearAccessed>2025</b:YearAccessed>
+    <b:MonthAccessed>Listopad</b:MonthAccessed>
+    <b:DayAccessed>30</b:DayAccessed>
+    <b:RefOrder>22</b:RefOrder>
+  </b:Source>
 </b:Sources>
+</file>
+
+<file path=customXml/item3.xml><?xml version="1.0" encoding="utf-8"?>
+<ct:contentTypeSchema xmlns:ct="http://schemas.microsoft.com/office/2006/metadata/contentType" xmlns:ma="http://schemas.microsoft.com/office/2006/metadata/properties/metaAttributes" ct:_="" ma:_="" ma:contentTypeName="Dokument" ma:contentTypeID="0x010100FFB7296B81CDF3409C44E4FC43402FDF" ma:contentTypeVersion="15" ma:contentTypeDescription="Vytvoří nový dokument" ma:contentTypeScope="" ma:versionID="692f53eda48c806b2fcdbf47364e52a2">
+  <xsd:schema xmlns:xsd="http://www.w3.org/2001/XMLSchema" xmlns:xs="http://www.w3.org/2001/XMLSchema" xmlns:p="http://schemas.microsoft.com/office/2006/metadata/properties" xmlns:ns3="890a72c1-6d4a-46a4-993d-b71df085fb70" xmlns:ns4="b0f3c8a6-850b-4bb8-99a3-78649f6d95c3" targetNamespace="http://schemas.microsoft.com/office/2006/metadata/properties" ma:root="true" ma:fieldsID="b17ee45bf2760bd2fa4ba6c2420bd838" ns3:_="" ns4:_="">
+    <xsd:import namespace="890a72c1-6d4a-46a4-993d-b71df085fb70"/>
+    <xsd:import namespace="b0f3c8a6-850b-4bb8-99a3-78649f6d95c3"/>
+    <xsd:element name="properties">
+      <xsd:complexType>
+        <xsd:sequence>
+          <xsd:element name="documentManagement">
+            <xsd:complexType>
+              <xsd:all>
+                <xsd:element ref="ns3:MediaServiceMetadata" minOccurs="0"/>
+                <xsd:element ref="ns3:MediaServiceFastMetadata" minOccurs="0"/>
+                <xsd:element ref="ns3:MediaServiceSearchProperties" minOccurs="0"/>
+                <xsd:element ref="ns4:SharedWithUsers" minOccurs="0"/>
+                <xsd:element ref="ns4:SharedWithDetails" minOccurs="0"/>
+                <xsd:element ref="ns4:SharingHintHash" minOccurs="0"/>
+                <xsd:element ref="ns3:MediaServiceAutoTags" minOccurs="0"/>
+                <xsd:element ref="ns3:MediaServiceOCR" minOccurs="0"/>
+                <xsd:element ref="ns3:MediaServiceGenerationTime" minOccurs="0"/>
+                <xsd:element ref="ns3:MediaServiceEventHashCode" minOccurs="0"/>
+                <xsd:element ref="ns3:MediaServiceDateTaken" minOccurs="0"/>
+                <xsd:element ref="ns3:_activity" minOccurs="0"/>
+                <xsd:element ref="ns3:MediaLengthInSeconds" minOccurs="0"/>
+                <xsd:element ref="ns3:MediaServiceObjectDetectorVersions" minOccurs="0"/>
+                <xsd:element ref="ns3:MediaServiceSystemTags" minOccurs="0"/>
+              </xsd:all>
+            </xsd:complexType>
+          </xsd:element>
+        </xsd:sequence>
+      </xsd:complexType>
+    </xsd:element>
+  </xsd:schema>
+  <xsd:schema xmlns:xsd="http://www.w3.org/2001/XMLSchema" xmlns:xs="http://www.w3.org/2001/XMLSchema" xmlns:dms="http://schemas.microsoft.com/office/2006/documentManagement/types" xmlns:pc="http://schemas.microsoft.com/office/infopath/2007/PartnerControls" targetNamespace="890a72c1-6d4a-46a4-993d-b71df085fb70" elementFormDefault="qualified">
+    <xsd:import namespace="http://schemas.microsoft.com/office/2006/documentManagement/types"/>
+    <xsd:import namespace="http://schemas.microsoft.com/office/infopath/2007/PartnerControls"/>
+    <xsd:element name="MediaServiceMetadata" ma:index="8" nillable="true" ma:displayName="MediaServiceMetadata" ma:hidden="true" ma:internalName="MediaServiceMetadata" ma:readOnly="true">
+      <xsd:simpleType>
+        <xsd:restriction base="dms:Note"/>
+      </xsd:simpleType>
+    </xsd:element>
+    <xsd:element name="MediaServiceFastMetadata" ma:index="9" nillable="true" ma:displayName="MediaServiceFastMetadata" ma:hidden="true" ma:internalName="MediaServiceFastMetadata" ma:readOnly="true">
+      <xsd:simpleType>
+        <xsd:restriction base="dms:Note"/>
+      </xsd:simpleType>
+    </xsd:element>
+    <xsd:element name="MediaServiceSearchProperties" ma:index="10" nillable="true" ma:displayName="MediaServiceSearchProperties" ma:hidden="true" ma:internalName="MediaServiceSearchProperties" ma:readOnly="true">
+      <xsd:simpleType>
+        <xsd:restriction base="dms:Note"/>
+      </xsd:simpleType>
+    </xsd:element>
+    <xsd:element name="MediaServiceAutoTags" ma:index="14" nillable="true" ma:displayName="Tags" ma:internalName="MediaServiceAutoTags" ma:readOnly="true">
+      <xsd:simpleType>
+        <xsd:restriction base="dms:Text"/>
+      </xsd:simpleType>
+    </xsd:element>
+    <xsd:element name="MediaServiceOCR" ma:index="15" nillable="true" ma:displayName="Extracted Text" ma:internalName="MediaServiceOCR" ma:readOnly="true">
+      <xsd:simpleType>
+        <xsd:restriction base="dms:Note">
+          <xsd:maxLength value="255"/>
+        </xsd:restriction>
+      </xsd:simpleType>
+    </xsd:element>
+    <xsd:element name="MediaServiceGenerationTime" ma:index="16" nillable="true" ma:displayName="MediaServiceGenerationTime" ma:hidden="true" ma:internalName="MediaServiceGenerationTime" ma:readOnly="true">
+      <xsd:simpleType>
+        <xsd:restriction base="dms:Text"/>
+      </xsd:simpleType>
+    </xsd:element>
+    <xsd:element name="MediaServiceEventHashCode" ma:index="17" nillable="true" ma:displayName="MediaServiceEventHashCode" ma:hidden="true" ma:internalName="MediaServiceEventHashCode" ma:readOnly="true">
+      <xsd:simpleType>
+        <xsd:restriction base="dms:Text"/>
+      </xsd:simpleType>
+    </xsd:element>
+    <xsd:element name="MediaServiceDateTaken" ma:index="18" nillable="true" ma:displayName="MediaServiceDateTaken" ma:hidden="true" ma:indexed="true" ma:internalName="MediaServiceDateTaken" ma:readOnly="true">
+      <xsd:simpleType>
+        <xsd:restriction base="dms:Text"/>
+      </xsd:simpleType>
+    </xsd:element>
+    <xsd:element name="_activity" ma:index="19" nillable="true" ma:displayName="_activity" ma:hidden="true" ma:internalName="_activity">
+      <xsd:simpleType>
+        <xsd:restriction base="dms:Note"/>
+      </xsd:simpleType>
+    </xsd:element>
+    <xsd:element name="MediaLengthInSeconds" ma:index="20" nillable="true" ma:displayName="MediaLengthInSeconds" ma:hidden="true" ma:internalName="MediaLengthInSeconds" ma:readOnly="true">
+      <xsd:simpleType>
+        <xsd:restriction base="dms:Unknown"/>
+      </xsd:simpleType>
+    </xsd:element>
+    <xsd:element name="MediaServiceObjectDetectorVersions" ma:index="21" nillable="true" ma:displayName="MediaServiceObjectDetectorVersions" ma:hidden="true" ma:indexed="true" ma:internalName="MediaServiceObjectDetectorVersions" ma:readOnly="true">
+      <xsd:simpleType>
+        <xsd:restriction base="dms:Text"/>
+      </xsd:simpleType>
+    </xsd:element>
+    <xsd:element name="MediaServiceSystemTags" ma:index="22" nillable="true" ma:displayName="MediaServiceSystemTags" ma:hidden="true" ma:internalName="MediaServiceSystemTags" ma:readOnly="true">
+      <xsd:simpleType>
+        <xsd:restriction base="dms:Note"/>
+      </xsd:simpleType>
+    </xsd:element>
+  </xsd:schema>
+  <xsd:schema xmlns:xsd="http://www.w3.org/2001/XMLSchema" xmlns:xs="http://www.w3.org/2001/XMLSchema" xmlns:dms="http://schemas.microsoft.com/office/2006/documentManagement/types" xmlns:pc="http://schemas.microsoft.com/office/infopath/2007/PartnerControls" targetNamespace="b0f3c8a6-850b-4bb8-99a3-78649f6d95c3" elementFormDefault="qualified">
+    <xsd:import namespace="http://schemas.microsoft.com/office/2006/documentManagement/types"/>
+    <xsd:import namespace="http://schemas.microsoft.com/office/infopath/2007/PartnerControls"/>
+    <xsd:element name="SharedWithUsers" ma:index="11" nillable="true" ma:displayName="Sdílí se s" ma:internalName="SharedWithUsers" ma:readOnly="true">
+      <xsd:complexType>
+        <xsd:complexContent>
+          <xsd:extension base="dms:UserMulti">
+            <xsd:sequence>
+              <xsd:element name="UserInfo" minOccurs="0" maxOccurs="unbounded">
+                <xsd:complexType>
+                  <xsd:sequence>
+                    <xsd:element name="DisplayName" type="xsd:string" minOccurs="0"/>
+                    <xsd:element name="AccountId" type="dms:UserId" minOccurs="0" nillable="true"/>
+                    <xsd:element name="AccountType" type="xsd:string" minOccurs="0"/>
+                  </xsd:sequence>
+                </xsd:complexType>
+              </xsd:element>
+            </xsd:sequence>
+          </xsd:extension>
+        </xsd:complexContent>
+      </xsd:complexType>
+    </xsd:element>
+    <xsd:element name="SharedWithDetails" ma:index="12" nillable="true" ma:displayName="Sdílené s podrobnostmi" ma:internalName="SharedWithDetails" ma:readOnly="true">
+      <xsd:simpleType>
+        <xsd:restriction base="dms:Note">
+          <xsd:maxLength value="255"/>
+        </xsd:restriction>
+      </xsd:simpleType>
+    </xsd:element>
+    <xsd:element name="SharingHintHash" ma:index="13" nillable="true" ma:displayName="Hodnota hash upozornění na sdílení" ma:hidden="true" ma:internalName="SharingHintHash" ma:readOnly="true">
+      <xsd:simpleType>
+        <xsd:restriction base="dms:Text"/>
+      </xsd:simpleType>
+    </xsd:element>
+  </xsd:schema>
+  <xsd:schema xmlns="http://schemas.openxmlformats.org/package/2006/metadata/core-properties" xmlns:xsd="http://www.w3.org/2001/XMLSchema" xmlns:xsi="http://www.w3.org/2001/XMLSchema-instance" xmlns:dc="http://purl.org/dc/elements/1.1/" xmlns:dcterms="http://purl.org/dc/terms/" xmlns:odoc="http://schemas.microsoft.com/internal/obd" targetNamespace="http://schemas.openxmlformats.org/package/2006/metadata/core-properties" elementFormDefault="qualified" attributeFormDefault="unqualified" blockDefault="#all">
+    <xsd:import namespace="http://purl.org/dc/elements/1.1/" schemaLocation="http://dublincore.org/schemas/xmls/qdc/2003/04/02/dc.xsd"/>
+    <xsd:import namespace="http://purl.org/dc/terms/" schemaLocation="http://dublincore.org/schemas/xmls/qdc/2003/04/02/dcterms.xsd"/>
+    <xsd:element name="coreProperties" type="CT_coreProperties"/>
+    <xsd:complexType name="CT_coreProperties">
+      <xsd:all>
+        <xsd:element ref="dc:creator" minOccurs="0" maxOccurs="1"/>
+        <xsd:element ref="dcterms:created" minOccurs="0" maxOccurs="1"/>
+        <xsd:element ref="dc:identifier" minOccurs="0" maxOccurs="1"/>
+        <xsd:element name="contentType" minOccurs="0" maxOccurs="1" type="xsd:string" ma:index="0" ma:displayName="Typ obsahu"/>
+        <xsd:element ref="dc:title" minOccurs="0" maxOccurs="1" ma:index="4" ma:displayName="Nadpis"/>
+        <xsd:element ref="dc:subject" minOccurs="0" maxOccurs="1"/>
+        <xsd:element ref="dc:description" minOccurs="0" maxOccurs="1"/>
+        <xsd:element name="keywords" minOccurs="0" maxOccurs="1" type="xsd:string"/>
+        <xsd:element ref="dc:language" minOccurs="0" maxOccurs="1"/>
+        <xsd:element name="category" minOccurs="0" maxOccurs="1" type="xsd:string"/>
+        <xsd:element name="version" minOccurs="0" maxOccurs="1" type="xsd:string"/>
+        <xsd:element name="revision" minOccurs="0" maxOccurs="1" type="xsd:string">
+          <xsd:annotation>
+            <xsd:documentation>
+                        This value indicates the number of saves or revisions. The application is responsible for updating this value after each revision.
+                    </xsd:documentation>
+          </xsd:annotation>
+        </xsd:element>
+        <xsd:element name="lastModifiedBy" minOccurs="0" maxOccurs="1" type="xsd:string"/>
+        <xsd:element ref="dcterms:modified" minOccurs="0" maxOccurs="1"/>
+        <xsd:element name="contentStatus" minOccurs="0" maxOccurs="1" type="xsd:string"/>
+      </xsd:all>
+    </xsd:complexType>
+  </xsd:schema>
+  <xs:schema xmlns:pc="http://schemas.microsoft.com/office/infopath/2007/PartnerControls" xmlns:xs="http://www.w3.org/2001/XMLSchema" targetNamespace="http://schemas.microsoft.com/office/infopath/2007/PartnerControls" elementFormDefault="qualified" attributeFormDefault="unqualified">
+    <xs:element name="Person">
+      <xs:complexType>
+        <xs:sequence>
+          <xs:element ref="pc:DisplayName" minOccurs="0"/>
+          <xs:element ref="pc:AccountId" minOccurs="0"/>
+          <xs:element ref="pc:AccountType" minOccurs="0"/>
+        </xs:sequence>
+      </xs:complexType>
+    </xs:element>
+    <xs:element name="DisplayName" type="xs:string"/>
+    <xs:element name="AccountId" type="xs:string"/>
+    <xs:element name="AccountType" type="xs:string"/>
+    <xs:element name="BDCAssociatedEntity">
+      <xs:complexType>
+        <xs:sequence>
+          <xs:element ref="pc:BDCEntity" minOccurs="0" maxOccurs="unbounded"/>
+        </xs:sequence>
+        <xs:attribute ref="pc:EntityNamespace"/>
+        <xs:attribute ref="pc:EntityName"/>
+        <xs:attribute ref="pc:SystemInstanceName"/>
+        <xs:attribute ref="pc:AssociationName"/>
+      </xs:complexType>
+    </xs:element>
+    <xs:attribute name="EntityNamespace" type="xs:string"/>
+    <xs:attribute name="EntityName" type="xs:string"/>
+    <xs:attribute name="SystemInstanceName" type="xs:string"/>
+    <xs:attribute name="AssociationName" type="xs:string"/>
+    <xs:element name="BDCEntity">
+      <xs:complexType>
+        <xs:sequence>
+          <xs:element ref="pc:EntityDisplayName" minOccurs="0"/>
+          <xs:element ref="pc:EntityInstanceReference" minOccurs="0"/>
+          <xs:element ref="pc:EntityId1" minOccurs="0"/>
+          <xs:element ref="pc:EntityId2" minOccurs="0"/>
+          <xs:element ref="pc:EntityId3" minOccurs="0"/>
+          <xs:element ref="pc:EntityId4" minOccurs="0"/>
+          <xs:element ref="pc:EntityId5" minOccurs="0"/>
+        </xs:sequence>
+      </xs:complexType>
+    </xs:element>
+    <xs:element name="EntityDisplayName" type="xs:string"/>
+    <xs:element name="EntityInstanceReference" type="xs:string"/>
+    <xs:element name="EntityId1" type="xs:string"/>
+    <xs:element name="EntityId2" type="xs:string"/>
+    <xs:element name="EntityId3" type="xs:string"/>
+    <xs:element name="EntityId4" type="xs:string"/>
+    <xs:element name="EntityId5" type="xs:string"/>
+    <xs:element name="Terms">
+      <xs:complexType>
+        <xs:sequence>
+          <xs:element ref="pc:TermInfo" minOccurs="0" maxOccurs="unbounded"/>
+        </xs:sequence>
+      </xs:complexType>
+    </xs:element>
+    <xs:element name="TermInfo">
+      <xs:complexType>
+        <xs:sequence>
+          <xs:element ref="pc:TermName" minOccurs="0"/>
+          <xs:element ref="pc:TermId" minOccurs="0"/>
+        </xs:sequence>
+      </xs:complexType>
+    </xs:element>
+    <xs:element name="TermName" type="xs:string"/>
+    <xs:element name="TermId" type="xs:string"/>
+  </xs:schema>
+</ct:contentTypeSchema>
+</file>
+
+<file path=customXml/item4.xml><?xml version="1.0" encoding="utf-8"?>
+<?mso-contentType ?>
+<FormTemplates xmlns="http://schemas.microsoft.com/sharepoint/v3/contenttype/forms">
+  <Display>DocumentLibraryForm</Display>
+  <Edit>DocumentLibraryForm</Edit>
+  <New>DocumentLibraryForm</New>
+</FormTemplates>
 </file>
 
 <file path=customXml/itemProps1.xml><?xml version="1.0" encoding="utf-8"?>
@@ -18920,9 +20408,9 @@
 </file>
 
 <file path=customXml/itemProps2.xml><?xml version="1.0" encoding="utf-8"?>
-<ds:datastoreItem xmlns:ds="http://schemas.openxmlformats.org/officeDocument/2006/customXml" ds:itemID="{0858EC4D-0AB2-489F-A128-84B16D88988F}">
+<ds:datastoreItem xmlns:ds="http://schemas.openxmlformats.org/officeDocument/2006/customXml" ds:itemID="{65AB311A-5987-49F2-9921-1F1A79532F79}">
   <ds:schemaRefs>
-    <ds:schemaRef ds:uri="http://schemas.microsoft.com/sharepoint/v3/contenttype/forms"/>
+    <ds:schemaRef ds:uri="http://schemas.openxmlformats.org/officeDocument/2006/bibliography"/>
   </ds:schemaRefs>
 </ds:datastoreItem>
 </file>
@@ -18947,9 +20435,9 @@
 </file>
 
 <file path=customXml/itemProps4.xml><?xml version="1.0" encoding="utf-8"?>
-<ds:datastoreItem xmlns:ds="http://schemas.openxmlformats.org/officeDocument/2006/customXml" ds:itemID="{710CE7AB-FC4E-47F9-8724-97047DC916C0}">
+<ds:datastoreItem xmlns:ds="http://schemas.openxmlformats.org/officeDocument/2006/customXml" ds:itemID="{0858EC4D-0AB2-489F-A128-84B16D88988F}">
   <ds:schemaRefs>
-    <ds:schemaRef ds:uri="http://schemas.openxmlformats.org/officeDocument/2006/bibliography"/>
+    <ds:schemaRef ds:uri="http://schemas.microsoft.com/sharepoint/v3/contenttype/forms"/>
   </ds:schemaRefs>
 </ds:datastoreItem>
 </file>
</xml_diff>

<commit_message>
Continuation of chapter 3
</commit_message>
<xml_diff>
--- a/MP2026-Mizera-Jan-P4B-Ansible.docx
+++ b/MP2026-Mizera-Jan-P4B-Ansible.docx
@@ -628,7 +628,7 @@
                                 <w:b/>
                                 <w:noProof/>
                               </w:rPr>
-                              <w:t>5468</w:t>
+                              <w:t>5820</w:t>
                             </w:r>
                             <w:r>
                               <w:rPr>
@@ -910,7 +910,7 @@
                           <w:b/>
                           <w:noProof/>
                         </w:rPr>
-                        <w:t>5468</w:t>
+                        <w:t>5820</w:t>
                       </w:r>
                       <w:r>
                         <w:rPr>
@@ -1313,7 +1313,7 @@
           <w:r>
             <w:fldChar w:fldCharType="separate"/>
           </w:r>
-          <w:hyperlink w:anchor="_Toc218845178" w:history="1">
+          <w:hyperlink w:anchor="_Toc219447474" w:history="1">
             <w:r>
               <w:rPr>
                 <w:rStyle w:val="Hypertextovodkaz"/>
@@ -1340,7 +1340,7 @@
                 <w:noProof/>
                 <w:webHidden/>
               </w:rPr>
-              <w:instrText xml:space="preserve"> PAGEREF _Toc218845178 \h </w:instrText>
+              <w:instrText xml:space="preserve"> PAGEREF _Toc219447474 \h </w:instrText>
             </w:r>
             <w:r>
               <w:rPr>
@@ -1386,7 +1386,7 @@
               <w14:ligatures w14:val="standardContextual"/>
             </w:rPr>
           </w:pPr>
-          <w:hyperlink w:anchor="_Toc218845179" w:history="1">
+          <w:hyperlink w:anchor="_Toc219447475" w:history="1">
             <w:r>
               <w:rPr>
                 <w:rStyle w:val="Hypertextovodkaz"/>
@@ -1431,7 +1431,7 @@
                 <w:noProof/>
                 <w:webHidden/>
               </w:rPr>
-              <w:instrText xml:space="preserve"> PAGEREF _Toc218845179 \h </w:instrText>
+              <w:instrText xml:space="preserve"> PAGEREF _Toc219447475 \h </w:instrText>
             </w:r>
             <w:r>
               <w:rPr>
@@ -1474,7 +1474,7 @@
               <w14:ligatures w14:val="standardContextual"/>
             </w:rPr>
           </w:pPr>
-          <w:hyperlink w:anchor="_Toc218845180" w:history="1">
+          <w:hyperlink w:anchor="_Toc219447476" w:history="1">
             <w:r>
               <w:rPr>
                 <w:rStyle w:val="Hypertextovodkaz"/>
@@ -1519,7 +1519,7 @@
                 <w:noProof/>
                 <w:webHidden/>
               </w:rPr>
-              <w:instrText xml:space="preserve"> PAGEREF _Toc218845180 \h </w:instrText>
+              <w:instrText xml:space="preserve"> PAGEREF _Toc219447476 \h </w:instrText>
             </w:r>
             <w:r>
               <w:rPr>
@@ -1562,7 +1562,7 @@
               <w14:ligatures w14:val="standardContextual"/>
             </w:rPr>
           </w:pPr>
-          <w:hyperlink w:anchor="_Toc218845181" w:history="1">
+          <w:hyperlink w:anchor="_Toc219447477" w:history="1">
             <w:r>
               <w:rPr>
                 <w:rStyle w:val="Hypertextovodkaz"/>
@@ -1607,7 +1607,7 @@
                 <w:noProof/>
                 <w:webHidden/>
               </w:rPr>
-              <w:instrText xml:space="preserve"> PAGEREF _Toc218845181 \h </w:instrText>
+              <w:instrText xml:space="preserve"> PAGEREF _Toc219447477 \h </w:instrText>
             </w:r>
             <w:r>
               <w:rPr>
@@ -1650,7 +1650,7 @@
               <w14:ligatures w14:val="standardContextual"/>
             </w:rPr>
           </w:pPr>
-          <w:hyperlink w:anchor="_Toc218845182" w:history="1">
+          <w:hyperlink w:anchor="_Toc219447478" w:history="1">
             <w:r>
               <w:rPr>
                 <w:rStyle w:val="Hypertextovodkaz"/>
@@ -1695,7 +1695,7 @@
                 <w:noProof/>
                 <w:webHidden/>
               </w:rPr>
-              <w:instrText xml:space="preserve"> PAGEREF _Toc218845182 \h </w:instrText>
+              <w:instrText xml:space="preserve"> PAGEREF _Toc219447478 \h </w:instrText>
             </w:r>
             <w:r>
               <w:rPr>
@@ -1738,7 +1738,7 @@
               <w14:ligatures w14:val="standardContextual"/>
             </w:rPr>
           </w:pPr>
-          <w:hyperlink w:anchor="_Toc218845183" w:history="1">
+          <w:hyperlink w:anchor="_Toc219447479" w:history="1">
             <w:r>
               <w:rPr>
                 <w:rStyle w:val="Hypertextovodkaz"/>
@@ -1783,7 +1783,7 @@
                 <w:noProof/>
                 <w:webHidden/>
               </w:rPr>
-              <w:instrText xml:space="preserve"> PAGEREF _Toc218845183 \h </w:instrText>
+              <w:instrText xml:space="preserve"> PAGEREF _Toc219447479 \h </w:instrText>
             </w:r>
             <w:r>
               <w:rPr>
@@ -1826,7 +1826,7 @@
               <w14:ligatures w14:val="standardContextual"/>
             </w:rPr>
           </w:pPr>
-          <w:hyperlink w:anchor="_Toc218845184" w:history="1">
+          <w:hyperlink w:anchor="_Toc219447480" w:history="1">
             <w:r>
               <w:rPr>
                 <w:rStyle w:val="Hypertextovodkaz"/>
@@ -1871,7 +1871,7 @@
                 <w:noProof/>
                 <w:webHidden/>
               </w:rPr>
-              <w:instrText xml:space="preserve"> PAGEREF _Toc218845184 \h </w:instrText>
+              <w:instrText xml:space="preserve"> PAGEREF _Toc219447480 \h </w:instrText>
             </w:r>
             <w:r>
               <w:rPr>
@@ -1914,7 +1914,7 @@
               <w14:ligatures w14:val="standardContextual"/>
             </w:rPr>
           </w:pPr>
-          <w:hyperlink w:anchor="_Toc218845185" w:history="1">
+          <w:hyperlink w:anchor="_Toc219447481" w:history="1">
             <w:r>
               <w:rPr>
                 <w:rStyle w:val="Hypertextovodkaz"/>
@@ -1959,7 +1959,7 @@
                 <w:noProof/>
                 <w:webHidden/>
               </w:rPr>
-              <w:instrText xml:space="preserve"> PAGEREF _Toc218845185 \h </w:instrText>
+              <w:instrText xml:space="preserve"> PAGEREF _Toc219447481 \h </w:instrText>
             </w:r>
             <w:r>
               <w:rPr>
@@ -2002,7 +2002,7 @@
               <w14:ligatures w14:val="standardContextual"/>
             </w:rPr>
           </w:pPr>
-          <w:hyperlink w:anchor="_Toc218845186" w:history="1">
+          <w:hyperlink w:anchor="_Toc219447482" w:history="1">
             <w:r>
               <w:rPr>
                 <w:rStyle w:val="Hypertextovodkaz"/>
@@ -2047,7 +2047,7 @@
                 <w:noProof/>
                 <w:webHidden/>
               </w:rPr>
-              <w:instrText xml:space="preserve"> PAGEREF _Toc218845186 \h </w:instrText>
+              <w:instrText xml:space="preserve"> PAGEREF _Toc219447482 \h </w:instrText>
             </w:r>
             <w:r>
               <w:rPr>
@@ -2090,7 +2090,7 @@
               <w14:ligatures w14:val="standardContextual"/>
             </w:rPr>
           </w:pPr>
-          <w:hyperlink w:anchor="_Toc218845187" w:history="1">
+          <w:hyperlink w:anchor="_Toc219447483" w:history="1">
             <w:r>
               <w:rPr>
                 <w:rStyle w:val="Hypertextovodkaz"/>
@@ -2135,7 +2135,7 @@
                 <w:noProof/>
                 <w:webHidden/>
               </w:rPr>
-              <w:instrText xml:space="preserve"> PAGEREF _Toc218845187 \h </w:instrText>
+              <w:instrText xml:space="preserve"> PAGEREF _Toc219447483 \h </w:instrText>
             </w:r>
             <w:r>
               <w:rPr>
@@ -2178,7 +2178,7 @@
               <w14:ligatures w14:val="standardContextual"/>
             </w:rPr>
           </w:pPr>
-          <w:hyperlink w:anchor="_Toc218845188" w:history="1">
+          <w:hyperlink w:anchor="_Toc219447484" w:history="1">
             <w:r>
               <w:rPr>
                 <w:rStyle w:val="Hypertextovodkaz"/>
@@ -2223,7 +2223,7 @@
                 <w:noProof/>
                 <w:webHidden/>
               </w:rPr>
-              <w:instrText xml:space="preserve"> PAGEREF _Toc218845188 \h </w:instrText>
+              <w:instrText xml:space="preserve"> PAGEREF _Toc219447484 \h </w:instrText>
             </w:r>
             <w:r>
               <w:rPr>
@@ -2266,7 +2266,7 @@
               <w14:ligatures w14:val="standardContextual"/>
             </w:rPr>
           </w:pPr>
-          <w:hyperlink w:anchor="_Toc218845189" w:history="1">
+          <w:hyperlink w:anchor="_Toc219447485" w:history="1">
             <w:r>
               <w:rPr>
                 <w:rStyle w:val="Hypertextovodkaz"/>
@@ -2311,7 +2311,7 @@
                 <w:noProof/>
                 <w:webHidden/>
               </w:rPr>
-              <w:instrText xml:space="preserve"> PAGEREF _Toc218845189 \h </w:instrText>
+              <w:instrText xml:space="preserve"> PAGEREF _Toc219447485 \h </w:instrText>
             </w:r>
             <w:r>
               <w:rPr>
@@ -2354,7 +2354,7 @@
               <w14:ligatures w14:val="standardContextual"/>
             </w:rPr>
           </w:pPr>
-          <w:hyperlink w:anchor="_Toc218845190" w:history="1">
+          <w:hyperlink w:anchor="_Toc219447486" w:history="1">
             <w:r>
               <w:rPr>
                 <w:rStyle w:val="Hypertextovodkaz"/>
@@ -2399,7 +2399,7 @@
                 <w:noProof/>
                 <w:webHidden/>
               </w:rPr>
-              <w:instrText xml:space="preserve"> PAGEREF _Toc218845190 \h </w:instrText>
+              <w:instrText xml:space="preserve"> PAGEREF _Toc219447486 \h </w:instrText>
             </w:r>
             <w:r>
               <w:rPr>
@@ -2442,7 +2442,7 @@
               <w14:ligatures w14:val="standardContextual"/>
             </w:rPr>
           </w:pPr>
-          <w:hyperlink w:anchor="_Toc218845191" w:history="1">
+          <w:hyperlink w:anchor="_Toc219447487" w:history="1">
             <w:r>
               <w:rPr>
                 <w:rStyle w:val="Hypertextovodkaz"/>
@@ -2487,7 +2487,7 @@
                 <w:noProof/>
                 <w:webHidden/>
               </w:rPr>
-              <w:instrText xml:space="preserve"> PAGEREF _Toc218845191 \h </w:instrText>
+              <w:instrText xml:space="preserve"> PAGEREF _Toc219447487 \h </w:instrText>
             </w:r>
             <w:r>
               <w:rPr>
@@ -2530,7 +2530,7 @@
               <w14:ligatures w14:val="standardContextual"/>
             </w:rPr>
           </w:pPr>
-          <w:hyperlink w:anchor="_Toc218845192" w:history="1">
+          <w:hyperlink w:anchor="_Toc219447488" w:history="1">
             <w:r>
               <w:rPr>
                 <w:rStyle w:val="Hypertextovodkaz"/>
@@ -2575,7 +2575,7 @@
                 <w:noProof/>
                 <w:webHidden/>
               </w:rPr>
-              <w:instrText xml:space="preserve"> PAGEREF _Toc218845192 \h </w:instrText>
+              <w:instrText xml:space="preserve"> PAGEREF _Toc219447488 \h </w:instrText>
             </w:r>
             <w:r>
               <w:rPr>
@@ -2618,7 +2618,7 @@
               <w14:ligatures w14:val="standardContextual"/>
             </w:rPr>
           </w:pPr>
-          <w:hyperlink w:anchor="_Toc218845193" w:history="1">
+          <w:hyperlink w:anchor="_Toc219447489" w:history="1">
             <w:r>
               <w:rPr>
                 <w:rStyle w:val="Hypertextovodkaz"/>
@@ -2663,7 +2663,7 @@
                 <w:noProof/>
                 <w:webHidden/>
               </w:rPr>
-              <w:instrText xml:space="preserve"> PAGEREF _Toc218845193 \h </w:instrText>
+              <w:instrText xml:space="preserve"> PAGEREF _Toc219447489 \h </w:instrText>
             </w:r>
             <w:r>
               <w:rPr>
@@ -2706,7 +2706,7 @@
               <w14:ligatures w14:val="standardContextual"/>
             </w:rPr>
           </w:pPr>
-          <w:hyperlink w:anchor="_Toc218845194" w:history="1">
+          <w:hyperlink w:anchor="_Toc219447490" w:history="1">
             <w:r>
               <w:rPr>
                 <w:rStyle w:val="Hypertextovodkaz"/>
@@ -2751,7 +2751,7 @@
                 <w:noProof/>
                 <w:webHidden/>
               </w:rPr>
-              <w:instrText xml:space="preserve"> PAGEREF _Toc218845194 \h </w:instrText>
+              <w:instrText xml:space="preserve"> PAGEREF _Toc219447490 \h </w:instrText>
             </w:r>
             <w:r>
               <w:rPr>
@@ -2794,7 +2794,7 @@
               <w14:ligatures w14:val="standardContextual"/>
             </w:rPr>
           </w:pPr>
-          <w:hyperlink w:anchor="_Toc218845195" w:history="1">
+          <w:hyperlink w:anchor="_Toc219447491" w:history="1">
             <w:r>
               <w:rPr>
                 <w:rStyle w:val="Hypertextovodkaz"/>
@@ -2839,7 +2839,7 @@
                 <w:noProof/>
                 <w:webHidden/>
               </w:rPr>
-              <w:instrText xml:space="preserve"> PAGEREF _Toc218845195 \h </w:instrText>
+              <w:instrText xml:space="preserve"> PAGEREF _Toc219447491 \h </w:instrText>
             </w:r>
             <w:r>
               <w:rPr>
@@ -2885,7 +2885,7 @@
               <w14:ligatures w14:val="standardContextual"/>
             </w:rPr>
           </w:pPr>
-          <w:hyperlink w:anchor="_Toc218845196" w:history="1">
+          <w:hyperlink w:anchor="_Toc219447492" w:history="1">
             <w:r>
               <w:rPr>
                 <w:rStyle w:val="Hypertextovodkaz"/>
@@ -2930,7 +2930,7 @@
                 <w:noProof/>
                 <w:webHidden/>
               </w:rPr>
-              <w:instrText xml:space="preserve"> PAGEREF _Toc218845196 \h </w:instrText>
+              <w:instrText xml:space="preserve"> PAGEREF _Toc219447492 \h </w:instrText>
             </w:r>
             <w:r>
               <w:rPr>
@@ -2973,7 +2973,7 @@
               <w14:ligatures w14:val="standardContextual"/>
             </w:rPr>
           </w:pPr>
-          <w:hyperlink w:anchor="_Toc218845197" w:history="1">
+          <w:hyperlink w:anchor="_Toc219447493" w:history="1">
             <w:r>
               <w:rPr>
                 <w:rStyle w:val="Hypertextovodkaz"/>
@@ -3018,7 +3018,7 @@
                 <w:noProof/>
                 <w:webHidden/>
               </w:rPr>
-              <w:instrText xml:space="preserve"> PAGEREF _Toc218845197 \h </w:instrText>
+              <w:instrText xml:space="preserve"> PAGEREF _Toc219447493 \h </w:instrText>
             </w:r>
             <w:r>
               <w:rPr>
@@ -3061,7 +3061,7 @@
               <w14:ligatures w14:val="standardContextual"/>
             </w:rPr>
           </w:pPr>
-          <w:hyperlink w:anchor="_Toc218845198" w:history="1">
+          <w:hyperlink w:anchor="_Toc219447494" w:history="1">
             <w:r>
               <w:rPr>
                 <w:rStyle w:val="Hypertextovodkaz"/>
@@ -3106,7 +3106,7 @@
                 <w:noProof/>
                 <w:webHidden/>
               </w:rPr>
-              <w:instrText xml:space="preserve"> PAGEREF _Toc218845198 \h </w:instrText>
+              <w:instrText xml:space="preserve"> PAGEREF _Toc219447494 \h </w:instrText>
             </w:r>
             <w:r>
               <w:rPr>
@@ -3149,7 +3149,7 @@
               <w14:ligatures w14:val="standardContextual"/>
             </w:rPr>
           </w:pPr>
-          <w:hyperlink w:anchor="_Toc218845199" w:history="1">
+          <w:hyperlink w:anchor="_Toc219447495" w:history="1">
             <w:r>
               <w:rPr>
                 <w:rStyle w:val="Hypertextovodkaz"/>
@@ -3194,7 +3194,7 @@
                 <w:noProof/>
                 <w:webHidden/>
               </w:rPr>
-              <w:instrText xml:space="preserve"> PAGEREF _Toc218845199 \h </w:instrText>
+              <w:instrText xml:space="preserve"> PAGEREF _Toc219447495 \h </w:instrText>
             </w:r>
             <w:r>
               <w:rPr>
@@ -3237,7 +3237,7 @@
               <w14:ligatures w14:val="standardContextual"/>
             </w:rPr>
           </w:pPr>
-          <w:hyperlink w:anchor="_Toc218845200" w:history="1">
+          <w:hyperlink w:anchor="_Toc219447496" w:history="1">
             <w:r>
               <w:rPr>
                 <w:rStyle w:val="Hypertextovodkaz"/>
@@ -3282,7 +3282,7 @@
                 <w:noProof/>
                 <w:webHidden/>
               </w:rPr>
-              <w:instrText xml:space="preserve"> PAGEREF _Toc218845200 \h </w:instrText>
+              <w:instrText xml:space="preserve"> PAGEREF _Toc219447496 \h </w:instrText>
             </w:r>
             <w:r>
               <w:rPr>
@@ -3325,7 +3325,7 @@
               <w14:ligatures w14:val="standardContextual"/>
             </w:rPr>
           </w:pPr>
-          <w:hyperlink w:anchor="_Toc218845201" w:history="1">
+          <w:hyperlink w:anchor="_Toc219447497" w:history="1">
             <w:r>
               <w:rPr>
                 <w:rStyle w:val="Hypertextovodkaz"/>
@@ -3370,7 +3370,7 @@
                 <w:noProof/>
                 <w:webHidden/>
               </w:rPr>
-              <w:instrText xml:space="preserve"> PAGEREF _Toc218845201 \h </w:instrText>
+              <w:instrText xml:space="preserve"> PAGEREF _Toc219447497 \h </w:instrText>
             </w:r>
             <w:r>
               <w:rPr>
@@ -3413,7 +3413,7 @@
               <w14:ligatures w14:val="standardContextual"/>
             </w:rPr>
           </w:pPr>
-          <w:hyperlink w:anchor="_Toc218845202" w:history="1">
+          <w:hyperlink w:anchor="_Toc219447498" w:history="1">
             <w:r>
               <w:rPr>
                 <w:rStyle w:val="Hypertextovodkaz"/>
@@ -3458,7 +3458,7 @@
                 <w:noProof/>
                 <w:webHidden/>
               </w:rPr>
-              <w:instrText xml:space="preserve"> PAGEREF _Toc218845202 \h </w:instrText>
+              <w:instrText xml:space="preserve"> PAGEREF _Toc219447498 \h </w:instrText>
             </w:r>
             <w:r>
               <w:rPr>
@@ -3501,7 +3501,7 @@
               <w14:ligatures w14:val="standardContextual"/>
             </w:rPr>
           </w:pPr>
-          <w:hyperlink w:anchor="_Toc218845203" w:history="1">
+          <w:hyperlink w:anchor="_Toc219447499" w:history="1">
             <w:r>
               <w:rPr>
                 <w:rStyle w:val="Hypertextovodkaz"/>
@@ -3546,7 +3546,7 @@
                 <w:noProof/>
                 <w:webHidden/>
               </w:rPr>
-              <w:instrText xml:space="preserve"> PAGEREF _Toc218845203 \h </w:instrText>
+              <w:instrText xml:space="preserve"> PAGEREF _Toc219447499 \h </w:instrText>
             </w:r>
             <w:r>
               <w:rPr>
@@ -3589,7 +3589,7 @@
               <w14:ligatures w14:val="standardContextual"/>
             </w:rPr>
           </w:pPr>
-          <w:hyperlink w:anchor="_Toc218845204" w:history="1">
+          <w:hyperlink w:anchor="_Toc219447500" w:history="1">
             <w:r>
               <w:rPr>
                 <w:rStyle w:val="Hypertextovodkaz"/>
@@ -3634,7 +3634,7 @@
                 <w:noProof/>
                 <w:webHidden/>
               </w:rPr>
-              <w:instrText xml:space="preserve"> PAGEREF _Toc218845204 \h </w:instrText>
+              <w:instrText xml:space="preserve"> PAGEREF _Toc219447500 \h </w:instrText>
             </w:r>
             <w:r>
               <w:rPr>
@@ -3677,7 +3677,7 @@
               <w14:ligatures w14:val="standardContextual"/>
             </w:rPr>
           </w:pPr>
-          <w:hyperlink w:anchor="_Toc218845205" w:history="1">
+          <w:hyperlink w:anchor="_Toc219447501" w:history="1">
             <w:r>
               <w:rPr>
                 <w:rStyle w:val="Hypertextovodkaz"/>
@@ -3722,7 +3722,7 @@
                 <w:noProof/>
                 <w:webHidden/>
               </w:rPr>
-              <w:instrText xml:space="preserve"> PAGEREF _Toc218845205 \h </w:instrText>
+              <w:instrText xml:space="preserve"> PAGEREF _Toc219447501 \h </w:instrText>
             </w:r>
             <w:r>
               <w:rPr>
@@ -3765,7 +3765,7 @@
               <w14:ligatures w14:val="standardContextual"/>
             </w:rPr>
           </w:pPr>
-          <w:hyperlink w:anchor="_Toc218845206" w:history="1">
+          <w:hyperlink w:anchor="_Toc219447502" w:history="1">
             <w:r>
               <w:rPr>
                 <w:rStyle w:val="Hypertextovodkaz"/>
@@ -3810,7 +3810,7 @@
                 <w:noProof/>
                 <w:webHidden/>
               </w:rPr>
-              <w:instrText xml:space="preserve"> PAGEREF _Toc218845206 \h </w:instrText>
+              <w:instrText xml:space="preserve"> PAGEREF _Toc219447502 \h </w:instrText>
             </w:r>
             <w:r>
               <w:rPr>
@@ -3853,7 +3853,7 @@
               <w14:ligatures w14:val="standardContextual"/>
             </w:rPr>
           </w:pPr>
-          <w:hyperlink w:anchor="_Toc218845207" w:history="1">
+          <w:hyperlink w:anchor="_Toc219447503" w:history="1">
             <w:r>
               <w:rPr>
                 <w:rStyle w:val="Hypertextovodkaz"/>
@@ -3898,7 +3898,7 @@
                 <w:noProof/>
                 <w:webHidden/>
               </w:rPr>
-              <w:instrText xml:space="preserve"> PAGEREF _Toc218845207 \h </w:instrText>
+              <w:instrText xml:space="preserve"> PAGEREF _Toc219447503 \h </w:instrText>
             </w:r>
             <w:r>
               <w:rPr>
@@ -3941,7 +3941,7 @@
               <w14:ligatures w14:val="standardContextual"/>
             </w:rPr>
           </w:pPr>
-          <w:hyperlink w:anchor="_Toc218845208" w:history="1">
+          <w:hyperlink w:anchor="_Toc219447504" w:history="1">
             <w:r>
               <w:rPr>
                 <w:rStyle w:val="Hypertextovodkaz"/>
@@ -3986,7 +3986,7 @@
                 <w:noProof/>
                 <w:webHidden/>
               </w:rPr>
-              <w:instrText xml:space="preserve"> PAGEREF _Toc218845208 \h </w:instrText>
+              <w:instrText xml:space="preserve"> PAGEREF _Toc219447504 \h </w:instrText>
             </w:r>
             <w:r>
               <w:rPr>
@@ -4029,7 +4029,7 @@
               <w14:ligatures w14:val="standardContextual"/>
             </w:rPr>
           </w:pPr>
-          <w:hyperlink w:anchor="_Toc218845209" w:history="1">
+          <w:hyperlink w:anchor="_Toc219447505" w:history="1">
             <w:r>
               <w:rPr>
                 <w:rStyle w:val="Hypertextovodkaz"/>
@@ -4074,7 +4074,7 @@
                 <w:noProof/>
                 <w:webHidden/>
               </w:rPr>
-              <w:instrText xml:space="preserve"> PAGEREF _Toc218845209 \h </w:instrText>
+              <w:instrText xml:space="preserve"> PAGEREF _Toc219447505 \h </w:instrText>
             </w:r>
             <w:r>
               <w:rPr>
@@ -4120,7 +4120,7 @@
               <w14:ligatures w14:val="standardContextual"/>
             </w:rPr>
           </w:pPr>
-          <w:hyperlink w:anchor="_Toc218845210" w:history="1">
+          <w:hyperlink w:anchor="_Toc219447506" w:history="1">
             <w:r>
               <w:rPr>
                 <w:rStyle w:val="Hypertextovodkaz"/>
@@ -4165,7 +4165,7 @@
                 <w:noProof/>
                 <w:webHidden/>
               </w:rPr>
-              <w:instrText xml:space="preserve"> PAGEREF _Toc218845210 \h </w:instrText>
+              <w:instrText xml:space="preserve"> PAGEREF _Toc219447506 \h </w:instrText>
             </w:r>
             <w:r>
               <w:rPr>
@@ -4208,7 +4208,7 @@
               <w14:ligatures w14:val="standardContextual"/>
             </w:rPr>
           </w:pPr>
-          <w:hyperlink w:anchor="_Toc218845211" w:history="1">
+          <w:hyperlink w:anchor="_Toc219447507" w:history="1">
             <w:r>
               <w:rPr>
                 <w:rStyle w:val="Hypertextovodkaz"/>
@@ -4253,7 +4253,7 @@
                 <w:noProof/>
                 <w:webHidden/>
               </w:rPr>
-              <w:instrText xml:space="preserve"> PAGEREF _Toc218845211 \h </w:instrText>
+              <w:instrText xml:space="preserve"> PAGEREF _Toc219447507 \h </w:instrText>
             </w:r>
             <w:r>
               <w:rPr>
@@ -4296,7 +4296,7 @@
               <w14:ligatures w14:val="standardContextual"/>
             </w:rPr>
           </w:pPr>
-          <w:hyperlink w:anchor="_Toc218845212" w:history="1">
+          <w:hyperlink w:anchor="_Toc219447508" w:history="1">
             <w:r>
               <w:rPr>
                 <w:rStyle w:val="Hypertextovodkaz"/>
@@ -4341,7 +4341,7 @@
                 <w:noProof/>
                 <w:webHidden/>
               </w:rPr>
-              <w:instrText xml:space="preserve"> PAGEREF _Toc218845212 \h </w:instrText>
+              <w:instrText xml:space="preserve"> PAGEREF _Toc219447508 \h </w:instrText>
             </w:r>
             <w:r>
               <w:rPr>
@@ -4361,7 +4361,7 @@
                 <w:noProof/>
                 <w:webHidden/>
               </w:rPr>
-              <w:t>12</w:t>
+              <w:t>14</w:t>
             </w:r>
             <w:r>
               <w:rPr>
@@ -4384,7 +4384,7 @@
               <w14:ligatures w14:val="standardContextual"/>
             </w:rPr>
           </w:pPr>
-          <w:hyperlink w:anchor="_Toc218845213" w:history="1">
+          <w:hyperlink w:anchor="_Toc219447509" w:history="1">
             <w:r>
               <w:rPr>
                 <w:rStyle w:val="Hypertextovodkaz"/>
@@ -4429,7 +4429,7 @@
                 <w:noProof/>
                 <w:webHidden/>
               </w:rPr>
-              <w:instrText xml:space="preserve"> PAGEREF _Toc218845213 \h </w:instrText>
+              <w:instrText xml:space="preserve"> PAGEREF _Toc219447509 \h </w:instrText>
             </w:r>
             <w:r>
               <w:rPr>
@@ -4449,7 +4449,7 @@
                 <w:noProof/>
                 <w:webHidden/>
               </w:rPr>
-              <w:t>12</w:t>
+              <w:t>14</w:t>
             </w:r>
             <w:r>
               <w:rPr>
@@ -4472,7 +4472,7 @@
               <w14:ligatures w14:val="standardContextual"/>
             </w:rPr>
           </w:pPr>
-          <w:hyperlink w:anchor="_Toc218845214" w:history="1">
+          <w:hyperlink w:anchor="_Toc219447510" w:history="1">
             <w:r>
               <w:rPr>
                 <w:rStyle w:val="Hypertextovodkaz"/>
@@ -4517,7 +4517,7 @@
                 <w:noProof/>
                 <w:webHidden/>
               </w:rPr>
-              <w:instrText xml:space="preserve"> PAGEREF _Toc218845214 \h </w:instrText>
+              <w:instrText xml:space="preserve"> PAGEREF _Toc219447510 \h </w:instrText>
             </w:r>
             <w:r>
               <w:rPr>
@@ -4537,7 +4537,7 @@
                 <w:noProof/>
                 <w:webHidden/>
               </w:rPr>
-              <w:t>12</w:t>
+              <w:t>14</w:t>
             </w:r>
             <w:r>
               <w:rPr>
@@ -4560,7 +4560,7 @@
               <w14:ligatures w14:val="standardContextual"/>
             </w:rPr>
           </w:pPr>
-          <w:hyperlink w:anchor="_Toc218845215" w:history="1">
+          <w:hyperlink w:anchor="_Toc219447511" w:history="1">
             <w:r>
               <w:rPr>
                 <w:rStyle w:val="Hypertextovodkaz"/>
@@ -4605,7 +4605,7 @@
                 <w:noProof/>
                 <w:webHidden/>
               </w:rPr>
-              <w:instrText xml:space="preserve"> PAGEREF _Toc218845215 \h </w:instrText>
+              <w:instrText xml:space="preserve"> PAGEREF _Toc219447511 \h </w:instrText>
             </w:r>
             <w:r>
               <w:rPr>
@@ -4625,7 +4625,7 @@
                 <w:noProof/>
                 <w:webHidden/>
               </w:rPr>
-              <w:t>12</w:t>
+              <w:t>14</w:t>
             </w:r>
             <w:r>
               <w:rPr>
@@ -4648,7 +4648,7 @@
               <w14:ligatures w14:val="standardContextual"/>
             </w:rPr>
           </w:pPr>
-          <w:hyperlink w:anchor="_Toc218845216" w:history="1">
+          <w:hyperlink w:anchor="_Toc219447512" w:history="1">
             <w:r>
               <w:rPr>
                 <w:rStyle w:val="Hypertextovodkaz"/>
@@ -4693,7 +4693,7 @@
                 <w:noProof/>
                 <w:webHidden/>
               </w:rPr>
-              <w:instrText xml:space="preserve"> PAGEREF _Toc218845216 \h </w:instrText>
+              <w:instrText xml:space="preserve"> PAGEREF _Toc219447512 \h </w:instrText>
             </w:r>
             <w:r>
               <w:rPr>
@@ -4713,7 +4713,7 @@
                 <w:noProof/>
                 <w:webHidden/>
               </w:rPr>
-              <w:t>12</w:t>
+              <w:t>14</w:t>
             </w:r>
             <w:r>
               <w:rPr>
@@ -4736,7 +4736,7 @@
               <w14:ligatures w14:val="standardContextual"/>
             </w:rPr>
           </w:pPr>
-          <w:hyperlink w:anchor="_Toc218845217" w:history="1">
+          <w:hyperlink w:anchor="_Toc219447513" w:history="1">
             <w:r>
               <w:rPr>
                 <w:rStyle w:val="Hypertextovodkaz"/>
@@ -4781,7 +4781,7 @@
                 <w:noProof/>
                 <w:webHidden/>
               </w:rPr>
-              <w:instrText xml:space="preserve"> PAGEREF _Toc218845217 \h </w:instrText>
+              <w:instrText xml:space="preserve"> PAGEREF _Toc219447513 \h </w:instrText>
             </w:r>
             <w:r>
               <w:rPr>
@@ -4801,7 +4801,7 @@
                 <w:noProof/>
                 <w:webHidden/>
               </w:rPr>
-              <w:t>12</w:t>
+              <w:t>14</w:t>
             </w:r>
             <w:r>
               <w:rPr>
@@ -4824,7 +4824,7 @@
               <w14:ligatures w14:val="standardContextual"/>
             </w:rPr>
           </w:pPr>
-          <w:hyperlink w:anchor="_Toc218845218" w:history="1">
+          <w:hyperlink w:anchor="_Toc219447514" w:history="1">
             <w:r>
               <w:rPr>
                 <w:rStyle w:val="Hypertextovodkaz"/>
@@ -4869,7 +4869,7 @@
                 <w:noProof/>
                 <w:webHidden/>
               </w:rPr>
-              <w:instrText xml:space="preserve"> PAGEREF _Toc218845218 \h </w:instrText>
+              <w:instrText xml:space="preserve"> PAGEREF _Toc219447514 \h </w:instrText>
             </w:r>
             <w:r>
               <w:rPr>
@@ -4889,7 +4889,7 @@
                 <w:noProof/>
                 <w:webHidden/>
               </w:rPr>
-              <w:t>12</w:t>
+              <w:t>14</w:t>
             </w:r>
             <w:r>
               <w:rPr>
@@ -4912,7 +4912,7 @@
               <w14:ligatures w14:val="standardContextual"/>
             </w:rPr>
           </w:pPr>
-          <w:hyperlink w:anchor="_Toc218845219" w:history="1">
+          <w:hyperlink w:anchor="_Toc219447515" w:history="1">
             <w:r>
               <w:rPr>
                 <w:rStyle w:val="Hypertextovodkaz"/>
@@ -4957,7 +4957,7 @@
                 <w:noProof/>
                 <w:webHidden/>
               </w:rPr>
-              <w:instrText xml:space="preserve"> PAGEREF _Toc218845219 \h </w:instrText>
+              <w:instrText xml:space="preserve"> PAGEREF _Toc219447515 \h </w:instrText>
             </w:r>
             <w:r>
               <w:rPr>
@@ -4977,7 +4977,7 @@
                 <w:noProof/>
                 <w:webHidden/>
               </w:rPr>
-              <w:t>12</w:t>
+              <w:t>14</w:t>
             </w:r>
             <w:r>
               <w:rPr>
@@ -5000,7 +5000,7 @@
               <w14:ligatures w14:val="standardContextual"/>
             </w:rPr>
           </w:pPr>
-          <w:hyperlink w:anchor="_Toc218845220" w:history="1">
+          <w:hyperlink w:anchor="_Toc219447516" w:history="1">
             <w:r>
               <w:rPr>
                 <w:rStyle w:val="Hypertextovodkaz"/>
@@ -5045,7 +5045,7 @@
                 <w:noProof/>
                 <w:webHidden/>
               </w:rPr>
-              <w:instrText xml:space="preserve"> PAGEREF _Toc218845220 \h </w:instrText>
+              <w:instrText xml:space="preserve"> PAGEREF _Toc219447516 \h </w:instrText>
             </w:r>
             <w:r>
               <w:rPr>
@@ -5065,7 +5065,7 @@
                 <w:noProof/>
                 <w:webHidden/>
               </w:rPr>
-              <w:t>12</w:t>
+              <w:t>14</w:t>
             </w:r>
             <w:r>
               <w:rPr>
@@ -5088,7 +5088,7 @@
               <w14:ligatures w14:val="standardContextual"/>
             </w:rPr>
           </w:pPr>
-          <w:hyperlink w:anchor="_Toc218845221" w:history="1">
+          <w:hyperlink w:anchor="_Toc219447517" w:history="1">
             <w:r>
               <w:rPr>
                 <w:rStyle w:val="Hypertextovodkaz"/>
@@ -5133,7 +5133,7 @@
                 <w:noProof/>
                 <w:webHidden/>
               </w:rPr>
-              <w:instrText xml:space="preserve"> PAGEREF _Toc218845221 \h </w:instrText>
+              <w:instrText xml:space="preserve"> PAGEREF _Toc219447517 \h </w:instrText>
             </w:r>
             <w:r>
               <w:rPr>
@@ -5153,7 +5153,7 @@
                 <w:noProof/>
                 <w:webHidden/>
               </w:rPr>
-              <w:t>12</w:t>
+              <w:t>14</w:t>
             </w:r>
             <w:r>
               <w:rPr>
@@ -5179,7 +5179,7 @@
               <w14:ligatures w14:val="standardContextual"/>
             </w:rPr>
           </w:pPr>
-          <w:hyperlink w:anchor="_Toc218845222" w:history="1">
+          <w:hyperlink w:anchor="_Toc219447518" w:history="1">
             <w:r>
               <w:rPr>
                 <w:rStyle w:val="Hypertextovodkaz"/>
@@ -5224,7 +5224,7 @@
                 <w:noProof/>
                 <w:webHidden/>
               </w:rPr>
-              <w:instrText xml:space="preserve"> PAGEREF _Toc218845222 \h </w:instrText>
+              <w:instrText xml:space="preserve"> PAGEREF _Toc219447518 \h </w:instrText>
             </w:r>
             <w:r>
               <w:rPr>
@@ -5244,7 +5244,7 @@
                 <w:noProof/>
                 <w:webHidden/>
               </w:rPr>
-              <w:t>13</w:t>
+              <w:t>15</w:t>
             </w:r>
             <w:r>
               <w:rPr>
@@ -5267,7 +5267,7 @@
               <w14:ligatures w14:val="standardContextual"/>
             </w:rPr>
           </w:pPr>
-          <w:hyperlink w:anchor="_Toc218845223" w:history="1">
+          <w:hyperlink w:anchor="_Toc219447519" w:history="1">
             <w:r>
               <w:rPr>
                 <w:rStyle w:val="Hypertextovodkaz"/>
@@ -5312,7 +5312,7 @@
                 <w:noProof/>
                 <w:webHidden/>
               </w:rPr>
-              <w:instrText xml:space="preserve"> PAGEREF _Toc218845223 \h </w:instrText>
+              <w:instrText xml:space="preserve"> PAGEREF _Toc219447519 \h </w:instrText>
             </w:r>
             <w:r>
               <w:rPr>
@@ -5332,7 +5332,7 @@
                 <w:noProof/>
                 <w:webHidden/>
               </w:rPr>
-              <w:t>13</w:t>
+              <w:t>15</w:t>
             </w:r>
             <w:r>
               <w:rPr>
@@ -5355,7 +5355,7 @@
               <w14:ligatures w14:val="standardContextual"/>
             </w:rPr>
           </w:pPr>
-          <w:hyperlink w:anchor="_Toc218845224" w:history="1">
+          <w:hyperlink w:anchor="_Toc219447520" w:history="1">
             <w:r>
               <w:rPr>
                 <w:rStyle w:val="Hypertextovodkaz"/>
@@ -5400,7 +5400,7 @@
                 <w:noProof/>
                 <w:webHidden/>
               </w:rPr>
-              <w:instrText xml:space="preserve"> PAGEREF _Toc218845224 \h </w:instrText>
+              <w:instrText xml:space="preserve"> PAGEREF _Toc219447520 \h </w:instrText>
             </w:r>
             <w:r>
               <w:rPr>
@@ -5420,7 +5420,7 @@
                 <w:noProof/>
                 <w:webHidden/>
               </w:rPr>
-              <w:t>13</w:t>
+              <w:t>15</w:t>
             </w:r>
             <w:r>
               <w:rPr>
@@ -5443,7 +5443,7 @@
               <w14:ligatures w14:val="standardContextual"/>
             </w:rPr>
           </w:pPr>
-          <w:hyperlink w:anchor="_Toc218845225" w:history="1">
+          <w:hyperlink w:anchor="_Toc219447521" w:history="1">
             <w:r>
               <w:rPr>
                 <w:rStyle w:val="Hypertextovodkaz"/>
@@ -5488,7 +5488,7 @@
                 <w:noProof/>
                 <w:webHidden/>
               </w:rPr>
-              <w:instrText xml:space="preserve"> PAGEREF _Toc218845225 \h </w:instrText>
+              <w:instrText xml:space="preserve"> PAGEREF _Toc219447521 \h </w:instrText>
             </w:r>
             <w:r>
               <w:rPr>
@@ -5508,7 +5508,7 @@
                 <w:noProof/>
                 <w:webHidden/>
               </w:rPr>
-              <w:t>13</w:t>
+              <w:t>15</w:t>
             </w:r>
             <w:r>
               <w:rPr>
@@ -5531,7 +5531,7 @@
               <w14:ligatures w14:val="standardContextual"/>
             </w:rPr>
           </w:pPr>
-          <w:hyperlink w:anchor="_Toc218845226" w:history="1">
+          <w:hyperlink w:anchor="_Toc219447522" w:history="1">
             <w:r>
               <w:rPr>
                 <w:rStyle w:val="Hypertextovodkaz"/>
@@ -5558,7 +5558,7 @@
                 <w:noProof/>
                 <w:webHidden/>
               </w:rPr>
-              <w:instrText xml:space="preserve"> PAGEREF _Toc218845226 \h </w:instrText>
+              <w:instrText xml:space="preserve"> PAGEREF _Toc219447522 \h </w:instrText>
             </w:r>
             <w:r>
               <w:rPr>
@@ -5578,7 +5578,7 @@
                 <w:noProof/>
                 <w:webHidden/>
               </w:rPr>
-              <w:t>14</w:t>
+              <w:t>16</w:t>
             </w:r>
             <w:r>
               <w:rPr>
@@ -5601,7 +5601,7 @@
               <w14:ligatures w14:val="standardContextual"/>
             </w:rPr>
           </w:pPr>
-          <w:hyperlink w:anchor="_Toc218845227" w:history="1">
+          <w:hyperlink w:anchor="_Toc219447523" w:history="1">
             <w:r>
               <w:rPr>
                 <w:rStyle w:val="Hypertextovodkaz"/>
@@ -5628,7 +5628,7 @@
                 <w:noProof/>
                 <w:webHidden/>
               </w:rPr>
-              <w:instrText xml:space="preserve"> PAGEREF _Toc218845227 \h </w:instrText>
+              <w:instrText xml:space="preserve"> PAGEREF _Toc219447523 \h </w:instrText>
             </w:r>
             <w:r>
               <w:rPr>
@@ -5648,7 +5648,7 @@
                 <w:noProof/>
                 <w:webHidden/>
               </w:rPr>
-              <w:t>15</w:t>
+              <w:t>17</w:t>
             </w:r>
             <w:r>
               <w:rPr>
@@ -5671,7 +5671,7 @@
               <w14:ligatures w14:val="standardContextual"/>
             </w:rPr>
           </w:pPr>
-          <w:hyperlink w:anchor="_Toc218845228" w:history="1">
+          <w:hyperlink w:anchor="_Toc219447524" w:history="1">
             <w:r>
               <w:rPr>
                 <w:rStyle w:val="Hypertextovodkaz"/>
@@ -5698,7 +5698,7 @@
                 <w:noProof/>
                 <w:webHidden/>
               </w:rPr>
-              <w:instrText xml:space="preserve"> PAGEREF _Toc218845228 \h </w:instrText>
+              <w:instrText xml:space="preserve"> PAGEREF _Toc219447524 \h </w:instrText>
             </w:r>
             <w:r>
               <w:rPr>
@@ -5718,7 +5718,7 @@
                 <w:noProof/>
                 <w:webHidden/>
               </w:rPr>
-              <w:t>19</w:t>
+              <w:t>21</w:t>
             </w:r>
             <w:r>
               <w:rPr>
@@ -5741,7 +5741,7 @@
               <w14:ligatures w14:val="standardContextual"/>
             </w:rPr>
           </w:pPr>
-          <w:hyperlink w:anchor="_Toc218845229" w:history="1">
+          <w:hyperlink w:anchor="_Toc219447525" w:history="1">
             <w:r>
               <w:rPr>
                 <w:rStyle w:val="Hypertextovodkaz"/>
@@ -5768,7 +5768,7 @@
                 <w:noProof/>
                 <w:webHidden/>
               </w:rPr>
-              <w:instrText xml:space="preserve"> PAGEREF _Toc218845229 \h </w:instrText>
+              <w:instrText xml:space="preserve"> PAGEREF _Toc219447525 \h </w:instrText>
             </w:r>
             <w:r>
               <w:rPr>
@@ -5788,7 +5788,7 @@
                 <w:noProof/>
                 <w:webHidden/>
               </w:rPr>
-              <w:t>20</w:t>
+              <w:t>22</w:t>
             </w:r>
             <w:r>
               <w:rPr>
@@ -5814,7 +5814,7 @@
               <w14:ligatures w14:val="standardContextual"/>
             </w:rPr>
           </w:pPr>
-          <w:hyperlink w:anchor="_Toc218845230" w:history="1">
+          <w:hyperlink w:anchor="_Toc219447526" w:history="1">
             <w:r>
               <w:rPr>
                 <w:rStyle w:val="Hypertextovodkaz"/>
@@ -5859,7 +5859,7 @@
                 <w:noProof/>
                 <w:webHidden/>
               </w:rPr>
-              <w:instrText xml:space="preserve"> PAGEREF _Toc218845230 \h </w:instrText>
+              <w:instrText xml:space="preserve"> PAGEREF _Toc219447526 \h </w:instrText>
             </w:r>
             <w:r>
               <w:rPr>
@@ -5905,7 +5905,7 @@
               <w14:ligatures w14:val="standardContextual"/>
             </w:rPr>
           </w:pPr>
-          <w:hyperlink w:anchor="_Toc218845231" w:history="1">
+          <w:hyperlink w:anchor="_Toc219447527" w:history="1">
             <w:r>
               <w:rPr>
                 <w:rStyle w:val="Hypertextovodkaz"/>
@@ -5950,7 +5950,7 @@
                 <w:noProof/>
                 <w:webHidden/>
               </w:rPr>
-              <w:instrText xml:space="preserve"> PAGEREF _Toc218845231 \h </w:instrText>
+              <w:instrText xml:space="preserve"> PAGEREF _Toc219447527 \h </w:instrText>
             </w:r>
             <w:r>
               <w:rPr>
@@ -6020,7 +6020,7 @@
       </w:pPr>
       <w:bookmarkStart w:id="0" w:name="_Toc86047591"/>
       <w:bookmarkStart w:id="1" w:name="_Toc86055198"/>
-      <w:bookmarkStart w:id="2" w:name="_Toc218845178"/>
+      <w:bookmarkStart w:id="2" w:name="_Toc219447474"/>
       <w:r>
         <w:lastRenderedPageBreak/>
         <w:t>Úvod</w:t>
@@ -6580,7 +6580,7 @@
       <w:pPr>
         <w:pStyle w:val="Nadpis1"/>
       </w:pPr>
-      <w:bookmarkStart w:id="3" w:name="_Toc218845179"/>
+      <w:bookmarkStart w:id="3" w:name="_Toc219447475"/>
       <w:r>
         <w:lastRenderedPageBreak/>
         <w:t>Teoretická východiska automatizace</w:t>
@@ -6616,7 +6616,7 @@
       <w:pPr>
         <w:pStyle w:val="Nadpis2"/>
       </w:pPr>
-      <w:bookmarkStart w:id="4" w:name="_Toc218845180"/>
+      <w:bookmarkStart w:id="4" w:name="_Toc219447476"/>
       <w:r>
         <w:t>Definice a význam automatizace v</w:t>
       </w:r>
@@ -6692,7 +6692,7 @@
       <w:pPr>
         <w:pStyle w:val="Nadpis3"/>
       </w:pPr>
-      <w:bookmarkStart w:id="5" w:name="_Toc218845181"/>
+      <w:bookmarkStart w:id="5" w:name="_Toc219447477"/>
       <w:r>
         <w:t>Koncept automatizace a její role v moderním IT</w:t>
       </w:r>
@@ -6934,7 +6934,7 @@
       <w:pPr>
         <w:pStyle w:val="Nadpis3"/>
       </w:pPr>
-      <w:bookmarkStart w:id="6" w:name="_Toc218845182"/>
+      <w:bookmarkStart w:id="6" w:name="_Toc219447478"/>
       <w:proofErr w:type="spellStart"/>
       <w:r>
         <w:t>Idempotence</w:t>
@@ -6988,7 +6988,7 @@
       <w:pPr>
         <w:pStyle w:val="Nadpis2"/>
       </w:pPr>
-      <w:bookmarkStart w:id="7" w:name="_Toc218845183"/>
+      <w:bookmarkStart w:id="7" w:name="_Toc219447479"/>
       <w:proofErr w:type="spellStart"/>
       <w:r>
         <w:lastRenderedPageBreak/>
@@ -7056,7 +7056,7 @@
       <w:pPr>
         <w:pStyle w:val="Nadpis3"/>
       </w:pPr>
-      <w:bookmarkStart w:id="8" w:name="_Toc218845184"/>
+      <w:bookmarkStart w:id="8" w:name="_Toc219447480"/>
       <w:r>
         <w:t xml:space="preserve">Definice, historie a princip </w:t>
       </w:r>
@@ -7196,7 +7196,7 @@
       <w:pPr>
         <w:pStyle w:val="Nadpis3"/>
       </w:pPr>
-      <w:bookmarkStart w:id="9" w:name="_Toc218845185"/>
+      <w:bookmarkStart w:id="9" w:name="_Toc219447481"/>
       <w:r>
         <w:t xml:space="preserve">Způsob implementace </w:t>
       </w:r>
@@ -7502,7 +7502,7 @@
       <w:pPr>
         <w:pStyle w:val="Nadpis3"/>
       </w:pPr>
-      <w:bookmarkStart w:id="10" w:name="_Toc218845186"/>
+      <w:bookmarkStart w:id="10" w:name="_Toc219447482"/>
       <w:r>
         <w:t>Preferovaný přístup pro správu konfigurace</w:t>
       </w:r>
@@ -7579,7 +7579,7 @@
       <w:pPr>
         <w:pStyle w:val="Nadpis2"/>
       </w:pPr>
-      <w:bookmarkStart w:id="11" w:name="_Toc218845187"/>
+      <w:bookmarkStart w:id="11" w:name="_Toc219447483"/>
       <w:r>
         <w:t>Typologie nástrojů pro správu konfigurace</w:t>
       </w:r>
@@ -7613,7 +7613,7 @@
       <w:pPr>
         <w:pStyle w:val="Nadpis3"/>
       </w:pPr>
-      <w:bookmarkStart w:id="12" w:name="_Toc218845188"/>
+      <w:bookmarkStart w:id="12" w:name="_Toc219447484"/>
       <w:r>
         <w:t>Klasifikace nástrojů pro správu konfigurace</w:t>
       </w:r>
@@ -7993,7 +7993,7 @@
       <w:pPr>
         <w:pStyle w:val="Nadpis3"/>
       </w:pPr>
-      <w:bookmarkStart w:id="13" w:name="_Toc218845189"/>
+      <w:bookmarkStart w:id="13" w:name="_Toc219447485"/>
       <w:r>
         <w:t xml:space="preserve">Rozlišení </w:t>
       </w:r>
@@ -8338,7 +8338,7 @@
       <w:pPr>
         <w:pStyle w:val="Nadpis3"/>
       </w:pPr>
-      <w:bookmarkStart w:id="14" w:name="_Toc218845190"/>
+      <w:bookmarkStart w:id="14" w:name="_Toc219447486"/>
       <w:r>
         <w:t xml:space="preserve">Důvody volby nástroje (Pozice </w:t>
       </w:r>
@@ -8416,7 +8416,7 @@
       <w:pPr>
         <w:pStyle w:val="Nadpis2"/>
       </w:pPr>
-      <w:bookmarkStart w:id="15" w:name="_Toc218845191"/>
+      <w:bookmarkStart w:id="15" w:name="_Toc219447487"/>
       <w:r>
         <w:t>Monitorování a vizualizace jako cíl automatizace</w:t>
       </w:r>
@@ -8437,7 +8437,7 @@
       <w:pPr>
         <w:pStyle w:val="Nadpis3"/>
       </w:pPr>
-      <w:bookmarkStart w:id="16" w:name="_Toc218845192"/>
+      <w:bookmarkStart w:id="16" w:name="_Toc219447488"/>
       <w:r>
         <w:t>Role monitorování v automatizovaném prostředí</w:t>
       </w:r>
@@ -8515,7 +8515,7 @@
       <w:pPr>
         <w:pStyle w:val="Nadpis3"/>
       </w:pPr>
-      <w:bookmarkStart w:id="17" w:name="_Toc218845193"/>
+      <w:bookmarkStart w:id="17" w:name="_Toc219447489"/>
       <w:proofErr w:type="spellStart"/>
       <w:r>
         <w:t>Zabbix</w:t>
@@ -8647,7 +8647,7 @@
       <w:pPr>
         <w:pStyle w:val="Nadpis3"/>
       </w:pPr>
-      <w:bookmarkStart w:id="18" w:name="_Toc218845194"/>
+      <w:bookmarkStart w:id="18" w:name="_Toc219447490"/>
       <w:proofErr w:type="spellStart"/>
       <w:r>
         <w:t>Grafana</w:t>
@@ -8758,7 +8758,7 @@
       <w:pPr>
         <w:pStyle w:val="Nadpis3"/>
       </w:pPr>
-      <w:bookmarkStart w:id="19" w:name="_Toc218845195"/>
+      <w:bookmarkStart w:id="19" w:name="_Toc219447491"/>
       <w:r>
         <w:t>Propojení monitorování a automatizace</w:t>
       </w:r>
@@ -8842,7 +8842,7 @@
       <w:pPr>
         <w:pStyle w:val="Nadpis1"/>
       </w:pPr>
-      <w:bookmarkStart w:id="20" w:name="_Toc218845196"/>
+      <w:bookmarkStart w:id="20" w:name="_Toc219447492"/>
       <w:r>
         <w:lastRenderedPageBreak/>
         <w:t xml:space="preserve">Detailní analýza nástroje </w:t>
@@ -8890,7 +8890,7 @@
       <w:pPr>
         <w:pStyle w:val="Nadpis2"/>
       </w:pPr>
-      <w:bookmarkStart w:id="21" w:name="_Toc218845197"/>
+      <w:bookmarkStart w:id="21" w:name="_Toc219447493"/>
       <w:r>
         <w:t xml:space="preserve">Architektura </w:t>
       </w:r>
@@ -8971,7 +8971,7 @@
       <w:pPr>
         <w:pStyle w:val="Nadpis3"/>
       </w:pPr>
-      <w:bookmarkStart w:id="22" w:name="_Toc218845198"/>
+      <w:bookmarkStart w:id="22" w:name="_Toc219447494"/>
       <w:proofErr w:type="spellStart"/>
       <w:r>
         <w:t>Control</w:t>
@@ -9072,7 +9072,7 @@
       <w:pPr>
         <w:pStyle w:val="Nadpis3"/>
       </w:pPr>
-      <w:bookmarkStart w:id="23" w:name="_Toc218845199"/>
+      <w:bookmarkStart w:id="23" w:name="_Toc219447495"/>
       <w:proofErr w:type="spellStart"/>
       <w:r>
         <w:t>Managed</w:t>
@@ -9197,7 +9197,7 @@
       <w:pPr>
         <w:pStyle w:val="Nadpis3"/>
       </w:pPr>
-      <w:bookmarkStart w:id="24" w:name="_Toc218845200"/>
+      <w:bookmarkStart w:id="24" w:name="_Toc219447496"/>
       <w:r>
         <w:t>Inventáře (</w:t>
       </w:r>
@@ -9314,7 +9314,7 @@
       <w:pPr>
         <w:pStyle w:val="Nadpis2"/>
       </w:pPr>
-      <w:bookmarkStart w:id="25" w:name="_Toc218845201"/>
+      <w:bookmarkStart w:id="25" w:name="_Toc219447497"/>
       <w:r>
         <w:lastRenderedPageBreak/>
         <w:t xml:space="preserve">Základní </w:t>
@@ -9354,7 +9354,7 @@
       <w:pPr>
         <w:pStyle w:val="Nadpis3"/>
       </w:pPr>
-      <w:bookmarkStart w:id="26" w:name="_Toc218845202"/>
+      <w:bookmarkStart w:id="26" w:name="_Toc219447498"/>
       <w:proofErr w:type="spellStart"/>
       <w:r>
         <w:t>Playbook</w:t>
@@ -9730,7 +9730,7 @@
       <w:pPr>
         <w:pStyle w:val="Nadpis3"/>
       </w:pPr>
-      <w:bookmarkStart w:id="27" w:name="_Toc218845203"/>
+      <w:bookmarkStart w:id="27" w:name="_Toc219447499"/>
       <w:r>
         <w:t>Moduly</w:t>
       </w:r>
@@ -9981,7 +9981,7 @@
       <w:pPr>
         <w:pStyle w:val="Nadpis3"/>
       </w:pPr>
-      <w:bookmarkStart w:id="28" w:name="_Toc218845204"/>
+      <w:bookmarkStart w:id="28" w:name="_Toc219447500"/>
       <w:r>
         <w:t xml:space="preserve">Priorita proměnných </w:t>
       </w:r>
@@ -10099,7 +10099,7 @@
       <w:pPr>
         <w:pStyle w:val="Nadpis2"/>
       </w:pPr>
-      <w:bookmarkStart w:id="29" w:name="_Toc218845205"/>
+      <w:bookmarkStart w:id="29" w:name="_Toc219447501"/>
       <w:r>
         <w:t>Pokročilé koncepty</w:t>
       </w:r>
@@ -10138,7 +10138,7 @@
       <w:pPr>
         <w:pStyle w:val="Nadpis3"/>
       </w:pPr>
-      <w:bookmarkStart w:id="30" w:name="_Toc218845206"/>
+      <w:bookmarkStart w:id="30" w:name="_Toc219447502"/>
       <w:r>
         <w:t>Role (</w:t>
       </w:r>
@@ -10467,7 +10467,7 @@
       <w:pPr>
         <w:pStyle w:val="Nadpis3"/>
       </w:pPr>
-      <w:bookmarkStart w:id="31" w:name="_Toc218845207"/>
+      <w:bookmarkStart w:id="31" w:name="_Toc219447503"/>
       <w:r>
         <w:t>Kolekce (</w:t>
       </w:r>
@@ -10629,7 +10629,7 @@
       <w:pPr>
         <w:pStyle w:val="Nadpis3"/>
       </w:pPr>
-      <w:bookmarkStart w:id="32" w:name="_Toc218845208"/>
+      <w:bookmarkStart w:id="32" w:name="_Toc219447504"/>
       <w:r>
         <w:t>Šablony (</w:t>
       </w:r>
@@ -10755,7 +10755,7 @@
       <w:pPr>
         <w:pStyle w:val="Nadpis3"/>
       </w:pPr>
-      <w:bookmarkStart w:id="33" w:name="_Toc218845209"/>
+      <w:bookmarkStart w:id="33" w:name="_Toc219447505"/>
       <w:proofErr w:type="spellStart"/>
       <w:r>
         <w:t>Vault</w:t>
@@ -10884,7 +10884,7 @@
       <w:pPr>
         <w:pStyle w:val="Nadpis1"/>
       </w:pPr>
-      <w:bookmarkStart w:id="34" w:name="_Toc218845210"/>
+      <w:bookmarkStart w:id="34" w:name="_Toc219447506"/>
       <w:r>
         <w:lastRenderedPageBreak/>
         <w:t>Praktická realizace automatizovaného prostředí</w:t>
@@ -10900,7 +10900,7 @@
       <w:pPr>
         <w:pStyle w:val="Nadpis2"/>
       </w:pPr>
-      <w:bookmarkStart w:id="35" w:name="_Toc218845211"/>
+      <w:bookmarkStart w:id="35" w:name="_Toc219447507"/>
       <w:r>
         <w:t>Návrh architektury a síťová topologie</w:t>
       </w:r>
@@ -11096,7 +11096,13 @@
         <w:pStyle w:val="Zdrojovkd"/>
       </w:pPr>
       <w:r>
-        <w:t xml:space="preserve">#Globální </w:t>
+        <w:t>#</w:t>
+      </w:r>
+      <w:r>
+        <w:t>Lokální</w:t>
+      </w:r>
+      <w:r>
+        <w:t xml:space="preserve"> </w:t>
       </w:r>
       <w:r>
         <w:t>proměnná</w:t>
@@ -11315,46 +11321,1030 @@
       </w:r>
     </w:p>
     <w:p>
-      <w:r>
-        <w:t xml:space="preserve">Tento </w:t>
-      </w:r>
-    </w:p>
+      <w:pPr>
+        <w:pStyle w:val="Zdrojovkd"/>
+      </w:pPr>
+      <w:r>
+        <w:lastRenderedPageBreak/>
+        <w:t xml:space="preserve">#Provisioning </w:t>
+      </w:r>
+      <w:proofErr w:type="spellStart"/>
+      <w:r>
+        <w:t>Zabbix</w:t>
+      </w:r>
+      <w:proofErr w:type="spellEnd"/>
+      <w:r>
+        <w:t xml:space="preserve"> serveru a nastavení sítě a port-</w:t>
+      </w:r>
+      <w:proofErr w:type="spellStart"/>
+      <w:r>
+        <w:t>forwardingu</w:t>
+      </w:r>
+      <w:proofErr w:type="spellEnd"/>
+    </w:p>
+    <w:p>
+      <w:pPr>
+        <w:pStyle w:val="Zdrojovkd"/>
+      </w:pPr>
+      <w:proofErr w:type="spellStart"/>
+      <w:proofErr w:type="gramStart"/>
+      <w:r>
+        <w:t>config.vm.define</w:t>
+      </w:r>
+      <w:proofErr w:type="spellEnd"/>
+      <w:proofErr w:type="gramEnd"/>
+      <w:r>
+        <w:t xml:space="preserve"> "zabbix-srv01" do |</w:t>
+      </w:r>
+      <w:proofErr w:type="spellStart"/>
+      <w:r>
+        <w:t>zabbix</w:t>
+      </w:r>
+      <w:proofErr w:type="spellEnd"/>
+      <w:r>
+        <w:t>|</w:t>
+      </w:r>
+    </w:p>
+    <w:p>
+      <w:pPr>
+        <w:pStyle w:val="Zdrojovkd"/>
+      </w:pPr>
+      <w:r>
+        <w:t xml:space="preserve">    </w:t>
+      </w:r>
+      <w:proofErr w:type="spellStart"/>
+      <w:proofErr w:type="gramStart"/>
+      <w:r>
+        <w:t>zabbix.vm.provider</w:t>
+      </w:r>
+      <w:proofErr w:type="spellEnd"/>
+      <w:proofErr w:type="gramEnd"/>
+      <w:r>
+        <w:t xml:space="preserve"> "</w:t>
+      </w:r>
+      <w:proofErr w:type="spellStart"/>
+      <w:r>
+        <w:t>virtualbox</w:t>
+      </w:r>
+      <w:proofErr w:type="spellEnd"/>
+      <w:r>
+        <w:t>" do |v|</w:t>
+      </w:r>
+    </w:p>
+    <w:p>
+      <w:pPr>
+        <w:pStyle w:val="Zdrojovkd"/>
+      </w:pPr>
+      <w:r>
+        <w:t>        v.name = "Zabbix-SRV01"</w:t>
+      </w:r>
+    </w:p>
+    <w:p>
+      <w:pPr>
+        <w:pStyle w:val="Zdrojovkd"/>
+      </w:pPr>
+      <w:r>
+        <w:t>    end</w:t>
+      </w:r>
+    </w:p>
+    <w:p>
+      <w:pPr>
+        <w:pStyle w:val="Zdrojovkd"/>
+      </w:pPr>
+      <w:r>
+        <w:t xml:space="preserve">    </w:t>
+      </w:r>
+      <w:proofErr w:type="spellStart"/>
+      <w:r>
+        <w:t>zabbix.vm.box</w:t>
+      </w:r>
+      <w:proofErr w:type="spellEnd"/>
+      <w:r>
+        <w:t xml:space="preserve"> = IMAGE_NAME</w:t>
+      </w:r>
+    </w:p>
+    <w:p>
+      <w:pPr>
+        <w:pStyle w:val="Zdrojovkd"/>
+      </w:pPr>
+      <w:r>
+        <w:t xml:space="preserve">    </w:t>
+      </w:r>
+      <w:proofErr w:type="spellStart"/>
+      <w:proofErr w:type="gramStart"/>
+      <w:r>
+        <w:t>zabbix.vm.hostname</w:t>
+      </w:r>
+      <w:proofErr w:type="spellEnd"/>
+      <w:proofErr w:type="gramEnd"/>
+      <w:r>
+        <w:t xml:space="preserve"> = "</w:t>
+      </w:r>
+      <w:proofErr w:type="spellStart"/>
+      <w:r>
+        <w:t>zabbix</w:t>
+      </w:r>
+      <w:proofErr w:type="spellEnd"/>
+      <w:r>
+        <w:t>"</w:t>
+      </w:r>
+    </w:p>
+    <w:p>
+      <w:pPr>
+        <w:pStyle w:val="Zdrojovkd"/>
+      </w:pPr>
+      <w:r>
+        <w:t xml:space="preserve">    </w:t>
+      </w:r>
+      <w:proofErr w:type="spellStart"/>
+      <w:proofErr w:type="gramStart"/>
+      <w:r>
+        <w:t>zabbix.vm.network</w:t>
+      </w:r>
+      <w:proofErr w:type="spellEnd"/>
+      <w:proofErr w:type="gramEnd"/>
+      <w:r>
+        <w:t xml:space="preserve"> "</w:t>
+      </w:r>
+      <w:proofErr w:type="spellStart"/>
+      <w:r>
+        <w:t>forwarded_port</w:t>
+      </w:r>
+      <w:proofErr w:type="spellEnd"/>
+      <w:r>
+        <w:t xml:space="preserve">", </w:t>
+      </w:r>
+      <w:proofErr w:type="spellStart"/>
+      <w:r>
+        <w:t>guest</w:t>
+      </w:r>
+      <w:proofErr w:type="spellEnd"/>
+      <w:r>
+        <w:t xml:space="preserve">: 22, host: 2202, </w:t>
+      </w:r>
+      <w:proofErr w:type="spellStart"/>
+      <w:r>
+        <w:t>host_ip</w:t>
+      </w:r>
+      <w:proofErr w:type="spellEnd"/>
+      <w:r>
+        <w:t>: "127.0.0.1"</w:t>
+      </w:r>
+    </w:p>
+    <w:p>
+      <w:pPr>
+        <w:pStyle w:val="Zdrojovkd"/>
+      </w:pPr>
+      <w:r>
+        <w:t xml:space="preserve">    </w:t>
+      </w:r>
+      <w:proofErr w:type="spellStart"/>
+      <w:proofErr w:type="gramStart"/>
+      <w:r>
+        <w:t>zabbix.vm.network</w:t>
+      </w:r>
+      <w:proofErr w:type="spellEnd"/>
+      <w:proofErr w:type="gramEnd"/>
+      <w:r>
+        <w:t xml:space="preserve"> "</w:t>
+      </w:r>
+      <w:proofErr w:type="spellStart"/>
+      <w:r>
+        <w:t>forwarded_port</w:t>
+      </w:r>
+      <w:proofErr w:type="spellEnd"/>
+      <w:r>
+        <w:t xml:space="preserve">", </w:t>
+      </w:r>
+      <w:proofErr w:type="spellStart"/>
+      <w:r>
+        <w:t>guest</w:t>
+      </w:r>
+      <w:proofErr w:type="spellEnd"/>
+      <w:r>
+        <w:t xml:space="preserve">: 80, host: 8002, </w:t>
+      </w:r>
+      <w:proofErr w:type="spellStart"/>
+      <w:r>
+        <w:t>host_ip</w:t>
+      </w:r>
+      <w:proofErr w:type="spellEnd"/>
+      <w:r>
+        <w:t>: "127.0.0.1"</w:t>
+      </w:r>
+    </w:p>
+    <w:p>
+      <w:pPr>
+        <w:pStyle w:val="Zdrojovkd"/>
+      </w:pPr>
+      <w:r>
+        <w:t xml:space="preserve">    </w:t>
+      </w:r>
+      <w:proofErr w:type="spellStart"/>
+      <w:proofErr w:type="gramStart"/>
+      <w:r>
+        <w:t>zabbix.vm.network</w:t>
+      </w:r>
+      <w:proofErr w:type="spellEnd"/>
+      <w:proofErr w:type="gramEnd"/>
+      <w:r>
+        <w:t xml:space="preserve"> "</w:t>
+      </w:r>
+      <w:proofErr w:type="spellStart"/>
+      <w:r>
+        <w:t>private_network</w:t>
+      </w:r>
+      <w:proofErr w:type="spellEnd"/>
+      <w:r>
+        <w:t xml:space="preserve">", </w:t>
+      </w:r>
+      <w:proofErr w:type="spellStart"/>
+      <w:r>
+        <w:t>ip</w:t>
+      </w:r>
+      <w:proofErr w:type="spellEnd"/>
+      <w:r>
+        <w:t xml:space="preserve">: "192.168.1.2", </w:t>
+      </w:r>
+      <w:proofErr w:type="spellStart"/>
+      <w:r>
+        <w:t>virtualbox</w:t>
+      </w:r>
+      <w:proofErr w:type="spellEnd"/>
+      <w:r>
+        <w:t>__</w:t>
+      </w:r>
+      <w:proofErr w:type="spellStart"/>
+      <w:r>
+        <w:t>intnet</w:t>
+      </w:r>
+      <w:proofErr w:type="spellEnd"/>
+      <w:r>
+        <w:t>: "</w:t>
+      </w:r>
+      <w:proofErr w:type="spellStart"/>
+      <w:r>
+        <w:t>intnet</w:t>
+      </w:r>
+      <w:proofErr w:type="spellEnd"/>
+      <w:r>
+        <w:t>"</w:t>
+      </w:r>
+    </w:p>
+    <w:p>
+      <w:pPr>
+        <w:pStyle w:val="Zdrojovkd"/>
+      </w:pPr>
+      <w:r>
+        <w:t>end</w:t>
+      </w:r>
+    </w:p>
+    <w:p>
+      <w:r>
+        <w:t>Tento kód</w:t>
+      </w:r>
+      <w:r>
+        <w:t xml:space="preserve"> představuje samotnou deklaraci a vytvoření konkrétního uzlu. V sekci provider se mu přidělí unikátní jméno, které bylo vybráno, aby nebylo vygenerováno náhodně, ale proto, že jsme definovali systémové prostředky již dříve, tak je tento uzel má již přidělené a není potřeba je znova definovat. Dále se mu přidělí obraz s názvem u</w:t>
+      </w:r>
+      <w:r>
+        <w:t>loženým v lokální proměnné, ta</w:t>
+      </w:r>
+      <w:r>
+        <w:t xml:space="preserve">kže je jednotný a případně se dá snadno změnit. A potom jsou definována nastavení sítě. Jsou nastaveny porty přesměrované na </w:t>
+      </w:r>
+      <w:proofErr w:type="spellStart"/>
+      <w:r>
+        <w:rPr>
+          <w:rStyle w:val="TechnickkdChar"/>
+        </w:rPr>
+        <w:t>localhost</w:t>
+      </w:r>
+      <w:proofErr w:type="spellEnd"/>
+      <w:r>
+        <w:rPr>
+          <w:rStyle w:val="TechnickkdChar"/>
+        </w:rPr>
+        <w:t xml:space="preserve"> </w:t>
+      </w:r>
+      <w:r>
+        <w:t xml:space="preserve">pro snadné připojení. Jedná se o port 22 pro SSH a o port 80, na kterém běží uživatelské rozhraní </w:t>
+      </w:r>
+      <w:proofErr w:type="spellStart"/>
+      <w:r>
+        <w:t>zabbix</w:t>
+      </w:r>
+      <w:proofErr w:type="spellEnd"/>
+      <w:r>
+        <w:t xml:space="preserve"> serveru. Nakonec mu je přidělena statická adresa v soukromé vnitřní síti </w:t>
+      </w:r>
+      <w:proofErr w:type="spellStart"/>
+      <w:r>
+        <w:t>virtualboxu</w:t>
+      </w:r>
+      <w:proofErr w:type="spellEnd"/>
+      <w:r>
+        <w:t>.</w:t>
+      </w:r>
+    </w:p>
+    <w:p>
+      <w:r>
+        <w:t>Výsledkem této části jsou tedy 3 uzly, ve skryté síti a s přesměrovanými porty</w:t>
+      </w:r>
+      <w:r>
+        <w:t xml:space="preserve"> a připravené, pro další práci.</w:t>
+      </w:r>
+    </w:p>
+    <w:tbl>
+      <w:tblPr>
+        <w:tblStyle w:val="Mkatabulky"/>
+        <w:tblW w:w="0" w:type="auto"/>
+        <w:jc w:val="center"/>
+        <w:tblLook w:val="04A0" w:firstRow="1" w:lastRow="0" w:firstColumn="1" w:lastColumn="0" w:noHBand="0" w:noVBand="1"/>
+      </w:tblPr>
+      <w:tblGrid>
+        <w:gridCol w:w="2098"/>
+        <w:gridCol w:w="2098"/>
+        <w:gridCol w:w="2098"/>
+        <w:gridCol w:w="2098"/>
+      </w:tblGrid>
+      <w:tr>
+        <w:trPr>
+          <w:trHeight w:val="397"/>
+          <w:jc w:val="center"/>
+        </w:trPr>
+        <w:tc>
+          <w:tcPr>
+            <w:tcW w:w="2098" w:type="dxa"/>
+            <w:vAlign w:val="center"/>
+          </w:tcPr>
+          <w:p>
+            <w:pPr>
+              <w:ind w:firstLine="0"/>
+              <w:jc w:val="left"/>
+              <w:rPr>
+                <w:b/>
+                <w:bCs/>
+              </w:rPr>
+            </w:pPr>
+            <w:proofErr w:type="spellStart"/>
+            <w:r>
+              <w:rPr>
+                <w:rStyle w:val="Siln"/>
+                <w:rFonts w:ascii="Arial" w:hAnsi="Arial" w:cs="Arial"/>
+                <w:b w:val="0"/>
+                <w:bCs w:val="0"/>
+                <w:color w:val="1F1F1F"/>
+                <w:bdr w:val="none" w:sz="0" w:space="0" w:color="auto" w:frame="1"/>
+              </w:rPr>
+              <w:t>Hostname</w:t>
+            </w:r>
+            <w:proofErr w:type="spellEnd"/>
+          </w:p>
+        </w:tc>
+        <w:tc>
+          <w:tcPr>
+            <w:tcW w:w="2098" w:type="dxa"/>
+            <w:vAlign w:val="center"/>
+          </w:tcPr>
+          <w:p>
+            <w:pPr>
+              <w:ind w:firstLine="0"/>
+              <w:jc w:val="left"/>
+              <w:rPr>
+                <w:b/>
+                <w:bCs/>
+              </w:rPr>
+            </w:pPr>
+            <w:r>
+              <w:rPr>
+                <w:rStyle w:val="Siln"/>
+                <w:rFonts w:ascii="Arial" w:hAnsi="Arial" w:cs="Arial"/>
+                <w:b w:val="0"/>
+                <w:bCs w:val="0"/>
+                <w:color w:val="1F1F1F"/>
+                <w:bdr w:val="none" w:sz="0" w:space="0" w:color="auto" w:frame="1"/>
+              </w:rPr>
+              <w:t>Interní IP</w:t>
+            </w:r>
+          </w:p>
+        </w:tc>
+        <w:tc>
+          <w:tcPr>
+            <w:tcW w:w="2098" w:type="dxa"/>
+            <w:vAlign w:val="center"/>
+          </w:tcPr>
+          <w:p>
+            <w:pPr>
+              <w:ind w:firstLine="0"/>
+              <w:jc w:val="left"/>
+              <w:rPr>
+                <w:b/>
+                <w:bCs/>
+              </w:rPr>
+            </w:pPr>
+            <w:proofErr w:type="spellStart"/>
+            <w:r>
+              <w:rPr>
+                <w:rStyle w:val="Siln"/>
+                <w:rFonts w:ascii="Arial" w:hAnsi="Arial" w:cs="Arial"/>
+                <w:b w:val="0"/>
+                <w:bCs w:val="0"/>
+                <w:color w:val="1F1F1F"/>
+                <w:bdr w:val="none" w:sz="0" w:space="0" w:color="auto" w:frame="1"/>
+              </w:rPr>
+              <w:t>Forwarded</w:t>
+            </w:r>
+            <w:proofErr w:type="spellEnd"/>
+            <w:r>
+              <w:rPr>
+                <w:rStyle w:val="Siln"/>
+                <w:rFonts w:ascii="Arial" w:hAnsi="Arial" w:cs="Arial"/>
+                <w:b w:val="0"/>
+                <w:bCs w:val="0"/>
+                <w:color w:val="1F1F1F"/>
+                <w:bdr w:val="none" w:sz="0" w:space="0" w:color="auto" w:frame="1"/>
+              </w:rPr>
+              <w:t xml:space="preserve"> Port</w:t>
+            </w:r>
+          </w:p>
+        </w:tc>
+        <w:tc>
+          <w:tcPr>
+            <w:tcW w:w="2098" w:type="dxa"/>
+            <w:vAlign w:val="center"/>
+          </w:tcPr>
+          <w:p>
+            <w:pPr>
+              <w:ind w:firstLine="0"/>
+              <w:jc w:val="left"/>
+              <w:rPr>
+                <w:b/>
+                <w:bCs/>
+              </w:rPr>
+            </w:pPr>
+            <w:r>
+              <w:rPr>
+                <w:rStyle w:val="Siln"/>
+                <w:rFonts w:ascii="Arial" w:hAnsi="Arial" w:cs="Arial"/>
+                <w:b w:val="0"/>
+                <w:bCs w:val="0"/>
+                <w:color w:val="1F1F1F"/>
+                <w:bdr w:val="none" w:sz="0" w:space="0" w:color="auto" w:frame="1"/>
+              </w:rPr>
+              <w:t>Účel stroje</w:t>
+            </w:r>
+          </w:p>
+        </w:tc>
+      </w:tr>
+      <w:tr>
+        <w:trPr>
+          <w:trHeight w:val="737"/>
+          <w:jc w:val="center"/>
+        </w:trPr>
+        <w:tc>
+          <w:tcPr>
+            <w:tcW w:w="2098" w:type="dxa"/>
+            <w:vAlign w:val="center"/>
+          </w:tcPr>
+          <w:p>
+            <w:pPr>
+              <w:ind w:firstLine="0"/>
+              <w:jc w:val="left"/>
+              <w:rPr>
+                <w:szCs w:val="24"/>
+              </w:rPr>
+            </w:pPr>
+            <w:r>
+              <w:rPr>
+                <w:rStyle w:val="KdHTML"/>
+                <w:rFonts w:ascii="Arial" w:eastAsiaTheme="majorEastAsia" w:hAnsi="Arial" w:cs="Arial"/>
+                <w:sz w:val="24"/>
+                <w:szCs w:val="24"/>
+                <w:bdr w:val="none" w:sz="0" w:space="0" w:color="auto" w:frame="1"/>
+              </w:rPr>
+              <w:t>bastion</w:t>
+            </w:r>
+            <w:r>
+              <w:rPr>
+                <w:rStyle w:val="KdHTML"/>
+                <w:rFonts w:ascii="Arial" w:eastAsiaTheme="majorEastAsia" w:hAnsi="Arial" w:cs="Arial"/>
+                <w:sz w:val="24"/>
+                <w:szCs w:val="24"/>
+                <w:bdr w:val="none" w:sz="0" w:space="0" w:color="auto" w:frame="1"/>
+              </w:rPr>
+              <w:noBreakHyphen/>
+              <w:t>srv03</w:t>
+            </w:r>
+          </w:p>
+        </w:tc>
+        <w:tc>
+          <w:tcPr>
+            <w:tcW w:w="2098" w:type="dxa"/>
+            <w:vAlign w:val="center"/>
+          </w:tcPr>
+          <w:p>
+            <w:pPr>
+              <w:ind w:firstLine="0"/>
+              <w:jc w:val="left"/>
+              <w:rPr>
+                <w:szCs w:val="24"/>
+              </w:rPr>
+            </w:pPr>
+            <w:r>
+              <w:rPr>
+                <w:rStyle w:val="KdHTML"/>
+                <w:rFonts w:ascii="Arial" w:eastAsiaTheme="majorEastAsia" w:hAnsi="Arial" w:cs="Arial"/>
+                <w:sz w:val="24"/>
+                <w:szCs w:val="24"/>
+                <w:bdr w:val="none" w:sz="0" w:space="0" w:color="auto" w:frame="1"/>
+              </w:rPr>
+              <w:t>192.168.1.</w:t>
+            </w:r>
+            <w:r>
+              <w:rPr>
+                <w:rStyle w:val="KdHTML"/>
+                <w:rFonts w:ascii="Arial" w:eastAsiaTheme="majorEastAsia" w:hAnsi="Arial" w:cs="Arial"/>
+                <w:sz w:val="24"/>
+                <w:szCs w:val="24"/>
+                <w:bdr w:val="none" w:sz="0" w:space="0" w:color="auto" w:frame="1"/>
+              </w:rPr>
+              <w:t>5</w:t>
+            </w:r>
+          </w:p>
+        </w:tc>
+        <w:tc>
+          <w:tcPr>
+            <w:tcW w:w="2098" w:type="dxa"/>
+            <w:vAlign w:val="center"/>
+          </w:tcPr>
+          <w:p>
+            <w:pPr>
+              <w:ind w:firstLine="0"/>
+              <w:jc w:val="left"/>
+              <w:rPr>
+                <w:szCs w:val="24"/>
+              </w:rPr>
+            </w:pPr>
+            <w:r>
+              <w:rPr>
+                <w:rFonts w:ascii="Arial" w:hAnsi="Arial" w:cs="Arial"/>
+                <w:szCs w:val="24"/>
+                <w:bdr w:val="none" w:sz="0" w:space="0" w:color="auto" w:frame="1"/>
+              </w:rPr>
+              <w:t>—</w:t>
+            </w:r>
+          </w:p>
+        </w:tc>
+        <w:tc>
+          <w:tcPr>
+            <w:tcW w:w="2098" w:type="dxa"/>
+            <w:vAlign w:val="center"/>
+          </w:tcPr>
+          <w:p>
+            <w:pPr>
+              <w:ind w:firstLine="0"/>
+              <w:jc w:val="left"/>
+            </w:pPr>
+            <w:r>
+              <w:rPr>
+                <w:rFonts w:ascii="Arial" w:hAnsi="Arial" w:cs="Arial"/>
+                <w:color w:val="1F1F1F"/>
+                <w:bdr w:val="none" w:sz="0" w:space="0" w:color="auto" w:frame="1"/>
+              </w:rPr>
+              <w:t>Řídicí uzel (</w:t>
+            </w:r>
+            <w:proofErr w:type="spellStart"/>
+            <w:r>
+              <w:rPr>
+                <w:rFonts w:ascii="Arial" w:hAnsi="Arial" w:cs="Arial"/>
+                <w:color w:val="1F1F1F"/>
+                <w:bdr w:val="none" w:sz="0" w:space="0" w:color="auto" w:frame="1"/>
+              </w:rPr>
+              <w:t>Ansible</w:t>
+            </w:r>
+            <w:proofErr w:type="spellEnd"/>
+            <w:r>
+              <w:rPr>
+                <w:rFonts w:ascii="Arial" w:hAnsi="Arial" w:cs="Arial"/>
+                <w:color w:val="1F1F1F"/>
+                <w:bdr w:val="none" w:sz="0" w:space="0" w:color="auto" w:frame="1"/>
+              </w:rPr>
+              <w:t>)</w:t>
+            </w:r>
+          </w:p>
+        </w:tc>
+      </w:tr>
+      <w:tr>
+        <w:trPr>
+          <w:trHeight w:val="737"/>
+          <w:jc w:val="center"/>
+        </w:trPr>
+        <w:tc>
+          <w:tcPr>
+            <w:tcW w:w="2098" w:type="dxa"/>
+            <w:vAlign w:val="center"/>
+          </w:tcPr>
+          <w:p>
+            <w:pPr>
+              <w:ind w:firstLine="0"/>
+              <w:jc w:val="left"/>
+              <w:rPr>
+                <w:szCs w:val="24"/>
+              </w:rPr>
+            </w:pPr>
+            <w:r>
+              <w:rPr>
+                <w:rStyle w:val="KdHTML"/>
+                <w:rFonts w:ascii="Arial" w:eastAsiaTheme="majorEastAsia" w:hAnsi="Arial" w:cs="Arial"/>
+                <w:sz w:val="24"/>
+                <w:szCs w:val="24"/>
+                <w:bdr w:val="none" w:sz="0" w:space="0" w:color="auto" w:frame="1"/>
+              </w:rPr>
+              <w:t>zabbix</w:t>
+            </w:r>
+            <w:r>
+              <w:rPr>
+                <w:rStyle w:val="KdHTML"/>
+                <w:rFonts w:ascii="Arial" w:eastAsiaTheme="majorEastAsia" w:hAnsi="Arial" w:cs="Arial"/>
+                <w:sz w:val="24"/>
+                <w:szCs w:val="24"/>
+                <w:bdr w:val="none" w:sz="0" w:space="0" w:color="auto" w:frame="1"/>
+              </w:rPr>
+              <w:noBreakHyphen/>
+              <w:t>srv01</w:t>
+            </w:r>
+          </w:p>
+        </w:tc>
+        <w:tc>
+          <w:tcPr>
+            <w:tcW w:w="2098" w:type="dxa"/>
+            <w:vAlign w:val="center"/>
+          </w:tcPr>
+          <w:p>
+            <w:pPr>
+              <w:ind w:firstLine="0"/>
+              <w:jc w:val="left"/>
+              <w:rPr>
+                <w:szCs w:val="24"/>
+              </w:rPr>
+            </w:pPr>
+            <w:r>
+              <w:rPr>
+                <w:rStyle w:val="KdHTML"/>
+                <w:rFonts w:ascii="Arial" w:eastAsiaTheme="majorEastAsia" w:hAnsi="Arial" w:cs="Arial"/>
+                <w:sz w:val="24"/>
+                <w:szCs w:val="24"/>
+                <w:bdr w:val="none" w:sz="0" w:space="0" w:color="auto" w:frame="1"/>
+              </w:rPr>
+              <w:t>192.168.1.2</w:t>
+            </w:r>
+          </w:p>
+        </w:tc>
+        <w:tc>
+          <w:tcPr>
+            <w:tcW w:w="2098" w:type="dxa"/>
+            <w:vAlign w:val="center"/>
+          </w:tcPr>
+          <w:p>
+            <w:pPr>
+              <w:ind w:firstLine="0"/>
+              <w:jc w:val="left"/>
+              <w:rPr>
+                <w:szCs w:val="24"/>
+              </w:rPr>
+            </w:pPr>
+            <w:r>
+              <w:rPr>
+                <w:rStyle w:val="KdHTML"/>
+                <w:rFonts w:ascii="Arial" w:eastAsiaTheme="majorEastAsia" w:hAnsi="Arial" w:cs="Arial"/>
+                <w:sz w:val="24"/>
+                <w:szCs w:val="24"/>
+                <w:bdr w:val="none" w:sz="0" w:space="0" w:color="auto" w:frame="1"/>
+              </w:rPr>
+              <w:t>8002</w:t>
+            </w:r>
+          </w:p>
+        </w:tc>
+        <w:tc>
+          <w:tcPr>
+            <w:tcW w:w="2098" w:type="dxa"/>
+            <w:vAlign w:val="center"/>
+          </w:tcPr>
+          <w:p>
+            <w:pPr>
+              <w:ind w:firstLine="0"/>
+              <w:jc w:val="left"/>
+            </w:pPr>
+            <w:r>
+              <w:rPr>
+                <w:rFonts w:ascii="Arial" w:hAnsi="Arial" w:cs="Arial"/>
+                <w:color w:val="1F1F1F"/>
+                <w:bdr w:val="none" w:sz="0" w:space="0" w:color="auto" w:frame="1"/>
+              </w:rPr>
+              <w:t>Monitoring (</w:t>
+            </w:r>
+            <w:proofErr w:type="spellStart"/>
+            <w:r>
+              <w:rPr>
+                <w:rFonts w:ascii="Arial" w:hAnsi="Arial" w:cs="Arial"/>
+                <w:color w:val="1F1F1F"/>
+                <w:bdr w:val="none" w:sz="0" w:space="0" w:color="auto" w:frame="1"/>
+              </w:rPr>
+              <w:t>Zabbix</w:t>
+            </w:r>
+            <w:proofErr w:type="spellEnd"/>
+            <w:r>
+              <w:rPr>
+                <w:rFonts w:ascii="Arial" w:hAnsi="Arial" w:cs="Arial"/>
+                <w:color w:val="1F1F1F"/>
+                <w:bdr w:val="none" w:sz="0" w:space="0" w:color="auto" w:frame="1"/>
+              </w:rPr>
+              <w:t>)</w:t>
+            </w:r>
+          </w:p>
+        </w:tc>
+      </w:tr>
+      <w:tr>
+        <w:trPr>
+          <w:trHeight w:val="737"/>
+          <w:jc w:val="center"/>
+        </w:trPr>
+        <w:tc>
+          <w:tcPr>
+            <w:tcW w:w="2098" w:type="dxa"/>
+            <w:vAlign w:val="center"/>
+          </w:tcPr>
+          <w:p>
+            <w:pPr>
+              <w:ind w:firstLine="0"/>
+              <w:jc w:val="left"/>
+              <w:rPr>
+                <w:szCs w:val="24"/>
+              </w:rPr>
+            </w:pPr>
+            <w:r>
+              <w:rPr>
+                <w:rStyle w:val="KdHTML"/>
+                <w:rFonts w:ascii="Arial" w:eastAsiaTheme="majorEastAsia" w:hAnsi="Arial" w:cs="Arial"/>
+                <w:sz w:val="24"/>
+                <w:szCs w:val="24"/>
+                <w:bdr w:val="none" w:sz="0" w:space="0" w:color="auto" w:frame="1"/>
+              </w:rPr>
+              <w:t>grafana</w:t>
+            </w:r>
+            <w:r>
+              <w:rPr>
+                <w:rStyle w:val="KdHTML"/>
+                <w:rFonts w:ascii="Arial" w:eastAsiaTheme="majorEastAsia" w:hAnsi="Arial" w:cs="Arial"/>
+                <w:sz w:val="24"/>
+                <w:szCs w:val="24"/>
+                <w:bdr w:val="none" w:sz="0" w:space="0" w:color="auto" w:frame="1"/>
+              </w:rPr>
+              <w:noBreakHyphen/>
+              <w:t>srv02</w:t>
+            </w:r>
+          </w:p>
+        </w:tc>
+        <w:tc>
+          <w:tcPr>
+            <w:tcW w:w="2098" w:type="dxa"/>
+            <w:vAlign w:val="center"/>
+          </w:tcPr>
+          <w:p>
+            <w:pPr>
+              <w:ind w:firstLine="0"/>
+              <w:jc w:val="left"/>
+              <w:rPr>
+                <w:szCs w:val="24"/>
+              </w:rPr>
+            </w:pPr>
+            <w:r>
+              <w:rPr>
+                <w:rStyle w:val="KdHTML"/>
+                <w:rFonts w:ascii="Arial" w:eastAsiaTheme="majorEastAsia" w:hAnsi="Arial" w:cs="Arial"/>
+                <w:sz w:val="24"/>
+                <w:szCs w:val="24"/>
+                <w:bdr w:val="none" w:sz="0" w:space="0" w:color="auto" w:frame="1"/>
+              </w:rPr>
+              <w:t>192.168.1.3</w:t>
+            </w:r>
+          </w:p>
+        </w:tc>
+        <w:tc>
+          <w:tcPr>
+            <w:tcW w:w="2098" w:type="dxa"/>
+            <w:vAlign w:val="center"/>
+          </w:tcPr>
+          <w:p>
+            <w:pPr>
+              <w:ind w:firstLine="0"/>
+              <w:jc w:val="left"/>
+              <w:rPr>
+                <w:szCs w:val="24"/>
+              </w:rPr>
+            </w:pPr>
+            <w:r>
+              <w:rPr>
+                <w:rStyle w:val="KdHTML"/>
+                <w:rFonts w:ascii="Arial" w:eastAsiaTheme="majorEastAsia" w:hAnsi="Arial" w:cs="Arial"/>
+                <w:sz w:val="24"/>
+                <w:szCs w:val="24"/>
+                <w:bdr w:val="none" w:sz="0" w:space="0" w:color="auto" w:frame="1"/>
+              </w:rPr>
+              <w:t>3000</w:t>
+            </w:r>
+          </w:p>
+        </w:tc>
+        <w:tc>
+          <w:tcPr>
+            <w:tcW w:w="2098" w:type="dxa"/>
+            <w:vAlign w:val="center"/>
+          </w:tcPr>
+          <w:p>
+            <w:pPr>
+              <w:ind w:firstLine="0"/>
+              <w:jc w:val="left"/>
+            </w:pPr>
+            <w:r>
+              <w:rPr>
+                <w:rFonts w:ascii="Arial" w:hAnsi="Arial" w:cs="Arial"/>
+                <w:color w:val="1F1F1F"/>
+                <w:bdr w:val="none" w:sz="0" w:space="0" w:color="auto" w:frame="1"/>
+              </w:rPr>
+              <w:t>Vizualizace (</w:t>
+            </w:r>
+            <w:proofErr w:type="spellStart"/>
+            <w:r>
+              <w:rPr>
+                <w:rFonts w:ascii="Arial" w:hAnsi="Arial" w:cs="Arial"/>
+                <w:color w:val="1F1F1F"/>
+                <w:bdr w:val="none" w:sz="0" w:space="0" w:color="auto" w:frame="1"/>
+              </w:rPr>
+              <w:t>Grafana</w:t>
+            </w:r>
+            <w:proofErr w:type="spellEnd"/>
+            <w:r>
+              <w:rPr>
+                <w:rFonts w:ascii="Arial" w:hAnsi="Arial" w:cs="Arial"/>
+                <w:color w:val="1F1F1F"/>
+                <w:bdr w:val="none" w:sz="0" w:space="0" w:color="auto" w:frame="1"/>
+              </w:rPr>
+              <w:t>)</w:t>
+            </w:r>
+          </w:p>
+        </w:tc>
+      </w:tr>
+    </w:tbl>
     <w:p>
       <w:pPr>
         <w:pStyle w:val="Nadpis2"/>
       </w:pPr>
-      <w:bookmarkStart w:id="36" w:name="_Toc218845212"/>
+      <w:bookmarkStart w:id="36" w:name="_Toc219447509"/>
+      <w:r>
+        <w:t>Prvotní konfigurace řídicího uzlu</w:t>
+      </w:r>
+    </w:p>
+    <w:p>
+      <w:r>
+        <w:t>cs</w:t>
+      </w:r>
+      <w:r>
+        <w:t>ASdkjdcnskcnjksdnck,sndjnaskjdcnkasjnxskmxkasnkjsnckjasnxksnksnxksanxksajnxscsmncas,xASdkjdcnskcnjksdnck,sndjnaskjdcnkasjnxskmxkasnkjsnckjasnxksnksnxksanxksajnxscsmncas,xASdkjdcnskcnjksdnck,sndjnaskjdcnkasjnxskmxkasnkjsnckjasnxksn</w:t>
+      </w:r>
       <w:r>
         <w:lastRenderedPageBreak/>
-        <w:t xml:space="preserve">Příprava a </w:t>
-      </w:r>
-      <w:proofErr w:type="spellStart"/>
-      <w:r>
-        <w:t>Provisioning</w:t>
-      </w:r>
-      <w:proofErr w:type="spellEnd"/>
-      <w:r>
-        <w:t xml:space="preserve"> prostř</w:t>
-      </w:r>
-      <w:r>
-        <w:t>ed</w:t>
-      </w:r>
-      <w:r>
-        <w:t>í</w:t>
+        <w:t>ksnxksanxksajnxscsmncas,xASdkjdcnskcnjksdnck,sndjnaskjdcnkasjnxskmxkasnkjsnckjasnxksnksnxksanxksajnxscsmncas,xASdkjdcnskcnjksdnck,sndjnaskjdcnkasjnxskmxkasnkjsnckjasnxksnksnxksanxksajnxscsmncas,xASdkjdcnskcnjksdnck,sndjnaskjdcnkasjnxskmxkasnkjsnckjasnxksnksnxksanxksajnxscsmncas,xASdkjdcnskcnjksdnck,sndjnaskjdcnkasjnxskmxkasnkjsnckjasnxksnksnxksanxksajnxscsmncas,x</w:t>
+      </w:r>
+    </w:p>
+    <w:p>
+      <w:pPr>
+        <w:pStyle w:val="Nadpis3"/>
+        <w:numPr>
+          <w:ilvl w:val="0"/>
+          <w:numId w:val="0"/>
+        </w:numPr>
+      </w:pPr>
+    </w:p>
+    <w:p>
+      <w:pPr>
+        <w:pStyle w:val="Nadpis3"/>
+      </w:pPr>
+      <w:r>
+        <w:t xml:space="preserve">Volba a konfigurace </w:t>
+      </w:r>
+      <w:proofErr w:type="spellStart"/>
+      <w:r>
+        <w:t>VirtualBoxu</w:t>
+      </w:r>
+      <w:proofErr w:type="spellEnd"/>
+      <w:r>
+        <w:t xml:space="preserve"> a </w:t>
+      </w:r>
+      <w:proofErr w:type="spellStart"/>
+      <w:r>
+        <w:t>Vagrantu</w:t>
       </w:r>
       <w:bookmarkEnd w:id="36"/>
+      <w:proofErr w:type="spellEnd"/>
     </w:p>
     <w:p>
       <w:pPr>
         <w:pStyle w:val="Nadpis3"/>
       </w:pPr>
-      <w:bookmarkStart w:id="37" w:name="_Toc218845213"/>
-      <w:r>
-        <w:t xml:space="preserve">Volba a konfigurace </w:t>
-      </w:r>
-      <w:proofErr w:type="spellStart"/>
-      <w:r>
-        <w:t>VirtualBoxu</w:t>
+      <w:bookmarkStart w:id="37" w:name="_Toc219447510"/>
+      <w:r>
+        <w:t>Popis topologie virtuálních strojů (</w:t>
+      </w:r>
+      <w:proofErr w:type="spellStart"/>
+      <w:r>
+        <w:t>Control</w:t>
+      </w:r>
+      <w:proofErr w:type="spellEnd"/>
+      <w:r>
+        <w:t xml:space="preserve"> Node, </w:t>
+      </w:r>
+      <w:proofErr w:type="spellStart"/>
+      <w:r>
+        <w:t>Zabbix</w:t>
+      </w:r>
+      <w:proofErr w:type="spellEnd"/>
+      <w:r>
+        <w:t xml:space="preserve"> Server, </w:t>
+      </w:r>
+      <w:proofErr w:type="spellStart"/>
+      <w:r>
+        <w:t>Grafana</w:t>
+      </w:r>
+      <w:proofErr w:type="spellEnd"/>
+      <w:r>
+        <w:t xml:space="preserve"> Server, Monitorovaný Uzel)</w:t>
+      </w:r>
+      <w:bookmarkEnd w:id="37"/>
+    </w:p>
+    <w:p>
+      <w:pPr>
+        <w:pStyle w:val="Nadpis2"/>
+      </w:pPr>
+      <w:bookmarkStart w:id="38" w:name="_Toc219447511"/>
+      <w:r>
+        <w:t xml:space="preserve">Návrh a Tvorba </w:t>
+      </w:r>
+      <w:proofErr w:type="spellStart"/>
+      <w:r>
+        <w:t>Playbooků</w:t>
+      </w:r>
+      <w:bookmarkEnd w:id="38"/>
+      <w:proofErr w:type="spellEnd"/>
+    </w:p>
+    <w:p>
+      <w:pPr>
+        <w:pStyle w:val="Nadpis3"/>
+      </w:pPr>
+      <w:bookmarkStart w:id="39" w:name="_Toc219447512"/>
+      <w:r>
+        <w:t xml:space="preserve">Detailní struktura Role pro </w:t>
+      </w:r>
+      <w:proofErr w:type="spellStart"/>
+      <w:r>
+        <w:t>Zabbix</w:t>
+      </w:r>
+      <w:bookmarkEnd w:id="39"/>
+      <w:proofErr w:type="spellEnd"/>
+    </w:p>
+    <w:p>
+      <w:pPr>
+        <w:pStyle w:val="Nadpis3"/>
+      </w:pPr>
+      <w:bookmarkStart w:id="40" w:name="_Toc219447513"/>
+      <w:r>
+        <w:t xml:space="preserve">Detailní struktura Role pro </w:t>
+      </w:r>
+      <w:proofErr w:type="spellStart"/>
+      <w:r>
+        <w:t>Grafana</w:t>
+      </w:r>
+      <w:bookmarkEnd w:id="40"/>
+      <w:proofErr w:type="spellEnd"/>
+    </w:p>
+    <w:p>
+      <w:pPr>
+        <w:pStyle w:val="Nadpis3"/>
+      </w:pPr>
+      <w:bookmarkStart w:id="41" w:name="_Toc219447514"/>
+      <w:r>
+        <w:t xml:space="preserve">Ukázky klíčových YAML </w:t>
+      </w:r>
+      <w:proofErr w:type="spellStart"/>
+      <w:r>
+        <w:t>Playbooků</w:t>
+      </w:r>
+      <w:proofErr w:type="spellEnd"/>
+      <w:r>
+        <w:t xml:space="preserve"> (vč. konfigurace </w:t>
+      </w:r>
+      <w:proofErr w:type="spellStart"/>
+      <w:r>
+        <w:t>vars</w:t>
       </w:r>
       <w:proofErr w:type="spellEnd"/>
       <w:r>
@@ -11362,199 +12352,89 @@
       </w:r>
       <w:proofErr w:type="spellStart"/>
       <w:r>
-        <w:t>Vagrantu</w:t>
-      </w:r>
-      <w:bookmarkEnd w:id="37"/>
-      <w:proofErr w:type="spellEnd"/>
+        <w:t>defaults</w:t>
+      </w:r>
+      <w:proofErr w:type="spellEnd"/>
+      <w:r>
+        <w:t>)</w:t>
+      </w:r>
+      <w:bookmarkEnd w:id="41"/>
+    </w:p>
+    <w:p>
+      <w:pPr>
+        <w:pStyle w:val="Nadpis2"/>
+      </w:pPr>
+      <w:bookmarkStart w:id="42" w:name="_Toc219447515"/>
+      <w:r>
+        <w:t>Nasazení a Řešení problémů</w:t>
+      </w:r>
+      <w:bookmarkEnd w:id="42"/>
     </w:p>
     <w:p>
       <w:pPr>
         <w:pStyle w:val="Nadpis3"/>
       </w:pPr>
-      <w:bookmarkStart w:id="38" w:name="_Toc218845214"/>
-      <w:r>
-        <w:t>Popis topologie virtuálních strojů (</w:t>
-      </w:r>
-      <w:proofErr w:type="spellStart"/>
-      <w:r>
-        <w:t>Control</w:t>
-      </w:r>
-      <w:proofErr w:type="spellEnd"/>
-      <w:r>
-        <w:t xml:space="preserve"> Node, </w:t>
-      </w:r>
-      <w:proofErr w:type="spellStart"/>
-      <w:r>
-        <w:t>Zabbix</w:t>
-      </w:r>
-      <w:proofErr w:type="spellEnd"/>
-      <w:r>
-        <w:t xml:space="preserve"> Server, </w:t>
-      </w:r>
-      <w:proofErr w:type="spellStart"/>
-      <w:r>
-        <w:t>Grafana</w:t>
-      </w:r>
-      <w:proofErr w:type="spellEnd"/>
-      <w:r>
-        <w:t xml:space="preserve"> Server, Monitorovaný Uzel)</w:t>
-      </w:r>
-      <w:bookmarkEnd w:id="38"/>
-    </w:p>
-    <w:p>
-      <w:pPr>
-        <w:pStyle w:val="Nadpis2"/>
-      </w:pPr>
-      <w:bookmarkStart w:id="39" w:name="_Toc218845215"/>
-      <w:r>
-        <w:t xml:space="preserve">Návrh a Tvorba </w:t>
-      </w:r>
-      <w:proofErr w:type="spellStart"/>
-      <w:r>
-        <w:t>Playbooků</w:t>
-      </w:r>
-      <w:bookmarkEnd w:id="39"/>
-      <w:proofErr w:type="spellEnd"/>
+      <w:bookmarkStart w:id="43" w:name="_Toc219447516"/>
+      <w:r>
+        <w:t>Popis prvního spuštění a nasazení</w:t>
+      </w:r>
+      <w:bookmarkEnd w:id="43"/>
     </w:p>
     <w:p>
       <w:pPr>
         <w:pStyle w:val="Nadpis3"/>
       </w:pPr>
-      <w:bookmarkStart w:id="40" w:name="_Toc218845216"/>
-      <w:r>
-        <w:t xml:space="preserve">Detailní struktura Role pro </w:t>
-      </w:r>
-      <w:proofErr w:type="spellStart"/>
-      <w:r>
-        <w:t>Zabbix</w:t>
-      </w:r>
-      <w:bookmarkEnd w:id="40"/>
-      <w:proofErr w:type="spellEnd"/>
-    </w:p>
-    <w:p>
-      <w:pPr>
-        <w:pStyle w:val="Nadpis3"/>
-      </w:pPr>
-      <w:bookmarkStart w:id="41" w:name="_Toc218845217"/>
-      <w:r>
-        <w:t xml:space="preserve">Detailní struktura Role pro </w:t>
-      </w:r>
-      <w:proofErr w:type="spellStart"/>
-      <w:r>
-        <w:t>Grafana</w:t>
-      </w:r>
-      <w:bookmarkEnd w:id="41"/>
-      <w:proofErr w:type="spellEnd"/>
-    </w:p>
-    <w:p>
-      <w:pPr>
-        <w:pStyle w:val="Nadpis3"/>
-      </w:pPr>
-      <w:bookmarkStart w:id="42" w:name="_Toc218845218"/>
-      <w:r>
-        <w:t xml:space="preserve">Ukázky klíčových YAML </w:t>
-      </w:r>
-      <w:proofErr w:type="spellStart"/>
-      <w:r>
-        <w:t>Playbooků</w:t>
-      </w:r>
-      <w:proofErr w:type="spellEnd"/>
-      <w:r>
-        <w:t xml:space="preserve"> (vč. konfigurace </w:t>
-      </w:r>
-      <w:proofErr w:type="spellStart"/>
-      <w:r>
-        <w:t>vars</w:t>
-      </w:r>
-      <w:proofErr w:type="spellEnd"/>
-      <w:r>
-        <w:t xml:space="preserve"> a </w:t>
-      </w:r>
-      <w:proofErr w:type="spellStart"/>
-      <w:r>
-        <w:t>defaults</w:t>
-      </w:r>
-      <w:proofErr w:type="spellEnd"/>
-      <w:r>
-        <w:t>)</w:t>
-      </w:r>
-      <w:bookmarkEnd w:id="42"/>
-    </w:p>
-    <w:p>
-      <w:pPr>
-        <w:pStyle w:val="Nadpis2"/>
-      </w:pPr>
-      <w:bookmarkStart w:id="43" w:name="_Toc218845219"/>
-      <w:r>
-        <w:t>Nasazení a Řešení problémů</w:t>
-      </w:r>
-      <w:bookmarkEnd w:id="43"/>
-    </w:p>
-    <w:p>
-      <w:pPr>
-        <w:pStyle w:val="Nadpis3"/>
-      </w:pPr>
-      <w:bookmarkStart w:id="44" w:name="_Toc218845220"/>
-      <w:r>
-        <w:t>Popis prvního spuštění a nasazení</w:t>
+      <w:bookmarkStart w:id="44" w:name="_Toc219447517"/>
+      <w:r>
+        <w:t>Popsané problémy (např. firewall, závislosti balíčků) a jejich řešení.</w:t>
       </w:r>
       <w:bookmarkEnd w:id="44"/>
     </w:p>
     <w:p>
       <w:pPr>
-        <w:pStyle w:val="Nadpis3"/>
-      </w:pPr>
-      <w:bookmarkStart w:id="45" w:name="_Toc218845221"/>
-      <w:r>
-        <w:t>Popsané problémy (např. firewall, závislosti balíčků) a jejich řešení.</w:t>
-      </w:r>
-      <w:bookmarkEnd w:id="45"/>
-    </w:p>
-    <w:p>
-      <w:pPr>
         <w:pStyle w:val="Nadpis1"/>
       </w:pPr>
-      <w:bookmarkStart w:id="46" w:name="_Toc218845222"/>
+      <w:bookmarkStart w:id="45" w:name="_Toc219447518"/>
       <w:r>
         <w:lastRenderedPageBreak/>
         <w:t>Testování a Zhodnocení</w:t>
       </w:r>
+      <w:bookmarkEnd w:id="45"/>
+    </w:p>
+    <w:p>
+      <w:pPr>
+        <w:pStyle w:val="Nadpis2"/>
+      </w:pPr>
+      <w:bookmarkStart w:id="46" w:name="_Toc219447519"/>
+      <w:r>
+        <w:t>Testy funkčnosti a konektivity</w:t>
+      </w:r>
       <w:bookmarkEnd w:id="46"/>
     </w:p>
     <w:p>
       <w:pPr>
         <w:pStyle w:val="Nadpis2"/>
       </w:pPr>
-      <w:bookmarkStart w:id="47" w:name="_Toc218845223"/>
-      <w:r>
-        <w:t>Testy funkčnosti a konektivity</w:t>
+      <w:bookmarkStart w:id="47" w:name="_Toc219447520"/>
+      <w:r>
+        <w:t xml:space="preserve">Testy </w:t>
+      </w:r>
+      <w:proofErr w:type="spellStart"/>
+      <w:r>
+        <w:t>idempotence</w:t>
       </w:r>
       <w:bookmarkEnd w:id="47"/>
+      <w:proofErr w:type="spellEnd"/>
     </w:p>
     <w:p>
       <w:pPr>
         <w:pStyle w:val="Nadpis2"/>
       </w:pPr>
-      <w:bookmarkStart w:id="48" w:name="_Toc218845224"/>
-      <w:r>
-        <w:t xml:space="preserve">Testy </w:t>
-      </w:r>
-      <w:proofErr w:type="spellStart"/>
-      <w:r>
-        <w:t>idempotence</w:t>
+      <w:bookmarkStart w:id="48" w:name="_Toc219447521"/>
+      <w:r>
+        <w:t>Splnění stanovených cílů</w:t>
       </w:r>
       <w:bookmarkEnd w:id="48"/>
-      <w:proofErr w:type="spellEnd"/>
-    </w:p>
-    <w:p>
-      <w:pPr>
-        <w:pStyle w:val="Nadpis2"/>
-      </w:pPr>
-      <w:bookmarkStart w:id="49" w:name="_Toc218845225"/>
-      <w:r>
-        <w:t>Splnění stanovených cílů</w:t>
-      </w:r>
-      <w:bookmarkEnd w:id="49"/>
     </w:p>
     <w:p>
       <w:pPr>
@@ -11566,16 +12446,16 @@
       <w:pPr>
         <w:pStyle w:val="Neslovannadpis"/>
       </w:pPr>
-      <w:bookmarkStart w:id="50" w:name="_Toc86047603"/>
-      <w:bookmarkStart w:id="51" w:name="_Toc86055210"/>
-      <w:bookmarkStart w:id="52" w:name="_Toc218845226"/>
+      <w:bookmarkStart w:id="49" w:name="_Toc86047603"/>
+      <w:bookmarkStart w:id="50" w:name="_Toc86055210"/>
+      <w:bookmarkStart w:id="51" w:name="_Toc219447522"/>
       <w:r>
         <w:lastRenderedPageBreak/>
         <w:t>Závěr</w:t>
       </w:r>
+      <w:bookmarkEnd w:id="49"/>
       <w:bookmarkEnd w:id="50"/>
       <w:bookmarkEnd w:id="51"/>
-      <w:bookmarkEnd w:id="52"/>
     </w:p>
     <w:p>
       <w:r>
@@ -11586,22 +12466,22 @@
       <w:pPr>
         <w:pStyle w:val="Neslovannadpis"/>
       </w:pPr>
-      <w:bookmarkStart w:id="53" w:name="_Toc86047604"/>
-      <w:bookmarkStart w:id="54" w:name="_Toc86055211"/>
-      <w:bookmarkStart w:id="55" w:name="_Toc218845227"/>
+      <w:bookmarkStart w:id="52" w:name="_Toc86047604"/>
+      <w:bookmarkStart w:id="53" w:name="_Toc86055211"/>
+      <w:bookmarkStart w:id="54" w:name="_Toc219447523"/>
       <w:r>
         <w:lastRenderedPageBreak/>
         <w:t>Seznam zkratek a odborných výrazů</w:t>
       </w:r>
+      <w:bookmarkEnd w:id="52"/>
       <w:bookmarkEnd w:id="53"/>
       <w:bookmarkEnd w:id="54"/>
-      <w:bookmarkEnd w:id="55"/>
     </w:p>
     <w:p>
       <w:pPr>
         <w:pStyle w:val="Pojem"/>
       </w:pPr>
-      <w:bookmarkStart w:id="56" w:name="_Hlk213078187"/>
+      <w:bookmarkStart w:id="55" w:name="_Hlk213078187"/>
       <w:r>
         <w:t>Agent-</w:t>
       </w:r>
@@ -12364,7 +13244,7 @@
       <w:r>
         <w:t>Code</w:t>
       </w:r>
-      <w:bookmarkEnd w:id="56"/>
+      <w:bookmarkEnd w:id="55"/>
       <w:proofErr w:type="spellEnd"/>
     </w:p>
     <w:p>
@@ -13442,16 +14322,16 @@
       <w:pPr>
         <w:pStyle w:val="Neslovannadpis"/>
       </w:pPr>
-      <w:bookmarkStart w:id="57" w:name="_Toc86047605"/>
-      <w:bookmarkStart w:id="58" w:name="_Toc86055212"/>
-      <w:bookmarkStart w:id="59" w:name="_Toc218845228"/>
+      <w:bookmarkStart w:id="56" w:name="_Toc86047605"/>
+      <w:bookmarkStart w:id="57" w:name="_Toc86055212"/>
+      <w:bookmarkStart w:id="58" w:name="_Toc219447524"/>
       <w:r>
         <w:lastRenderedPageBreak/>
         <w:t>Seznam obrázků</w:t>
       </w:r>
+      <w:bookmarkEnd w:id="56"/>
       <w:bookmarkEnd w:id="57"/>
       <w:bookmarkEnd w:id="58"/>
-      <w:bookmarkEnd w:id="59"/>
     </w:p>
     <w:p>
       <w:r>
@@ -13481,10 +14361,10 @@
         </w:rPr>
         <w:fldChar w:fldCharType="end"/>
       </w:r>
-      <w:bookmarkStart w:id="60" w:name="_Toc86047606"/>
-    </w:p>
-    <w:bookmarkStart w:id="61" w:name="_Toc218845229" w:displacedByCustomXml="next"/>
-    <w:bookmarkStart w:id="62" w:name="_Toc86055213" w:displacedByCustomXml="next"/>
+      <w:bookmarkStart w:id="59" w:name="_Toc86047606"/>
+    </w:p>
+    <w:bookmarkStart w:id="60" w:name="_Toc219447525" w:displacedByCustomXml="next"/>
+    <w:bookmarkStart w:id="61" w:name="_Toc86055213" w:displacedByCustomXml="next"/>
     <w:sdt>
       <w:sdtPr>
         <w:rPr>
@@ -13512,9 +14392,9 @@
           <w:r>
             <w:t>Použité zdroje</w:t>
           </w:r>
+          <w:bookmarkEnd w:id="59"/>
+          <w:bookmarkEnd w:id="61"/>
           <w:bookmarkEnd w:id="60"/>
-          <w:bookmarkEnd w:id="62"/>
-          <w:bookmarkEnd w:id="61"/>
         </w:p>
         <w:p>
           <w:pPr>
@@ -14780,27 +15660,27 @@
       <w:pPr>
         <w:pStyle w:val="Nadpisplohy"/>
       </w:pPr>
-      <w:bookmarkStart w:id="63" w:name="_Toc86047607"/>
-      <w:bookmarkStart w:id="64" w:name="_Toc86055214"/>
-      <w:bookmarkStart w:id="65" w:name="_Toc218845230"/>
+      <w:bookmarkStart w:id="62" w:name="_Toc86047607"/>
+      <w:bookmarkStart w:id="63" w:name="_Toc86055214"/>
+      <w:bookmarkStart w:id="64" w:name="_Toc219447526"/>
       <w:r>
         <w:lastRenderedPageBreak/>
         <w:t>Seznam přiložených souborů</w:t>
       </w:r>
+      <w:bookmarkEnd w:id="62"/>
       <w:bookmarkEnd w:id="63"/>
       <w:bookmarkEnd w:id="64"/>
-      <w:bookmarkEnd w:id="65"/>
     </w:p>
     <w:p>
       <w:pPr>
         <w:pStyle w:val="Nadpisplohy"/>
       </w:pPr>
-      <w:bookmarkStart w:id="66" w:name="_Toc218845231"/>
+      <w:bookmarkStart w:id="65" w:name="_Toc219447527"/>
       <w:r>
         <w:lastRenderedPageBreak/>
         <w:t>Seznam Použitých nástrojů</w:t>
       </w:r>
-      <w:bookmarkEnd w:id="66"/>
+      <w:bookmarkEnd w:id="65"/>
     </w:p>
     <w:p>
       <w:pPr>
@@ -17683,7 +18563,7 @@
     <w:name w:val="Citovaný odstavec"/>
     <w:basedOn w:val="Normln"/>
     <w:qFormat/>
-    <w:rsid w:val="00F96D91"/>
+    <w:rsid w:val="00802660"/>
     <w:pPr>
       <w:keepLines/>
       <w:pBdr>
@@ -17701,9 +18581,12 @@
     <w:name w:val="Zdrojový kód"/>
     <w:basedOn w:val="Citovanodstavec"/>
     <w:qFormat/>
-    <w:rsid w:val="001860A3"/>
+    <w:rsid w:val="00245E84"/>
     <w:pPr>
-      <w:spacing w:before="120" w:line="240" w:lineRule="auto"/>
+      <w:keepNext/>
+      <w:spacing w:before="120" w:line="320" w:lineRule="exact"/>
+      <w:contextualSpacing/>
+      <w:jc w:val="left"/>
     </w:pPr>
     <w:rPr>
       <w:rFonts w:ascii="Consolas" w:hAnsi="Consolas"/>
@@ -17976,6 +18859,49 @@
       <w:rFonts w:ascii="Courier New" w:hAnsi="Courier New"/>
     </w:rPr>
   </w:style>
+  <w:style w:type="table" w:styleId="Mkatabulky">
+    <w:name w:val="Table Grid"/>
+    <w:basedOn w:val="Normlntabulka"/>
+    <w:uiPriority w:val="39"/>
+    <w:rsid w:val="00C14925"/>
+    <w:pPr>
+      <w:spacing w:after="0" w:line="240" w:lineRule="auto"/>
+    </w:pPr>
+    <w:tblPr>
+      <w:tblBorders>
+        <w:top w:val="single" w:sz="4" w:space="0" w:color="auto"/>
+        <w:left w:val="single" w:sz="4" w:space="0" w:color="auto"/>
+        <w:bottom w:val="single" w:sz="4" w:space="0" w:color="auto"/>
+        <w:right w:val="single" w:sz="4" w:space="0" w:color="auto"/>
+        <w:insideH w:val="single" w:sz="4" w:space="0" w:color="auto"/>
+        <w:insideV w:val="single" w:sz="4" w:space="0" w:color="auto"/>
+      </w:tblBorders>
+    </w:tblPr>
+  </w:style>
+  <w:style w:type="character" w:styleId="KdHTML">
+    <w:name w:val="HTML Code"/>
+    <w:basedOn w:val="Standardnpsmoodstavce"/>
+    <w:uiPriority w:val="99"/>
+    <w:semiHidden/>
+    <w:unhideWhenUsed/>
+    <w:rsid w:val="00D357F0"/>
+    <w:rPr>
+      <w:rFonts w:ascii="Courier New" w:eastAsia="Times New Roman" w:hAnsi="Courier New" w:cs="Courier New"/>
+      <w:sz w:val="20"/>
+      <w:szCs w:val="20"/>
+    </w:rPr>
+  </w:style>
+  <w:style w:type="character" w:styleId="Siln">
+    <w:name w:val="Strong"/>
+    <w:basedOn w:val="Standardnpsmoodstavce"/>
+    <w:uiPriority w:val="22"/>
+    <w:qFormat/>
+    <w:rsid w:val="00D357F0"/>
+    <w:rPr>
+      <w:b/>
+      <w:bCs/>
+    </w:rPr>
+  </w:style>
 </w:styles>
 </file>
 
@@ -18152,11 +19078,11 @@
     <w:rsid w:val="00350433"/>
     <w:rsid w:val="0045101B"/>
     <w:rsid w:val="004B4051"/>
+    <w:rsid w:val="004C45AE"/>
     <w:rsid w:val="004F0010"/>
     <w:rsid w:val="006D7F82"/>
     <w:rsid w:val="00805B89"/>
     <w:rsid w:val="00810E04"/>
-    <w:rsid w:val="00851ED0"/>
     <w:rsid w:val="008718BB"/>
     <w:rsid w:val="008B57ED"/>
     <w:rsid w:val="0093762B"/>

</xml_diff>

<commit_message>
Continuation of the text
</commit_message>
<xml_diff>
--- a/MP2026-Mizera-Jan-P4B-Ansible.docx
+++ b/MP2026-Mizera-Jan-P4B-Ansible.docx
@@ -1214,7 +1214,7 @@
           <w:rPr>
             <w:noProof/>
           </w:rPr>
-          <w:t>09.01.2026</w:t>
+          <w:t>19.01.2026</w:t>
         </w:r>
       </w:fldSimple>
       <w:r>
@@ -11096,26 +11096,6 @@
         <w:pStyle w:val="Zdrojovkd"/>
       </w:pPr>
       <w:r>
-        <w:t>#</w:t>
-      </w:r>
-      <w:r>
-        <w:t>Lokální</w:t>
-      </w:r>
-      <w:r>
-        <w:t xml:space="preserve"> </w:t>
-      </w:r>
-      <w:r>
-        <w:t>proměnná</w:t>
-      </w:r>
-      <w:r>
-        <w:t xml:space="preserve"> pro název image</w:t>
-      </w:r>
-    </w:p>
-    <w:p>
-      <w:pPr>
-        <w:pStyle w:val="Zdrojovkd"/>
-      </w:pPr>
-      <w:r>
         <w:t>IMAGE_NAME = "</w:t>
       </w:r>
       <w:proofErr w:type="spellStart"/>
@@ -11324,31 +11304,10 @@
       <w:pPr>
         <w:pStyle w:val="Zdrojovkd"/>
       </w:pPr>
+      <w:proofErr w:type="spellStart"/>
+      <w:proofErr w:type="gramStart"/>
       <w:r>
         <w:lastRenderedPageBreak/>
-        <w:t xml:space="preserve">#Provisioning </w:t>
-      </w:r>
-      <w:proofErr w:type="spellStart"/>
-      <w:r>
-        <w:t>Zabbix</w:t>
-      </w:r>
-      <w:proofErr w:type="spellEnd"/>
-      <w:r>
-        <w:t xml:space="preserve"> serveru a nastavení sítě a port-</w:t>
-      </w:r>
-      <w:proofErr w:type="spellStart"/>
-      <w:r>
-        <w:t>forwardingu</w:t>
-      </w:r>
-      <w:proofErr w:type="spellEnd"/>
-    </w:p>
-    <w:p>
-      <w:pPr>
-        <w:pStyle w:val="Zdrojovkd"/>
-      </w:pPr>
-      <w:proofErr w:type="spellStart"/>
-      <w:proofErr w:type="gramStart"/>
-      <w:r>
         <w:t>config.vm.define</w:t>
       </w:r>
       <w:proofErr w:type="spellEnd"/>
@@ -11639,7 +11598,10 @@
       </w:r>
       <w:proofErr w:type="spellStart"/>
       <w:r>
-        <w:t>virtualboxu</w:t>
+        <w:t>V</w:t>
+      </w:r>
+      <w:r>
+        <w:t>irtualboxu</w:t>
       </w:r>
       <w:proofErr w:type="spellEnd"/>
       <w:r>
@@ -11808,29 +11770,23 @@
           </w:tcPr>
           <w:p>
             <w:pPr>
-              <w:ind w:firstLine="0"/>
-              <w:jc w:val="left"/>
-              <w:rPr>
-                <w:szCs w:val="24"/>
-              </w:rPr>
+              <w:pStyle w:val="Technickkd"/>
             </w:pPr>
             <w:r>
               <w:rPr>
                 <w:rStyle w:val="KdHTML"/>
-                <w:rFonts w:ascii="Arial" w:eastAsiaTheme="majorEastAsia" w:hAnsi="Arial" w:cs="Arial"/>
-                <w:sz w:val="24"/>
-                <w:szCs w:val="24"/>
-                <w:bdr w:val="none" w:sz="0" w:space="0" w:color="auto" w:frame="1"/>
+                <w:rFonts w:eastAsiaTheme="minorHAnsi" w:cstheme="minorBidi"/>
+                <w:sz w:val="22"/>
+                <w:szCs w:val="22"/>
               </w:rPr>
               <w:t>bastion</w:t>
             </w:r>
             <w:r>
               <w:rPr>
                 <w:rStyle w:val="KdHTML"/>
-                <w:rFonts w:ascii="Arial" w:eastAsiaTheme="majorEastAsia" w:hAnsi="Arial" w:cs="Arial"/>
-                <w:sz w:val="24"/>
-                <w:szCs w:val="24"/>
-                <w:bdr w:val="none" w:sz="0" w:space="0" w:color="auto" w:frame="1"/>
+                <w:rFonts w:eastAsiaTheme="minorHAnsi" w:cstheme="minorBidi"/>
+                <w:sz w:val="22"/>
+                <w:szCs w:val="22"/>
               </w:rPr>
               <w:noBreakHyphen/>
               <w:t>srv03</w:t>
@@ -11946,29 +11902,23 @@
           </w:tcPr>
           <w:p>
             <w:pPr>
-              <w:ind w:firstLine="0"/>
-              <w:jc w:val="left"/>
-              <w:rPr>
-                <w:szCs w:val="24"/>
-              </w:rPr>
+              <w:pStyle w:val="Technickkd"/>
             </w:pPr>
             <w:r>
               <w:rPr>
                 <w:rStyle w:val="KdHTML"/>
-                <w:rFonts w:ascii="Arial" w:eastAsiaTheme="majorEastAsia" w:hAnsi="Arial" w:cs="Arial"/>
-                <w:sz w:val="24"/>
-                <w:szCs w:val="24"/>
-                <w:bdr w:val="none" w:sz="0" w:space="0" w:color="auto" w:frame="1"/>
+                <w:rFonts w:eastAsiaTheme="minorHAnsi" w:cstheme="minorBidi"/>
+                <w:sz w:val="22"/>
+                <w:szCs w:val="22"/>
               </w:rPr>
               <w:t>zabbix</w:t>
             </w:r>
             <w:r>
               <w:rPr>
                 <w:rStyle w:val="KdHTML"/>
-                <w:rFonts w:ascii="Arial" w:eastAsiaTheme="majorEastAsia" w:hAnsi="Arial" w:cs="Arial"/>
-                <w:sz w:val="24"/>
-                <w:szCs w:val="24"/>
-                <w:bdr w:val="none" w:sz="0" w:space="0" w:color="auto" w:frame="1"/>
+                <w:rFonts w:eastAsiaTheme="minorHAnsi" w:cstheme="minorBidi"/>
+                <w:sz w:val="22"/>
+                <w:szCs w:val="22"/>
               </w:rPr>
               <w:noBreakHyphen/>
               <w:t>srv01</w:t>
@@ -12076,29 +12026,23 @@
           </w:tcPr>
           <w:p>
             <w:pPr>
-              <w:ind w:firstLine="0"/>
-              <w:jc w:val="left"/>
-              <w:rPr>
-                <w:szCs w:val="24"/>
-              </w:rPr>
+              <w:pStyle w:val="Technickkd"/>
             </w:pPr>
             <w:r>
               <w:rPr>
                 <w:rStyle w:val="KdHTML"/>
-                <w:rFonts w:ascii="Arial" w:eastAsiaTheme="majorEastAsia" w:hAnsi="Arial" w:cs="Arial"/>
-                <w:sz w:val="24"/>
-                <w:szCs w:val="24"/>
-                <w:bdr w:val="none" w:sz="0" w:space="0" w:color="auto" w:frame="1"/>
+                <w:rFonts w:eastAsiaTheme="minorHAnsi" w:cstheme="minorBidi"/>
+                <w:sz w:val="22"/>
+                <w:szCs w:val="22"/>
               </w:rPr>
               <w:t>grafana</w:t>
             </w:r>
             <w:r>
               <w:rPr>
                 <w:rStyle w:val="KdHTML"/>
-                <w:rFonts w:ascii="Arial" w:eastAsiaTheme="majorEastAsia" w:hAnsi="Arial" w:cs="Arial"/>
-                <w:sz w:val="24"/>
-                <w:szCs w:val="24"/>
-                <w:bdr w:val="none" w:sz="0" w:space="0" w:color="auto" w:frame="1"/>
+                <w:rFonts w:eastAsiaTheme="minorHAnsi" w:cstheme="minorBidi"/>
+                <w:sz w:val="22"/>
+                <w:szCs w:val="22"/>
               </w:rPr>
               <w:noBreakHyphen/>
               <w:t>srv02</w:t>
@@ -12206,35 +12150,473 @@
     </w:p>
     <w:p>
       <w:r>
-        <w:t>cs</w:t>
-      </w:r>
-      <w:r>
-        <w:t>ASdkjdcnskcnjksdnck,sndjnaskjdcnkasjnxskmxkasnkjsnckjasnxksnksnxksanxksajnxscsmncas,xASdkjdcnskcnjksdnck,sndjnaskjdcnkasjnxskmxkasnkjsnckjasnxksnksnxksanxksajnxscsmncas,xASdkjdcnskcnjksdnck,sndjnaskjdcnkasjnxskmxkasnkjsnckjasnxksn</w:t>
-      </w:r>
+        <w:t>V tuto chvíli máme stav, kdy</w:t>
+      </w:r>
+      <w:r>
+        <w:t xml:space="preserve"> </w:t>
+      </w:r>
+      <w:proofErr w:type="spellStart"/>
+      <w:r>
+        <w:t>Vagrant</w:t>
+      </w:r>
+      <w:proofErr w:type="spellEnd"/>
+      <w:r>
+        <w:t xml:space="preserve"> už připravil prostředí a ve </w:t>
+      </w:r>
+      <w:proofErr w:type="spellStart"/>
+      <w:r>
+        <w:t>Virtualboxu</w:t>
+      </w:r>
+      <w:proofErr w:type="spellEnd"/>
+      <w:r>
+        <w:t xml:space="preserve"> už běží všechny tři uzly. V tento moment dojde na část kódu, která je ve </w:t>
+      </w:r>
+      <w:proofErr w:type="spellStart"/>
+      <w:r>
+        <w:t>Vagrantfile</w:t>
+      </w:r>
+      <w:proofErr w:type="spellEnd"/>
+      <w:r>
+        <w:t xml:space="preserve"> přidělena pro </w:t>
+      </w:r>
+      <w:r>
+        <w:rPr>
+          <w:rStyle w:val="TechnickkdChar"/>
+        </w:rPr>
+        <w:t>bastion</w:t>
+      </w:r>
+      <w:r>
+        <w:rPr>
+          <w:rStyle w:val="TechnickkdChar"/>
+        </w:rPr>
+        <w:t>-</w:t>
+      </w:r>
+      <w:r>
+        <w:rPr>
+          <w:rStyle w:val="TechnickkdChar"/>
+        </w:rPr>
+        <w:t>srv03</w:t>
+      </w:r>
+      <w:r>
+        <w:t>.</w:t>
+      </w:r>
+    </w:p>
+    <w:p>
+      <w:pPr>
+        <w:pStyle w:val="Zdrojovkd"/>
+      </w:pPr>
+      <w:proofErr w:type="spellStart"/>
+      <w:proofErr w:type="gramStart"/>
       <w:r>
         <w:lastRenderedPageBreak/>
-        <w:t>ksnxksanxksajnxscsmncas,xASdkjdcnskcnjksdnck,sndjnaskjdcnkasjnxskmxkasnkjsnckjasnxksnksnxksanxksajnxscsmncas,xASdkjdcnskcnjksdnck,sndjnaskjdcnkasjnxskmxkasnkjsnckjasnxksnksnxksanxksajnxscsmncas,xASdkjdcnskcnjksdnck,sndjnaskjdcnkasjnxskmxkasnkjsnckjasnxksnksnxksanxksajnxscsmncas,xASdkjdcnskcnjksdnck,sndjnaskjdcnkasjnxskmxkasnkjsnckjasnxksnksnxksanxksajnxscsmncas,x</w:t>
-      </w:r>
-    </w:p>
-    <w:p>
-      <w:pPr>
-        <w:pStyle w:val="Nadpis3"/>
-        <w:numPr>
-          <w:ilvl w:val="0"/>
-          <w:numId w:val="0"/>
-        </w:numPr>
-      </w:pPr>
-    </w:p>
-    <w:p>
-      <w:pPr>
-        <w:pStyle w:val="Nadpis3"/>
-      </w:pPr>
-      <w:r>
-        <w:t xml:space="preserve">Volba a konfigurace </w:t>
-      </w:r>
-      <w:proofErr w:type="spellStart"/>
-      <w:r>
-        <w:t>VirtualBoxu</w:t>
+        <w:t>bastion.vm.provision</w:t>
+      </w:r>
+      <w:proofErr w:type="spellEnd"/>
+      <w:proofErr w:type="gramEnd"/>
+      <w:r>
+        <w:t xml:space="preserve"> "</w:t>
+      </w:r>
+      <w:proofErr w:type="spellStart"/>
+      <w:r>
+        <w:t>ansible_local</w:t>
+      </w:r>
+      <w:proofErr w:type="spellEnd"/>
+      <w:r>
+        <w:t>" do |</w:t>
+      </w:r>
+      <w:proofErr w:type="spellStart"/>
+      <w:r>
+        <w:t>ansible</w:t>
+      </w:r>
+      <w:proofErr w:type="spellEnd"/>
+      <w:r>
+        <w:t>|</w:t>
+      </w:r>
+    </w:p>
+    <w:p>
+      <w:pPr>
+        <w:pStyle w:val="Zdrojovkd"/>
+      </w:pPr>
+      <w:r>
+        <w:t xml:space="preserve">    </w:t>
+      </w:r>
+      <w:proofErr w:type="spellStart"/>
+      <w:proofErr w:type="gramStart"/>
+      <w:r>
+        <w:t>ansible.playbook</w:t>
+      </w:r>
+      <w:proofErr w:type="spellEnd"/>
+      <w:proofErr w:type="gramEnd"/>
+      <w:r>
+        <w:t xml:space="preserve"> = "</w:t>
+      </w:r>
+      <w:proofErr w:type="spellStart"/>
+      <w:r>
+        <w:t>ansible_provision.yml</w:t>
+      </w:r>
+      <w:proofErr w:type="spellEnd"/>
+      <w:r>
+        <w:t>"</w:t>
+      </w:r>
+    </w:p>
+    <w:p>
+      <w:pPr>
+        <w:pStyle w:val="Zdrojovkd"/>
+      </w:pPr>
+      <w:r>
+        <w:t xml:space="preserve">    </w:t>
+      </w:r>
+      <w:proofErr w:type="spellStart"/>
+      <w:proofErr w:type="gramStart"/>
+      <w:r>
+        <w:t>ansible.install</w:t>
+      </w:r>
+      <w:proofErr w:type="gramEnd"/>
+      <w:r>
+        <w:t>_mode</w:t>
+      </w:r>
+      <w:proofErr w:type="spellEnd"/>
+      <w:r>
+        <w:t xml:space="preserve"> = "default"</w:t>
+      </w:r>
+    </w:p>
+    <w:p>
+      <w:pPr>
+        <w:pStyle w:val="Zdrojovkd"/>
+      </w:pPr>
+      <w:r>
+        <w:t>end</w:t>
+      </w:r>
+    </w:p>
+    <w:p>
+      <w:r>
+        <w:t xml:space="preserve">Tato část kódu je velmi důležitá. </w:t>
+      </w:r>
+      <w:proofErr w:type="spellStart"/>
+      <w:r>
+        <w:t>Vagrant</w:t>
+      </w:r>
+      <w:proofErr w:type="spellEnd"/>
+      <w:r>
+        <w:t xml:space="preserve"> totiž dokáže stáhnout </w:t>
+      </w:r>
+      <w:proofErr w:type="spellStart"/>
+      <w:r>
+        <w:t>Ansible</w:t>
+      </w:r>
+      <w:proofErr w:type="spellEnd"/>
+      <w:r>
+        <w:t xml:space="preserve"> a spustit </w:t>
+      </w:r>
+      <w:proofErr w:type="spellStart"/>
+      <w:r>
+        <w:t>playbook</w:t>
+      </w:r>
+      <w:proofErr w:type="spellEnd"/>
+      <w:r>
+        <w:t xml:space="preserve"> sám, automaticky po dokončení inicializace daného uzlu. </w:t>
+      </w:r>
+      <w:bookmarkEnd w:id="36"/>
+    </w:p>
+    <w:p>
+      <w:pPr>
+        <w:pStyle w:val="Zdrojovkd"/>
+      </w:pPr>
+      <w:r>
+        <w:t xml:space="preserve">  - </w:t>
+      </w:r>
+      <w:proofErr w:type="spellStart"/>
+      <w:r>
+        <w:t>name</w:t>
+      </w:r>
+      <w:proofErr w:type="spellEnd"/>
+      <w:r>
+        <w:t>: Update and upgrade</w:t>
+      </w:r>
+    </w:p>
+    <w:p>
+      <w:pPr>
+        <w:pStyle w:val="Zdrojovkd"/>
+      </w:pPr>
+      <w:r>
+        <w:t xml:space="preserve">    </w:t>
+      </w:r>
+      <w:proofErr w:type="spellStart"/>
+      <w:r>
+        <w:t>ansible.builtin.apt</w:t>
+      </w:r>
+      <w:proofErr w:type="spellEnd"/>
+      <w:r>
+        <w:t>:</w:t>
+      </w:r>
+    </w:p>
+    <w:p>
+      <w:pPr>
+        <w:pStyle w:val="Zdrojovkd"/>
+      </w:pPr>
+      <w:r>
+        <w:t xml:space="preserve">      </w:t>
+      </w:r>
+      <w:proofErr w:type="spellStart"/>
+      <w:r>
+        <w:t>update_cache</w:t>
+      </w:r>
+      <w:proofErr w:type="spellEnd"/>
+      <w:r>
+        <w:t xml:space="preserve">: </w:t>
+      </w:r>
+      <w:proofErr w:type="spellStart"/>
+      <w:r>
+        <w:t>true</w:t>
+      </w:r>
+      <w:proofErr w:type="spellEnd"/>
+    </w:p>
+    <w:p>
+      <w:pPr>
+        <w:pStyle w:val="Zdrojovkd"/>
+      </w:pPr>
+      <w:r>
+        <w:t xml:space="preserve">      </w:t>
+      </w:r>
+      <w:proofErr w:type="spellStart"/>
+      <w:r>
+        <w:t>name</w:t>
+      </w:r>
+      <w:proofErr w:type="spellEnd"/>
+      <w:r>
+        <w:t>:</w:t>
+      </w:r>
+    </w:p>
+    <w:p>
+      <w:pPr>
+        <w:pStyle w:val="Zdrojovkd"/>
+      </w:pPr>
+      <w:r>
+        <w:t xml:space="preserve">        - </w:t>
+      </w:r>
+      <w:proofErr w:type="spellStart"/>
+      <w:r>
+        <w:t>git</w:t>
+      </w:r>
+      <w:proofErr w:type="spellEnd"/>
+    </w:p>
+    <w:p>
+      <w:pPr>
+        <w:pStyle w:val="Zdrojovkd"/>
+      </w:pPr>
+      <w:r>
+        <w:t xml:space="preserve">        - </w:t>
+      </w:r>
+      <w:proofErr w:type="spellStart"/>
+      <w:r>
+        <w:t>sshpass</w:t>
+      </w:r>
+      <w:proofErr w:type="spellEnd"/>
+    </w:p>
+    <w:p>
+      <w:pPr>
+        <w:pStyle w:val="Zdrojovkd"/>
+      </w:pPr>
+      <w:r>
+        <w:t xml:space="preserve">      </w:t>
+      </w:r>
+      <w:proofErr w:type="spellStart"/>
+      <w:r>
+        <w:t>state</w:t>
+      </w:r>
+      <w:proofErr w:type="spellEnd"/>
+      <w:r>
+        <w:t xml:space="preserve">: </w:t>
+      </w:r>
+      <w:proofErr w:type="spellStart"/>
+      <w:r>
+        <w:t>present</w:t>
+      </w:r>
+      <w:proofErr w:type="spellEnd"/>
+    </w:p>
+    <w:p>
+      <w:pPr>
+        <w:pStyle w:val="Zdrojovkd"/>
+      </w:pPr>
+    </w:p>
+    <w:p>
+      <w:pPr>
+        <w:pStyle w:val="Zdrojovkd"/>
+      </w:pPr>
+      <w:r>
+        <w:t xml:space="preserve">  - </w:t>
+      </w:r>
+      <w:proofErr w:type="spellStart"/>
+      <w:r>
+        <w:t>name</w:t>
+      </w:r>
+      <w:proofErr w:type="spellEnd"/>
+      <w:r>
+        <w:t xml:space="preserve">: </w:t>
+      </w:r>
+      <w:proofErr w:type="spellStart"/>
+      <w:r>
+        <w:t>Install</w:t>
+      </w:r>
+      <w:proofErr w:type="spellEnd"/>
+      <w:r>
+        <w:t xml:space="preserve"> </w:t>
+      </w:r>
+      <w:proofErr w:type="spellStart"/>
+      <w:r>
+        <w:t>Ansible</w:t>
+      </w:r>
+      <w:proofErr w:type="spellEnd"/>
+      <w:r>
+        <w:t xml:space="preserve"> </w:t>
+      </w:r>
+      <w:proofErr w:type="spellStart"/>
+      <w:r>
+        <w:t>collections</w:t>
+      </w:r>
+      <w:proofErr w:type="spellEnd"/>
+    </w:p>
+    <w:p>
+      <w:pPr>
+        <w:pStyle w:val="Zdrojovkd"/>
+      </w:pPr>
+      <w:r>
+        <w:t xml:space="preserve">    </w:t>
+      </w:r>
+      <w:proofErr w:type="spellStart"/>
+      <w:proofErr w:type="gramStart"/>
+      <w:r>
+        <w:t>ansible.builtin</w:t>
+      </w:r>
+      <w:proofErr w:type="gramEnd"/>
+      <w:r>
+        <w:t>.command</w:t>
+      </w:r>
+      <w:proofErr w:type="spellEnd"/>
+      <w:r>
+        <w:t>:</w:t>
+      </w:r>
+    </w:p>
+    <w:p>
+      <w:pPr>
+        <w:pStyle w:val="Zdrojovkd"/>
+      </w:pPr>
+      <w:r>
+        <w:t xml:space="preserve">      </w:t>
+      </w:r>
+      <w:proofErr w:type="spellStart"/>
+      <w:r>
+        <w:t>cmd</w:t>
+      </w:r>
+      <w:proofErr w:type="spellEnd"/>
+      <w:r>
+        <w:t>: </w:t>
+      </w:r>
+      <w:proofErr w:type="spellStart"/>
+      <w:r>
+        <w:t>ansible-galaxy</w:t>
+      </w:r>
+      <w:proofErr w:type="spellEnd"/>
+      <w:r>
+        <w:t xml:space="preserve"> </w:t>
+      </w:r>
+      <w:proofErr w:type="spellStart"/>
+      <w:r>
+        <w:t>collection</w:t>
+      </w:r>
+      <w:proofErr w:type="spellEnd"/>
+      <w:r>
+        <w:t xml:space="preserve"> </w:t>
+      </w:r>
+      <w:proofErr w:type="spellStart"/>
+      <w:r>
+        <w:t>install</w:t>
+      </w:r>
+      <w:proofErr w:type="spellEnd"/>
+      <w:r>
+        <w:t xml:space="preserve"> </w:t>
+      </w:r>
+      <w:proofErr w:type="spellStart"/>
+      <w:proofErr w:type="gramStart"/>
+      <w:r>
+        <w:t>community.zabbix</w:t>
+      </w:r>
+      <w:proofErr w:type="spellEnd"/>
+      <w:proofErr w:type="gramEnd"/>
+      <w:r>
+        <w:t xml:space="preserve"> </w:t>
+      </w:r>
+      <w:proofErr w:type="spellStart"/>
+      <w:proofErr w:type="gramStart"/>
+      <w:r>
+        <w:t>community.grafana</w:t>
+      </w:r>
+      <w:proofErr w:type="spellEnd"/>
+      <w:proofErr w:type="gramEnd"/>
+      <w:r>
+        <w:t xml:space="preserve"> </w:t>
+      </w:r>
+      <w:proofErr w:type="spellStart"/>
+      <w:proofErr w:type="gramStart"/>
+      <w:r>
+        <w:t>community.docker</w:t>
+      </w:r>
+      <w:proofErr w:type="spellEnd"/>
+      <w:proofErr w:type="gramEnd"/>
+      <w:r>
+        <w:t xml:space="preserve"> --</w:t>
+      </w:r>
+      <w:proofErr w:type="spellStart"/>
+      <w:r>
+        <w:t>force</w:t>
+      </w:r>
+      <w:proofErr w:type="spellEnd"/>
+    </w:p>
+    <w:p>
+      <w:r>
+        <w:t xml:space="preserve">Toto je už ukázka ze souboru </w:t>
+      </w:r>
+      <w:proofErr w:type="spellStart"/>
+      <w:r>
+        <w:rPr>
+          <w:rStyle w:val="TechnickkdChar"/>
+        </w:rPr>
+        <w:t>ansible_provision.yml</w:t>
+      </w:r>
+      <w:proofErr w:type="spellEnd"/>
+      <w:r>
+        <w:t xml:space="preserve">, neboli </w:t>
+      </w:r>
+      <w:proofErr w:type="spellStart"/>
+      <w:r>
+        <w:t>playbook</w:t>
+      </w:r>
+      <w:proofErr w:type="spellEnd"/>
+      <w:r>
+        <w:t xml:space="preserve">, který se spustí hned po instalaci </w:t>
+      </w:r>
+      <w:proofErr w:type="spellStart"/>
+      <w:r>
+        <w:t>Ansiblu</w:t>
+      </w:r>
+      <w:proofErr w:type="spellEnd"/>
+      <w:r>
+        <w:t xml:space="preserve">. První úloha se postará o to nejdůležitější při spuštění nového uzlu, a to o aktualizaci a instalaci balíčků, v tomto případě se jedná o </w:t>
+      </w:r>
+      <w:proofErr w:type="spellStart"/>
+      <w:r>
+        <w:rPr>
+          <w:rStyle w:val="TechnickkdChar"/>
+        </w:rPr>
+        <w:t>git</w:t>
+      </w:r>
+      <w:proofErr w:type="spellEnd"/>
+      <w:r>
+        <w:t xml:space="preserve">, který je potřeba pro samotné získání </w:t>
+      </w:r>
+      <w:proofErr w:type="spellStart"/>
+      <w:r>
+        <w:t>repozitáře</w:t>
       </w:r>
       <w:proofErr w:type="spellEnd"/>
       <w:r>
@@ -12242,220 +12624,87 @@
       </w:r>
       <w:proofErr w:type="spellStart"/>
       <w:r>
-        <w:t>Vagrantu</w:t>
-      </w:r>
-      <w:bookmarkEnd w:id="36"/>
-      <w:proofErr w:type="spellEnd"/>
-    </w:p>
-    <w:p>
-      <w:pPr>
-        <w:pStyle w:val="Nadpis3"/>
-      </w:pPr>
-      <w:bookmarkStart w:id="37" w:name="_Toc219447510"/>
-      <w:r>
-        <w:t>Popis topologie virtuálních strojů (</w:t>
-      </w:r>
-      <w:proofErr w:type="spellStart"/>
-      <w:r>
-        <w:t>Control</w:t>
-      </w:r>
-      <w:proofErr w:type="spellEnd"/>
-      <w:r>
-        <w:t xml:space="preserve"> Node, </w:t>
-      </w:r>
-      <w:proofErr w:type="spellStart"/>
-      <w:r>
-        <w:t>Zabbix</w:t>
-      </w:r>
-      <w:proofErr w:type="spellEnd"/>
-      <w:r>
-        <w:t xml:space="preserve"> Server, </w:t>
-      </w:r>
-      <w:proofErr w:type="spellStart"/>
-      <w:r>
-        <w:t>Grafana</w:t>
-      </w:r>
-      <w:proofErr w:type="spellEnd"/>
-      <w:r>
-        <w:t xml:space="preserve"> Server, Monitorovaný Uzel)</w:t>
-      </w:r>
-      <w:bookmarkEnd w:id="37"/>
-    </w:p>
-    <w:p>
-      <w:pPr>
-        <w:pStyle w:val="Nadpis2"/>
-      </w:pPr>
-      <w:bookmarkStart w:id="38" w:name="_Toc219447511"/>
-      <w:r>
-        <w:t xml:space="preserve">Návrh a Tvorba </w:t>
-      </w:r>
-      <w:proofErr w:type="spellStart"/>
-      <w:r>
-        <w:t>Playbooků</w:t>
-      </w:r>
-      <w:bookmarkEnd w:id="38"/>
-      <w:proofErr w:type="spellEnd"/>
-    </w:p>
-    <w:p>
-      <w:pPr>
-        <w:pStyle w:val="Nadpis3"/>
-      </w:pPr>
-      <w:bookmarkStart w:id="39" w:name="_Toc219447512"/>
-      <w:r>
-        <w:t xml:space="preserve">Detailní struktura Role pro </w:t>
-      </w:r>
-      <w:proofErr w:type="spellStart"/>
-      <w:r>
-        <w:t>Zabbix</w:t>
-      </w:r>
-      <w:bookmarkEnd w:id="39"/>
-      <w:proofErr w:type="spellEnd"/>
-    </w:p>
-    <w:p>
-      <w:pPr>
-        <w:pStyle w:val="Nadpis3"/>
-      </w:pPr>
-      <w:bookmarkStart w:id="40" w:name="_Toc219447513"/>
-      <w:r>
-        <w:t xml:space="preserve">Detailní struktura Role pro </w:t>
-      </w:r>
-      <w:proofErr w:type="spellStart"/>
-      <w:r>
-        <w:t>Grafana</w:t>
-      </w:r>
-      <w:bookmarkEnd w:id="40"/>
-      <w:proofErr w:type="spellEnd"/>
-    </w:p>
-    <w:p>
-      <w:pPr>
-        <w:pStyle w:val="Nadpis3"/>
-      </w:pPr>
-      <w:bookmarkStart w:id="41" w:name="_Toc219447514"/>
-      <w:r>
-        <w:t xml:space="preserve">Ukázky klíčových YAML </w:t>
-      </w:r>
-      <w:proofErr w:type="spellStart"/>
-      <w:r>
-        <w:t>Playbooků</w:t>
-      </w:r>
-      <w:proofErr w:type="spellEnd"/>
-      <w:r>
-        <w:t xml:space="preserve"> (vč. konfigurace </w:t>
-      </w:r>
-      <w:proofErr w:type="spellStart"/>
-      <w:r>
-        <w:t>vars</w:t>
-      </w:r>
-      <w:proofErr w:type="spellEnd"/>
-      <w:r>
-        <w:t xml:space="preserve"> a </w:t>
-      </w:r>
-      <w:proofErr w:type="spellStart"/>
-      <w:r>
-        <w:t>defaults</w:t>
-      </w:r>
-      <w:proofErr w:type="spellEnd"/>
-      <w:r>
-        <w:t>)</w:t>
-      </w:r>
-      <w:bookmarkEnd w:id="41"/>
-    </w:p>
-    <w:p>
-      <w:pPr>
-        <w:pStyle w:val="Nadpis2"/>
-      </w:pPr>
-      <w:bookmarkStart w:id="42" w:name="_Toc219447515"/>
-      <w:r>
-        <w:t>Nasazení a Řešení problémů</w:t>
-      </w:r>
-      <w:bookmarkEnd w:id="42"/>
-    </w:p>
-    <w:p>
-      <w:pPr>
-        <w:pStyle w:val="Nadpis3"/>
-      </w:pPr>
-      <w:bookmarkStart w:id="43" w:name="_Toc219447516"/>
-      <w:r>
-        <w:t>Popis prvního spuštění a nasazení</w:t>
-      </w:r>
-      <w:bookmarkEnd w:id="43"/>
-    </w:p>
-    <w:p>
-      <w:pPr>
-        <w:pStyle w:val="Nadpis3"/>
-      </w:pPr>
-      <w:bookmarkStart w:id="44" w:name="_Toc219447517"/>
-      <w:r>
-        <w:t>Popsané problémy (např. firewall, závislosti balíčků) a jejich řešení.</w:t>
-      </w:r>
-      <w:bookmarkEnd w:id="44"/>
-    </w:p>
-    <w:p>
-      <w:pPr>
-        <w:pStyle w:val="Nadpis1"/>
-      </w:pPr>
-      <w:bookmarkStart w:id="45" w:name="_Toc219447518"/>
-      <w:r>
-        <w:lastRenderedPageBreak/>
-        <w:t>Testování a Zhodnocení</w:t>
-      </w:r>
-      <w:bookmarkEnd w:id="45"/>
-    </w:p>
-    <w:p>
-      <w:pPr>
-        <w:pStyle w:val="Nadpis2"/>
-      </w:pPr>
-      <w:bookmarkStart w:id="46" w:name="_Toc219447519"/>
-      <w:r>
-        <w:t>Testy funkčnosti a konektivity</w:t>
-      </w:r>
-      <w:bookmarkEnd w:id="46"/>
-    </w:p>
-    <w:p>
-      <w:pPr>
-        <w:pStyle w:val="Nadpis2"/>
-      </w:pPr>
-      <w:bookmarkStart w:id="47" w:name="_Toc219447520"/>
-      <w:r>
-        <w:t xml:space="preserve">Testy </w:t>
-      </w:r>
-      <w:proofErr w:type="spellStart"/>
-      <w:r>
-        <w:t>idempotence</w:t>
-      </w:r>
-      <w:bookmarkEnd w:id="47"/>
-      <w:proofErr w:type="spellEnd"/>
-    </w:p>
-    <w:p>
-      <w:pPr>
-        <w:pStyle w:val="Nadpis2"/>
-      </w:pPr>
-      <w:bookmarkStart w:id="48" w:name="_Toc219447521"/>
-      <w:r>
-        <w:t>Splnění stanovených cílů</w:t>
-      </w:r>
-      <w:bookmarkEnd w:id="48"/>
-    </w:p>
-    <w:p>
-      <w:pPr>
-        <w:ind w:firstLine="0"/>
-      </w:pPr>
-    </w:p>
-    <w:p/>
+        <w:rPr>
+          <w:rStyle w:val="TechnickkdChar"/>
+        </w:rPr>
+        <w:t>sshpass</w:t>
+      </w:r>
+      <w:proofErr w:type="spellEnd"/>
+      <w:r>
+        <w:t xml:space="preserve">, který je potřeba pro </w:t>
+      </w:r>
+      <w:proofErr w:type="spellStart"/>
+      <w:r>
+        <w:t>Ansiblovou</w:t>
+      </w:r>
+      <w:proofErr w:type="spellEnd"/>
+      <w:r>
+        <w:t xml:space="preserve"> komunikaci. </w:t>
+      </w:r>
+      <w:r>
+        <w:t xml:space="preserve">Druhá úloha spouští </w:t>
+      </w:r>
+      <w:proofErr w:type="spellStart"/>
+      <w:r>
+        <w:rPr>
+          <w:rStyle w:val="TechnickkdChar"/>
+        </w:rPr>
+        <w:t>cmd</w:t>
+      </w:r>
+      <w:proofErr w:type="spellEnd"/>
+      <w:r>
+        <w:t xml:space="preserve"> příkaz, který stáhne potřebné komunitní kolekce pro </w:t>
+      </w:r>
+      <w:proofErr w:type="spellStart"/>
+      <w:r>
+        <w:t>Ansible</w:t>
+      </w:r>
+      <w:proofErr w:type="spellEnd"/>
+      <w:r>
+        <w:t>, aby s nimi mohl pracovat později. Technicky vzato není úplně správně používat příkazy v </w:t>
+      </w:r>
+      <w:proofErr w:type="spellStart"/>
+      <w:r>
+        <w:t>playboocích</w:t>
+      </w:r>
+      <w:proofErr w:type="spellEnd"/>
+      <w:r>
+        <w:t xml:space="preserve">, ale v tomto případě je to nejjednodušší řešení, protože sice existuje </w:t>
+      </w:r>
+      <w:proofErr w:type="spellStart"/>
+      <w:r>
+        <w:t>Ansiblová</w:t>
+      </w:r>
+      <w:proofErr w:type="spellEnd"/>
+      <w:r>
+        <w:t xml:space="preserve"> kolekce pro instalaci komunitních kolekcí, ale tu by bylo potřeba také nainstalovat pomocí </w:t>
+      </w:r>
+      <w:proofErr w:type="spellStart"/>
+      <w:r>
+        <w:rPr>
+          <w:rStyle w:val="TechnickkdChar"/>
+        </w:rPr>
+        <w:t>cmd</w:t>
+      </w:r>
+      <w:proofErr w:type="spellEnd"/>
+      <w:r>
+        <w:t xml:space="preserve"> příkazu, takže to postrádá smysl.</w:t>
+      </w:r>
+    </w:p>
     <w:p>
       <w:pPr>
         <w:pStyle w:val="Neslovannadpis"/>
       </w:pPr>
-      <w:bookmarkStart w:id="49" w:name="_Toc86047603"/>
-      <w:bookmarkStart w:id="50" w:name="_Toc86055210"/>
-      <w:bookmarkStart w:id="51" w:name="_Toc219447522"/>
+      <w:bookmarkStart w:id="37" w:name="_Toc86047603"/>
+      <w:bookmarkStart w:id="38" w:name="_Toc86055210"/>
+      <w:bookmarkStart w:id="39" w:name="_Toc219447522"/>
       <w:r>
         <w:lastRenderedPageBreak/>
         <w:t>Závěr</w:t>
       </w:r>
-      <w:bookmarkEnd w:id="49"/>
-      <w:bookmarkEnd w:id="50"/>
-      <w:bookmarkEnd w:id="51"/>
+      <w:bookmarkEnd w:id="37"/>
+      <w:bookmarkEnd w:id="38"/>
+      <w:bookmarkEnd w:id="39"/>
     </w:p>
     <w:p>
       <w:r>
@@ -12466,22 +12715,22 @@
       <w:pPr>
         <w:pStyle w:val="Neslovannadpis"/>
       </w:pPr>
-      <w:bookmarkStart w:id="52" w:name="_Toc86047604"/>
-      <w:bookmarkStart w:id="53" w:name="_Toc86055211"/>
-      <w:bookmarkStart w:id="54" w:name="_Toc219447523"/>
+      <w:bookmarkStart w:id="40" w:name="_Toc86047604"/>
+      <w:bookmarkStart w:id="41" w:name="_Toc86055211"/>
+      <w:bookmarkStart w:id="42" w:name="_Toc219447523"/>
       <w:r>
         <w:lastRenderedPageBreak/>
         <w:t>Seznam zkratek a odborných výrazů</w:t>
       </w:r>
-      <w:bookmarkEnd w:id="52"/>
-      <w:bookmarkEnd w:id="53"/>
-      <w:bookmarkEnd w:id="54"/>
+      <w:bookmarkEnd w:id="40"/>
+      <w:bookmarkEnd w:id="41"/>
+      <w:bookmarkEnd w:id="42"/>
     </w:p>
     <w:p>
       <w:pPr>
         <w:pStyle w:val="Pojem"/>
       </w:pPr>
-      <w:bookmarkStart w:id="55" w:name="_Hlk213078187"/>
+      <w:bookmarkStart w:id="43" w:name="_Hlk213078187"/>
       <w:r>
         <w:t>Agent-</w:t>
       </w:r>
@@ -13244,7 +13493,7 @@
       <w:r>
         <w:t>Code</w:t>
       </w:r>
-      <w:bookmarkEnd w:id="55"/>
+      <w:bookmarkEnd w:id="43"/>
       <w:proofErr w:type="spellEnd"/>
     </w:p>
     <w:p>
@@ -14322,49 +14571,33 @@
       <w:pPr>
         <w:pStyle w:val="Neslovannadpis"/>
       </w:pPr>
-      <w:bookmarkStart w:id="56" w:name="_Toc86047605"/>
-      <w:bookmarkStart w:id="57" w:name="_Toc86055212"/>
-      <w:bookmarkStart w:id="58" w:name="_Toc219447524"/>
+      <w:bookmarkStart w:id="44" w:name="_Toc86047605"/>
+      <w:bookmarkStart w:id="45" w:name="_Toc86055212"/>
+      <w:bookmarkStart w:id="46" w:name="_Toc219447524"/>
       <w:r>
         <w:lastRenderedPageBreak/>
         <w:t>Seznam obrázků</w:t>
       </w:r>
-      <w:bookmarkEnd w:id="56"/>
-      <w:bookmarkEnd w:id="57"/>
-      <w:bookmarkEnd w:id="58"/>
-    </w:p>
-    <w:p>
-      <w:r>
-        <w:fldChar w:fldCharType="begin"/>
-      </w:r>
-      <w:r>
-        <w:instrText xml:space="preserve"> TOC \h \z \c "Obrázek" </w:instrText>
-      </w:r>
-      <w:r>
-        <w:fldChar w:fldCharType="separate"/>
-      </w:r>
-      <w:r>
-        <w:rPr>
-          <w:b/>
-          <w:bCs/>
-          <w:noProof/>
-          <w:sz w:val="22"/>
-        </w:rPr>
-        <w:t>Nenalezena položka seznamu obrázků.</w:t>
-      </w:r>
-      <w:r>
-        <w:rPr>
-          <w:b/>
-          <w:bCs/>
-          <w:noProof/>
-          <w:sz w:val="22"/>
-        </w:rPr>
-        <w:fldChar w:fldCharType="end"/>
-      </w:r>
-      <w:bookmarkStart w:id="59" w:name="_Toc86047606"/>
-    </w:p>
-    <w:bookmarkStart w:id="60" w:name="_Toc219447525" w:displacedByCustomXml="next"/>
-    <w:bookmarkStart w:id="61" w:name="_Toc86055213" w:displacedByCustomXml="next"/>
+      <w:bookmarkEnd w:id="44"/>
+      <w:bookmarkEnd w:id="45"/>
+      <w:bookmarkEnd w:id="46"/>
+    </w:p>
+    <w:p>
+      <w:fldSimple w:instr=" TOC \h \z \c &quot;Obrázek&quot; ">
+        <w:r>
+          <w:rPr>
+            <w:b/>
+            <w:bCs/>
+            <w:noProof/>
+            <w:sz w:val="22"/>
+          </w:rPr>
+          <w:t>Nenalezena položka seznamu obrázků.</w:t>
+        </w:r>
+      </w:fldSimple>
+      <w:bookmarkStart w:id="47" w:name="_Toc86047606"/>
+    </w:p>
+    <w:bookmarkStart w:id="48" w:name="_Toc219447525" w:displacedByCustomXml="next"/>
+    <w:bookmarkStart w:id="49" w:name="_Toc86055213" w:displacedByCustomXml="next"/>
     <w:sdt>
       <w:sdtPr>
         <w:rPr>
@@ -14392,9 +14625,9 @@
           <w:r>
             <w:t>Použité zdroje</w:t>
           </w:r>
-          <w:bookmarkEnd w:id="59"/>
-          <w:bookmarkEnd w:id="61"/>
-          <w:bookmarkEnd w:id="60"/>
+          <w:bookmarkEnd w:id="47"/>
+          <w:bookmarkEnd w:id="49"/>
+          <w:bookmarkEnd w:id="48"/>
         </w:p>
         <w:p>
           <w:pPr>
@@ -15660,27 +15893,27 @@
       <w:pPr>
         <w:pStyle w:val="Nadpisplohy"/>
       </w:pPr>
-      <w:bookmarkStart w:id="62" w:name="_Toc86047607"/>
-      <w:bookmarkStart w:id="63" w:name="_Toc86055214"/>
-      <w:bookmarkStart w:id="64" w:name="_Toc219447526"/>
+      <w:bookmarkStart w:id="50" w:name="_Toc86047607"/>
+      <w:bookmarkStart w:id="51" w:name="_Toc86055214"/>
+      <w:bookmarkStart w:id="52" w:name="_Toc219447526"/>
       <w:r>
         <w:lastRenderedPageBreak/>
         <w:t>Seznam přiložených souborů</w:t>
       </w:r>
-      <w:bookmarkEnd w:id="62"/>
-      <w:bookmarkEnd w:id="63"/>
-      <w:bookmarkEnd w:id="64"/>
+      <w:bookmarkEnd w:id="50"/>
+      <w:bookmarkEnd w:id="51"/>
+      <w:bookmarkEnd w:id="52"/>
     </w:p>
     <w:p>
       <w:pPr>
         <w:pStyle w:val="Nadpisplohy"/>
       </w:pPr>
-      <w:bookmarkStart w:id="65" w:name="_Toc219447527"/>
+      <w:bookmarkStart w:id="53" w:name="_Toc219447527"/>
       <w:r>
         <w:lastRenderedPageBreak/>
         <w:t>Seznam Použitých nástrojů</w:t>
       </w:r>
-      <w:bookmarkEnd w:id="65"/>
+      <w:bookmarkEnd w:id="53"/>
     </w:p>
     <w:p>
       <w:pPr>
@@ -18981,7 +19214,7 @@
   </w:font>
   <w:font w:name="Times New Roman">
     <w:panose1 w:val="02020603050405020304"/>
-    <w:charset w:val="EE"/>
+    <w:charset w:val="00"/>
     <w:family w:val="roman"/>
     <w:pitch w:val="variable"/>
     <w:sig w:usb0="E0002EFF" w:usb1="C000785B" w:usb2="00000009" w:usb3="00000000" w:csb0="000001FF" w:csb1="00000000"/>
@@ -19068,6 +19301,7 @@
     <w:rsid w:val="00141553"/>
     <w:rsid w:val="001576E4"/>
     <w:rsid w:val="001E5B3A"/>
+    <w:rsid w:val="001F6050"/>
     <w:rsid w:val="00235F27"/>
     <w:rsid w:val="00245E28"/>
     <w:rsid w:val="00280ABF"/>
@@ -19080,17 +19314,22 @@
     <w:rsid w:val="004B4051"/>
     <w:rsid w:val="004C45AE"/>
     <w:rsid w:val="004F0010"/>
+    <w:rsid w:val="00672B42"/>
     <w:rsid w:val="006D7F82"/>
     <w:rsid w:val="00805B89"/>
     <w:rsid w:val="00810E04"/>
     <w:rsid w:val="008718BB"/>
     <w:rsid w:val="008B57ED"/>
+    <w:rsid w:val="008D77DE"/>
+    <w:rsid w:val="008F33D5"/>
     <w:rsid w:val="0093762B"/>
     <w:rsid w:val="009B2FBC"/>
+    <w:rsid w:val="009C18E8"/>
     <w:rsid w:val="009F32BD"/>
     <w:rsid w:val="00A43096"/>
     <w:rsid w:val="00A75172"/>
     <w:rsid w:val="00BC6252"/>
+    <w:rsid w:val="00BE6B84"/>
     <w:rsid w:val="00C01ECB"/>
     <w:rsid w:val="00C64FB8"/>
     <w:rsid w:val="00C65EEE"/>

</xml_diff>